<commit_message>
Refactoring, Numbering for support numbering.xml
</commit_message>
<xml_diff>
--- a/template.docx
+++ b/template.docx
@@ -1,6 +1,6 @@
 
 <file path=word/document.xml><?xml version="1.0" encoding="utf-8"?>
-<w:document xmlns:wpc="http://schemas.microsoft.com/office/word/2010/wordprocessingCanvas" xmlns:cx="http://schemas.microsoft.com/office/drawing/2014/chartex" xmlns:mc="http://schemas.openxmlformats.org/markup-compatibility/2006" xmlns:o="urn:schemas-microsoft-com:office:office" xmlns:r="http://schemas.openxmlformats.org/officeDocument/2006/relationships" xmlns:m="http://schemas.openxmlformats.org/officeDocument/2006/math" xmlns:v="urn:schemas-microsoft-com:vml" xmlns:wp14="http://schemas.microsoft.com/office/word/2010/wordprocessingDrawing" xmlns:wp="http://schemas.openxmlformats.org/drawingml/2006/wordprocessingDrawing" xmlns:w10="urn:schemas-microsoft-com:office:word" xmlns:w="http://schemas.openxmlformats.org/wordprocessingml/2006/main" xmlns:w14="http://schemas.microsoft.com/office/word/2010/wordml" xmlns:w15="http://schemas.microsoft.com/office/word/2012/wordml" xmlns:w16se="http://schemas.microsoft.com/office/word/2015/wordml/symex" xmlns:wpg="http://schemas.microsoft.com/office/word/2010/wordprocessingGroup" xmlns:wpi="http://schemas.microsoft.com/office/word/2010/wordprocessingInk" xmlns:wne="http://schemas.microsoft.com/office/word/2006/wordml" xmlns:wps="http://schemas.microsoft.com/office/word/2010/wordprocessingShape" mc:Ignorable="w14 w15 w16se wp14">
+<w:document xmlns:ve="http://schemas.openxmlformats.org/markup-compatibility/2006" xmlns:o="urn:schemas-microsoft-com:office:office" xmlns:r="http://schemas.openxmlformats.org/officeDocument/2006/relationships" xmlns:m="http://schemas.openxmlformats.org/officeDocument/2006/math" xmlns:v="urn:schemas-microsoft-com:vml" xmlns:wp="http://schemas.openxmlformats.org/drawingml/2006/wordprocessingDrawing" xmlns:w10="urn:schemas-microsoft-com:office:word" xmlns:w="http://schemas.openxmlformats.org/wordprocessingml/2006/main" xmlns:wne="http://schemas.microsoft.com/office/word/2006/wordml">
   <w:body>
     <w:p>
       <w:pPr>
@@ -24,9 +24,11 @@
           <w:rFonts w:ascii="Times New Roman" w:hAnsi="Times New Roman" w:cs="Times New Roman"/>
           <w:sz w:val="24"/>
           <w:szCs w:val="24"/>
+          <w:lang w:val="en-US"/>
         </w:rPr>
         <w:br/>
       </w:r>
+      <w:proofErr w:type="spellStart"/>
       <w:r>
         <w:rPr>
           <w:rFonts w:ascii="Times New Roman" w:hAnsi="Times New Roman" w:cs="Times New Roman"/>
@@ -34,7 +36,37 @@
           <w:szCs w:val="24"/>
           <w:lang w:val="en-US"/>
         </w:rPr>
-        <w:t xml:space="preserve">Lorem ipsum – </w:t>
+        <w:t>Lorem</w:t>
+      </w:r>
+      <w:proofErr w:type="spellEnd"/>
+      <w:r>
+        <w:rPr>
+          <w:rFonts w:ascii="Times New Roman" w:hAnsi="Times New Roman" w:cs="Times New Roman"/>
+          <w:sz w:val="24"/>
+          <w:szCs w:val="24"/>
+          <w:lang w:val="en-US"/>
+        </w:rPr>
+        <w:t xml:space="preserve"> </w:t>
+      </w:r>
+      <w:proofErr w:type="spellStart"/>
+      <w:r>
+        <w:rPr>
+          <w:rFonts w:ascii="Times New Roman" w:hAnsi="Times New Roman" w:cs="Times New Roman"/>
+          <w:sz w:val="24"/>
+          <w:szCs w:val="24"/>
+          <w:lang w:val="en-US"/>
+        </w:rPr>
+        <w:t>ipsum</w:t>
+      </w:r>
+      <w:proofErr w:type="spellEnd"/>
+      <w:r>
+        <w:rPr>
+          <w:rFonts w:ascii="Times New Roman" w:hAnsi="Times New Roman" w:cs="Times New Roman"/>
+          <w:sz w:val="24"/>
+          <w:szCs w:val="24"/>
+          <w:lang w:val="en-US"/>
+        </w:rPr>
+        <w:t xml:space="preserve"> – </w:t>
       </w:r>
       <w:sdt>
         <w:sdtPr>
@@ -78,7 +110,6 @@
           <w:docPart w:val="DefaultPlaceholder_-1854013440"/>
         </w:placeholder>
       </w:sdtPr>
-      <w:sdtEndPr/>
       <w:sdtContent>
         <w:p>
           <w:pPr>
@@ -102,7 +133,6 @@
                 <w:docPart w:val="DefaultPlaceholder_-1854013440"/>
               </w:placeholder>
             </w:sdtPr>
-            <w:sdtEndPr/>
             <w:sdtContent>
               <w:r>
                 <w:rPr>
@@ -143,7 +173,6 @@
               <w:docPart w:val="DefaultPlaceholder_-1854013440"/>
             </w:placeholder>
           </w:sdtPr>
-          <w:sdtEndPr/>
           <w:sdtContent>
             <w:p>
               <w:pPr>
@@ -207,7 +236,7 @@
           <w:bottom w:w="55" w:type="dxa"/>
           <w:right w:w="55" w:type="dxa"/>
         </w:tblCellMar>
-        <w:tblLook w:val="04A0" w:firstRow="1" w:lastRow="0" w:firstColumn="1" w:lastColumn="0" w:noHBand="0" w:noVBand="1"/>
+        <w:tblLook w:val="04A0"/>
       </w:tblPr>
       <w:tblGrid>
         <w:gridCol w:w="1984"/>
@@ -225,7 +254,6 @@
             <w:docPart w:val="DefaultPlaceholder_-1854013440"/>
           </w:placeholder>
         </w:sdtPr>
-        <w:sdtEndPr/>
         <w:sdtContent>
           <w:tr>
             <w:tc>
@@ -247,7 +275,6 @@
                     <w:docPart w:val="DefaultPlaceholder_-1854013440"/>
                   </w:placeholder>
                 </w:sdtPr>
-                <w:sdtEndPr/>
                 <w:sdtContent>
                   <w:p>
                     <w:pPr>
@@ -282,7 +309,6 @@
                     <w:docPart w:val="DefaultPlaceholder_-1854013440"/>
                   </w:placeholder>
                 </w:sdtPr>
-                <w:sdtEndPr/>
                 <w:sdtContent>
                   <w:p>
                     <w:pPr>
@@ -319,7 +345,6 @@
                     <w:docPart w:val="DefaultPlaceholder_-1854013440"/>
                   </w:placeholder>
                 </w:sdtPr>
-                <w:sdtEndPr/>
                 <w:sdtContent>
                   <w:p>
                     <w:pPr>
@@ -354,7 +379,6 @@
                     <w:docPart w:val="DefaultPlaceholder_-1854013440"/>
                   </w:placeholder>
                 </w:sdtPr>
-                <w:sdtEndPr/>
                 <w:sdtContent>
                   <w:p>
                     <w:pPr>
@@ -376,7 +400,6 @@
                           <w:docPart w:val="DefaultPlaceholder_-1854013440"/>
                         </w:placeholder>
                       </w:sdtPr>
-                      <w:sdtEndPr/>
                       <w:sdtContent>
                         <w:r>
                           <w:rPr>
@@ -428,7 +451,7 @@
       <w:tblPr>
         <w:tblStyle w:val="a9"/>
         <w:tblW w:w="0" w:type="auto"/>
-        <w:tblLook w:val="04A0" w:firstRow="1" w:lastRow="0" w:firstColumn="1" w:lastColumn="0" w:noHBand="0" w:noVBand="1"/>
+        <w:tblLook w:val="04A0"/>
       </w:tblPr>
       <w:tblGrid>
         <w:gridCol w:w="3379"/>
@@ -443,6 +466,9 @@
           </w:tcPr>
           <w:p>
             <w:pPr>
+              <w:tabs>
+                <w:tab w:val="center" w:pos="1581"/>
+              </w:tabs>
               <w:rPr>
                 <w:rFonts w:ascii="Times New Roman" w:hAnsi="Times New Roman" w:cs="Times New Roman"/>
               </w:rPr>
@@ -452,6 +478,12 @@
                 <w:rFonts w:ascii="Times New Roman" w:hAnsi="Times New Roman" w:cs="Times New Roman"/>
               </w:rPr>
               <w:t>ХУЙ</w:t>
+            </w:r>
+            <w:r>
+              <w:rPr>
+                <w:rFonts w:ascii="Times New Roman" w:hAnsi="Times New Roman" w:cs="Times New Roman"/>
+              </w:rPr>
+              <w:tab/>
             </w:r>
           </w:p>
         </w:tc>
@@ -535,7 +567,7 @@
         <w:tblCellMar>
           <w:left w:w="143" w:type="dxa"/>
         </w:tblCellMar>
-        <w:tblLook w:val="04A0" w:firstRow="1" w:lastRow="0" w:firstColumn="1" w:lastColumn="0" w:noHBand="0" w:noVBand="1"/>
+        <w:tblLook w:val="04A0"/>
       </w:tblPr>
       <w:tblGrid>
         <w:gridCol w:w="1158"/>
@@ -601,7 +633,6 @@
                 <w:id w:val="1403718104"/>
                 <w:text/>
               </w:sdtPr>
-              <w:sdtEndPr/>
               <w:sdtContent>
                 <w:r>
                   <w:rPr>
@@ -696,7 +727,7 @@
               <w:tblPr>
                 <w:tblStyle w:val="a9"/>
                 <w:tblW w:w="0" w:type="auto"/>
-                <w:tblLook w:val="04A0" w:firstRow="1" w:lastRow="0" w:firstColumn="1" w:lastColumn="0" w:noHBand="0" w:noVBand="1"/>
+                <w:tblLook w:val="04A0"/>
               </w:tblPr>
               <w:tblGrid>
                 <w:gridCol w:w="5068"/>
@@ -780,14 +811,14 @@
                   <w:bottom w:w="55" w:type="dxa"/>
                   <w:right w:w="55" w:type="dxa"/>
                 </w:tblCellMar>
-                <w:tblLook w:val="04A0" w:firstRow="1" w:lastRow="0" w:firstColumn="1" w:lastColumn="0" w:noHBand="0" w:noVBand="1"/>
+                <w:tblLook w:val="04A0"/>
               </w:tblPr>
               <w:tblGrid>
-                <w:gridCol w:w="1984"/>
-                <w:gridCol w:w="1984"/>
-                <w:gridCol w:w="1984"/>
-                <w:gridCol w:w="1984"/>
-                <w:gridCol w:w="1985"/>
+                <w:gridCol w:w="1893"/>
+                <w:gridCol w:w="1916"/>
+                <w:gridCol w:w="1907"/>
+                <w:gridCol w:w="2345"/>
+                <w:gridCol w:w="1860"/>
               </w:tblGrid>
               <w:sdt>
                 <w:sdtPr>
@@ -929,7 +960,7 @@
                               <w:pStyle w:val="TableContents"/>
                               <w:numPr>
                                 <w:ilvl w:val="0"/>
-                                <w:numId w:val="4"/>
+                                <w:numId w:val="5"/>
                               </w:numPr>
                             </w:pPr>
                             <w:sdt>
@@ -1038,8 +1069,8 @@
 </file>
 
 <file path=word/numbering.xml><?xml version="1.0" encoding="utf-8"?>
-<w:numbering xmlns:wpc="http://schemas.microsoft.com/office/word/2010/wordprocessingCanvas" xmlns:cx="http://schemas.microsoft.com/office/drawing/2014/chartex" xmlns:mc="http://schemas.openxmlformats.org/markup-compatibility/2006" xmlns:o="urn:schemas-microsoft-com:office:office" xmlns:r="http://schemas.openxmlformats.org/officeDocument/2006/relationships" xmlns:m="http://schemas.openxmlformats.org/officeDocument/2006/math" xmlns:v="urn:schemas-microsoft-com:vml" xmlns:wp14="http://schemas.microsoft.com/office/word/2010/wordprocessingDrawing" xmlns:wp="http://schemas.openxmlformats.org/drawingml/2006/wordprocessingDrawing" xmlns:w10="urn:schemas-microsoft-com:office:word" xmlns:w="http://schemas.openxmlformats.org/wordprocessingml/2006/main" xmlns:w14="http://schemas.microsoft.com/office/word/2010/wordml" xmlns:w15="http://schemas.microsoft.com/office/word/2012/wordml" xmlns:w16se="http://schemas.microsoft.com/office/word/2015/wordml/symex" xmlns:wpg="http://schemas.microsoft.com/office/word/2010/wordprocessingGroup" xmlns:wpi="http://schemas.microsoft.com/office/word/2010/wordprocessingInk" xmlns:wne="http://schemas.microsoft.com/office/word/2006/wordml" xmlns:wps="http://schemas.microsoft.com/office/word/2010/wordprocessingShape" mc:Ignorable="w14 w15 w16se wp14">
-  <w:abstractNum w:abstractNumId="0" w15:restartNumberingAfterBreak="0">
+<w:numbering xmlns:ve="http://schemas.openxmlformats.org/markup-compatibility/2006" xmlns:o="urn:schemas-microsoft-com:office:office" xmlns:r="http://schemas.openxmlformats.org/officeDocument/2006/relationships" xmlns:m="http://schemas.openxmlformats.org/officeDocument/2006/math" xmlns:v="urn:schemas-microsoft-com:vml" xmlns:wp="http://schemas.openxmlformats.org/drawingml/2006/wordprocessingDrawing" xmlns:w10="urn:schemas-microsoft-com:office:word" xmlns:w="http://schemas.openxmlformats.org/wordprocessingml/2006/main" xmlns:wne="http://schemas.microsoft.com/office/word/2006/wordml">
+  <w:abstractNum w:abstractNumId="0">
     <w:nsid w:val="004748DA"/>
     <w:multiLevelType w:val="multilevel"/>
     <w:tmpl w:val="3906FA08"/>
@@ -1134,120 +1165,206 @@
       </w:pPr>
     </w:lvl>
   </w:abstractNum>
-  <w:abstractNum w:abstractNumId="1" w15:restartNumberingAfterBreak="0">
+  <w:abstractNum w:abstractNumId="1">
     <w:nsid w:val="11F754A6"/>
     <w:multiLevelType w:val="hybridMultilevel"/>
-    <w:tmpl w:val="4822D2A4"/>
-    <w:lvl w:ilvl="0" w:tplc="04190001">
+    <w:tmpl w:val="1C1EEEB2"/>
+    <w:lvl w:ilvl="0" w:tplc="0409000F">
+      <w:start w:val="1"/>
+      <w:numFmt w:val="decimal"/>
+      <w:lvlText w:val="%1."/>
+      <w:lvlJc w:val="left"/>
+      <w:pPr>
+        <w:ind w:left="720" w:hanging="360"/>
+      </w:pPr>
+      <w:rPr>
+        <w:rFonts w:hint="default"/>
+      </w:rPr>
+    </w:lvl>
+    <w:lvl w:ilvl="1" w:tplc="04190003" w:tentative="1">
+      <w:start w:val="1"/>
+      <w:numFmt w:val="bullet"/>
+      <w:lvlText w:val="o"/>
+      <w:lvlJc w:val="left"/>
+      <w:pPr>
+        <w:ind w:left="1440" w:hanging="360"/>
+      </w:pPr>
+      <w:rPr>
+        <w:rFonts w:ascii="Courier New" w:hAnsi="Courier New" w:cs="Courier New" w:hint="default"/>
+      </w:rPr>
+    </w:lvl>
+    <w:lvl w:ilvl="2" w:tplc="04190005" w:tentative="1">
+      <w:start w:val="1"/>
+      <w:numFmt w:val="bullet"/>
+      <w:lvlText w:val=""/>
+      <w:lvlJc w:val="left"/>
+      <w:pPr>
+        <w:ind w:left="2160" w:hanging="360"/>
+      </w:pPr>
+      <w:rPr>
+        <w:rFonts w:ascii="Wingdings" w:hAnsi="Wingdings" w:hint="default"/>
+      </w:rPr>
+    </w:lvl>
+    <w:lvl w:ilvl="3" w:tplc="04190001" w:tentative="1">
       <w:start w:val="1"/>
       <w:numFmt w:val="bullet"/>
       <w:lvlText w:val=""/>
       <w:lvlJc w:val="left"/>
       <w:pPr>
-        <w:ind w:left="720" w:hanging="360"/>
+        <w:ind w:left="2880" w:hanging="360"/>
       </w:pPr>
       <w:rPr>
         <w:rFonts w:ascii="Symbol" w:hAnsi="Symbol" w:hint="default"/>
       </w:rPr>
     </w:lvl>
-    <w:lvl w:ilvl="1" w:tplc="04190003" w:tentative="1">
+    <w:lvl w:ilvl="4" w:tplc="04190003" w:tentative="1">
       <w:start w:val="1"/>
       <w:numFmt w:val="bullet"/>
       <w:lvlText w:val="o"/>
       <w:lvlJc w:val="left"/>
       <w:pPr>
-        <w:ind w:left="1440" w:hanging="360"/>
+        <w:ind w:left="3600" w:hanging="360"/>
       </w:pPr>
       <w:rPr>
         <w:rFonts w:ascii="Courier New" w:hAnsi="Courier New" w:cs="Courier New" w:hint="default"/>
       </w:rPr>
     </w:lvl>
-    <w:lvl w:ilvl="2" w:tplc="04190005" w:tentative="1">
+    <w:lvl w:ilvl="5" w:tplc="04190005" w:tentative="1">
       <w:start w:val="1"/>
       <w:numFmt w:val="bullet"/>
       <w:lvlText w:val=""/>
       <w:lvlJc w:val="left"/>
       <w:pPr>
-        <w:ind w:left="2160" w:hanging="360"/>
+        <w:ind w:left="4320" w:hanging="360"/>
       </w:pPr>
       <w:rPr>
         <w:rFonts w:ascii="Wingdings" w:hAnsi="Wingdings" w:hint="default"/>
       </w:rPr>
     </w:lvl>
-    <w:lvl w:ilvl="3" w:tplc="04190001" w:tentative="1">
+    <w:lvl w:ilvl="6" w:tplc="04190001" w:tentative="1">
       <w:start w:val="1"/>
       <w:numFmt w:val="bullet"/>
       <w:lvlText w:val=""/>
       <w:lvlJc w:val="left"/>
       <w:pPr>
-        <w:ind w:left="2880" w:hanging="360"/>
+        <w:ind w:left="5040" w:hanging="360"/>
       </w:pPr>
       <w:rPr>
         <w:rFonts w:ascii="Symbol" w:hAnsi="Symbol" w:hint="default"/>
       </w:rPr>
     </w:lvl>
-    <w:lvl w:ilvl="4" w:tplc="04190003" w:tentative="1">
+    <w:lvl w:ilvl="7" w:tplc="04190003" w:tentative="1">
       <w:start w:val="1"/>
       <w:numFmt w:val="bullet"/>
       <w:lvlText w:val="o"/>
       <w:lvlJc w:val="left"/>
       <w:pPr>
-        <w:ind w:left="3600" w:hanging="360"/>
+        <w:ind w:left="5760" w:hanging="360"/>
       </w:pPr>
       <w:rPr>
         <w:rFonts w:ascii="Courier New" w:hAnsi="Courier New" w:cs="Courier New" w:hint="default"/>
       </w:rPr>
     </w:lvl>
-    <w:lvl w:ilvl="5" w:tplc="04190005" w:tentative="1">
+    <w:lvl w:ilvl="8" w:tplc="04190005" w:tentative="1">
       <w:start w:val="1"/>
       <w:numFmt w:val="bullet"/>
       <w:lvlText w:val=""/>
       <w:lvlJc w:val="left"/>
       <w:pPr>
-        <w:ind w:left="4320" w:hanging="360"/>
+        <w:ind w:left="6480" w:hanging="360"/>
       </w:pPr>
       <w:rPr>
         <w:rFonts w:ascii="Wingdings" w:hAnsi="Wingdings" w:hint="default"/>
       </w:rPr>
     </w:lvl>
-    <w:lvl w:ilvl="6" w:tplc="04190001" w:tentative="1">
-      <w:start w:val="1"/>
-      <w:numFmt w:val="bullet"/>
-      <w:lvlText w:val=""/>
-      <w:lvlJc w:val="left"/>
-      <w:pPr>
-        <w:ind w:left="5040" w:hanging="360"/>
-      </w:pPr>
-      <w:rPr>
-        <w:rFonts w:ascii="Symbol" w:hAnsi="Symbol" w:hint="default"/>
-      </w:rPr>
-    </w:lvl>
-    <w:lvl w:ilvl="7" w:tplc="04190003" w:tentative="1">
-      <w:start w:val="1"/>
-      <w:numFmt w:val="bullet"/>
-      <w:lvlText w:val="o"/>
-      <w:lvlJc w:val="left"/>
-      <w:pPr>
-        <w:ind w:left="5760" w:hanging="360"/>
-      </w:pPr>
-      <w:rPr>
-        <w:rFonts w:ascii="Courier New" w:hAnsi="Courier New" w:cs="Courier New" w:hint="default"/>
-      </w:rPr>
-    </w:lvl>
-    <w:lvl w:ilvl="8" w:tplc="04190005" w:tentative="1">
-      <w:start w:val="1"/>
-      <w:numFmt w:val="bullet"/>
-      <w:lvlText w:val=""/>
-      <w:lvlJc w:val="left"/>
-      <w:pPr>
-        <w:ind w:left="6480" w:hanging="360"/>
-      </w:pPr>
-      <w:rPr>
-        <w:rFonts w:ascii="Wingdings" w:hAnsi="Wingdings" w:hint="default"/>
-      </w:rPr>
-    </w:lvl>
   </w:abstractNum>
-  <w:abstractNum w:abstractNumId="2" w15:restartNumberingAfterBreak="0">
+  <w:abstractNum w:abstractNumId="2">
+    <w:nsid w:val="29CA6CBC"/>
+    <w:multiLevelType w:val="hybridMultilevel"/>
+    <w:tmpl w:val="648CDC3C"/>
+    <w:lvl w:ilvl="0" w:tplc="0409000F">
+      <w:start w:val="1"/>
+      <w:numFmt w:val="decimal"/>
+      <w:lvlText w:val="%1."/>
+      <w:lvlJc w:val="left"/>
+      <w:pPr>
+        <w:ind w:left="1080" w:hanging="360"/>
+      </w:pPr>
+    </w:lvl>
+    <w:lvl w:ilvl="1" w:tplc="04090019" w:tentative="1">
+      <w:start w:val="1"/>
+      <w:numFmt w:val="lowerLetter"/>
+      <w:lvlText w:val="%2."/>
+      <w:lvlJc w:val="left"/>
+      <w:pPr>
+        <w:ind w:left="1800" w:hanging="360"/>
+      </w:pPr>
+    </w:lvl>
+    <w:lvl w:ilvl="2" w:tplc="0409001B" w:tentative="1">
+      <w:start w:val="1"/>
+      <w:numFmt w:val="lowerRoman"/>
+      <w:lvlText w:val="%3."/>
+      <w:lvlJc w:val="right"/>
+      <w:pPr>
+        <w:ind w:left="2520" w:hanging="180"/>
+      </w:pPr>
+    </w:lvl>
+    <w:lvl w:ilvl="3" w:tplc="0409000F" w:tentative="1">
+      <w:start w:val="1"/>
+      <w:numFmt w:val="decimal"/>
+      <w:lvlText w:val="%4."/>
+      <w:lvlJc w:val="left"/>
+      <w:pPr>
+        <w:ind w:left="3240" w:hanging="360"/>
+      </w:pPr>
+    </w:lvl>
+    <w:lvl w:ilvl="4" w:tplc="04090019" w:tentative="1">
+      <w:start w:val="1"/>
+      <w:numFmt w:val="lowerLetter"/>
+      <w:lvlText w:val="%5."/>
+      <w:lvlJc w:val="left"/>
+      <w:pPr>
+        <w:ind w:left="3960" w:hanging="360"/>
+      </w:pPr>
+    </w:lvl>
+    <w:lvl w:ilvl="5" w:tplc="0409001B" w:tentative="1">
+      <w:start w:val="1"/>
+      <w:numFmt w:val="lowerRoman"/>
+      <w:lvlText w:val="%6."/>
+      <w:lvlJc w:val="right"/>
+      <w:pPr>
+        <w:ind w:left="4680" w:hanging="180"/>
+      </w:pPr>
+    </w:lvl>
+    <w:lvl w:ilvl="6" w:tplc="0409000F" w:tentative="1">
+      <w:start w:val="1"/>
+      <w:numFmt w:val="decimal"/>
+      <w:lvlText w:val="%7."/>
+      <w:lvlJc w:val="left"/>
+      <w:pPr>
+        <w:ind w:left="5400" w:hanging="360"/>
+      </w:pPr>
+    </w:lvl>
+    <w:lvl w:ilvl="7" w:tplc="04090019" w:tentative="1">
+      <w:start w:val="1"/>
+      <w:numFmt w:val="lowerLetter"/>
+      <w:lvlText w:val="%8."/>
+      <w:lvlJc w:val="left"/>
+      <w:pPr>
+        <w:ind w:left="6120" w:hanging="360"/>
+      </w:pPr>
+    </w:lvl>
+    <w:lvl w:ilvl="8" w:tplc="0409001B" w:tentative="1">
+      <w:start w:val="1"/>
+      <w:numFmt w:val="lowerRoman"/>
+      <w:lvlText w:val="%9."/>
+      <w:lvlJc w:val="right"/>
+      <w:pPr>
+        <w:ind w:left="6840" w:hanging="180"/>
+      </w:pPr>
+    </w:lvl>
+  </w:abstractNum>
+  <w:abstractNum w:abstractNumId="3">
     <w:nsid w:val="5E855867"/>
     <w:multiLevelType w:val="multilevel"/>
     <w:tmpl w:val="3FE80054"/>
@@ -1360,7 +1477,7 @@
       </w:pPr>
     </w:lvl>
   </w:abstractNum>
-  <w:abstractNum w:abstractNumId="3" w15:restartNumberingAfterBreak="0">
+  <w:abstractNum w:abstractNumId="4">
     <w:nsid w:val="753B1C50"/>
     <w:multiLevelType w:val="multilevel"/>
     <w:tmpl w:val="B62ADB6A"/>
@@ -1501,10 +1618,10 @@
     </w:lvl>
   </w:abstractNum>
   <w:num w:numId="1">
-    <w:abstractNumId w:val="2"/>
+    <w:abstractNumId w:val="3"/>
   </w:num>
   <w:num w:numId="2">
-    <w:abstractNumId w:val="3"/>
+    <w:abstractNumId w:val="4"/>
   </w:num>
   <w:num w:numId="3">
     <w:abstractNumId w:val="0"/>
@@ -1512,11 +1629,14 @@
   <w:num w:numId="4">
     <w:abstractNumId w:val="1"/>
   </w:num>
+  <w:num w:numId="5">
+    <w:abstractNumId w:val="2"/>
+  </w:num>
 </w:numbering>
 </file>
 
 <file path=word/styles.xml><?xml version="1.0" encoding="utf-8"?>
-<w:styles xmlns:mc="http://schemas.openxmlformats.org/markup-compatibility/2006" xmlns:r="http://schemas.openxmlformats.org/officeDocument/2006/relationships" xmlns:w="http://schemas.openxmlformats.org/wordprocessingml/2006/main" xmlns:w14="http://schemas.microsoft.com/office/word/2010/wordml" xmlns:w15="http://schemas.microsoft.com/office/word/2012/wordml" xmlns:w16se="http://schemas.microsoft.com/office/word/2015/wordml/symex" mc:Ignorable="w14 w15 w16se">
+<w:styles xmlns:r="http://schemas.openxmlformats.org/officeDocument/2006/relationships" xmlns:w="http://schemas.openxmlformats.org/wordprocessingml/2006/main">
   <w:docDefaults>
     <w:rPrDefault>
       <w:rPr>
@@ -1527,369 +1647,145 @@
     </w:rPrDefault>
     <w:pPrDefault/>
   </w:docDefaults>
-  <w:latentStyles w:defLockedState="0" w:defUIPriority="99" w:defSemiHidden="0" w:defUnhideWhenUsed="0" w:defQFormat="0" w:count="371">
-    <w:lsdException w:name="Normal" w:uiPriority="0" w:qFormat="1"/>
-    <w:lsdException w:name="heading 1" w:uiPriority="9" w:qFormat="1"/>
-    <w:lsdException w:name="heading 2" w:semiHidden="1" w:uiPriority="9" w:unhideWhenUsed="1" w:qFormat="1"/>
-    <w:lsdException w:name="heading 3" w:semiHidden="1" w:uiPriority="9" w:unhideWhenUsed="1" w:qFormat="1"/>
-    <w:lsdException w:name="heading 4" w:semiHidden="1" w:uiPriority="9" w:unhideWhenUsed="1" w:qFormat="1"/>
-    <w:lsdException w:name="heading 5" w:semiHidden="1" w:uiPriority="9" w:unhideWhenUsed="1" w:qFormat="1"/>
-    <w:lsdException w:name="heading 6" w:semiHidden="1" w:uiPriority="9" w:unhideWhenUsed="1" w:qFormat="1"/>
-    <w:lsdException w:name="heading 7" w:semiHidden="1" w:uiPriority="9" w:unhideWhenUsed="1" w:qFormat="1"/>
-    <w:lsdException w:name="heading 8" w:semiHidden="1" w:uiPriority="9" w:unhideWhenUsed="1" w:qFormat="1"/>
-    <w:lsdException w:name="heading 9" w:semiHidden="1" w:uiPriority="9" w:unhideWhenUsed="1" w:qFormat="1"/>
-    <w:lsdException w:name="index 1" w:semiHidden="1" w:unhideWhenUsed="1"/>
-    <w:lsdException w:name="index 2" w:semiHidden="1" w:unhideWhenUsed="1"/>
-    <w:lsdException w:name="index 3" w:semiHidden="1" w:unhideWhenUsed="1"/>
-    <w:lsdException w:name="index 4" w:semiHidden="1" w:unhideWhenUsed="1"/>
-    <w:lsdException w:name="index 5" w:semiHidden="1" w:unhideWhenUsed="1"/>
-    <w:lsdException w:name="index 6" w:semiHidden="1" w:unhideWhenUsed="1"/>
-    <w:lsdException w:name="index 7" w:semiHidden="1" w:unhideWhenUsed="1"/>
-    <w:lsdException w:name="index 8" w:semiHidden="1" w:unhideWhenUsed="1"/>
-    <w:lsdException w:name="index 9" w:semiHidden="1" w:unhideWhenUsed="1"/>
-    <w:lsdException w:name="toc 1" w:semiHidden="1" w:uiPriority="39" w:unhideWhenUsed="1"/>
-    <w:lsdException w:name="toc 2" w:semiHidden="1" w:uiPriority="39" w:unhideWhenUsed="1"/>
-    <w:lsdException w:name="toc 3" w:semiHidden="1" w:uiPriority="39" w:unhideWhenUsed="1"/>
-    <w:lsdException w:name="toc 4" w:semiHidden="1" w:uiPriority="39" w:unhideWhenUsed="1"/>
-    <w:lsdException w:name="toc 5" w:semiHidden="1" w:uiPriority="39" w:unhideWhenUsed="1"/>
-    <w:lsdException w:name="toc 6" w:semiHidden="1" w:uiPriority="39" w:unhideWhenUsed="1"/>
-    <w:lsdException w:name="toc 7" w:semiHidden="1" w:uiPriority="39" w:unhideWhenUsed="1"/>
-    <w:lsdException w:name="toc 8" w:semiHidden="1" w:uiPriority="39" w:unhideWhenUsed="1"/>
-    <w:lsdException w:name="toc 9" w:semiHidden="1" w:uiPriority="39" w:unhideWhenUsed="1"/>
-    <w:lsdException w:name="Normal Indent" w:semiHidden="1" w:unhideWhenUsed="1"/>
-    <w:lsdException w:name="footnote text" w:semiHidden="1" w:unhideWhenUsed="1"/>
-    <w:lsdException w:name="annotation text" w:semiHidden="1" w:unhideWhenUsed="1"/>
-    <w:lsdException w:name="header" w:semiHidden="1" w:unhideWhenUsed="1"/>
-    <w:lsdException w:name="footer" w:semiHidden="1" w:unhideWhenUsed="1"/>
-    <w:lsdException w:name="index heading" w:semiHidden="1" w:unhideWhenUsed="1"/>
-    <w:lsdException w:name="caption" w:semiHidden="1" w:uiPriority="35" w:unhideWhenUsed="1" w:qFormat="1"/>
-    <w:lsdException w:name="table of figures" w:semiHidden="1" w:unhideWhenUsed="1"/>
-    <w:lsdException w:name="envelope address" w:semiHidden="1" w:unhideWhenUsed="1"/>
-    <w:lsdException w:name="envelope return" w:semiHidden="1" w:unhideWhenUsed="1"/>
-    <w:lsdException w:name="footnote reference" w:semiHidden="1" w:unhideWhenUsed="1"/>
-    <w:lsdException w:name="annotation reference" w:semiHidden="1" w:unhideWhenUsed="1"/>
-    <w:lsdException w:name="line number" w:semiHidden="1" w:unhideWhenUsed="1"/>
-    <w:lsdException w:name="page number" w:semiHidden="1" w:unhideWhenUsed="1"/>
-    <w:lsdException w:name="endnote reference" w:semiHidden="1" w:unhideWhenUsed="1"/>
-    <w:lsdException w:name="endnote text" w:semiHidden="1" w:unhideWhenUsed="1"/>
-    <w:lsdException w:name="table of authorities" w:semiHidden="1" w:unhideWhenUsed="1"/>
-    <w:lsdException w:name="macro" w:semiHidden="1" w:unhideWhenUsed="1"/>
-    <w:lsdException w:name="toa heading" w:semiHidden="1" w:unhideWhenUsed="1"/>
-    <w:lsdException w:name="List" w:semiHidden="1" w:unhideWhenUsed="1"/>
-    <w:lsdException w:name="List Bullet" w:semiHidden="1" w:unhideWhenUsed="1"/>
-    <w:lsdException w:name="List Number" w:semiHidden="1" w:unhideWhenUsed="1"/>
-    <w:lsdException w:name="List 2" w:semiHidden="1" w:unhideWhenUsed="1"/>
-    <w:lsdException w:name="List 3" w:semiHidden="1" w:unhideWhenUsed="1"/>
-    <w:lsdException w:name="List 4" w:semiHidden="1" w:unhideWhenUsed="1"/>
-    <w:lsdException w:name="List 5" w:semiHidden="1" w:unhideWhenUsed="1"/>
-    <w:lsdException w:name="List Bullet 2" w:semiHidden="1" w:unhideWhenUsed="1"/>
-    <w:lsdException w:name="List Bullet 3" w:semiHidden="1" w:unhideWhenUsed="1"/>
-    <w:lsdException w:name="List Bullet 4" w:semiHidden="1" w:unhideWhenUsed="1"/>
-    <w:lsdException w:name="List Bullet 5" w:semiHidden="1" w:unhideWhenUsed="1"/>
-    <w:lsdException w:name="List Number 2" w:semiHidden="1" w:unhideWhenUsed="1"/>
-    <w:lsdException w:name="List Number 3" w:semiHidden="1" w:unhideWhenUsed="1"/>
-    <w:lsdException w:name="List Number 4" w:semiHidden="1" w:unhideWhenUsed="1"/>
-    <w:lsdException w:name="List Number 5" w:semiHidden="1" w:unhideWhenUsed="1"/>
-    <w:lsdException w:name="Title" w:uiPriority="10" w:qFormat="1"/>
-    <w:lsdException w:name="Closing" w:semiHidden="1" w:unhideWhenUsed="1"/>
-    <w:lsdException w:name="Signature" w:semiHidden="1" w:unhideWhenUsed="1"/>
-    <w:lsdException w:name="Default Paragraph Font" w:semiHidden="1" w:uiPriority="1" w:unhideWhenUsed="1"/>
-    <w:lsdException w:name="Body Text" w:semiHidden="1" w:unhideWhenUsed="1"/>
-    <w:lsdException w:name="Body Text Indent" w:semiHidden="1" w:unhideWhenUsed="1"/>
-    <w:lsdException w:name="List Continue" w:semiHidden="1" w:unhideWhenUsed="1"/>
-    <w:lsdException w:name="List Continue 2" w:semiHidden="1" w:unhideWhenUsed="1"/>
-    <w:lsdException w:name="List Continue 3" w:semiHidden="1" w:unhideWhenUsed="1"/>
-    <w:lsdException w:name="List Continue 4" w:semiHidden="1" w:unhideWhenUsed="1"/>
-    <w:lsdException w:name="List Continue 5" w:semiHidden="1" w:unhideWhenUsed="1"/>
-    <w:lsdException w:name="Message Header" w:semiHidden="1" w:unhideWhenUsed="1"/>
-    <w:lsdException w:name="Subtitle" w:uiPriority="11" w:qFormat="1"/>
-    <w:lsdException w:name="Salutation" w:semiHidden="1" w:unhideWhenUsed="1"/>
-    <w:lsdException w:name="Date" w:semiHidden="1" w:unhideWhenUsed="1"/>
-    <w:lsdException w:name="Body Text First Indent" w:semiHidden="1" w:unhideWhenUsed="1"/>
-    <w:lsdException w:name="Body Text First Indent 2" w:semiHidden="1" w:unhideWhenUsed="1"/>
-    <w:lsdException w:name="Note Heading" w:semiHidden="1" w:unhideWhenUsed="1"/>
-    <w:lsdException w:name="Body Text 2" w:semiHidden="1" w:unhideWhenUsed="1"/>
-    <w:lsdException w:name="Body Text 3" w:semiHidden="1" w:unhideWhenUsed="1"/>
-    <w:lsdException w:name="Body Text Indent 2" w:semiHidden="1" w:unhideWhenUsed="1"/>
-    <w:lsdException w:name="Body Text Indent 3" w:semiHidden="1" w:unhideWhenUsed="1"/>
-    <w:lsdException w:name="Block Text" w:semiHidden="1" w:unhideWhenUsed="1"/>
-    <w:lsdException w:name="Hyperlink" w:semiHidden="1" w:unhideWhenUsed="1"/>
-    <w:lsdException w:name="FollowedHyperlink" w:semiHidden="1" w:unhideWhenUsed="1"/>
-    <w:lsdException w:name="Strong" w:uiPriority="22" w:qFormat="1"/>
-    <w:lsdException w:name="Emphasis" w:uiPriority="20" w:qFormat="1"/>
-    <w:lsdException w:name="Document Map" w:semiHidden="1" w:unhideWhenUsed="1"/>
-    <w:lsdException w:name="Plain Text" w:semiHidden="1" w:unhideWhenUsed="1"/>
-    <w:lsdException w:name="E-mail Signature" w:semiHidden="1" w:unhideWhenUsed="1"/>
-    <w:lsdException w:name="HTML Top of Form" w:semiHidden="1" w:unhideWhenUsed="1"/>
-    <w:lsdException w:name="HTML Bottom of Form" w:semiHidden="1" w:unhideWhenUsed="1"/>
-    <w:lsdException w:name="Normal (Web)" w:semiHidden="1" w:uiPriority="0" w:unhideWhenUsed="1"/>
-    <w:lsdException w:name="HTML Acronym" w:semiHidden="1" w:unhideWhenUsed="1"/>
-    <w:lsdException w:name="HTML Address" w:semiHidden="1" w:unhideWhenUsed="1"/>
-    <w:lsdException w:name="HTML Cite" w:semiHidden="1" w:unhideWhenUsed="1"/>
-    <w:lsdException w:name="HTML Code" w:semiHidden="1" w:unhideWhenUsed="1"/>
-    <w:lsdException w:name="HTML Definition" w:semiHidden="1" w:unhideWhenUsed="1"/>
-    <w:lsdException w:name="HTML Keyboard" w:semiHidden="1" w:unhideWhenUsed="1"/>
-    <w:lsdException w:name="HTML Preformatted" w:semiHidden="1" w:unhideWhenUsed="1"/>
-    <w:lsdException w:name="HTML Sample" w:semiHidden="1" w:unhideWhenUsed="1"/>
-    <w:lsdException w:name="HTML Typewriter" w:semiHidden="1" w:unhideWhenUsed="1"/>
-    <w:lsdException w:name="HTML Variable" w:semiHidden="1" w:unhideWhenUsed="1"/>
-    <w:lsdException w:name="Normal Table" w:semiHidden="1" w:unhideWhenUsed="1"/>
-    <w:lsdException w:name="annotation subject" w:semiHidden="1" w:unhideWhenUsed="1"/>
-    <w:lsdException w:name="No List" w:semiHidden="1" w:unhideWhenUsed="1"/>
-    <w:lsdException w:name="Outline List 1" w:semiHidden="1" w:unhideWhenUsed="1"/>
-    <w:lsdException w:name="Outline List 2" w:semiHidden="1" w:unhideWhenUsed="1"/>
-    <w:lsdException w:name="Outline List 3" w:semiHidden="1" w:unhideWhenUsed="1"/>
-    <w:lsdException w:name="Table Simple 1" w:semiHidden="1" w:unhideWhenUsed="1"/>
-    <w:lsdException w:name="Table Simple 2" w:semiHidden="1" w:unhideWhenUsed="1"/>
-    <w:lsdException w:name="Table Simple 3" w:semiHidden="1" w:unhideWhenUsed="1"/>
-    <w:lsdException w:name="Table Classic 1" w:semiHidden="1" w:unhideWhenUsed="1"/>
-    <w:lsdException w:name="Table Classic 2" w:semiHidden="1" w:unhideWhenUsed="1"/>
-    <w:lsdException w:name="Table Classic 3" w:semiHidden="1" w:unhideWhenUsed="1"/>
-    <w:lsdException w:name="Table Classic 4" w:semiHidden="1" w:unhideWhenUsed="1"/>
-    <w:lsdException w:name="Table Colorful 1" w:semiHidden="1" w:unhideWhenUsed="1"/>
-    <w:lsdException w:name="Table Colorful 2" w:semiHidden="1" w:unhideWhenUsed="1"/>
-    <w:lsdException w:name="Table Colorful 3" w:semiHidden="1" w:unhideWhenUsed="1"/>
-    <w:lsdException w:name="Table Columns 1" w:semiHidden="1" w:unhideWhenUsed="1"/>
-    <w:lsdException w:name="Table Columns 2" w:semiHidden="1" w:unhideWhenUsed="1"/>
-    <w:lsdException w:name="Table Columns 3" w:semiHidden="1" w:unhideWhenUsed="1"/>
-    <w:lsdException w:name="Table Columns 4" w:semiHidden="1" w:unhideWhenUsed="1"/>
-    <w:lsdException w:name="Table Columns 5" w:semiHidden="1" w:unhideWhenUsed="1"/>
-    <w:lsdException w:name="Table Grid 1" w:semiHidden="1" w:unhideWhenUsed="1"/>
-    <w:lsdException w:name="Table Grid 2" w:semiHidden="1" w:unhideWhenUsed="1"/>
-    <w:lsdException w:name="Table Grid 3" w:semiHidden="1" w:unhideWhenUsed="1"/>
-    <w:lsdException w:name="Table Grid 4" w:semiHidden="1" w:unhideWhenUsed="1"/>
-    <w:lsdException w:name="Table Grid 5" w:semiHidden="1" w:unhideWhenUsed="1"/>
-    <w:lsdException w:name="Table Grid 6" w:semiHidden="1" w:unhideWhenUsed="1"/>
-    <w:lsdException w:name="Table Grid 7" w:semiHidden="1" w:unhideWhenUsed="1"/>
-    <w:lsdException w:name="Table Grid 8" w:semiHidden="1" w:unhideWhenUsed="1"/>
-    <w:lsdException w:name="Table List 1" w:semiHidden="1" w:unhideWhenUsed="1"/>
-    <w:lsdException w:name="Table List 2" w:semiHidden="1" w:unhideWhenUsed="1"/>
-    <w:lsdException w:name="Table List 3" w:semiHidden="1" w:unhideWhenUsed="1"/>
-    <w:lsdException w:name="Table List 4" w:semiHidden="1" w:unhideWhenUsed="1"/>
-    <w:lsdException w:name="Table List 5" w:semiHidden="1" w:unhideWhenUsed="1"/>
-    <w:lsdException w:name="Table List 6" w:semiHidden="1" w:unhideWhenUsed="1"/>
-    <w:lsdException w:name="Table List 7" w:semiHidden="1" w:unhideWhenUsed="1"/>
-    <w:lsdException w:name="Table List 8" w:semiHidden="1" w:unhideWhenUsed="1"/>
-    <w:lsdException w:name="Table 3D effects 1" w:semiHidden="1" w:unhideWhenUsed="1"/>
-    <w:lsdException w:name="Table 3D effects 2" w:semiHidden="1" w:unhideWhenUsed="1"/>
-    <w:lsdException w:name="Table 3D effects 3" w:semiHidden="1" w:unhideWhenUsed="1"/>
-    <w:lsdException w:name="Table Contemporary" w:semiHidden="1" w:unhideWhenUsed="1"/>
-    <w:lsdException w:name="Table Elegant" w:semiHidden="1" w:unhideWhenUsed="1"/>
-    <w:lsdException w:name="Table Professional" w:semiHidden="1" w:unhideWhenUsed="1"/>
-    <w:lsdException w:name="Table Subtle 1" w:semiHidden="1" w:unhideWhenUsed="1"/>
-    <w:lsdException w:name="Table Subtle 2" w:semiHidden="1" w:unhideWhenUsed="1"/>
-    <w:lsdException w:name="Table Web 1" w:semiHidden="1" w:unhideWhenUsed="1"/>
-    <w:lsdException w:name="Table Web 2" w:semiHidden="1" w:unhideWhenUsed="1"/>
-    <w:lsdException w:name="Table Web 3" w:semiHidden="1" w:unhideWhenUsed="1"/>
-    <w:lsdException w:name="Balloon Text" w:semiHidden="1" w:unhideWhenUsed="1"/>
-    <w:lsdException w:name="Table Grid" w:uiPriority="59"/>
-    <w:lsdException w:name="Table Theme" w:semiHidden="1" w:unhideWhenUsed="1"/>
-    <w:lsdException w:name="Placeholder Text" w:semiHidden="1"/>
-    <w:lsdException w:name="No Spacing" w:uiPriority="1" w:qFormat="1"/>
-    <w:lsdException w:name="Light Shading" w:uiPriority="60"/>
-    <w:lsdException w:name="Light List" w:uiPriority="61"/>
-    <w:lsdException w:name="Light Grid" w:uiPriority="62"/>
-    <w:lsdException w:name="Medium Shading 1" w:uiPriority="63"/>
-    <w:lsdException w:name="Medium Shading 2" w:uiPriority="64"/>
-    <w:lsdException w:name="Medium List 1" w:uiPriority="65"/>
-    <w:lsdException w:name="Medium List 2" w:uiPriority="66"/>
-    <w:lsdException w:name="Medium Grid 1" w:uiPriority="67"/>
-    <w:lsdException w:name="Medium Grid 2" w:uiPriority="68"/>
-    <w:lsdException w:name="Medium Grid 3" w:uiPriority="69"/>
-    <w:lsdException w:name="Dark List" w:uiPriority="70"/>
-    <w:lsdException w:name="Colorful Shading" w:uiPriority="71"/>
-    <w:lsdException w:name="Colorful List" w:uiPriority="72"/>
-    <w:lsdException w:name="Colorful Grid" w:uiPriority="73"/>
-    <w:lsdException w:name="Light Shading Accent 1" w:uiPriority="60"/>
-    <w:lsdException w:name="Light List Accent 1" w:uiPriority="61"/>
-    <w:lsdException w:name="Light Grid Accent 1" w:uiPriority="62"/>
-    <w:lsdException w:name="Medium Shading 1 Accent 1" w:uiPriority="63"/>
-    <w:lsdException w:name="Medium Shading 2 Accent 1" w:uiPriority="64"/>
-    <w:lsdException w:name="Medium List 1 Accent 1" w:uiPriority="65"/>
-    <w:lsdException w:name="Revision" w:semiHidden="1"/>
-    <w:lsdException w:name="List Paragraph" w:uiPriority="34" w:qFormat="1"/>
-    <w:lsdException w:name="Quote" w:uiPriority="29" w:qFormat="1"/>
-    <w:lsdException w:name="Intense Quote" w:uiPriority="30" w:qFormat="1"/>
-    <w:lsdException w:name="Medium List 2 Accent 1" w:uiPriority="66"/>
-    <w:lsdException w:name="Medium Grid 1 Accent 1" w:uiPriority="67"/>
-    <w:lsdException w:name="Medium Grid 2 Accent 1" w:uiPriority="68"/>
-    <w:lsdException w:name="Medium Grid 3 Accent 1" w:uiPriority="69"/>
-    <w:lsdException w:name="Dark List Accent 1" w:uiPriority="70"/>
-    <w:lsdException w:name="Colorful Shading Accent 1" w:uiPriority="71"/>
-    <w:lsdException w:name="Colorful List Accent 1" w:uiPriority="72"/>
-    <w:lsdException w:name="Colorful Grid Accent 1" w:uiPriority="73"/>
-    <w:lsdException w:name="Light Shading Accent 2" w:uiPriority="60"/>
-    <w:lsdException w:name="Light List Accent 2" w:uiPriority="61"/>
-    <w:lsdException w:name="Light Grid Accent 2" w:uiPriority="62"/>
-    <w:lsdException w:name="Medium Shading 1 Accent 2" w:uiPriority="63"/>
-    <w:lsdException w:name="Medium Shading 2 Accent 2" w:uiPriority="64"/>
-    <w:lsdException w:name="Medium List 1 Accent 2" w:uiPriority="65"/>
-    <w:lsdException w:name="Medium List 2 Accent 2" w:uiPriority="66"/>
-    <w:lsdException w:name="Medium Grid 1 Accent 2" w:uiPriority="67"/>
-    <w:lsdException w:name="Medium Grid 2 Accent 2" w:uiPriority="68"/>
-    <w:lsdException w:name="Medium Grid 3 Accent 2" w:uiPriority="69"/>
-    <w:lsdException w:name="Dark List Accent 2" w:uiPriority="70"/>
-    <w:lsdException w:name="Colorful Shading Accent 2" w:uiPriority="71"/>
-    <w:lsdException w:name="Colorful List Accent 2" w:uiPriority="72"/>
-    <w:lsdException w:name="Colorful Grid Accent 2" w:uiPriority="73"/>
-    <w:lsdException w:name="Light Shading Accent 3" w:uiPriority="60"/>
-    <w:lsdException w:name="Light List Accent 3" w:uiPriority="61"/>
-    <w:lsdException w:name="Light Grid Accent 3" w:uiPriority="62"/>
-    <w:lsdException w:name="Medium Shading 1 Accent 3" w:uiPriority="63"/>
-    <w:lsdException w:name="Medium Shading 2 Accent 3" w:uiPriority="64"/>
-    <w:lsdException w:name="Medium List 1 Accent 3" w:uiPriority="65"/>
-    <w:lsdException w:name="Medium List 2 Accent 3" w:uiPriority="66"/>
-    <w:lsdException w:name="Medium Grid 1 Accent 3" w:uiPriority="67"/>
-    <w:lsdException w:name="Medium Grid 2 Accent 3" w:uiPriority="68"/>
-    <w:lsdException w:name="Medium Grid 3 Accent 3" w:uiPriority="69"/>
-    <w:lsdException w:name="Dark List Accent 3" w:uiPriority="70"/>
-    <w:lsdException w:name="Colorful Shading Accent 3" w:uiPriority="71"/>
-    <w:lsdException w:name="Colorful List Accent 3" w:uiPriority="72"/>
-    <w:lsdException w:name="Colorful Grid Accent 3" w:uiPriority="73"/>
-    <w:lsdException w:name="Light Shading Accent 4" w:uiPriority="60"/>
-    <w:lsdException w:name="Light List Accent 4" w:uiPriority="61"/>
-    <w:lsdException w:name="Light Grid Accent 4" w:uiPriority="62"/>
-    <w:lsdException w:name="Medium Shading 1 Accent 4" w:uiPriority="63"/>
-    <w:lsdException w:name="Medium Shading 2 Accent 4" w:uiPriority="64"/>
-    <w:lsdException w:name="Medium List 1 Accent 4" w:uiPriority="65"/>
-    <w:lsdException w:name="Medium List 2 Accent 4" w:uiPriority="66"/>
-    <w:lsdException w:name="Medium Grid 1 Accent 4" w:uiPriority="67"/>
-    <w:lsdException w:name="Medium Grid 2 Accent 4" w:uiPriority="68"/>
-    <w:lsdException w:name="Medium Grid 3 Accent 4" w:uiPriority="69"/>
-    <w:lsdException w:name="Dark List Accent 4" w:uiPriority="70"/>
-    <w:lsdException w:name="Colorful Shading Accent 4" w:uiPriority="71"/>
-    <w:lsdException w:name="Colorful List Accent 4" w:uiPriority="72"/>
-    <w:lsdException w:name="Colorful Grid Accent 4" w:uiPriority="73"/>
-    <w:lsdException w:name="Light Shading Accent 5" w:uiPriority="60"/>
-    <w:lsdException w:name="Light List Accent 5" w:uiPriority="61"/>
-    <w:lsdException w:name="Light Grid Accent 5" w:uiPriority="62"/>
-    <w:lsdException w:name="Medium Shading 1 Accent 5" w:uiPriority="63"/>
-    <w:lsdException w:name="Medium Shading 2 Accent 5" w:uiPriority="64"/>
-    <w:lsdException w:name="Medium List 1 Accent 5" w:uiPriority="65"/>
-    <w:lsdException w:name="Medium List 2 Accent 5" w:uiPriority="66"/>
-    <w:lsdException w:name="Medium Grid 1 Accent 5" w:uiPriority="67"/>
-    <w:lsdException w:name="Medium Grid 2 Accent 5" w:uiPriority="68"/>
-    <w:lsdException w:name="Medium Grid 3 Accent 5" w:uiPriority="69"/>
-    <w:lsdException w:name="Dark List Accent 5" w:uiPriority="70"/>
-    <w:lsdException w:name="Colorful Shading Accent 5" w:uiPriority="71"/>
-    <w:lsdException w:name="Colorful List Accent 5" w:uiPriority="72"/>
-    <w:lsdException w:name="Colorful Grid Accent 5" w:uiPriority="73"/>
-    <w:lsdException w:name="Light Shading Accent 6" w:uiPriority="60"/>
-    <w:lsdException w:name="Light List Accent 6" w:uiPriority="61"/>
-    <w:lsdException w:name="Light Grid Accent 6" w:uiPriority="62"/>
-    <w:lsdException w:name="Medium Shading 1 Accent 6" w:uiPriority="63"/>
-    <w:lsdException w:name="Medium Shading 2 Accent 6" w:uiPriority="64"/>
-    <w:lsdException w:name="Medium List 1 Accent 6" w:uiPriority="65"/>
-    <w:lsdException w:name="Medium List 2 Accent 6" w:uiPriority="66"/>
-    <w:lsdException w:name="Medium Grid 1 Accent 6" w:uiPriority="67"/>
-    <w:lsdException w:name="Medium Grid 2 Accent 6" w:uiPriority="68"/>
-    <w:lsdException w:name="Medium Grid 3 Accent 6" w:uiPriority="69"/>
-    <w:lsdException w:name="Dark List Accent 6" w:uiPriority="70"/>
-    <w:lsdException w:name="Colorful Shading Accent 6" w:uiPriority="71"/>
-    <w:lsdException w:name="Colorful List Accent 6" w:uiPriority="72"/>
-    <w:lsdException w:name="Colorful Grid Accent 6" w:uiPriority="73"/>
-    <w:lsdException w:name="Subtle Emphasis" w:uiPriority="19" w:qFormat="1"/>
-    <w:lsdException w:name="Intense Emphasis" w:uiPriority="21" w:qFormat="1"/>
-    <w:lsdException w:name="Subtle Reference" w:uiPriority="31" w:qFormat="1"/>
-    <w:lsdException w:name="Intense Reference" w:uiPriority="32" w:qFormat="1"/>
-    <w:lsdException w:name="Book Title" w:uiPriority="33" w:qFormat="1"/>
-    <w:lsdException w:name="Bibliography" w:semiHidden="1" w:uiPriority="37" w:unhideWhenUsed="1"/>
-    <w:lsdException w:name="TOC Heading" w:semiHidden="1" w:uiPriority="39" w:unhideWhenUsed="1" w:qFormat="1"/>
-    <w:lsdException w:name="Grid Table 4" w:uiPriority="49"/>
-    <w:lsdException w:name="Grid Table 5 Dark" w:uiPriority="50"/>
-    <w:lsdException w:name="Grid Table 6 Colorful" w:uiPriority="51"/>
-    <w:lsdException w:name="Grid Table 7 Colorful" w:uiPriority="52"/>
-    <w:lsdException w:name="Grid Table 1 Light Accent 1" w:uiPriority="46"/>
-    <w:lsdException w:name="Grid Table 2 Accent 1" w:uiPriority="47"/>
-    <w:lsdException w:name="Grid Table 3 Accent 1" w:uiPriority="48"/>
-    <w:lsdException w:name="Grid Table 4 Accent 1" w:uiPriority="49"/>
-    <w:lsdException w:name="Grid Table 5 Dark Accent 1" w:uiPriority="50"/>
-    <w:lsdException w:name="Grid Table 6 Colorful Accent 1" w:uiPriority="51"/>
-    <w:lsdException w:name="Grid Table 7 Colorful Accent 1" w:uiPriority="52"/>
-    <w:lsdException w:name="Grid Table 1 Light Accent 2" w:uiPriority="46"/>
-    <w:lsdException w:name="Grid Table 2 Accent 2" w:uiPriority="47"/>
-    <w:lsdException w:name="Grid Table 3 Accent 2" w:uiPriority="48"/>
-    <w:lsdException w:name="Grid Table 4 Accent 2" w:uiPriority="49"/>
-    <w:lsdException w:name="Grid Table 5 Dark Accent 2" w:uiPriority="50"/>
-    <w:lsdException w:name="Grid Table 6 Colorful Accent 2" w:uiPriority="51"/>
-    <w:lsdException w:name="Grid Table 7 Colorful Accent 2" w:uiPriority="52"/>
-    <w:lsdException w:name="Grid Table 1 Light Accent 3" w:uiPriority="46"/>
-    <w:lsdException w:name="Grid Table 2 Accent 3" w:uiPriority="47"/>
-    <w:lsdException w:name="Grid Table 3 Accent 3" w:uiPriority="48"/>
-    <w:lsdException w:name="Grid Table 4 Accent 3" w:uiPriority="49"/>
-    <w:lsdException w:name="Grid Table 5 Dark Accent 3" w:uiPriority="50"/>
-    <w:lsdException w:name="Grid Table 6 Colorful Accent 3" w:uiPriority="51"/>
-    <w:lsdException w:name="Grid Table 7 Colorful Accent 3" w:uiPriority="52"/>
-    <w:lsdException w:name="Grid Table 1 Light Accent 4" w:uiPriority="46"/>
-    <w:lsdException w:name="Grid Table 2 Accent 4" w:uiPriority="47"/>
-    <w:lsdException w:name="Grid Table 3 Accent 4" w:uiPriority="48"/>
-    <w:lsdException w:name="Grid Table 4 Accent 4" w:uiPriority="49"/>
-    <w:lsdException w:name="Grid Table 5 Dark Accent 4" w:uiPriority="50"/>
-    <w:lsdException w:name="Grid Table 6 Colorful Accent 4" w:uiPriority="51"/>
-    <w:lsdException w:name="Grid Table 7 Colorful Accent 4" w:uiPriority="52"/>
-    <w:lsdException w:name="Grid Table 1 Light Accent 5" w:uiPriority="46"/>
-    <w:lsdException w:name="Grid Table 2 Accent 5" w:uiPriority="47"/>
-    <w:lsdException w:name="Grid Table 3 Accent 5" w:uiPriority="48"/>
-    <w:lsdException w:name="Grid Table 4 Accent 5" w:uiPriority="49"/>
-    <w:lsdException w:name="Grid Table 5 Dark Accent 5" w:uiPriority="50"/>
-    <w:lsdException w:name="Grid Table 6 Colorful Accent 5" w:uiPriority="51"/>
-    <w:lsdException w:name="Grid Table 7 Colorful Accent 5" w:uiPriority="52"/>
-    <w:lsdException w:name="Grid Table 1 Light Accent 6" w:uiPriority="46"/>
-    <w:lsdException w:name="Grid Table 2 Accent 6" w:uiPriority="47"/>
-    <w:lsdException w:name="Grid Table 3 Accent 6" w:uiPriority="48"/>
-    <w:lsdException w:name="Grid Table 4 Accent 6" w:uiPriority="49"/>
-    <w:lsdException w:name="Grid Table 5 Dark Accent 6" w:uiPriority="50"/>
-    <w:lsdException w:name="Grid Table 6 Colorful Accent 6" w:uiPriority="51"/>
-    <w:lsdException w:name="Grid Table 7 Colorful Accent 6" w:uiPriority="52"/>
-    <w:lsdException w:name="List Table 1 Light" w:uiPriority="46"/>
-    <w:lsdException w:name="List Table 2" w:uiPriority="47"/>
-    <w:lsdException w:name="List Table 3" w:uiPriority="48"/>
-    <w:lsdException w:name="List Table 4" w:uiPriority="49"/>
-    <w:lsdException w:name="List Table 5 Dark" w:uiPriority="50"/>
-    <w:lsdException w:name="List Table 6 Colorful" w:uiPriority="51"/>
-    <w:lsdException w:name="List Table 7 Colorful" w:uiPriority="52"/>
-    <w:lsdException w:name="List Table 1 Light Accent 1" w:uiPriority="46"/>
-    <w:lsdException w:name="List Table 2 Accent 1" w:uiPriority="47"/>
-    <w:lsdException w:name="List Table 3 Accent 1" w:uiPriority="48"/>
-    <w:lsdException w:name="List Table 4 Accent 1" w:uiPriority="49"/>
-    <w:lsdException w:name="List Table 5 Dark Accent 1" w:uiPriority="50"/>
-    <w:lsdException w:name="List Table 6 Colorful Accent 1" w:uiPriority="51"/>
-    <w:lsdException w:name="List Table 7 Colorful Accent 1" w:uiPriority="52"/>
-    <w:lsdException w:name="List Table 1 Light Accent 2" w:uiPriority="46"/>
-    <w:lsdException w:name="List Table 2 Accent 2" w:uiPriority="47"/>
-    <w:lsdException w:name="List Table 3 Accent 2" w:uiPriority="48"/>
-    <w:lsdException w:name="List Table 4 Accent 2" w:uiPriority="49"/>
-    <w:lsdException w:name="List Table 5 Dark Accent 2" w:uiPriority="50"/>
-    <w:lsdException w:name="List Table 6 Colorful Accent 2" w:uiPriority="51"/>
-    <w:lsdException w:name="List Table 7 Colorful Accent 2" w:uiPriority="52"/>
-    <w:lsdException w:name="List Table 1 Light Accent 3" w:uiPriority="46"/>
-    <w:lsdException w:name="List Table 2 Accent 3" w:uiPriority="47"/>
-    <w:lsdException w:name="List Table 3 Accent 3" w:uiPriority="48"/>
-    <w:lsdException w:name="List Table 4 Accent 3" w:uiPriority="49"/>
-    <w:lsdException w:name="List Table 5 Dark Accent 3" w:uiPriority="50"/>
-    <w:lsdException w:name="List Table 6 Colorful Accent 3" w:uiPriority="51"/>
-    <w:lsdException w:name="List Table 7 Colorful Accent 3" w:uiPriority="52"/>
-    <w:lsdException w:name="List Table 1 Light Accent 4" w:uiPriority="46"/>
-    <w:lsdException w:name="List Table 2 Accent 4" w:uiPriority="47"/>
-    <w:lsdException w:name="List Table 3 Accent 4" w:uiPriority="48"/>
-    <w:lsdException w:name="List Table 4 Accent 4" w:uiPriority="49"/>
-    <w:lsdException w:name="List Table 5 Dark Accent 4" w:uiPriority="50"/>
-    <w:lsdException w:name="List Table 6 Colorful Accent 4" w:uiPriority="51"/>
-    <w:lsdException w:name="List Table 7 Colorful Accent 4" w:uiPriority="52"/>
-    <w:lsdException w:name="List Table 1 Light Accent 5" w:uiPriority="46"/>
-    <w:lsdException w:name="List Table 2 Accent 5" w:uiPriority="47"/>
-    <w:lsdException w:name="List Table 3 Accent 5" w:uiPriority="48"/>
-    <w:lsdException w:name="List Table 4 Accent 5" w:uiPriority="49"/>
-    <w:lsdException w:name="List Table 5 Dark Accent 5" w:uiPriority="50"/>
-    <w:lsdException w:name="List Table 6 Colorful Accent 5" w:uiPriority="51"/>
-    <w:lsdException w:name="List Table 7 Colorful Accent 5" w:uiPriority="52"/>
-    <w:lsdException w:name="List Table 1 Light Accent 6" w:uiPriority="46"/>
-    <w:lsdException w:name="List Table 2 Accent 6" w:uiPriority="47"/>
-    <w:lsdException w:name="List Table 3 Accent 6" w:uiPriority="48"/>
-    <w:lsdException w:name="List Table 4 Accent 6" w:uiPriority="49"/>
-    <w:lsdException w:name="List Table 5 Dark Accent 6" w:uiPriority="50"/>
-    <w:lsdException w:name="List Table 6 Colorful Accent 6" w:uiPriority="51"/>
-    <w:lsdException w:name="List Table 7 Colorful Accent 6" w:uiPriority="52"/>
+  <w:latentStyles w:defLockedState="0" w:defUIPriority="99" w:defSemiHidden="1" w:defUnhideWhenUsed="1" w:defQFormat="0" w:count="267">
+    <w:lsdException w:name="Normal" w:semiHidden="0" w:uiPriority="0" w:unhideWhenUsed="0" w:qFormat="1"/>
+    <w:lsdException w:name="heading 1" w:semiHidden="0" w:uiPriority="9" w:unhideWhenUsed="0" w:qFormat="1"/>
+    <w:lsdException w:name="heading 2" w:uiPriority="9" w:qFormat="1"/>
+    <w:lsdException w:name="heading 3" w:uiPriority="9" w:qFormat="1"/>
+    <w:lsdException w:name="heading 4" w:uiPriority="9" w:qFormat="1"/>
+    <w:lsdException w:name="heading 5" w:uiPriority="9" w:qFormat="1"/>
+    <w:lsdException w:name="heading 6" w:uiPriority="9" w:qFormat="1"/>
+    <w:lsdException w:name="heading 7" w:uiPriority="9" w:qFormat="1"/>
+    <w:lsdException w:name="heading 8" w:uiPriority="9" w:qFormat="1"/>
+    <w:lsdException w:name="heading 9" w:uiPriority="9" w:qFormat="1"/>
+    <w:lsdException w:name="toc 1" w:uiPriority="39"/>
+    <w:lsdException w:name="toc 2" w:uiPriority="39"/>
+    <w:lsdException w:name="toc 3" w:uiPriority="39"/>
+    <w:lsdException w:name="toc 4" w:uiPriority="39"/>
+    <w:lsdException w:name="toc 5" w:uiPriority="39"/>
+    <w:lsdException w:name="toc 6" w:uiPriority="39"/>
+    <w:lsdException w:name="toc 7" w:uiPriority="39"/>
+    <w:lsdException w:name="toc 8" w:uiPriority="39"/>
+    <w:lsdException w:name="toc 9" w:uiPriority="39"/>
+    <w:lsdException w:name="caption" w:uiPriority="35" w:qFormat="1"/>
+    <w:lsdException w:name="Title" w:semiHidden="0" w:uiPriority="10" w:unhideWhenUsed="0" w:qFormat="1"/>
+    <w:lsdException w:name="Default Paragraph Font" w:uiPriority="1"/>
+    <w:lsdException w:name="Subtitle" w:semiHidden="0" w:uiPriority="11" w:unhideWhenUsed="0" w:qFormat="1"/>
+    <w:lsdException w:name="Strong" w:semiHidden="0" w:uiPriority="22" w:unhideWhenUsed="0" w:qFormat="1"/>
+    <w:lsdException w:name="Emphasis" w:semiHidden="0" w:uiPriority="20" w:unhideWhenUsed="0" w:qFormat="1"/>
+    <w:lsdException w:name="Normal (Web)" w:uiPriority="0"/>
+    <w:lsdException w:name="Table Grid" w:semiHidden="0" w:uiPriority="59" w:unhideWhenUsed="0"/>
+    <w:lsdException w:name="Placeholder Text" w:unhideWhenUsed="0"/>
+    <w:lsdException w:name="No Spacing" w:semiHidden="0" w:uiPriority="1" w:unhideWhenUsed="0" w:qFormat="1"/>
+    <w:lsdException w:name="Light Shading" w:semiHidden="0" w:uiPriority="60" w:unhideWhenUsed="0"/>
+    <w:lsdException w:name="Light List" w:semiHidden="0" w:uiPriority="61" w:unhideWhenUsed="0"/>
+    <w:lsdException w:name="Light Grid" w:semiHidden="0" w:uiPriority="62" w:unhideWhenUsed="0"/>
+    <w:lsdException w:name="Medium Shading 1" w:semiHidden="0" w:uiPriority="63" w:unhideWhenUsed="0"/>
+    <w:lsdException w:name="Medium Shading 2" w:semiHidden="0" w:uiPriority="64" w:unhideWhenUsed="0"/>
+    <w:lsdException w:name="Medium List 1" w:semiHidden="0" w:uiPriority="65" w:unhideWhenUsed="0"/>
+    <w:lsdException w:name="Medium List 2" w:semiHidden="0" w:uiPriority="66" w:unhideWhenUsed="0"/>
+    <w:lsdException w:name="Medium Grid 1" w:semiHidden="0" w:uiPriority="67" w:unhideWhenUsed="0"/>
+    <w:lsdException w:name="Medium Grid 2" w:semiHidden="0" w:uiPriority="68" w:unhideWhenUsed="0"/>
+    <w:lsdException w:name="Medium Grid 3" w:semiHidden="0" w:uiPriority="69" w:unhideWhenUsed="0"/>
+    <w:lsdException w:name="Dark List" w:semiHidden="0" w:uiPriority="70" w:unhideWhenUsed="0"/>
+    <w:lsdException w:name="Colorful Shading" w:semiHidden="0" w:uiPriority="71" w:unhideWhenUsed="0"/>
+    <w:lsdException w:name="Colorful List" w:semiHidden="0" w:uiPriority="72" w:unhideWhenUsed="0"/>
+    <w:lsdException w:name="Colorful Grid" w:semiHidden="0" w:uiPriority="73" w:unhideWhenUsed="0"/>
+    <w:lsdException w:name="Light Shading Accent 1" w:semiHidden="0" w:uiPriority="60" w:unhideWhenUsed="0"/>
+    <w:lsdException w:name="Light List Accent 1" w:semiHidden="0" w:uiPriority="61" w:unhideWhenUsed="0"/>
+    <w:lsdException w:name="Light Grid Accent 1" w:semiHidden="0" w:uiPriority="62" w:unhideWhenUsed="0"/>
+    <w:lsdException w:name="Medium Shading 1 Accent 1" w:semiHidden="0" w:uiPriority="63" w:unhideWhenUsed="0"/>
+    <w:lsdException w:name="Medium Shading 2 Accent 1" w:semiHidden="0" w:uiPriority="64" w:unhideWhenUsed="0"/>
+    <w:lsdException w:name="Medium List 1 Accent 1" w:semiHidden="0" w:uiPriority="65" w:unhideWhenUsed="0"/>
+    <w:lsdException w:name="Revision" w:unhideWhenUsed="0"/>
+    <w:lsdException w:name="List Paragraph" w:semiHidden="0" w:uiPriority="34" w:unhideWhenUsed="0" w:qFormat="1"/>
+    <w:lsdException w:name="Quote" w:semiHidden="0" w:uiPriority="29" w:unhideWhenUsed="0" w:qFormat="1"/>
+    <w:lsdException w:name="Intense Quote" w:semiHidden="0" w:uiPriority="30" w:unhideWhenUsed="0" w:qFormat="1"/>
+    <w:lsdException w:name="Medium List 2 Accent 1" w:semiHidden="0" w:uiPriority="66" w:unhideWhenUsed="0"/>
+    <w:lsdException w:name="Medium Grid 1 Accent 1" w:semiHidden="0" w:uiPriority="67" w:unhideWhenUsed="0"/>
+    <w:lsdException w:name="Medium Grid 2 Accent 1" w:semiHidden="0" w:uiPriority="68" w:unhideWhenUsed="0"/>
+    <w:lsdException w:name="Medium Grid 3 Accent 1" w:semiHidden="0" w:uiPriority="69" w:unhideWhenUsed="0"/>
+    <w:lsdException w:name="Dark List Accent 1" w:semiHidden="0" w:uiPriority="70" w:unhideWhenUsed="0"/>
+    <w:lsdException w:name="Colorful Shading Accent 1" w:semiHidden="0" w:uiPriority="71" w:unhideWhenUsed="0"/>
+    <w:lsdException w:name="Colorful List Accent 1" w:semiHidden="0" w:uiPriority="72" w:unhideWhenUsed="0"/>
+    <w:lsdException w:name="Colorful Grid Accent 1" w:semiHidden="0" w:uiPriority="73" w:unhideWhenUsed="0"/>
+    <w:lsdException w:name="Light Shading Accent 2" w:semiHidden="0" w:uiPriority="60" w:unhideWhenUsed="0"/>
+    <w:lsdException w:name="Light List Accent 2" w:semiHidden="0" w:uiPriority="61" w:unhideWhenUsed="0"/>
+    <w:lsdException w:name="Light Grid Accent 2" w:semiHidden="0" w:uiPriority="62" w:unhideWhenUsed="0"/>
+    <w:lsdException w:name="Medium Shading 1 Accent 2" w:semiHidden="0" w:uiPriority="63" w:unhideWhenUsed="0"/>
+    <w:lsdException w:name="Medium Shading 2 Accent 2" w:semiHidden="0" w:uiPriority="64" w:unhideWhenUsed="0"/>
+    <w:lsdException w:name="Medium List 1 Accent 2" w:semiHidden="0" w:uiPriority="65" w:unhideWhenUsed="0"/>
+    <w:lsdException w:name="Medium List 2 Accent 2" w:semiHidden="0" w:uiPriority="66" w:unhideWhenUsed="0"/>
+    <w:lsdException w:name="Medium Grid 1 Accent 2" w:semiHidden="0" w:uiPriority="67" w:unhideWhenUsed="0"/>
+    <w:lsdException w:name="Medium Grid 2 Accent 2" w:semiHidden="0" w:uiPriority="68" w:unhideWhenUsed="0"/>
+    <w:lsdException w:name="Medium Grid 3 Accent 2" w:semiHidden="0" w:uiPriority="69" w:unhideWhenUsed="0"/>
+    <w:lsdException w:name="Dark List Accent 2" w:semiHidden="0" w:uiPriority="70" w:unhideWhenUsed="0"/>
+    <w:lsdException w:name="Colorful Shading Accent 2" w:semiHidden="0" w:uiPriority="71" w:unhideWhenUsed="0"/>
+    <w:lsdException w:name="Colorful List Accent 2" w:semiHidden="0" w:uiPriority="72" w:unhideWhenUsed="0"/>
+    <w:lsdException w:name="Colorful Grid Accent 2" w:semiHidden="0" w:uiPriority="73" w:unhideWhenUsed="0"/>
+    <w:lsdException w:name="Light Shading Accent 3" w:semiHidden="0" w:uiPriority="60" w:unhideWhenUsed="0"/>
+    <w:lsdException w:name="Light List Accent 3" w:semiHidden="0" w:uiPriority="61" w:unhideWhenUsed="0"/>
+    <w:lsdException w:name="Light Grid Accent 3" w:semiHidden="0" w:uiPriority="62" w:unhideWhenUsed="0"/>
+    <w:lsdException w:name="Medium Shading 1 Accent 3" w:semiHidden="0" w:uiPriority="63" w:unhideWhenUsed="0"/>
+    <w:lsdException w:name="Medium Shading 2 Accent 3" w:semiHidden="0" w:uiPriority="64" w:unhideWhenUsed="0"/>
+    <w:lsdException w:name="Medium List 1 Accent 3" w:semiHidden="0" w:uiPriority="65" w:unhideWhenUsed="0"/>
+    <w:lsdException w:name="Medium List 2 Accent 3" w:semiHidden="0" w:uiPriority="66" w:unhideWhenUsed="0"/>
+    <w:lsdException w:name="Medium Grid 1 Accent 3" w:semiHidden="0" w:uiPriority="67" w:unhideWhenUsed="0"/>
+    <w:lsdException w:name="Medium Grid 2 Accent 3" w:semiHidden="0" w:uiPriority="68" w:unhideWhenUsed="0"/>
+    <w:lsdException w:name="Medium Grid 3 Accent 3" w:semiHidden="0" w:uiPriority="69" w:unhideWhenUsed="0"/>
+    <w:lsdException w:name="Dark List Accent 3" w:semiHidden="0" w:uiPriority="70" w:unhideWhenUsed="0"/>
+    <w:lsdException w:name="Colorful Shading Accent 3" w:semiHidden="0" w:uiPriority="71" w:unhideWhenUsed="0"/>
+    <w:lsdException w:name="Colorful List Accent 3" w:semiHidden="0" w:uiPriority="72" w:unhideWhenUsed="0"/>
+    <w:lsdException w:name="Colorful Grid Accent 3" w:semiHidden="0" w:uiPriority="73" w:unhideWhenUsed="0"/>
+    <w:lsdException w:name="Light Shading Accent 4" w:semiHidden="0" w:uiPriority="60" w:unhideWhenUsed="0"/>
+    <w:lsdException w:name="Light List Accent 4" w:semiHidden="0" w:uiPriority="61" w:unhideWhenUsed="0"/>
+    <w:lsdException w:name="Light Grid Accent 4" w:semiHidden="0" w:uiPriority="62" w:unhideWhenUsed="0"/>
+    <w:lsdException w:name="Medium Shading 1 Accent 4" w:semiHidden="0" w:uiPriority="63" w:unhideWhenUsed="0"/>
+    <w:lsdException w:name="Medium Shading 2 Accent 4" w:semiHidden="0" w:uiPriority="64" w:unhideWhenUsed="0"/>
+    <w:lsdException w:name="Medium List 1 Accent 4" w:semiHidden="0" w:uiPriority="65" w:unhideWhenUsed="0"/>
+    <w:lsdException w:name="Medium List 2 Accent 4" w:semiHidden="0" w:uiPriority="66" w:unhideWhenUsed="0"/>
+    <w:lsdException w:name="Medium Grid 1 Accent 4" w:semiHidden="0" w:uiPriority="67" w:unhideWhenUsed="0"/>
+    <w:lsdException w:name="Medium Grid 2 Accent 4" w:semiHidden="0" w:uiPriority="68" w:unhideWhenUsed="0"/>
+    <w:lsdException w:name="Medium Grid 3 Accent 4" w:semiHidden="0" w:uiPriority="69" w:unhideWhenUsed="0"/>
+    <w:lsdException w:name="Dark List Accent 4" w:semiHidden="0" w:uiPriority="70" w:unhideWhenUsed="0"/>
+    <w:lsdException w:name="Colorful Shading Accent 4" w:semiHidden="0" w:uiPriority="71" w:unhideWhenUsed="0"/>
+    <w:lsdException w:name="Colorful List Accent 4" w:semiHidden="0" w:uiPriority="72" w:unhideWhenUsed="0"/>
+    <w:lsdException w:name="Colorful Grid Accent 4" w:semiHidden="0" w:uiPriority="73" w:unhideWhenUsed="0"/>
+    <w:lsdException w:name="Light Shading Accent 5" w:semiHidden="0" w:uiPriority="60" w:unhideWhenUsed="0"/>
+    <w:lsdException w:name="Light List Accent 5" w:semiHidden="0" w:uiPriority="61" w:unhideWhenUsed="0"/>
+    <w:lsdException w:name="Light Grid Accent 5" w:semiHidden="0" w:uiPriority="62" w:unhideWhenUsed="0"/>
+    <w:lsdException w:name="Medium Shading 1 Accent 5" w:semiHidden="0" w:uiPriority="63" w:unhideWhenUsed="0"/>
+    <w:lsdException w:name="Medium Shading 2 Accent 5" w:semiHidden="0" w:uiPriority="64" w:unhideWhenUsed="0"/>
+    <w:lsdException w:name="Medium List 1 Accent 5" w:semiHidden="0" w:uiPriority="65" w:unhideWhenUsed="0"/>
+    <w:lsdException w:name="Medium List 2 Accent 5" w:semiHidden="0" w:uiPriority="66" w:unhideWhenUsed="0"/>
+    <w:lsdException w:name="Medium Grid 1 Accent 5" w:semiHidden="0" w:uiPriority="67" w:unhideWhenUsed="0"/>
+    <w:lsdException w:name="Medium Grid 2 Accent 5" w:semiHidden="0" w:uiPriority="68" w:unhideWhenUsed="0"/>
+    <w:lsdException w:name="Medium Grid 3 Accent 5" w:semiHidden="0" w:uiPriority="69" w:unhideWhenUsed="0"/>
+    <w:lsdException w:name="Dark List Accent 5" w:semiHidden="0" w:uiPriority="70" w:unhideWhenUsed="0"/>
+    <w:lsdException w:name="Colorful Shading Accent 5" w:semiHidden="0" w:uiPriority="71" w:unhideWhenUsed="0"/>
+    <w:lsdException w:name="Colorful List Accent 5" w:semiHidden="0" w:uiPriority="72" w:unhideWhenUsed="0"/>
+    <w:lsdException w:name="Colorful Grid Accent 5" w:semiHidden="0" w:uiPriority="73" w:unhideWhenUsed="0"/>
+    <w:lsdException w:name="Light Shading Accent 6" w:semiHidden="0" w:uiPriority="60" w:unhideWhenUsed="0"/>
+    <w:lsdException w:name="Light List Accent 6" w:semiHidden="0" w:uiPriority="61" w:unhideWhenUsed="0"/>
+    <w:lsdException w:name="Light Grid Accent 6" w:semiHidden="0" w:uiPriority="62" w:unhideWhenUsed="0"/>
+    <w:lsdException w:name="Medium Shading 1 Accent 6" w:semiHidden="0" w:uiPriority="63" w:unhideWhenUsed="0"/>
+    <w:lsdException w:name="Medium Shading 2 Accent 6" w:semiHidden="0" w:uiPriority="64" w:unhideWhenUsed="0"/>
+    <w:lsdException w:name="Medium List 1 Accent 6" w:semiHidden="0" w:uiPriority="65" w:unhideWhenUsed="0"/>
+    <w:lsdException w:name="Medium List 2 Accent 6" w:semiHidden="0" w:uiPriority="66" w:unhideWhenUsed="0"/>
+    <w:lsdException w:name="Medium Grid 1 Accent 6" w:semiHidden="0" w:uiPriority="67" w:unhideWhenUsed="0"/>
+    <w:lsdException w:name="Medium Grid 2 Accent 6" w:semiHidden="0" w:uiPriority="68" w:unhideWhenUsed="0"/>
+    <w:lsdException w:name="Medium Grid 3 Accent 6" w:semiHidden="0" w:uiPriority="69" w:unhideWhenUsed="0"/>
+    <w:lsdException w:name="Dark List Accent 6" w:semiHidden="0" w:uiPriority="70" w:unhideWhenUsed="0"/>
+    <w:lsdException w:name="Colorful Shading Accent 6" w:semiHidden="0" w:uiPriority="71" w:unhideWhenUsed="0"/>
+    <w:lsdException w:name="Colorful List Accent 6" w:semiHidden="0" w:uiPriority="72" w:unhideWhenUsed="0"/>
+    <w:lsdException w:name="Colorful Grid Accent 6" w:semiHidden="0" w:uiPriority="73" w:unhideWhenUsed="0"/>
+    <w:lsdException w:name="Subtle Emphasis" w:semiHidden="0" w:uiPriority="19" w:unhideWhenUsed="0" w:qFormat="1"/>
+    <w:lsdException w:name="Intense Emphasis" w:semiHidden="0" w:uiPriority="21" w:unhideWhenUsed="0" w:qFormat="1"/>
+    <w:lsdException w:name="Subtle Reference" w:semiHidden="0" w:uiPriority="31" w:unhideWhenUsed="0" w:qFormat="1"/>
+    <w:lsdException w:name="Intense Reference" w:semiHidden="0" w:uiPriority="32" w:unhideWhenUsed="0" w:qFormat="1"/>
+    <w:lsdException w:name="Book Title" w:semiHidden="0" w:uiPriority="33" w:unhideWhenUsed="0" w:qFormat="1"/>
+    <w:lsdException w:name="Bibliography" w:uiPriority="37"/>
+    <w:lsdException w:name="TOC Heading" w:uiPriority="39" w:qFormat="1"/>
   </w:latentStyles>
   <w:style w:type="paragraph" w:default="1" w:styleId="a">
     <w:name w:val="Normal"/>
@@ -1913,6 +1809,7 @@
     <w:uiPriority w:val="99"/>
     <w:semiHidden/>
     <w:unhideWhenUsed/>
+    <w:qFormat/>
     <w:tblPr>
       <w:tblInd w:w="0" w:type="dxa"/>
       <w:tblCellMar>
@@ -1967,6 +1864,7 @@
   <w:style w:type="character" w:customStyle="1" w:styleId="Placeholder">
     <w:name w:val="Placeholder"/>
     <w:qFormat/>
+    <w:rsid w:val="002A202C"/>
     <w:rPr>
       <w:smallCaps/>
       <w:color w:val="008080"/>
@@ -1976,10 +1874,12 @@
   <w:style w:type="character" w:customStyle="1" w:styleId="NumberingSymbols">
     <w:name w:val="Numbering Symbols"/>
     <w:qFormat/>
+    <w:rsid w:val="002A202C"/>
   </w:style>
   <w:style w:type="character" w:customStyle="1" w:styleId="Bullets">
     <w:name w:val="Bullets"/>
     <w:qFormat/>
+    <w:rsid w:val="002A202C"/>
     <w:rPr>
       <w:rFonts w:ascii="OpenSymbol" w:eastAsia="OpenSymbol" w:hAnsi="OpenSymbol" w:cs="OpenSymbol"/>
     </w:rPr>
@@ -1989,6 +1889,7 @@
     <w:basedOn w:val="a"/>
     <w:next w:val="a5"/>
     <w:qFormat/>
+    <w:rsid w:val="002A202C"/>
     <w:pPr>
       <w:keepNext/>
       <w:spacing w:before="240" w:after="120"/>
@@ -2002,6 +1903,7 @@
   <w:style w:type="paragraph" w:styleId="a5">
     <w:name w:val="Body Text"/>
     <w:basedOn w:val="a"/>
+    <w:rsid w:val="002A202C"/>
     <w:pPr>
       <w:spacing w:after="140"/>
     </w:pPr>
@@ -2009,6 +1911,7 @@
   <w:style w:type="paragraph" w:styleId="a6">
     <w:name w:val="List"/>
     <w:basedOn w:val="a5"/>
+    <w:rsid w:val="002A202C"/>
     <w:rPr>
       <w:rFonts w:cs="Arial"/>
     </w:rPr>
@@ -2017,6 +1920,7 @@
     <w:name w:val="Название объекта1"/>
     <w:basedOn w:val="a"/>
     <w:qFormat/>
+    <w:rsid w:val="002A202C"/>
     <w:pPr>
       <w:suppressLineNumbers/>
       <w:spacing w:before="120" w:after="120"/>
@@ -2033,6 +1937,7 @@
     <w:name w:val="Index"/>
     <w:basedOn w:val="a"/>
     <w:qFormat/>
+    <w:rsid w:val="002A202C"/>
     <w:pPr>
       <w:suppressLineNumbers/>
     </w:pPr>
@@ -2045,6 +1950,7 @@
     <w:basedOn w:val="a"/>
     <w:next w:val="a5"/>
     <w:qFormat/>
+    <w:rsid w:val="002A202C"/>
     <w:pPr>
       <w:keepNext/>
       <w:spacing w:before="240" w:after="120"/>
@@ -2059,6 +1965,7 @@
     <w:name w:val="Указатель1"/>
     <w:basedOn w:val="a"/>
     <w:qFormat/>
+    <w:rsid w:val="002A202C"/>
     <w:pPr>
       <w:suppressLineNumbers/>
     </w:pPr>
@@ -2097,6 +2004,7 @@
     <w:name w:val="Table Contents"/>
     <w:basedOn w:val="a"/>
     <w:qFormat/>
+    <w:rsid w:val="002A202C"/>
     <w:pPr>
       <w:suppressLineNumbers/>
     </w:pPr>
@@ -2105,6 +2013,7 @@
     <w:name w:val="Table Heading"/>
     <w:basedOn w:val="TableContents"/>
     <w:qFormat/>
+    <w:rsid w:val="002A202C"/>
     <w:pPr>
       <w:jc w:val="center"/>
     </w:pPr>
@@ -2119,6 +2028,7 @@
     <w:uiPriority w:val="59"/>
     <w:rsid w:val="00020EA8"/>
     <w:tblPr>
+      <w:tblInd w:w="0" w:type="dxa"/>
       <w:tblBorders>
         <w:top w:val="single" w:sz="4" w:space="0" w:color="auto"/>
         <w:left w:val="single" w:sz="4" w:space="0" w:color="auto"/>
@@ -2127,6 +2037,12 @@
         <w:insideH w:val="single" w:sz="4" w:space="0" w:color="auto"/>
         <w:insideV w:val="single" w:sz="4" w:space="0" w:color="auto"/>
       </w:tblBorders>
+      <w:tblCellMar>
+        <w:top w:w="0" w:type="dxa"/>
+        <w:left w:w="108" w:type="dxa"/>
+        <w:bottom w:w="0" w:type="dxa"/>
+        <w:right w:w="108" w:type="dxa"/>
+      </w:tblCellMar>
     </w:tblPr>
   </w:style>
   <w:style w:type="character" w:styleId="aa">
@@ -2139,11 +2055,41 @@
       <w:color w:val="808080"/>
     </w:rPr>
   </w:style>
+  <w:style w:type="paragraph" w:styleId="ab">
+    <w:name w:val="Balloon Text"/>
+    <w:basedOn w:val="a"/>
+    <w:link w:val="ac"/>
+    <w:uiPriority w:val="99"/>
+    <w:semiHidden/>
+    <w:unhideWhenUsed/>
+    <w:rsid w:val="00331037"/>
+    <w:pPr>
+      <w:spacing w:after="0" w:line="240" w:lineRule="auto"/>
+    </w:pPr>
+    <w:rPr>
+      <w:rFonts w:ascii="Tahoma" w:hAnsi="Tahoma" w:cs="Tahoma"/>
+      <w:sz w:val="16"/>
+      <w:szCs w:val="16"/>
+    </w:rPr>
+  </w:style>
+  <w:style w:type="character" w:customStyle="1" w:styleId="ac">
+    <w:name w:val="Текст выноски Знак"/>
+    <w:basedOn w:val="a0"/>
+    <w:link w:val="ab"/>
+    <w:uiPriority w:val="99"/>
+    <w:semiHidden/>
+    <w:rsid w:val="00331037"/>
+    <w:rPr>
+      <w:rFonts w:ascii="Tahoma" w:hAnsi="Tahoma" w:cs="Tahoma"/>
+      <w:sz w:val="16"/>
+      <w:szCs w:val="16"/>
+    </w:rPr>
+  </w:style>
 </w:styles>
 </file>
 
 <file path=word/glossary/document.xml><?xml version="1.0" encoding="utf-8"?>
-<w:glossaryDocument xmlns:wpc="http://schemas.microsoft.com/office/word/2010/wordprocessingCanvas" xmlns:cx="http://schemas.microsoft.com/office/drawing/2014/chartex" xmlns:mc="http://schemas.openxmlformats.org/markup-compatibility/2006" xmlns:o="urn:schemas-microsoft-com:office:office" xmlns:r="http://schemas.openxmlformats.org/officeDocument/2006/relationships" xmlns:m="http://schemas.openxmlformats.org/officeDocument/2006/math" xmlns:v="urn:schemas-microsoft-com:vml" xmlns:wp14="http://schemas.microsoft.com/office/word/2010/wordprocessingDrawing" xmlns:wp="http://schemas.openxmlformats.org/drawingml/2006/wordprocessingDrawing" xmlns:w10="urn:schemas-microsoft-com:office:word" xmlns:w="http://schemas.openxmlformats.org/wordprocessingml/2006/main" xmlns:w14="http://schemas.microsoft.com/office/word/2010/wordml" xmlns:w15="http://schemas.microsoft.com/office/word/2012/wordml" xmlns:w16se="http://schemas.microsoft.com/office/word/2015/wordml/symex" xmlns:wpg="http://schemas.microsoft.com/office/word/2010/wordprocessingGroup" xmlns:wpi="http://schemas.microsoft.com/office/word/2010/wordprocessingInk" xmlns:wne="http://schemas.microsoft.com/office/word/2006/wordml" xmlns:wps="http://schemas.microsoft.com/office/word/2010/wordprocessingShape" mc:Ignorable="w14 w15 w16se wp14">
+<w:glossaryDocument xmlns:ve="http://schemas.openxmlformats.org/markup-compatibility/2006" xmlns:o="urn:schemas-microsoft-com:office:office" xmlns:r="http://schemas.openxmlformats.org/officeDocument/2006/relationships" xmlns:m="http://schemas.openxmlformats.org/officeDocument/2006/math" xmlns:v="urn:schemas-microsoft-com:vml" xmlns:wp="http://schemas.openxmlformats.org/drawingml/2006/wordprocessingDrawing" xmlns:w10="urn:schemas-microsoft-com:office:word" xmlns:w="http://schemas.openxmlformats.org/wordprocessingml/2006/main" xmlns:wne="http://schemas.microsoft.com/office/word/2006/wordml">
   <w:docParts>
     <w:docPart>
       <w:docPartPr>
@@ -2171,66 +2117,39 @@
         </w:p>
       </w:docPartBody>
     </w:docPart>
-    <w:docPart>
-      <w:docPartPr>
-        <w:name w:val="0ECA3DA8B1DA4F33B5319976E3E28B2B"/>
-        <w:category>
-          <w:name w:val="Общие"/>
-          <w:gallery w:val="placeholder"/>
-        </w:category>
-        <w:types>
-          <w:type w:val="bbPlcHdr"/>
-        </w:types>
-        <w:behaviors>
-          <w:behavior w:val="content"/>
-        </w:behaviors>
-        <w:guid w:val="{0194A7B0-0471-4DD2-8DA0-10F663489785}"/>
-      </w:docPartPr>
-      <w:docPartBody>
-        <w:p>
-          <w:pPr>
-            <w:pStyle w:val="0ECA3DA8B1DA4F33B5319976E3E28B2B"/>
-          </w:pPr>
-          <w:r>
-            <w:rPr>
-              <w:rStyle w:val="a3"/>
-            </w:rPr>
-            <w:t>Место для ввода текста.</w:t>
-          </w:r>
-        </w:p>
-      </w:docPartBody>
-    </w:docPart>
   </w:docParts>
 </w:glossaryDocument>
 </file>
 
 <file path=word/glossary/fontTable.xml><?xml version="1.0" encoding="utf-8"?>
-<w:fonts xmlns:mc="http://schemas.openxmlformats.org/markup-compatibility/2006" xmlns:r="http://schemas.openxmlformats.org/officeDocument/2006/relationships" xmlns:w="http://schemas.openxmlformats.org/wordprocessingml/2006/main" xmlns:w14="http://schemas.microsoft.com/office/word/2010/wordml" xmlns:w15="http://schemas.microsoft.com/office/word/2012/wordml" xmlns:w16se="http://schemas.microsoft.com/office/word/2015/wordml/symex" mc:Ignorable="w14 w15 w16se">
-  <w:font w:name="Symbol">
-    <w:panose1 w:val="05050102010706020507"/>
-    <w:charset w:val="02"/>
-    <w:family w:val="roman"/>
-    <w:pitch w:val="variable"/>
-    <w:sig w:usb0="00000000" w:usb1="10000000" w:usb2="00000000" w:usb3="00000000" w:csb0="80000000" w:csb1="00000000"/>
-  </w:font>
+<w:fonts xmlns:r="http://schemas.openxmlformats.org/officeDocument/2006/relationships" xmlns:w="http://schemas.openxmlformats.org/wordprocessingml/2006/main">
   <w:font w:name="Times New Roman">
     <w:panose1 w:val="02020603050405020304"/>
     <w:charset w:val="00"/>
     <w:family w:val="roman"/>
     <w:pitch w:val="variable"/>
-    <w:sig w:usb0="E0002AFF" w:usb1="C0007843" w:usb2="00000009" w:usb3="00000000" w:csb0="000001FF" w:csb1="00000000"/>
+    <w:sig w:usb0="E0002EFF" w:usb1="C0007843" w:usb2="00000009" w:usb3="00000000" w:csb0="000001FF" w:csb1="00000000"/>
   </w:font>
   <w:font w:name="Courier New">
+    <w:altName w:val="Courier"/>
     <w:panose1 w:val="02070309020205020404"/>
-    <w:charset w:val="CC"/>
+    <w:charset w:val="00"/>
     <w:family w:val="modern"/>
+    <w:notTrueType/>
     <w:pitch w:val="fixed"/>
-    <w:sig w:usb0="E0002AFF" w:usb1="C0007843" w:usb2="00000009" w:usb3="00000000" w:csb0="000001FF" w:csb1="00000000"/>
+    <w:sig w:usb0="00000003" w:usb1="00000000" w:usb2="00000000" w:usb3="00000000" w:csb0="00000001" w:csb1="00000000"/>
   </w:font>
   <w:font w:name="Wingdings">
-    <w:panose1 w:val="05000000000000000000"/>
+    <w:panose1 w:val="00000000000000000000"/>
     <w:charset w:val="02"/>
     <w:family w:val="auto"/>
+    <w:pitch w:val="variable"/>
+    <w:sig w:usb0="00000000" w:usb1="10000000" w:usb2="00000000" w:usb3="00000000" w:csb0="80000000" w:csb1="00000000"/>
+  </w:font>
+  <w:font w:name="Symbol">
+    <w:panose1 w:val="05050102010706020507"/>
+    <w:charset w:val="02"/>
+    <w:family w:val="roman"/>
     <w:pitch w:val="variable"/>
     <w:sig w:usb0="00000000" w:usb1="10000000" w:usb2="00000000" w:usb3="00000000" w:csb0="80000000" w:csb1="00000000"/>
   </w:font>
@@ -2239,19 +2158,21 @@
     <w:charset w:val="01"/>
     <w:family w:val="auto"/>
     <w:pitch w:val="default"/>
+    <w:sig w:usb0="00000000" w:usb1="00000000" w:usb2="00000000" w:usb3="00000000" w:csb0="00000000" w:csb1="00000000"/>
   </w:font>
   <w:font w:name="Calibri">
     <w:panose1 w:val="020F0502020204030204"/>
     <w:charset w:val="00"/>
     <w:family w:val="swiss"/>
     <w:pitch w:val="variable"/>
-    <w:sig w:usb0="E00002FF" w:usb1="4000ACFF" w:usb2="00000001" w:usb3="00000000" w:csb0="0000019F" w:csb1="00000000"/>
+    <w:sig w:usb0="A00002EF" w:usb1="4000207B" w:usb2="00000000" w:usb3="00000000" w:csb0="0000009F" w:csb1="00000000"/>
   </w:font>
   <w:font w:name="Liberation Sans">
-    <w:altName w:val="Arial"/>
-    <w:charset w:val="01"/>
-    <w:family w:val="roman"/>
+    <w:panose1 w:val="020B0604020202020204"/>
+    <w:charset w:val="00"/>
+    <w:family w:val="swiss"/>
     <w:pitch w:val="variable"/>
+    <w:sig w:usb0="E0000AFF" w:usb1="500078FF" w:usb2="00000021" w:usb3="00000000" w:csb0="000001BF" w:csb1="00000000"/>
   </w:font>
   <w:font w:name="Noto Sans CJK SC Regular">
     <w:panose1 w:val="00000000000000000000"/>
@@ -2259,28 +2180,36 @@
     <w:family w:val="roman"/>
     <w:notTrueType/>
     <w:pitch w:val="default"/>
+    <w:sig w:usb0="00000000" w:usb1="00000000" w:usb2="00000000" w:usb3="00000000" w:csb0="00000000" w:csb1="00000000"/>
   </w:font>
   <w:font w:name="Noto Sans Devanagari">
-    <w:altName w:val="Times New Roman"/>
-    <w:panose1 w:val="00000000000000000000"/>
+    <w:panose1 w:val="020B0502040504020204"/>
     <w:charset w:val="00"/>
-    <w:family w:val="roman"/>
-    <w:notTrueType/>
-    <w:pitch w:val="default"/>
+    <w:family w:val="swiss"/>
+    <w:pitch w:val="variable"/>
+    <w:sig w:usb0="80008023" w:usb1="00002046" w:usb2="00000000" w:usb3="00000000" w:csb0="00000001" w:csb1="00000000"/>
   </w:font>
   <w:font w:name="Arial">
+    <w:altName w:val="Helvetica"/>
     <w:panose1 w:val="020B0604020202020204"/>
     <w:charset w:val="00"/>
     <w:family w:val="swiss"/>
+    <w:notTrueType/>
     <w:pitch w:val="variable"/>
-    <w:sig w:usb0="E0002AFF" w:usb1="C0007843" w:usb2="00000009" w:usb3="00000000" w:csb0="000001FF" w:csb1="00000000"/>
+    <w:sig w:usb0="00000003" w:usb1="00000000" w:usb2="00000000" w:usb3="00000000" w:csb0="00000001" w:csb1="00000000"/>
   </w:font>
   <w:font w:name="Microsoft YaHei">
-    <w:panose1 w:val="020B0503020204020204"/>
     <w:charset w:val="86"/>
     <w:family w:val="swiss"/>
     <w:pitch w:val="variable"/>
     <w:sig w:usb0="80000287" w:usb1="280F3C52" w:usb2="00000016" w:usb3="00000000" w:csb0="0004001F" w:csb1="00000000"/>
+  </w:font>
+  <w:font w:name="Tahoma">
+    <w:panose1 w:val="020B0604030504040204"/>
+    <w:charset w:val="00"/>
+    <w:family w:val="swiss"/>
+    <w:pitch w:val="variable"/>
+    <w:sig w:usb0="800022EF" w:usb1="C000205A" w:usb2="00000008" w:usb3="00000000" w:csb0="00000057" w:csb1="00000000"/>
   </w:font>
   <w:font w:name="Cambria">
     <w:panose1 w:val="02040503050406030204"/>
@@ -2289,34 +2218,23 @@
     <w:pitch w:val="variable"/>
     <w:sig w:usb0="A00002EF" w:usb1="4000004B" w:usb2="00000000" w:usb3="00000000" w:csb0="0000009F" w:csb1="00000000"/>
   </w:font>
-  <w:font w:name="Calibri Light">
-    <w:panose1 w:val="020F0302020204030204"/>
-    <w:charset w:val="00"/>
-    <w:family w:val="swiss"/>
-    <w:pitch w:val="variable"/>
-    <w:sig w:usb0="A00002EF" w:usb1="4000207B" w:usb2="00000000" w:usb3="00000000" w:csb0="0000009F" w:csb1="00000000"/>
-  </w:font>
 </w:fonts>
 </file>
 
 <file path=word/glossary/settings.xml><?xml version="1.0" encoding="utf-8"?>
-<w:settings xmlns:mc="http://schemas.openxmlformats.org/markup-compatibility/2006" xmlns:o="urn:schemas-microsoft-com:office:office" xmlns:r="http://schemas.openxmlformats.org/officeDocument/2006/relationships" xmlns:m="http://schemas.openxmlformats.org/officeDocument/2006/math" xmlns:v="urn:schemas-microsoft-com:vml" xmlns:w10="urn:schemas-microsoft-com:office:word" xmlns:w="http://schemas.openxmlformats.org/wordprocessingml/2006/main" xmlns:w14="http://schemas.microsoft.com/office/word/2010/wordml" xmlns:w15="http://schemas.microsoft.com/office/word/2012/wordml" xmlns:w16se="http://schemas.microsoft.com/office/word/2015/wordml/symex" xmlns:sl="http://schemas.openxmlformats.org/schemaLibrary/2006/main" mc:Ignorable="w14 w15 w16se">
+<w:settings xmlns:o="urn:schemas-microsoft-com:office:office" xmlns:r="http://schemas.openxmlformats.org/officeDocument/2006/relationships" xmlns:m="http://schemas.openxmlformats.org/officeDocument/2006/math" xmlns:v="urn:schemas-microsoft-com:vml" xmlns:w10="urn:schemas-microsoft-com:office:word" xmlns:w="http://schemas.openxmlformats.org/wordprocessingml/2006/main" xmlns:sl="http://schemas.openxmlformats.org/schemaLibrary/2006/main">
   <w:view w:val="normal"/>
   <w:defaultTabStop w:val="708"/>
   <w:characterSpacingControl w:val="doNotCompress"/>
   <w:compat>
     <w:useFELayout/>
-    <w:compatSetting w:name="compatibilityMode" w:uri="http://schemas.microsoft.com/office/word" w:val="15"/>
-    <w:compatSetting w:name="overrideTableStyleFontSizeAndJustification" w:uri="http://schemas.microsoft.com/office/word" w:val="1"/>
-    <w:compatSetting w:name="enableOpenTypeFeatures" w:uri="http://schemas.microsoft.com/office/word" w:val="1"/>
-    <w:compatSetting w:name="doNotFlipMirrorIndents" w:uri="http://schemas.microsoft.com/office/word" w:val="1"/>
-    <w:compatSetting w:name="differentiateMultirowTableHeaders" w:uri="http://schemas.microsoft.com/office/word" w:val="1"/>
   </w:compat>
   <w:rsids>
     <w:rsidRoot w:val="00DD3818"/>
     <w:rsid w:val="00006758"/>
     <w:rsid w:val="003E3152"/>
     <w:rsid w:val="00406319"/>
+    <w:rsid w:val="00451570"/>
     <w:rsid w:val="00DD3818"/>
     <w:rsid w:val="00EF680F"/>
   </w:rsids>
@@ -2324,7 +2242,7 @@
     <m:mathFont m:val="Cambria Math"/>
     <m:brkBin m:val="before"/>
     <m:brkBinSub m:val="--"/>
-    <m:smallFrac m:val="0"/>
+    <m:smallFrac m:val="off"/>
     <m:dispDef/>
     <m:lMargin m:val="0"/>
     <m:rMargin m:val="0"/>
@@ -2333,16 +2251,15 @@
     <m:intLim m:val="subSup"/>
     <m:naryLim m:val="undOvr"/>
   </m:mathPr>
-  <w:themeFontLang w:val="ru-RU"/>
+  <w:themeFontLang w:val="en-US"/>
   <w:clrSchemeMapping w:bg1="light1" w:t1="dark1" w:bg2="light2" w:t2="dark2" w:accent1="accent1" w:accent2="accent2" w:accent3="accent3" w:accent4="accent4" w:accent5="accent5" w:accent6="accent6" w:hyperlink="hyperlink" w:followedHyperlink="followedHyperlink"/>
-  <w:decimalSymbol w:val=","/>
-  <w:listSeparator w:val=";"/>
-  <w15:chartTrackingRefBased/>
+  <w:decimalSymbol w:val="."/>
+  <w:listSeparator w:val=","/>
 </w:settings>
 </file>
 
 <file path=word/glossary/styles.xml><?xml version="1.0" encoding="utf-8"?>
-<w:styles xmlns:mc="http://schemas.openxmlformats.org/markup-compatibility/2006" xmlns:r="http://schemas.openxmlformats.org/officeDocument/2006/relationships" xmlns:w="http://schemas.openxmlformats.org/wordprocessingml/2006/main" xmlns:w14="http://schemas.microsoft.com/office/word/2010/wordml" xmlns:w15="http://schemas.microsoft.com/office/word/2012/wordml" xmlns:w16se="http://schemas.microsoft.com/office/word/2015/wordml/symex" mc:Ignorable="w14 w15 w16se">
+<w:styles xmlns:r="http://schemas.openxmlformats.org/officeDocument/2006/relationships" xmlns:w="http://schemas.openxmlformats.org/wordprocessingml/2006/main">
   <w:docDefaults>
     <w:rPrDefault>
       <w:rPr>
@@ -2358,382 +2275,149 @@
       </w:pPr>
     </w:pPrDefault>
   </w:docDefaults>
-  <w:latentStyles w:defLockedState="0" w:defUIPriority="99" w:defSemiHidden="0" w:defUnhideWhenUsed="0" w:defQFormat="0" w:count="371">
-    <w:lsdException w:name="Normal" w:uiPriority="0" w:qFormat="1"/>
-    <w:lsdException w:name="heading 1" w:uiPriority="9" w:qFormat="1"/>
-    <w:lsdException w:name="heading 2" w:semiHidden="1" w:uiPriority="9" w:unhideWhenUsed="1" w:qFormat="1"/>
-    <w:lsdException w:name="heading 3" w:semiHidden="1" w:uiPriority="9" w:unhideWhenUsed="1" w:qFormat="1"/>
-    <w:lsdException w:name="heading 4" w:semiHidden="1" w:uiPriority="9" w:unhideWhenUsed="1" w:qFormat="1"/>
-    <w:lsdException w:name="heading 5" w:semiHidden="1" w:uiPriority="9" w:unhideWhenUsed="1" w:qFormat="1"/>
-    <w:lsdException w:name="heading 6" w:semiHidden="1" w:uiPriority="9" w:unhideWhenUsed="1" w:qFormat="1"/>
-    <w:lsdException w:name="heading 7" w:semiHidden="1" w:uiPriority="9" w:unhideWhenUsed="1" w:qFormat="1"/>
-    <w:lsdException w:name="heading 8" w:semiHidden="1" w:uiPriority="9" w:unhideWhenUsed="1" w:qFormat="1"/>
-    <w:lsdException w:name="heading 9" w:semiHidden="1" w:uiPriority="9" w:unhideWhenUsed="1" w:qFormat="1"/>
-    <w:lsdException w:name="index 1" w:semiHidden="1" w:unhideWhenUsed="1"/>
-    <w:lsdException w:name="index 2" w:semiHidden="1" w:unhideWhenUsed="1"/>
-    <w:lsdException w:name="index 3" w:semiHidden="1" w:unhideWhenUsed="1"/>
-    <w:lsdException w:name="index 4" w:semiHidden="1" w:unhideWhenUsed="1"/>
-    <w:lsdException w:name="index 5" w:semiHidden="1" w:unhideWhenUsed="1"/>
-    <w:lsdException w:name="index 6" w:semiHidden="1" w:unhideWhenUsed="1"/>
-    <w:lsdException w:name="index 7" w:semiHidden="1" w:unhideWhenUsed="1"/>
-    <w:lsdException w:name="index 8" w:semiHidden="1" w:unhideWhenUsed="1"/>
-    <w:lsdException w:name="index 9" w:semiHidden="1" w:unhideWhenUsed="1"/>
-    <w:lsdException w:name="toc 1" w:semiHidden="1" w:uiPriority="39" w:unhideWhenUsed="1"/>
-    <w:lsdException w:name="toc 2" w:semiHidden="1" w:uiPriority="39" w:unhideWhenUsed="1"/>
-    <w:lsdException w:name="toc 3" w:semiHidden="1" w:uiPriority="39" w:unhideWhenUsed="1"/>
-    <w:lsdException w:name="toc 4" w:semiHidden="1" w:uiPriority="39" w:unhideWhenUsed="1"/>
-    <w:lsdException w:name="toc 5" w:semiHidden="1" w:uiPriority="39" w:unhideWhenUsed="1"/>
-    <w:lsdException w:name="toc 6" w:semiHidden="1" w:uiPriority="39" w:unhideWhenUsed="1"/>
-    <w:lsdException w:name="toc 7" w:semiHidden="1" w:uiPriority="39" w:unhideWhenUsed="1"/>
-    <w:lsdException w:name="toc 8" w:semiHidden="1" w:uiPriority="39" w:unhideWhenUsed="1"/>
-    <w:lsdException w:name="toc 9" w:semiHidden="1" w:uiPriority="39" w:unhideWhenUsed="1"/>
-    <w:lsdException w:name="Normal Indent" w:semiHidden="1" w:unhideWhenUsed="1"/>
-    <w:lsdException w:name="footnote text" w:semiHidden="1" w:unhideWhenUsed="1"/>
-    <w:lsdException w:name="annotation text" w:semiHidden="1" w:unhideWhenUsed="1"/>
-    <w:lsdException w:name="header" w:semiHidden="1" w:unhideWhenUsed="1"/>
-    <w:lsdException w:name="footer" w:semiHidden="1" w:unhideWhenUsed="1"/>
-    <w:lsdException w:name="index heading" w:semiHidden="1" w:unhideWhenUsed="1"/>
-    <w:lsdException w:name="caption" w:semiHidden="1" w:uiPriority="35" w:unhideWhenUsed="1" w:qFormat="1"/>
-    <w:lsdException w:name="table of figures" w:semiHidden="1" w:unhideWhenUsed="1"/>
-    <w:lsdException w:name="envelope address" w:semiHidden="1" w:unhideWhenUsed="1"/>
-    <w:lsdException w:name="envelope return" w:semiHidden="1" w:unhideWhenUsed="1"/>
-    <w:lsdException w:name="footnote reference" w:semiHidden="1" w:unhideWhenUsed="1"/>
-    <w:lsdException w:name="annotation reference" w:semiHidden="1" w:unhideWhenUsed="1"/>
-    <w:lsdException w:name="line number" w:semiHidden="1" w:unhideWhenUsed="1"/>
-    <w:lsdException w:name="page number" w:semiHidden="1" w:unhideWhenUsed="1"/>
-    <w:lsdException w:name="endnote reference" w:semiHidden="1" w:unhideWhenUsed="1"/>
-    <w:lsdException w:name="endnote text" w:semiHidden="1" w:unhideWhenUsed="1"/>
-    <w:lsdException w:name="table of authorities" w:semiHidden="1" w:unhideWhenUsed="1"/>
-    <w:lsdException w:name="macro" w:semiHidden="1" w:unhideWhenUsed="1"/>
-    <w:lsdException w:name="toa heading" w:semiHidden="1" w:unhideWhenUsed="1"/>
-    <w:lsdException w:name="List" w:semiHidden="1" w:unhideWhenUsed="1"/>
-    <w:lsdException w:name="List Bullet" w:semiHidden="1" w:unhideWhenUsed="1"/>
-    <w:lsdException w:name="List Number" w:semiHidden="1" w:unhideWhenUsed="1"/>
-    <w:lsdException w:name="List 2" w:semiHidden="1" w:unhideWhenUsed="1"/>
-    <w:lsdException w:name="List 3" w:semiHidden="1" w:unhideWhenUsed="1"/>
-    <w:lsdException w:name="List 4" w:semiHidden="1" w:unhideWhenUsed="1"/>
-    <w:lsdException w:name="List 5" w:semiHidden="1" w:unhideWhenUsed="1"/>
-    <w:lsdException w:name="List Bullet 2" w:semiHidden="1" w:unhideWhenUsed="1"/>
-    <w:lsdException w:name="List Bullet 3" w:semiHidden="1" w:unhideWhenUsed="1"/>
-    <w:lsdException w:name="List Bullet 4" w:semiHidden="1" w:unhideWhenUsed="1"/>
-    <w:lsdException w:name="List Bullet 5" w:semiHidden="1" w:unhideWhenUsed="1"/>
-    <w:lsdException w:name="List Number 2" w:semiHidden="1" w:unhideWhenUsed="1"/>
-    <w:lsdException w:name="List Number 3" w:semiHidden="1" w:unhideWhenUsed="1"/>
-    <w:lsdException w:name="List Number 4" w:semiHidden="1" w:unhideWhenUsed="1"/>
-    <w:lsdException w:name="List Number 5" w:semiHidden="1" w:unhideWhenUsed="1"/>
-    <w:lsdException w:name="Title" w:uiPriority="10" w:qFormat="1"/>
-    <w:lsdException w:name="Closing" w:semiHidden="1" w:unhideWhenUsed="1"/>
-    <w:lsdException w:name="Signature" w:semiHidden="1" w:unhideWhenUsed="1"/>
-    <w:lsdException w:name="Default Paragraph Font" w:semiHidden="1" w:uiPriority="1" w:unhideWhenUsed="1"/>
-    <w:lsdException w:name="Body Text" w:semiHidden="1" w:unhideWhenUsed="1"/>
-    <w:lsdException w:name="Body Text Indent" w:semiHidden="1" w:unhideWhenUsed="1"/>
-    <w:lsdException w:name="List Continue" w:semiHidden="1" w:unhideWhenUsed="1"/>
-    <w:lsdException w:name="List Continue 2" w:semiHidden="1" w:unhideWhenUsed="1"/>
-    <w:lsdException w:name="List Continue 3" w:semiHidden="1" w:unhideWhenUsed="1"/>
-    <w:lsdException w:name="List Continue 4" w:semiHidden="1" w:unhideWhenUsed="1"/>
-    <w:lsdException w:name="List Continue 5" w:semiHidden="1" w:unhideWhenUsed="1"/>
-    <w:lsdException w:name="Message Header" w:semiHidden="1" w:unhideWhenUsed="1"/>
-    <w:lsdException w:name="Subtitle" w:uiPriority="11" w:qFormat="1"/>
-    <w:lsdException w:name="Salutation" w:semiHidden="1" w:unhideWhenUsed="1"/>
-    <w:lsdException w:name="Date" w:semiHidden="1" w:unhideWhenUsed="1"/>
-    <w:lsdException w:name="Body Text First Indent" w:semiHidden="1" w:unhideWhenUsed="1"/>
-    <w:lsdException w:name="Body Text First Indent 2" w:semiHidden="1" w:unhideWhenUsed="1"/>
-    <w:lsdException w:name="Note Heading" w:semiHidden="1" w:unhideWhenUsed="1"/>
-    <w:lsdException w:name="Body Text 2" w:semiHidden="1" w:unhideWhenUsed="1"/>
-    <w:lsdException w:name="Body Text 3" w:semiHidden="1" w:unhideWhenUsed="1"/>
-    <w:lsdException w:name="Body Text Indent 2" w:semiHidden="1" w:unhideWhenUsed="1"/>
-    <w:lsdException w:name="Body Text Indent 3" w:semiHidden="1" w:unhideWhenUsed="1"/>
-    <w:lsdException w:name="Block Text" w:semiHidden="1" w:unhideWhenUsed="1"/>
-    <w:lsdException w:name="Hyperlink" w:semiHidden="1" w:unhideWhenUsed="1"/>
-    <w:lsdException w:name="FollowedHyperlink" w:semiHidden="1" w:unhideWhenUsed="1"/>
-    <w:lsdException w:name="Strong" w:uiPriority="22" w:qFormat="1"/>
-    <w:lsdException w:name="Emphasis" w:uiPriority="20" w:qFormat="1"/>
-    <w:lsdException w:name="Document Map" w:semiHidden="1" w:unhideWhenUsed="1"/>
-    <w:lsdException w:name="Plain Text" w:semiHidden="1" w:unhideWhenUsed="1"/>
-    <w:lsdException w:name="E-mail Signature" w:semiHidden="1" w:unhideWhenUsed="1"/>
-    <w:lsdException w:name="HTML Top of Form" w:semiHidden="1" w:unhideWhenUsed="1"/>
-    <w:lsdException w:name="HTML Bottom of Form" w:semiHidden="1" w:unhideWhenUsed="1"/>
-    <w:lsdException w:name="Normal (Web)" w:semiHidden="1" w:unhideWhenUsed="1"/>
-    <w:lsdException w:name="HTML Acronym" w:semiHidden="1" w:unhideWhenUsed="1"/>
-    <w:lsdException w:name="HTML Address" w:semiHidden="1" w:unhideWhenUsed="1"/>
-    <w:lsdException w:name="HTML Cite" w:semiHidden="1" w:unhideWhenUsed="1"/>
-    <w:lsdException w:name="HTML Code" w:semiHidden="1" w:unhideWhenUsed="1"/>
-    <w:lsdException w:name="HTML Definition" w:semiHidden="1" w:unhideWhenUsed="1"/>
-    <w:lsdException w:name="HTML Keyboard" w:semiHidden="1" w:unhideWhenUsed="1"/>
-    <w:lsdException w:name="HTML Preformatted" w:semiHidden="1" w:unhideWhenUsed="1"/>
-    <w:lsdException w:name="HTML Sample" w:semiHidden="1" w:unhideWhenUsed="1"/>
-    <w:lsdException w:name="HTML Typewriter" w:semiHidden="1" w:unhideWhenUsed="1"/>
-    <w:lsdException w:name="HTML Variable" w:semiHidden="1" w:unhideWhenUsed="1"/>
-    <w:lsdException w:name="Normal Table" w:semiHidden="1" w:unhideWhenUsed="1"/>
-    <w:lsdException w:name="annotation subject" w:semiHidden="1" w:unhideWhenUsed="1"/>
-    <w:lsdException w:name="No List" w:semiHidden="1" w:unhideWhenUsed="1"/>
-    <w:lsdException w:name="Outline List 1" w:semiHidden="1" w:unhideWhenUsed="1"/>
-    <w:lsdException w:name="Outline List 2" w:semiHidden="1" w:unhideWhenUsed="1"/>
-    <w:lsdException w:name="Outline List 3" w:semiHidden="1" w:unhideWhenUsed="1"/>
-    <w:lsdException w:name="Table Simple 1" w:semiHidden="1" w:unhideWhenUsed="1"/>
-    <w:lsdException w:name="Table Simple 2" w:semiHidden="1" w:unhideWhenUsed="1"/>
-    <w:lsdException w:name="Table Simple 3" w:semiHidden="1" w:unhideWhenUsed="1"/>
-    <w:lsdException w:name="Table Classic 1" w:semiHidden="1" w:unhideWhenUsed="1"/>
-    <w:lsdException w:name="Table Classic 2" w:semiHidden="1" w:unhideWhenUsed="1"/>
-    <w:lsdException w:name="Table Classic 3" w:semiHidden="1" w:unhideWhenUsed="1"/>
-    <w:lsdException w:name="Table Classic 4" w:semiHidden="1" w:unhideWhenUsed="1"/>
-    <w:lsdException w:name="Table Colorful 1" w:semiHidden="1" w:unhideWhenUsed="1"/>
-    <w:lsdException w:name="Table Colorful 2" w:semiHidden="1" w:unhideWhenUsed="1"/>
-    <w:lsdException w:name="Table Colorful 3" w:semiHidden="1" w:unhideWhenUsed="1"/>
-    <w:lsdException w:name="Table Columns 1" w:semiHidden="1" w:unhideWhenUsed="1"/>
-    <w:lsdException w:name="Table Columns 2" w:semiHidden="1" w:unhideWhenUsed="1"/>
-    <w:lsdException w:name="Table Columns 3" w:semiHidden="1" w:unhideWhenUsed="1"/>
-    <w:lsdException w:name="Table Columns 4" w:semiHidden="1" w:unhideWhenUsed="1"/>
-    <w:lsdException w:name="Table Columns 5" w:semiHidden="1" w:unhideWhenUsed="1"/>
-    <w:lsdException w:name="Table Grid 1" w:semiHidden="1" w:unhideWhenUsed="1"/>
-    <w:lsdException w:name="Table Grid 2" w:semiHidden="1" w:unhideWhenUsed="1"/>
-    <w:lsdException w:name="Table Grid 3" w:semiHidden="1" w:unhideWhenUsed="1"/>
-    <w:lsdException w:name="Table Grid 4" w:semiHidden="1" w:unhideWhenUsed="1"/>
-    <w:lsdException w:name="Table Grid 5" w:semiHidden="1" w:unhideWhenUsed="1"/>
-    <w:lsdException w:name="Table Grid 6" w:semiHidden="1" w:unhideWhenUsed="1"/>
-    <w:lsdException w:name="Table Grid 7" w:semiHidden="1" w:unhideWhenUsed="1"/>
-    <w:lsdException w:name="Table Grid 8" w:semiHidden="1" w:unhideWhenUsed="1"/>
-    <w:lsdException w:name="Table List 1" w:semiHidden="1" w:unhideWhenUsed="1"/>
-    <w:lsdException w:name="Table List 2" w:semiHidden="1" w:unhideWhenUsed="1"/>
-    <w:lsdException w:name="Table List 3" w:semiHidden="1" w:unhideWhenUsed="1"/>
-    <w:lsdException w:name="Table List 4" w:semiHidden="1" w:unhideWhenUsed="1"/>
-    <w:lsdException w:name="Table List 5" w:semiHidden="1" w:unhideWhenUsed="1"/>
-    <w:lsdException w:name="Table List 6" w:semiHidden="1" w:unhideWhenUsed="1"/>
-    <w:lsdException w:name="Table List 7" w:semiHidden="1" w:unhideWhenUsed="1"/>
-    <w:lsdException w:name="Table List 8" w:semiHidden="1" w:unhideWhenUsed="1"/>
-    <w:lsdException w:name="Table 3D effects 1" w:semiHidden="1" w:unhideWhenUsed="1"/>
-    <w:lsdException w:name="Table 3D effects 2" w:semiHidden="1" w:unhideWhenUsed="1"/>
-    <w:lsdException w:name="Table 3D effects 3" w:semiHidden="1" w:unhideWhenUsed="1"/>
-    <w:lsdException w:name="Table Contemporary" w:semiHidden="1" w:unhideWhenUsed="1"/>
-    <w:lsdException w:name="Table Elegant" w:semiHidden="1" w:unhideWhenUsed="1"/>
-    <w:lsdException w:name="Table Professional" w:semiHidden="1" w:unhideWhenUsed="1"/>
-    <w:lsdException w:name="Table Subtle 1" w:semiHidden="1" w:unhideWhenUsed="1"/>
-    <w:lsdException w:name="Table Subtle 2" w:semiHidden="1" w:unhideWhenUsed="1"/>
-    <w:lsdException w:name="Table Web 1" w:semiHidden="1" w:unhideWhenUsed="1"/>
-    <w:lsdException w:name="Table Web 2" w:semiHidden="1" w:unhideWhenUsed="1"/>
-    <w:lsdException w:name="Table Web 3" w:semiHidden="1" w:unhideWhenUsed="1"/>
-    <w:lsdException w:name="Balloon Text" w:semiHidden="1" w:unhideWhenUsed="1"/>
-    <w:lsdException w:name="Table Grid" w:uiPriority="39"/>
-    <w:lsdException w:name="Table Theme" w:semiHidden="1" w:unhideWhenUsed="1"/>
-    <w:lsdException w:name="Placeholder Text" w:semiHidden="1"/>
-    <w:lsdException w:name="No Spacing" w:uiPriority="1" w:qFormat="1"/>
-    <w:lsdException w:name="Light Shading" w:uiPriority="60"/>
-    <w:lsdException w:name="Light List" w:uiPriority="61"/>
-    <w:lsdException w:name="Light Grid" w:uiPriority="62"/>
-    <w:lsdException w:name="Medium Shading 1" w:uiPriority="63"/>
-    <w:lsdException w:name="Medium Shading 2" w:uiPriority="64"/>
-    <w:lsdException w:name="Medium List 1" w:uiPriority="65"/>
-    <w:lsdException w:name="Medium List 2" w:uiPriority="66"/>
-    <w:lsdException w:name="Medium Grid 1" w:uiPriority="67"/>
-    <w:lsdException w:name="Medium Grid 2" w:uiPriority="68"/>
-    <w:lsdException w:name="Medium Grid 3" w:uiPriority="69"/>
-    <w:lsdException w:name="Dark List" w:uiPriority="70"/>
-    <w:lsdException w:name="Colorful Shading" w:uiPriority="71"/>
-    <w:lsdException w:name="Colorful List" w:uiPriority="72"/>
-    <w:lsdException w:name="Colorful Grid" w:uiPriority="73"/>
-    <w:lsdException w:name="Light Shading Accent 1" w:uiPriority="60"/>
-    <w:lsdException w:name="Light List Accent 1" w:uiPriority="61"/>
-    <w:lsdException w:name="Light Grid Accent 1" w:uiPriority="62"/>
-    <w:lsdException w:name="Medium Shading 1 Accent 1" w:uiPriority="63"/>
-    <w:lsdException w:name="Medium Shading 2 Accent 1" w:uiPriority="64"/>
-    <w:lsdException w:name="Medium List 1 Accent 1" w:uiPriority="65"/>
-    <w:lsdException w:name="Revision" w:semiHidden="1"/>
-    <w:lsdException w:name="List Paragraph" w:uiPriority="34" w:qFormat="1"/>
-    <w:lsdException w:name="Quote" w:uiPriority="29" w:qFormat="1"/>
-    <w:lsdException w:name="Intense Quote" w:uiPriority="30" w:qFormat="1"/>
-    <w:lsdException w:name="Medium List 2 Accent 1" w:uiPriority="66"/>
-    <w:lsdException w:name="Medium Grid 1 Accent 1" w:uiPriority="67"/>
-    <w:lsdException w:name="Medium Grid 2 Accent 1" w:uiPriority="68"/>
-    <w:lsdException w:name="Medium Grid 3 Accent 1" w:uiPriority="69"/>
-    <w:lsdException w:name="Dark List Accent 1" w:uiPriority="70"/>
-    <w:lsdException w:name="Colorful Shading Accent 1" w:uiPriority="71"/>
-    <w:lsdException w:name="Colorful List Accent 1" w:uiPriority="72"/>
-    <w:lsdException w:name="Colorful Grid Accent 1" w:uiPriority="73"/>
-    <w:lsdException w:name="Light Shading Accent 2" w:uiPriority="60"/>
-    <w:lsdException w:name="Light List Accent 2" w:uiPriority="61"/>
-    <w:lsdException w:name="Light Grid Accent 2" w:uiPriority="62"/>
-    <w:lsdException w:name="Medium Shading 1 Accent 2" w:uiPriority="63"/>
-    <w:lsdException w:name="Medium Shading 2 Accent 2" w:uiPriority="64"/>
-    <w:lsdException w:name="Medium List 1 Accent 2" w:uiPriority="65"/>
-    <w:lsdException w:name="Medium List 2 Accent 2" w:uiPriority="66"/>
-    <w:lsdException w:name="Medium Grid 1 Accent 2" w:uiPriority="67"/>
-    <w:lsdException w:name="Medium Grid 2 Accent 2" w:uiPriority="68"/>
-    <w:lsdException w:name="Medium Grid 3 Accent 2" w:uiPriority="69"/>
-    <w:lsdException w:name="Dark List Accent 2" w:uiPriority="70"/>
-    <w:lsdException w:name="Colorful Shading Accent 2" w:uiPriority="71"/>
-    <w:lsdException w:name="Colorful List Accent 2" w:uiPriority="72"/>
-    <w:lsdException w:name="Colorful Grid Accent 2" w:uiPriority="73"/>
-    <w:lsdException w:name="Light Shading Accent 3" w:uiPriority="60"/>
-    <w:lsdException w:name="Light List Accent 3" w:uiPriority="61"/>
-    <w:lsdException w:name="Light Grid Accent 3" w:uiPriority="62"/>
-    <w:lsdException w:name="Medium Shading 1 Accent 3" w:uiPriority="63"/>
-    <w:lsdException w:name="Medium Shading 2 Accent 3" w:uiPriority="64"/>
-    <w:lsdException w:name="Medium List 1 Accent 3" w:uiPriority="65"/>
-    <w:lsdException w:name="Medium List 2 Accent 3" w:uiPriority="66"/>
-    <w:lsdException w:name="Medium Grid 1 Accent 3" w:uiPriority="67"/>
-    <w:lsdException w:name="Medium Grid 2 Accent 3" w:uiPriority="68"/>
-    <w:lsdException w:name="Medium Grid 3 Accent 3" w:uiPriority="69"/>
-    <w:lsdException w:name="Dark List Accent 3" w:uiPriority="70"/>
-    <w:lsdException w:name="Colorful Shading Accent 3" w:uiPriority="71"/>
-    <w:lsdException w:name="Colorful List Accent 3" w:uiPriority="72"/>
-    <w:lsdException w:name="Colorful Grid Accent 3" w:uiPriority="73"/>
-    <w:lsdException w:name="Light Shading Accent 4" w:uiPriority="60"/>
-    <w:lsdException w:name="Light List Accent 4" w:uiPriority="61"/>
-    <w:lsdException w:name="Light Grid Accent 4" w:uiPriority="62"/>
-    <w:lsdException w:name="Medium Shading 1 Accent 4" w:uiPriority="63"/>
-    <w:lsdException w:name="Medium Shading 2 Accent 4" w:uiPriority="64"/>
-    <w:lsdException w:name="Medium List 1 Accent 4" w:uiPriority="65"/>
-    <w:lsdException w:name="Medium List 2 Accent 4" w:uiPriority="66"/>
-    <w:lsdException w:name="Medium Grid 1 Accent 4" w:uiPriority="67"/>
-    <w:lsdException w:name="Medium Grid 2 Accent 4" w:uiPriority="68"/>
-    <w:lsdException w:name="Medium Grid 3 Accent 4" w:uiPriority="69"/>
-    <w:lsdException w:name="Dark List Accent 4" w:uiPriority="70"/>
-    <w:lsdException w:name="Colorful Shading Accent 4" w:uiPriority="71"/>
-    <w:lsdException w:name="Colorful List Accent 4" w:uiPriority="72"/>
-    <w:lsdException w:name="Colorful Grid Accent 4" w:uiPriority="73"/>
-    <w:lsdException w:name="Light Shading Accent 5" w:uiPriority="60"/>
-    <w:lsdException w:name="Light List Accent 5" w:uiPriority="61"/>
-    <w:lsdException w:name="Light Grid Accent 5" w:uiPriority="62"/>
-    <w:lsdException w:name="Medium Shading 1 Accent 5" w:uiPriority="63"/>
-    <w:lsdException w:name="Medium Shading 2 Accent 5" w:uiPriority="64"/>
-    <w:lsdException w:name="Medium List 1 Accent 5" w:uiPriority="65"/>
-    <w:lsdException w:name="Medium List 2 Accent 5" w:uiPriority="66"/>
-    <w:lsdException w:name="Medium Grid 1 Accent 5" w:uiPriority="67"/>
-    <w:lsdException w:name="Medium Grid 2 Accent 5" w:uiPriority="68"/>
-    <w:lsdException w:name="Medium Grid 3 Accent 5" w:uiPriority="69"/>
-    <w:lsdException w:name="Dark List Accent 5" w:uiPriority="70"/>
-    <w:lsdException w:name="Colorful Shading Accent 5" w:uiPriority="71"/>
-    <w:lsdException w:name="Colorful List Accent 5" w:uiPriority="72"/>
-    <w:lsdException w:name="Colorful Grid Accent 5" w:uiPriority="73"/>
-    <w:lsdException w:name="Light Shading Accent 6" w:uiPriority="60"/>
-    <w:lsdException w:name="Light List Accent 6" w:uiPriority="61"/>
-    <w:lsdException w:name="Light Grid Accent 6" w:uiPriority="62"/>
-    <w:lsdException w:name="Medium Shading 1 Accent 6" w:uiPriority="63"/>
-    <w:lsdException w:name="Medium Shading 2 Accent 6" w:uiPriority="64"/>
-    <w:lsdException w:name="Medium List 1 Accent 6" w:uiPriority="65"/>
-    <w:lsdException w:name="Medium List 2 Accent 6" w:uiPriority="66"/>
-    <w:lsdException w:name="Medium Grid 1 Accent 6" w:uiPriority="67"/>
-    <w:lsdException w:name="Medium Grid 2 Accent 6" w:uiPriority="68"/>
-    <w:lsdException w:name="Medium Grid 3 Accent 6" w:uiPriority="69"/>
-    <w:lsdException w:name="Dark List Accent 6" w:uiPriority="70"/>
-    <w:lsdException w:name="Colorful Shading Accent 6" w:uiPriority="71"/>
-    <w:lsdException w:name="Colorful List Accent 6" w:uiPriority="72"/>
-    <w:lsdException w:name="Colorful Grid Accent 6" w:uiPriority="73"/>
-    <w:lsdException w:name="Subtle Emphasis" w:uiPriority="19" w:qFormat="1"/>
-    <w:lsdException w:name="Intense Emphasis" w:uiPriority="21" w:qFormat="1"/>
-    <w:lsdException w:name="Subtle Reference" w:uiPriority="31" w:qFormat="1"/>
-    <w:lsdException w:name="Intense Reference" w:uiPriority="32" w:qFormat="1"/>
-    <w:lsdException w:name="Book Title" w:uiPriority="33" w:qFormat="1"/>
-    <w:lsdException w:name="Bibliography" w:semiHidden="1" w:uiPriority="37" w:unhideWhenUsed="1"/>
-    <w:lsdException w:name="TOC Heading" w:semiHidden="1" w:uiPriority="39" w:unhideWhenUsed="1" w:qFormat="1"/>
-    <w:lsdException w:name="Plain Table 1" w:uiPriority="41"/>
-    <w:lsdException w:name="Plain Table 2" w:uiPriority="42"/>
-    <w:lsdException w:name="Plain Table 3" w:uiPriority="43"/>
-    <w:lsdException w:name="Plain Table 4" w:uiPriority="44"/>
-    <w:lsdException w:name="Plain Table 5" w:uiPriority="45"/>
-    <w:lsdException w:name="Grid Table Light" w:uiPriority="40"/>
-    <w:lsdException w:name="Grid Table 1 Light" w:uiPriority="46"/>
-    <w:lsdException w:name="Grid Table 2" w:uiPriority="47"/>
-    <w:lsdException w:name="Grid Table 3" w:uiPriority="48"/>
-    <w:lsdException w:name="Grid Table 4" w:uiPriority="49"/>
-    <w:lsdException w:name="Grid Table 5 Dark" w:uiPriority="50"/>
-    <w:lsdException w:name="Grid Table 6 Colorful" w:uiPriority="51"/>
-    <w:lsdException w:name="Grid Table 7 Colorful" w:uiPriority="52"/>
-    <w:lsdException w:name="Grid Table 1 Light Accent 1" w:uiPriority="46"/>
-    <w:lsdException w:name="Grid Table 2 Accent 1" w:uiPriority="47"/>
-    <w:lsdException w:name="Grid Table 3 Accent 1" w:uiPriority="48"/>
-    <w:lsdException w:name="Grid Table 4 Accent 1" w:uiPriority="49"/>
-    <w:lsdException w:name="Grid Table 5 Dark Accent 1" w:uiPriority="50"/>
-    <w:lsdException w:name="Grid Table 6 Colorful Accent 1" w:uiPriority="51"/>
-    <w:lsdException w:name="Grid Table 7 Colorful Accent 1" w:uiPriority="52"/>
-    <w:lsdException w:name="Grid Table 1 Light Accent 2" w:uiPriority="46"/>
-    <w:lsdException w:name="Grid Table 2 Accent 2" w:uiPriority="47"/>
-    <w:lsdException w:name="Grid Table 3 Accent 2" w:uiPriority="48"/>
-    <w:lsdException w:name="Grid Table 4 Accent 2" w:uiPriority="49"/>
-    <w:lsdException w:name="Grid Table 5 Dark Accent 2" w:uiPriority="50"/>
-    <w:lsdException w:name="Grid Table 6 Colorful Accent 2" w:uiPriority="51"/>
-    <w:lsdException w:name="Grid Table 7 Colorful Accent 2" w:uiPriority="52"/>
-    <w:lsdException w:name="Grid Table 1 Light Accent 3" w:uiPriority="46"/>
-    <w:lsdException w:name="Grid Table 2 Accent 3" w:uiPriority="47"/>
-    <w:lsdException w:name="Grid Table 3 Accent 3" w:uiPriority="48"/>
-    <w:lsdException w:name="Grid Table 4 Accent 3" w:uiPriority="49"/>
-    <w:lsdException w:name="Grid Table 5 Dark Accent 3" w:uiPriority="50"/>
-    <w:lsdException w:name="Grid Table 6 Colorful Accent 3" w:uiPriority="51"/>
-    <w:lsdException w:name="Grid Table 7 Colorful Accent 3" w:uiPriority="52"/>
-    <w:lsdException w:name="Grid Table 1 Light Accent 4" w:uiPriority="46"/>
-    <w:lsdException w:name="Grid Table 2 Accent 4" w:uiPriority="47"/>
-    <w:lsdException w:name="Grid Table 3 Accent 4" w:uiPriority="48"/>
-    <w:lsdException w:name="Grid Table 4 Accent 4" w:uiPriority="49"/>
-    <w:lsdException w:name="Grid Table 5 Dark Accent 4" w:uiPriority="50"/>
-    <w:lsdException w:name="Grid Table 6 Colorful Accent 4" w:uiPriority="51"/>
-    <w:lsdException w:name="Grid Table 7 Colorful Accent 4" w:uiPriority="52"/>
-    <w:lsdException w:name="Grid Table 1 Light Accent 5" w:uiPriority="46"/>
-    <w:lsdException w:name="Grid Table 2 Accent 5" w:uiPriority="47"/>
-    <w:lsdException w:name="Grid Table 3 Accent 5" w:uiPriority="48"/>
-    <w:lsdException w:name="Grid Table 4 Accent 5" w:uiPriority="49"/>
-    <w:lsdException w:name="Grid Table 5 Dark Accent 5" w:uiPriority="50"/>
-    <w:lsdException w:name="Grid Table 6 Colorful Accent 5" w:uiPriority="51"/>
-    <w:lsdException w:name="Grid Table 7 Colorful Accent 5" w:uiPriority="52"/>
-    <w:lsdException w:name="Grid Table 1 Light Accent 6" w:uiPriority="46"/>
-    <w:lsdException w:name="Grid Table 2 Accent 6" w:uiPriority="47"/>
-    <w:lsdException w:name="Grid Table 3 Accent 6" w:uiPriority="48"/>
-    <w:lsdException w:name="Grid Table 4 Accent 6" w:uiPriority="49"/>
-    <w:lsdException w:name="Grid Table 5 Dark Accent 6" w:uiPriority="50"/>
-    <w:lsdException w:name="Grid Table 6 Colorful Accent 6" w:uiPriority="51"/>
-    <w:lsdException w:name="Grid Table 7 Colorful Accent 6" w:uiPriority="52"/>
-    <w:lsdException w:name="List Table 1 Light" w:uiPriority="46"/>
-    <w:lsdException w:name="List Table 2" w:uiPriority="47"/>
-    <w:lsdException w:name="List Table 3" w:uiPriority="48"/>
-    <w:lsdException w:name="List Table 4" w:uiPriority="49"/>
-    <w:lsdException w:name="List Table 5 Dark" w:uiPriority="50"/>
-    <w:lsdException w:name="List Table 6 Colorful" w:uiPriority="51"/>
-    <w:lsdException w:name="List Table 7 Colorful" w:uiPriority="52"/>
-    <w:lsdException w:name="List Table 1 Light Accent 1" w:uiPriority="46"/>
-    <w:lsdException w:name="List Table 2 Accent 1" w:uiPriority="47"/>
-    <w:lsdException w:name="List Table 3 Accent 1" w:uiPriority="48"/>
-    <w:lsdException w:name="List Table 4 Accent 1" w:uiPriority="49"/>
-    <w:lsdException w:name="List Table 5 Dark Accent 1" w:uiPriority="50"/>
-    <w:lsdException w:name="List Table 6 Colorful Accent 1" w:uiPriority="51"/>
-    <w:lsdException w:name="List Table 7 Colorful Accent 1" w:uiPriority="52"/>
-    <w:lsdException w:name="List Table 1 Light Accent 2" w:uiPriority="46"/>
-    <w:lsdException w:name="List Table 2 Accent 2" w:uiPriority="47"/>
-    <w:lsdException w:name="List Table 3 Accent 2" w:uiPriority="48"/>
-    <w:lsdException w:name="List Table 4 Accent 2" w:uiPriority="49"/>
-    <w:lsdException w:name="List Table 5 Dark Accent 2" w:uiPriority="50"/>
-    <w:lsdException w:name="List Table 6 Colorful Accent 2" w:uiPriority="51"/>
-    <w:lsdException w:name="List Table 7 Colorful Accent 2" w:uiPriority="52"/>
-    <w:lsdException w:name="List Table 1 Light Accent 3" w:uiPriority="46"/>
-    <w:lsdException w:name="List Table 2 Accent 3" w:uiPriority="47"/>
-    <w:lsdException w:name="List Table 3 Accent 3" w:uiPriority="48"/>
-    <w:lsdException w:name="List Table 4 Accent 3" w:uiPriority="49"/>
-    <w:lsdException w:name="List Table 5 Dark Accent 3" w:uiPriority="50"/>
-    <w:lsdException w:name="List Table 6 Colorful Accent 3" w:uiPriority="51"/>
-    <w:lsdException w:name="List Table 7 Colorful Accent 3" w:uiPriority="52"/>
-    <w:lsdException w:name="List Table 1 Light Accent 4" w:uiPriority="46"/>
-    <w:lsdException w:name="List Table 2 Accent 4" w:uiPriority="47"/>
-    <w:lsdException w:name="List Table 3 Accent 4" w:uiPriority="48"/>
-    <w:lsdException w:name="List Table 4 Accent 4" w:uiPriority="49"/>
-    <w:lsdException w:name="List Table 5 Dark Accent 4" w:uiPriority="50"/>
-    <w:lsdException w:name="List Table 6 Colorful Accent 4" w:uiPriority="51"/>
-    <w:lsdException w:name="List Table 7 Colorful Accent 4" w:uiPriority="52"/>
-    <w:lsdException w:name="List Table 1 Light Accent 5" w:uiPriority="46"/>
-    <w:lsdException w:name="List Table 2 Accent 5" w:uiPriority="47"/>
-    <w:lsdException w:name="List Table 3 Accent 5" w:uiPriority="48"/>
-    <w:lsdException w:name="List Table 4 Accent 5" w:uiPriority="49"/>
-    <w:lsdException w:name="List Table 5 Dark Accent 5" w:uiPriority="50"/>
-    <w:lsdException w:name="List Table 6 Colorful Accent 5" w:uiPriority="51"/>
-    <w:lsdException w:name="List Table 7 Colorful Accent 5" w:uiPriority="52"/>
-    <w:lsdException w:name="List Table 1 Light Accent 6" w:uiPriority="46"/>
-    <w:lsdException w:name="List Table 2 Accent 6" w:uiPriority="47"/>
-    <w:lsdException w:name="List Table 3 Accent 6" w:uiPriority="48"/>
-    <w:lsdException w:name="List Table 4 Accent 6" w:uiPriority="49"/>
-    <w:lsdException w:name="List Table 5 Dark Accent 6" w:uiPriority="50"/>
-    <w:lsdException w:name="List Table 6 Colorful Accent 6" w:uiPriority="51"/>
-    <w:lsdException w:name="List Table 7 Colorful Accent 6" w:uiPriority="52"/>
+  <w:latentStyles w:defLockedState="0" w:defUIPriority="99" w:defSemiHidden="1" w:defUnhideWhenUsed="1" w:defQFormat="0" w:count="267">
+    <w:lsdException w:name="Normal" w:semiHidden="0" w:uiPriority="0" w:unhideWhenUsed="0" w:qFormat="1"/>
+    <w:lsdException w:name="heading 1" w:semiHidden="0" w:uiPriority="9" w:unhideWhenUsed="0" w:qFormat="1"/>
+    <w:lsdException w:name="heading 2" w:uiPriority="9" w:qFormat="1"/>
+    <w:lsdException w:name="heading 3" w:uiPriority="9" w:qFormat="1"/>
+    <w:lsdException w:name="heading 4" w:uiPriority="9" w:qFormat="1"/>
+    <w:lsdException w:name="heading 5" w:uiPriority="9" w:qFormat="1"/>
+    <w:lsdException w:name="heading 6" w:uiPriority="9" w:qFormat="1"/>
+    <w:lsdException w:name="heading 7" w:uiPriority="9" w:qFormat="1"/>
+    <w:lsdException w:name="heading 8" w:uiPriority="9" w:qFormat="1"/>
+    <w:lsdException w:name="heading 9" w:uiPriority="9" w:qFormat="1"/>
+    <w:lsdException w:name="toc 1" w:uiPriority="39"/>
+    <w:lsdException w:name="toc 2" w:uiPriority="39"/>
+    <w:lsdException w:name="toc 3" w:uiPriority="39"/>
+    <w:lsdException w:name="toc 4" w:uiPriority="39"/>
+    <w:lsdException w:name="toc 5" w:uiPriority="39"/>
+    <w:lsdException w:name="toc 6" w:uiPriority="39"/>
+    <w:lsdException w:name="toc 7" w:uiPriority="39"/>
+    <w:lsdException w:name="toc 8" w:uiPriority="39"/>
+    <w:lsdException w:name="toc 9" w:uiPriority="39"/>
+    <w:lsdException w:name="caption" w:uiPriority="35" w:qFormat="1"/>
+    <w:lsdException w:name="Title" w:semiHidden="0" w:uiPriority="10" w:unhideWhenUsed="0" w:qFormat="1"/>
+    <w:lsdException w:name="Default Paragraph Font" w:uiPriority="1"/>
+    <w:lsdException w:name="Subtitle" w:semiHidden="0" w:uiPriority="11" w:unhideWhenUsed="0" w:qFormat="1"/>
+    <w:lsdException w:name="Strong" w:semiHidden="0" w:uiPriority="22" w:unhideWhenUsed="0" w:qFormat="1"/>
+    <w:lsdException w:name="Emphasis" w:semiHidden="0" w:uiPriority="20" w:unhideWhenUsed="0" w:qFormat="1"/>
+    <w:lsdException w:name="Table Grid" w:semiHidden="0" w:uiPriority="39" w:unhideWhenUsed="0"/>
+    <w:lsdException w:name="Placeholder Text" w:unhideWhenUsed="0"/>
+    <w:lsdException w:name="No Spacing" w:semiHidden="0" w:uiPriority="1" w:unhideWhenUsed="0" w:qFormat="1"/>
+    <w:lsdException w:name="Light Shading" w:semiHidden="0" w:uiPriority="60" w:unhideWhenUsed="0"/>
+    <w:lsdException w:name="Light List" w:semiHidden="0" w:uiPriority="61" w:unhideWhenUsed="0"/>
+    <w:lsdException w:name="Light Grid" w:semiHidden="0" w:uiPriority="62" w:unhideWhenUsed="0"/>
+    <w:lsdException w:name="Medium Shading 1" w:semiHidden="0" w:uiPriority="63" w:unhideWhenUsed="0"/>
+    <w:lsdException w:name="Medium Shading 2" w:semiHidden="0" w:uiPriority="64" w:unhideWhenUsed="0"/>
+    <w:lsdException w:name="Medium List 1" w:semiHidden="0" w:uiPriority="65" w:unhideWhenUsed="0"/>
+    <w:lsdException w:name="Medium List 2" w:semiHidden="0" w:uiPriority="66" w:unhideWhenUsed="0"/>
+    <w:lsdException w:name="Medium Grid 1" w:semiHidden="0" w:uiPriority="67" w:unhideWhenUsed="0"/>
+    <w:lsdException w:name="Medium Grid 2" w:semiHidden="0" w:uiPriority="68" w:unhideWhenUsed="0"/>
+    <w:lsdException w:name="Medium Grid 3" w:semiHidden="0" w:uiPriority="69" w:unhideWhenUsed="0"/>
+    <w:lsdException w:name="Dark List" w:semiHidden="0" w:uiPriority="70" w:unhideWhenUsed="0"/>
+    <w:lsdException w:name="Colorful Shading" w:semiHidden="0" w:uiPriority="71" w:unhideWhenUsed="0"/>
+    <w:lsdException w:name="Colorful List" w:semiHidden="0" w:uiPriority="72" w:unhideWhenUsed="0"/>
+    <w:lsdException w:name="Colorful Grid" w:semiHidden="0" w:uiPriority="73" w:unhideWhenUsed="0"/>
+    <w:lsdException w:name="Light Shading Accent 1" w:semiHidden="0" w:uiPriority="60" w:unhideWhenUsed="0"/>
+    <w:lsdException w:name="Light List Accent 1" w:semiHidden="0" w:uiPriority="61" w:unhideWhenUsed="0"/>
+    <w:lsdException w:name="Light Grid Accent 1" w:semiHidden="0" w:uiPriority="62" w:unhideWhenUsed="0"/>
+    <w:lsdException w:name="Medium Shading 1 Accent 1" w:semiHidden="0" w:uiPriority="63" w:unhideWhenUsed="0"/>
+    <w:lsdException w:name="Medium Shading 2 Accent 1" w:semiHidden="0" w:uiPriority="64" w:unhideWhenUsed="0"/>
+    <w:lsdException w:name="Medium List 1 Accent 1" w:semiHidden="0" w:uiPriority="65" w:unhideWhenUsed="0"/>
+    <w:lsdException w:name="Revision" w:unhideWhenUsed="0"/>
+    <w:lsdException w:name="List Paragraph" w:semiHidden="0" w:uiPriority="34" w:unhideWhenUsed="0" w:qFormat="1"/>
+    <w:lsdException w:name="Quote" w:semiHidden="0" w:uiPriority="29" w:unhideWhenUsed="0" w:qFormat="1"/>
+    <w:lsdException w:name="Intense Quote" w:semiHidden="0" w:uiPriority="30" w:unhideWhenUsed="0" w:qFormat="1"/>
+    <w:lsdException w:name="Medium List 2 Accent 1" w:semiHidden="0" w:uiPriority="66" w:unhideWhenUsed="0"/>
+    <w:lsdException w:name="Medium Grid 1 Accent 1" w:semiHidden="0" w:uiPriority="67" w:unhideWhenUsed="0"/>
+    <w:lsdException w:name="Medium Grid 2 Accent 1" w:semiHidden="0" w:uiPriority="68" w:unhideWhenUsed="0"/>
+    <w:lsdException w:name="Medium Grid 3 Accent 1" w:semiHidden="0" w:uiPriority="69" w:unhideWhenUsed="0"/>
+    <w:lsdException w:name="Dark List Accent 1" w:semiHidden="0" w:uiPriority="70" w:unhideWhenUsed="0"/>
+    <w:lsdException w:name="Colorful Shading Accent 1" w:semiHidden="0" w:uiPriority="71" w:unhideWhenUsed="0"/>
+    <w:lsdException w:name="Colorful List Accent 1" w:semiHidden="0" w:uiPriority="72" w:unhideWhenUsed="0"/>
+    <w:lsdException w:name="Colorful Grid Accent 1" w:semiHidden="0" w:uiPriority="73" w:unhideWhenUsed="0"/>
+    <w:lsdException w:name="Light Shading Accent 2" w:semiHidden="0" w:uiPriority="60" w:unhideWhenUsed="0"/>
+    <w:lsdException w:name="Light List Accent 2" w:semiHidden="0" w:uiPriority="61" w:unhideWhenUsed="0"/>
+    <w:lsdException w:name="Light Grid Accent 2" w:semiHidden="0" w:uiPriority="62" w:unhideWhenUsed="0"/>
+    <w:lsdException w:name="Medium Shading 1 Accent 2" w:semiHidden="0" w:uiPriority="63" w:unhideWhenUsed="0"/>
+    <w:lsdException w:name="Medium Shading 2 Accent 2" w:semiHidden="0" w:uiPriority="64" w:unhideWhenUsed="0"/>
+    <w:lsdException w:name="Medium List 1 Accent 2" w:semiHidden="0" w:uiPriority="65" w:unhideWhenUsed="0"/>
+    <w:lsdException w:name="Medium List 2 Accent 2" w:semiHidden="0" w:uiPriority="66" w:unhideWhenUsed="0"/>
+    <w:lsdException w:name="Medium Grid 1 Accent 2" w:semiHidden="0" w:uiPriority="67" w:unhideWhenUsed="0"/>
+    <w:lsdException w:name="Medium Grid 2 Accent 2" w:semiHidden="0" w:uiPriority="68" w:unhideWhenUsed="0"/>
+    <w:lsdException w:name="Medium Grid 3 Accent 2" w:semiHidden="0" w:uiPriority="69" w:unhideWhenUsed="0"/>
+    <w:lsdException w:name="Dark List Accent 2" w:semiHidden="0" w:uiPriority="70" w:unhideWhenUsed="0"/>
+    <w:lsdException w:name="Colorful Shading Accent 2" w:semiHidden="0" w:uiPriority="71" w:unhideWhenUsed="0"/>
+    <w:lsdException w:name="Colorful List Accent 2" w:semiHidden="0" w:uiPriority="72" w:unhideWhenUsed="0"/>
+    <w:lsdException w:name="Colorful Grid Accent 2" w:semiHidden="0" w:uiPriority="73" w:unhideWhenUsed="0"/>
+    <w:lsdException w:name="Light Shading Accent 3" w:semiHidden="0" w:uiPriority="60" w:unhideWhenUsed="0"/>
+    <w:lsdException w:name="Light List Accent 3" w:semiHidden="0" w:uiPriority="61" w:unhideWhenUsed="0"/>
+    <w:lsdException w:name="Light Grid Accent 3" w:semiHidden="0" w:uiPriority="62" w:unhideWhenUsed="0"/>
+    <w:lsdException w:name="Medium Shading 1 Accent 3" w:semiHidden="0" w:uiPriority="63" w:unhideWhenUsed="0"/>
+    <w:lsdException w:name="Medium Shading 2 Accent 3" w:semiHidden="0" w:uiPriority="64" w:unhideWhenUsed="0"/>
+    <w:lsdException w:name="Medium List 1 Accent 3" w:semiHidden="0" w:uiPriority="65" w:unhideWhenUsed="0"/>
+    <w:lsdException w:name="Medium List 2 Accent 3" w:semiHidden="0" w:uiPriority="66" w:unhideWhenUsed="0"/>
+    <w:lsdException w:name="Medium Grid 1 Accent 3" w:semiHidden="0" w:uiPriority="67" w:unhideWhenUsed="0"/>
+    <w:lsdException w:name="Medium Grid 2 Accent 3" w:semiHidden="0" w:uiPriority="68" w:unhideWhenUsed="0"/>
+    <w:lsdException w:name="Medium Grid 3 Accent 3" w:semiHidden="0" w:uiPriority="69" w:unhideWhenUsed="0"/>
+    <w:lsdException w:name="Dark List Accent 3" w:semiHidden="0" w:uiPriority="70" w:unhideWhenUsed="0"/>
+    <w:lsdException w:name="Colorful Shading Accent 3" w:semiHidden="0" w:uiPriority="71" w:unhideWhenUsed="0"/>
+    <w:lsdException w:name="Colorful List Accent 3" w:semiHidden="0" w:uiPriority="72" w:unhideWhenUsed="0"/>
+    <w:lsdException w:name="Colorful Grid Accent 3" w:semiHidden="0" w:uiPriority="73" w:unhideWhenUsed="0"/>
+    <w:lsdException w:name="Light Shading Accent 4" w:semiHidden="0" w:uiPriority="60" w:unhideWhenUsed="0"/>
+    <w:lsdException w:name="Light List Accent 4" w:semiHidden="0" w:uiPriority="61" w:unhideWhenUsed="0"/>
+    <w:lsdException w:name="Light Grid Accent 4" w:semiHidden="0" w:uiPriority="62" w:unhideWhenUsed="0"/>
+    <w:lsdException w:name="Medium Shading 1 Accent 4" w:semiHidden="0" w:uiPriority="63" w:unhideWhenUsed="0"/>
+    <w:lsdException w:name="Medium Shading 2 Accent 4" w:semiHidden="0" w:uiPriority="64" w:unhideWhenUsed="0"/>
+    <w:lsdException w:name="Medium List 1 Accent 4" w:semiHidden="0" w:uiPriority="65" w:unhideWhenUsed="0"/>
+    <w:lsdException w:name="Medium List 2 Accent 4" w:semiHidden="0" w:uiPriority="66" w:unhideWhenUsed="0"/>
+    <w:lsdException w:name="Medium Grid 1 Accent 4" w:semiHidden="0" w:uiPriority="67" w:unhideWhenUsed="0"/>
+    <w:lsdException w:name="Medium Grid 2 Accent 4" w:semiHidden="0" w:uiPriority="68" w:unhideWhenUsed="0"/>
+    <w:lsdException w:name="Medium Grid 3 Accent 4" w:semiHidden="0" w:uiPriority="69" w:unhideWhenUsed="0"/>
+    <w:lsdException w:name="Dark List Accent 4" w:semiHidden="0" w:uiPriority="70" w:unhideWhenUsed="0"/>
+    <w:lsdException w:name="Colorful Shading Accent 4" w:semiHidden="0" w:uiPriority="71" w:unhideWhenUsed="0"/>
+    <w:lsdException w:name="Colorful List Accent 4" w:semiHidden="0" w:uiPriority="72" w:unhideWhenUsed="0"/>
+    <w:lsdException w:name="Colorful Grid Accent 4" w:semiHidden="0" w:uiPriority="73" w:unhideWhenUsed="0"/>
+    <w:lsdException w:name="Light Shading Accent 5" w:semiHidden="0" w:uiPriority="60" w:unhideWhenUsed="0"/>
+    <w:lsdException w:name="Light List Accent 5" w:semiHidden="0" w:uiPriority="61" w:unhideWhenUsed="0"/>
+    <w:lsdException w:name="Light Grid Accent 5" w:semiHidden="0" w:uiPriority="62" w:unhideWhenUsed="0"/>
+    <w:lsdException w:name="Medium Shading 1 Accent 5" w:semiHidden="0" w:uiPriority="63" w:unhideWhenUsed="0"/>
+    <w:lsdException w:name="Medium Shading 2 Accent 5" w:semiHidden="0" w:uiPriority="64" w:unhideWhenUsed="0"/>
+    <w:lsdException w:name="Medium List 1 Accent 5" w:semiHidden="0" w:uiPriority="65" w:unhideWhenUsed="0"/>
+    <w:lsdException w:name="Medium List 2 Accent 5" w:semiHidden="0" w:uiPriority="66" w:unhideWhenUsed="0"/>
+    <w:lsdException w:name="Medium Grid 1 Accent 5" w:semiHidden="0" w:uiPriority="67" w:unhideWhenUsed="0"/>
+    <w:lsdException w:name="Medium Grid 2 Accent 5" w:semiHidden="0" w:uiPriority="68" w:unhideWhenUsed="0"/>
+    <w:lsdException w:name="Medium Grid 3 Accent 5" w:semiHidden="0" w:uiPriority="69" w:unhideWhenUsed="0"/>
+    <w:lsdException w:name="Dark List Accent 5" w:semiHidden="0" w:uiPriority="70" w:unhideWhenUsed="0"/>
+    <w:lsdException w:name="Colorful Shading Accent 5" w:semiHidden="0" w:uiPriority="71" w:unhideWhenUsed="0"/>
+    <w:lsdException w:name="Colorful List Accent 5" w:semiHidden="0" w:uiPriority="72" w:unhideWhenUsed="0"/>
+    <w:lsdException w:name="Colorful Grid Accent 5" w:semiHidden="0" w:uiPriority="73" w:unhideWhenUsed="0"/>
+    <w:lsdException w:name="Light Shading Accent 6" w:semiHidden="0" w:uiPriority="60" w:unhideWhenUsed="0"/>
+    <w:lsdException w:name="Light List Accent 6" w:semiHidden="0" w:uiPriority="61" w:unhideWhenUsed="0"/>
+    <w:lsdException w:name="Light Grid Accent 6" w:semiHidden="0" w:uiPriority="62" w:unhideWhenUsed="0"/>
+    <w:lsdException w:name="Medium Shading 1 Accent 6" w:semiHidden="0" w:uiPriority="63" w:unhideWhenUsed="0"/>
+    <w:lsdException w:name="Medium Shading 2 Accent 6" w:semiHidden="0" w:uiPriority="64" w:unhideWhenUsed="0"/>
+    <w:lsdException w:name="Medium List 1 Accent 6" w:semiHidden="0" w:uiPriority="65" w:unhideWhenUsed="0"/>
+    <w:lsdException w:name="Medium List 2 Accent 6" w:semiHidden="0" w:uiPriority="66" w:unhideWhenUsed="0"/>
+    <w:lsdException w:name="Medium Grid 1 Accent 6" w:semiHidden="0" w:uiPriority="67" w:unhideWhenUsed="0"/>
+    <w:lsdException w:name="Medium Grid 2 Accent 6" w:semiHidden="0" w:uiPriority="68" w:unhideWhenUsed="0"/>
+    <w:lsdException w:name="Medium Grid 3 Accent 6" w:semiHidden="0" w:uiPriority="69" w:unhideWhenUsed="0"/>
+    <w:lsdException w:name="Dark List Accent 6" w:semiHidden="0" w:uiPriority="70" w:unhideWhenUsed="0"/>
+    <w:lsdException w:name="Colorful Shading Accent 6" w:semiHidden="0" w:uiPriority="71" w:unhideWhenUsed="0"/>
+    <w:lsdException w:name="Colorful List Accent 6" w:semiHidden="0" w:uiPriority="72" w:unhideWhenUsed="0"/>
+    <w:lsdException w:name="Colorful Grid Accent 6" w:semiHidden="0" w:uiPriority="73" w:unhideWhenUsed="0"/>
+    <w:lsdException w:name="Subtle Emphasis" w:semiHidden="0" w:uiPriority="19" w:unhideWhenUsed="0" w:qFormat="1"/>
+    <w:lsdException w:name="Intense Emphasis" w:semiHidden="0" w:uiPriority="21" w:unhideWhenUsed="0" w:qFormat="1"/>
+    <w:lsdException w:name="Subtle Reference" w:semiHidden="0" w:uiPriority="31" w:unhideWhenUsed="0" w:qFormat="1"/>
+    <w:lsdException w:name="Intense Reference" w:semiHidden="0" w:uiPriority="32" w:unhideWhenUsed="0" w:qFormat="1"/>
+    <w:lsdException w:name="Book Title" w:semiHidden="0" w:uiPriority="33" w:unhideWhenUsed="0" w:qFormat="1"/>
+    <w:lsdException w:name="Bibliography" w:uiPriority="37"/>
+    <w:lsdException w:name="TOC Heading" w:uiPriority="39" w:qFormat="1"/>
   </w:latentStyles>
   <w:style w:type="paragraph" w:default="1" w:styleId="a">
     <w:name w:val="Normal"/>
     <w:qFormat/>
+    <w:rsid w:val="00451570"/>
   </w:style>
   <w:style w:type="character" w:default="1" w:styleId="a0">
     <w:name w:val="Default Paragraph Font"/>
@@ -2746,6 +2430,7 @@
     <w:uiPriority w:val="99"/>
     <w:semiHidden/>
     <w:unhideWhenUsed/>
+    <w:qFormat/>
     <w:tblPr>
       <w:tblInd w:w="0" w:type="dxa"/>
       <w:tblCellMar>
@@ -2827,7 +2512,7 @@
 </file>
 
 <file path=word/glossary/webSettings.xml><?xml version="1.0" encoding="utf-8"?>
-<w:webSettings xmlns:mc="http://schemas.openxmlformats.org/markup-compatibility/2006" xmlns:r="http://schemas.openxmlformats.org/officeDocument/2006/relationships" xmlns:w="http://schemas.openxmlformats.org/wordprocessingml/2006/main" xmlns:w14="http://schemas.microsoft.com/office/word/2010/wordml" xmlns:w15="http://schemas.microsoft.com/office/word/2012/wordml" xmlns:w16se="http://schemas.microsoft.com/office/word/2015/wordml/symex" mc:Ignorable="w14 w15 w16se">
+<w:webSettings xmlns:r="http://schemas.openxmlformats.org/officeDocument/2006/relationships" xmlns:w="http://schemas.openxmlformats.org/wordprocessingml/2006/main">
   <w:optimizeForBrowser/>
   <w:allowPNG/>
 </w:webSettings>
@@ -3121,7 +2806,7 @@
 </file>
 
 <file path=customXml/itemProps1.xml><?xml version="1.0" encoding="utf-8"?>
-<ds:datastoreItem xmlns:ds="http://schemas.openxmlformats.org/officeDocument/2006/customXml" ds:itemID="{5C7B77C2-BF54-4F30-A2E9-E79A94118773}">
+<ds:datastoreItem xmlns:ds="http://schemas.openxmlformats.org/officeDocument/2006/customXml" ds:itemID="{55A291AD-19CD-4E53-92CB-60C18BD6C41A}">
   <ds:schemaRefs>
     <ds:schemaRef ds:uri="http://schemas.openxmlformats.org/officeDocument/2006/bibliography"/>
   </ds:schemaRefs>

</xml_diff>

<commit_message>
Refactor & Fixes, new template, new test data, changed readme
</commit_message>
<xml_diff>
--- a/template.docx
+++ b/template.docx
@@ -7,6 +7,9 @@
         <w:spacing w:after="0"/>
         <w:jc w:val="center"/>
         <w:rPr>
+          <w:rFonts w:ascii="Times New Roman" w:hAnsi="Times New Roman" w:cs="Times New Roman"/>
+          <w:sz w:val="24"/>
+          <w:szCs w:val="24"/>
           <w:lang w:val="en-US"/>
         </w:rPr>
       </w:pPr>
@@ -17,8 +20,21 @@
           <w:szCs w:val="24"/>
           <w:lang w:val="en-US"/>
         </w:rPr>
-        <w:t>TEST</w:t>
+        <w:t>Example Document</w:t>
       </w:r>
+    </w:p>
+    <w:p>
+      <w:pPr>
+        <w:spacing w:after="0"/>
+        <w:jc w:val="center"/>
+        <w:rPr>
+          <w:rFonts w:ascii="Times New Roman" w:hAnsi="Times New Roman" w:cs="Times New Roman"/>
+          <w:b/>
+          <w:sz w:val="36"/>
+          <w:szCs w:val="36"/>
+          <w:lang w:val="en-US"/>
+        </w:rPr>
+      </w:pPr>
       <w:r>
         <w:rPr>
           <w:rFonts w:ascii="Times New Roman" w:hAnsi="Times New Roman" w:cs="Times New Roman"/>
@@ -26,23 +42,15 @@
           <w:szCs w:val="24"/>
           <w:lang w:val="en-US"/>
         </w:rPr>
-        <w:br/>
-      </w:r>
-      <w:r>
-        <w:rPr>
-          <w:rFonts w:ascii="Times New Roman" w:hAnsi="Times New Roman" w:cs="Times New Roman"/>
-          <w:sz w:val="24"/>
-          <w:szCs w:val="24"/>
-          <w:lang w:val="en-US"/>
-        </w:rPr>
-        <w:t xml:space="preserve">Lorem ipsum – </w:t>
+        <w:t xml:space="preserve"> </w:t>
       </w:r>
       <w:sdt>
         <w:sdtPr>
           <w:rPr>
             <w:rFonts w:ascii="Times New Roman" w:hAnsi="Times New Roman" w:cs="Times New Roman"/>
-            <w:sz w:val="24"/>
-            <w:szCs w:val="24"/>
+            <w:b/>
+            <w:sz w:val="36"/>
+            <w:szCs w:val="36"/>
             <w:lang w:val="en-US"/>
           </w:rPr>
           <w:alias w:val="docname"/>
@@ -56,14 +64,48 @@
           <w:r>
             <w:rPr>
               <w:rFonts w:ascii="Times New Roman" w:hAnsi="Times New Roman" w:cs="Times New Roman"/>
-              <w:sz w:val="24"/>
-              <w:szCs w:val="24"/>
+              <w:b/>
+              <w:sz w:val="36"/>
+              <w:szCs w:val="36"/>
               <w:lang w:val="en-US"/>
             </w:rPr>
             <w:t>Document name</w:t>
           </w:r>
         </w:sdtContent>
       </w:sdt>
+    </w:p>
+    <w:p>
+      <w:pPr>
+        <w:spacing w:after="0"/>
+        <w:jc w:val="center"/>
+        <w:rPr>
+          <w:rFonts w:ascii="Times New Roman" w:hAnsi="Times New Roman" w:cs="Times New Roman"/>
+          <w:sz w:val="24"/>
+          <w:szCs w:val="24"/>
+          <w:lang w:val="en-US"/>
+        </w:rPr>
+      </w:pPr>
+    </w:p>
+    <w:p>
+      <w:pPr>
+        <w:spacing w:after="0"/>
+        <w:jc w:val="center"/>
+        <w:rPr>
+          <w:rFonts w:ascii="Times New Roman" w:hAnsi="Times New Roman" w:cs="Times New Roman"/>
+          <w:sz w:val="24"/>
+          <w:szCs w:val="24"/>
+          <w:lang w:val="en-US"/>
+        </w:rPr>
+      </w:pPr>
+      <w:r>
+        <w:rPr>
+          <w:rFonts w:ascii="Times New Roman" w:hAnsi="Times New Roman" w:cs="Times New Roman"/>
+          <w:sz w:val="24"/>
+          <w:szCs w:val="24"/>
+          <w:lang w:val="en-US"/>
+        </w:rPr>
+        <w:t>List Example:</w:t>
+      </w:r>
     </w:p>
     <w:sdt>
       <w:sdtPr>
@@ -87,6 +129,11 @@
               <w:numId w:val="2"/>
             </w:numPr>
             <w:spacing w:after="0"/>
+            <w:rPr>
+              <w:rFonts w:ascii="Times New Roman" w:hAnsi="Times New Roman" w:cs="Times New Roman"/>
+              <w:sz w:val="24"/>
+              <w:szCs w:val="24"/>
+            </w:rPr>
           </w:pPr>
           <w:sdt>
             <w:sdtPr>
@@ -135,6 +182,11 @@
         </w:p>
         <w:sdt>
           <w:sdtPr>
+            <w:rPr>
+              <w:rFonts w:ascii="Times New Roman" w:hAnsi="Times New Roman" w:cs="Times New Roman"/>
+              <w:sz w:val="24"/>
+              <w:szCs w:val="24"/>
+            </w:rPr>
             <w:alias w:val="listnested"/>
             <w:tag w:val="list"/>
             <w:id w:val="146872887"/>
@@ -143,66 +195,101 @@
             </w:placeholder>
           </w:sdtPr>
           <w:sdtContent>
-            <w:p>
-              <w:pPr>
-                <w:numPr>
-                  <w:ilvl w:val="1"/>
-                  <w:numId w:val="2"/>
-                </w:numPr>
-                <w:spacing w:after="0"/>
+            <w:sdt>
+              <w:sdtPr>
                 <w:rPr>
-                  <w:lang w:val="en-US"/>
+                  <w:rFonts w:ascii="Times New Roman" w:hAnsi="Times New Roman" w:cs="Times New Roman"/>
+                  <w:sz w:val="24"/>
+                  <w:szCs w:val="24"/>
                 </w:rPr>
-              </w:pPr>
-              <w:sdt>
-                <w:sdtPr>
-                  <w:alias w:val="value"/>
-                  <w:tag w:val="text"/>
-                  <w:id w:val="-195618383"/>
-                  <w:placeholder>
-                    <w:docPart w:val="DefaultPlaceholder_-1854013440"/>
-                  </w:placeholder>
-                </w:sdtPr>
-                <w:sdtEndPr>
-                  <w:rPr>
-                    <w:b/>
-                  </w:rPr>
-                </w:sdtEndPr>
-                <w:sdtContent>
+                <w:alias w:val="value"/>
+                <w:tag w:val="text"/>
+                <w:id w:val="-195618383"/>
+                <w:placeholder>
+                  <w:docPart w:val="DefaultPlaceholder_-1854013440"/>
+                </w:placeholder>
+              </w:sdtPr>
+              <w:sdtEndPr>
+                <w:rPr>
+                  <w:b/>
+                </w:rPr>
+              </w:sdtEndPr>
+              <w:sdtContent>
+                <w:p>
+                  <w:pPr>
+                    <w:numPr>
+                      <w:ilvl w:val="1"/>
+                      <w:numId w:val="2"/>
+                    </w:numPr>
+                    <w:spacing w:after="0"/>
+                    <w:rPr>
+                      <w:rFonts w:ascii="Times New Roman" w:hAnsi="Times New Roman" w:cs="Times New Roman"/>
+                      <w:sz w:val="24"/>
+                      <w:szCs w:val="24"/>
+                      <w:lang w:val="en-US"/>
+                    </w:rPr>
+                  </w:pPr>
                   <w:r>
                     <w:rPr>
-                      <w:b/>
+                      <w:rFonts w:ascii="Times New Roman" w:hAnsi="Times New Roman" w:cs="Times New Roman"/>
+                      <w:sz w:val="24"/>
+                      <w:szCs w:val="24"/>
                       <w:lang w:val="en-US"/>
                     </w:rPr>
-                    <w:t>Nn</w:t>
+                    <w:t>Nested list</w:t>
                   </w:r>
-                  <w:r>
-                    <w:rPr>
-                      <w:b/>
-                      <w:lang w:val="en-US"/>
-                    </w:rPr>
-                    <w:t>ested</w:t>
-                  </w:r>
-                </w:sdtContent>
-              </w:sdt>
-              <w:r>
-                <w:rPr>
-                  <w:b/>
-                  <w:lang w:val="en-US"/>
-                </w:rPr>
-                <w:t xml:space="preserve">  </w:t>
-              </w:r>
-              <w:r>
-                <w:rPr>
-                  <w:lang w:val="en-US"/>
-                </w:rPr>
-                <w:t>list</w:t>
-              </w:r>
-            </w:p>
+                </w:p>
+              </w:sdtContent>
+            </w:sdt>
           </w:sdtContent>
         </w:sdt>
       </w:sdtContent>
     </w:sdt>
+    <w:p>
+      <w:pPr>
+        <w:spacing w:after="0"/>
+        <w:jc w:val="center"/>
+        <w:rPr>
+          <w:rFonts w:ascii="Times New Roman" w:hAnsi="Times New Roman" w:cs="Times New Roman"/>
+          <w:sz w:val="24"/>
+          <w:szCs w:val="24"/>
+          <w:lang w:val="en-US"/>
+        </w:rPr>
+      </w:pPr>
+    </w:p>
+    <w:p>
+      <w:pPr>
+        <w:spacing w:after="0"/>
+        <w:jc w:val="center"/>
+        <w:rPr>
+          <w:rFonts w:ascii="Times New Roman" w:hAnsi="Times New Roman" w:cs="Times New Roman"/>
+          <w:sz w:val="24"/>
+          <w:szCs w:val="24"/>
+          <w:lang w:val="en-US"/>
+        </w:rPr>
+      </w:pPr>
+      <w:r>
+        <w:rPr>
+          <w:rFonts w:ascii="Times New Roman" w:hAnsi="Times New Roman" w:cs="Times New Roman"/>
+          <w:sz w:val="24"/>
+          <w:szCs w:val="24"/>
+          <w:lang w:val="en-US"/>
+        </w:rPr>
+        <w:t>Table Example:</w:t>
+      </w:r>
+    </w:p>
+    <w:p>
+      <w:pPr>
+        <w:spacing w:after="0" w:line="240" w:lineRule="auto"/>
+        <w:rPr>
+          <w:rFonts w:ascii="Times New Roman" w:hAnsi="Times New Roman" w:cs="Times New Roman"/>
+          <w:b/>
+          <w:sz w:val="24"/>
+          <w:szCs w:val="24"/>
+          <w:lang w:val="en-US"/>
+        </w:rPr>
+      </w:pPr>
+    </w:p>
     <w:tbl>
       <w:tblPr>
         <w:tblW w:w="9921" w:type="dxa"/>
@@ -228,8 +315,188 @@
         <w:gridCol w:w="1984"/>
         <w:gridCol w:w="1985"/>
       </w:tblGrid>
+      <w:tr>
+        <w:trPr>
+          <w:trHeight w:val="277"/>
+        </w:trPr>
+        <w:tc>
+          <w:tcPr>
+            <w:tcW w:w="1984" w:type="dxa"/>
+            <w:tcBorders>
+              <w:top w:val="single" w:sz="2" w:space="0" w:color="000000"/>
+              <w:left w:val="single" w:sz="2" w:space="0" w:color="000000"/>
+              <w:bottom w:val="single" w:sz="2" w:space="0" w:color="000000"/>
+            </w:tcBorders>
+            <w:shd w:val="clear" w:color="auto" w:fill="auto"/>
+          </w:tcPr>
+          <w:p>
+            <w:pPr>
+              <w:pStyle w:val="TableContents"/>
+              <w:spacing w:line="240" w:lineRule="auto"/>
+              <w:rPr>
+                <w:rFonts w:ascii="Times New Roman" w:hAnsi="Times New Roman" w:cs="Times New Roman"/>
+                <w:b/>
+                <w:sz w:val="24"/>
+                <w:szCs w:val="24"/>
+                <w:lang w:val="en-US"/>
+              </w:rPr>
+            </w:pPr>
+            <w:r>
+              <w:rPr>
+                <w:rFonts w:ascii="Times New Roman" w:hAnsi="Times New Roman" w:cs="Times New Roman"/>
+                <w:b/>
+                <w:sz w:val="24"/>
+                <w:szCs w:val="24"/>
+                <w:lang w:val="en-US"/>
+              </w:rPr>
+              <w:t>Name</w:t>
+            </w:r>
+          </w:p>
+        </w:tc>
+        <w:tc>
+          <w:tcPr>
+            <w:tcW w:w="1984" w:type="dxa"/>
+            <w:tcBorders>
+              <w:top w:val="single" w:sz="2" w:space="0" w:color="000000"/>
+              <w:left w:val="single" w:sz="2" w:space="0" w:color="000000"/>
+              <w:bottom w:val="single" w:sz="2" w:space="0" w:color="000000"/>
+            </w:tcBorders>
+            <w:shd w:val="clear" w:color="auto" w:fill="auto"/>
+          </w:tcPr>
+          <w:p>
+            <w:pPr>
+              <w:pStyle w:val="TableContents"/>
+              <w:spacing w:line="240" w:lineRule="auto"/>
+              <w:rPr>
+                <w:rFonts w:ascii="Times New Roman" w:hAnsi="Times New Roman" w:cs="Times New Roman"/>
+                <w:b/>
+                <w:sz w:val="24"/>
+                <w:szCs w:val="24"/>
+                <w:lang w:val="en-US"/>
+              </w:rPr>
+            </w:pPr>
+            <w:r>
+              <w:rPr>
+                <w:rFonts w:ascii="Times New Roman" w:hAnsi="Times New Roman" w:cs="Times New Roman"/>
+                <w:b/>
+                <w:sz w:val="24"/>
+                <w:szCs w:val="24"/>
+                <w:lang w:val="en-US"/>
+              </w:rPr>
+              <w:t>Surname</w:t>
+            </w:r>
+          </w:p>
+        </w:tc>
+        <w:tc>
+          <w:tcPr>
+            <w:tcW w:w="1984" w:type="dxa"/>
+            <w:tcBorders>
+              <w:top w:val="single" w:sz="2" w:space="0" w:color="000000"/>
+              <w:left w:val="single" w:sz="2" w:space="0" w:color="000000"/>
+              <w:bottom w:val="single" w:sz="2" w:space="0" w:color="000000"/>
+            </w:tcBorders>
+            <w:shd w:val="clear" w:color="auto" w:fill="auto"/>
+          </w:tcPr>
+          <w:p>
+            <w:pPr>
+              <w:pStyle w:val="TableContents"/>
+              <w:spacing w:line="240" w:lineRule="auto"/>
+              <w:rPr>
+                <w:rFonts w:ascii="Times New Roman" w:hAnsi="Times New Roman" w:cs="Times New Roman"/>
+                <w:b/>
+                <w:sz w:val="24"/>
+                <w:szCs w:val="24"/>
+                <w:lang w:val="en-US"/>
+              </w:rPr>
+            </w:pPr>
+            <w:r>
+              <w:rPr>
+                <w:rFonts w:ascii="Times New Roman" w:hAnsi="Times New Roman" w:cs="Times New Roman"/>
+                <w:b/>
+                <w:sz w:val="24"/>
+                <w:szCs w:val="24"/>
+                <w:lang w:val="en-US"/>
+              </w:rPr>
+              <w:t>Position</w:t>
+            </w:r>
+          </w:p>
+        </w:tc>
+        <w:tc>
+          <w:tcPr>
+            <w:tcW w:w="1984" w:type="dxa"/>
+            <w:tcBorders>
+              <w:top w:val="single" w:sz="2" w:space="0" w:color="000000"/>
+              <w:left w:val="single" w:sz="2" w:space="0" w:color="000000"/>
+              <w:bottom w:val="single" w:sz="2" w:space="0" w:color="000000"/>
+            </w:tcBorders>
+            <w:shd w:val="clear" w:color="auto" w:fill="auto"/>
+          </w:tcPr>
+          <w:p>
+            <w:pPr>
+              <w:pStyle w:val="TableContents"/>
+              <w:spacing w:line="240" w:lineRule="auto"/>
+              <w:rPr>
+                <w:rFonts w:ascii="Times New Roman" w:hAnsi="Times New Roman" w:cs="Times New Roman"/>
+                <w:b/>
+                <w:sz w:val="24"/>
+                <w:szCs w:val="24"/>
+              </w:rPr>
+            </w:pPr>
+            <w:r>
+              <w:rPr>
+                <w:rFonts w:ascii="Times New Roman" w:hAnsi="Times New Roman" w:cs="Times New Roman"/>
+                <w:b/>
+                <w:sz w:val="24"/>
+                <w:szCs w:val="24"/>
+                <w:lang w:val="en-US"/>
+              </w:rPr>
+              <w:t>Cars</w:t>
+            </w:r>
+          </w:p>
+        </w:tc>
+        <w:tc>
+          <w:tcPr>
+            <w:tcW w:w="1985" w:type="dxa"/>
+            <w:tcBorders>
+              <w:top w:val="single" w:sz="2" w:space="0" w:color="000000"/>
+              <w:left w:val="single" w:sz="2" w:space="0" w:color="000000"/>
+              <w:bottom w:val="single" w:sz="2" w:space="0" w:color="000000"/>
+              <w:right w:val="single" w:sz="2" w:space="0" w:color="000000"/>
+            </w:tcBorders>
+            <w:shd w:val="clear" w:color="auto" w:fill="auto"/>
+          </w:tcPr>
+          <w:p>
+            <w:pPr>
+              <w:pStyle w:val="TableContents"/>
+              <w:spacing w:line="240" w:lineRule="auto"/>
+              <w:rPr>
+                <w:rFonts w:ascii="Times New Roman" w:hAnsi="Times New Roman" w:cs="Times New Roman"/>
+                <w:b/>
+                <w:sz w:val="24"/>
+                <w:szCs w:val="24"/>
+                <w:lang w:val="en-US"/>
+              </w:rPr>
+            </w:pPr>
+            <w:r>
+              <w:rPr>
+                <w:rFonts w:ascii="Times New Roman" w:hAnsi="Times New Roman" w:cs="Times New Roman"/>
+                <w:b/>
+                <w:sz w:val="24"/>
+                <w:szCs w:val="24"/>
+                <w:lang w:val="en-US"/>
+              </w:rPr>
+              <w:t>Reserved</w:t>
+            </w:r>
+          </w:p>
+        </w:tc>
+      </w:tr>
       <w:sdt>
         <w:sdtPr>
+          <w:rPr>
+            <w:rFonts w:ascii="Times New Roman" w:hAnsi="Times New Roman" w:cs="Times New Roman"/>
+            <w:sz w:val="24"/>
+            <w:szCs w:val="24"/>
+          </w:rPr>
           <w:alias w:val="table"/>
           <w:tag w:val="table"/>
           <w:id w:val="216632719"/>
@@ -251,6 +518,11 @@
               </w:tcPr>
               <w:sdt>
                 <w:sdtPr>
+                  <w:rPr>
+                    <w:rFonts w:ascii="Times New Roman" w:hAnsi="Times New Roman" w:cs="Times New Roman"/>
+                    <w:sz w:val="24"/>
+                    <w:szCs w:val="24"/>
+                  </w:rPr>
                   <w:alias w:val="key1"/>
                   <w:tag w:val="text"/>
                   <w:id w:val="614022598"/>
@@ -263,11 +535,17 @@
                     <w:pPr>
                       <w:pStyle w:val="TableContents"/>
                       <w:rPr>
+                        <w:rFonts w:ascii="Times New Roman" w:hAnsi="Times New Roman" w:cs="Times New Roman"/>
+                        <w:sz w:val="24"/>
+                        <w:szCs w:val="24"/>
                         <w:lang w:val="en-US"/>
                       </w:rPr>
                     </w:pPr>
                     <w:r>
                       <w:rPr>
+                        <w:rFonts w:ascii="Times New Roman" w:hAnsi="Times New Roman" w:cs="Times New Roman"/>
+                        <w:sz w:val="24"/>
+                        <w:szCs w:val="24"/>
                         <w:lang w:val="en-US"/>
                       </w:rPr>
                       <w:t>Name</w:t>
@@ -288,6 +566,11 @@
               </w:tcPr>
               <w:sdt>
                 <w:sdtPr>
+                  <w:rPr>
+                    <w:rFonts w:ascii="Times New Roman" w:hAnsi="Times New Roman" w:cs="Times New Roman"/>
+                    <w:sz w:val="24"/>
+                    <w:szCs w:val="24"/>
+                  </w:rPr>
                   <w:alias w:val="key2"/>
                   <w:tag w:val="text"/>
                   <w:id w:val="937097185"/>
@@ -300,14 +583,20 @@
                     <w:pPr>
                       <w:pStyle w:val="TableContents"/>
                       <w:rPr>
+                        <w:rFonts w:ascii="Times New Roman" w:hAnsi="Times New Roman" w:cs="Times New Roman"/>
+                        <w:sz w:val="24"/>
+                        <w:szCs w:val="24"/>
                         <w:lang w:val="en-US"/>
                       </w:rPr>
                     </w:pPr>
                     <w:r>
                       <w:rPr>
+                        <w:rFonts w:ascii="Times New Roman" w:hAnsi="Times New Roman" w:cs="Times New Roman"/>
+                        <w:sz w:val="24"/>
+                        <w:szCs w:val="24"/>
                         <w:lang w:val="en-US"/>
                       </w:rPr>
-                      <w:t>Lastname</w:t>
+                      <w:t>Surname</w:t>
                     </w:r>
                   </w:p>
                 </w:sdtContent>
@@ -325,6 +614,11 @@
               </w:tcPr>
               <w:sdt>
                 <w:sdtPr>
+                  <w:rPr>
+                    <w:rFonts w:ascii="Times New Roman" w:hAnsi="Times New Roman" w:cs="Times New Roman"/>
+                    <w:sz w:val="24"/>
+                    <w:szCs w:val="24"/>
+                  </w:rPr>
                   <w:alias w:val="key3"/>
                   <w:tag w:val="text"/>
                   <w:id w:val="-571272465"/>
@@ -337,11 +631,17 @@
                     <w:pPr>
                       <w:pStyle w:val="TableContents"/>
                       <w:rPr>
+                        <w:rFonts w:ascii="Times New Roman" w:hAnsi="Times New Roman" w:cs="Times New Roman"/>
+                        <w:sz w:val="24"/>
+                        <w:szCs w:val="24"/>
                         <w:lang w:val="en-US"/>
                       </w:rPr>
                     </w:pPr>
                     <w:r>
                       <w:rPr>
+                        <w:rFonts w:ascii="Times New Roman" w:hAnsi="Times New Roman" w:cs="Times New Roman"/>
+                        <w:sz w:val="24"/>
+                        <w:szCs w:val="24"/>
                         <w:lang w:val="en-US"/>
                       </w:rPr>
                       <w:t>Position</w:t>
@@ -362,6 +662,11 @@
               </w:tcPr>
               <w:sdt>
                 <w:sdtPr>
+                  <w:rPr>
+                    <w:rFonts w:ascii="Times New Roman" w:hAnsi="Times New Roman" w:cs="Times New Roman"/>
+                    <w:sz w:val="24"/>
+                    <w:szCs w:val="24"/>
+                  </w:rPr>
                   <w:alias w:val="tablelist"/>
                   <w:tag w:val="list"/>
                   <w:id w:val="2058974967"/>
@@ -378,12 +683,18 @@
                         <w:numId w:val="4"/>
                       </w:numPr>
                       <w:rPr>
+                        <w:rFonts w:ascii="Times New Roman" w:hAnsi="Times New Roman" w:cs="Times New Roman"/>
+                        <w:sz w:val="24"/>
+                        <w:szCs w:val="24"/>
                         <w:lang w:val="en-US"/>
                       </w:rPr>
                     </w:pPr>
                     <w:sdt>
                       <w:sdtPr>
                         <w:rPr>
+                          <w:rFonts w:ascii="Times New Roman" w:hAnsi="Times New Roman" w:cs="Times New Roman"/>
+                          <w:sz w:val="24"/>
+                          <w:szCs w:val="24"/>
                           <w:lang w:val="en-US"/>
                         </w:rPr>
                         <w:alias w:val="value"/>
@@ -396,14 +707,20 @@
                       <w:sdtContent>
                         <w:r>
                           <w:rPr>
+                            <w:rFonts w:ascii="Times New Roman" w:hAnsi="Times New Roman" w:cs="Times New Roman"/>
+                            <w:sz w:val="24"/>
+                            <w:szCs w:val="24"/>
                             <w:lang w:val="en-US"/>
                           </w:rPr>
-                          <w:t>roles</w:t>
+                          <w:t>cars</w:t>
                         </w:r>
                       </w:sdtContent>
                     </w:sdt>
                     <w:r>
                       <w:rPr>
+                        <w:rFonts w:ascii="Times New Roman" w:hAnsi="Times New Roman" w:cs="Times New Roman"/>
+                        <w:sz w:val="24"/>
+                        <w:szCs w:val="24"/>
                         <w:lang w:val="en-US"/>
                       </w:rPr>
                       <w:t xml:space="preserve"> </w:t>
@@ -427,9 +744,21 @@
                 <w:pPr>
                   <w:pStyle w:val="TableContents"/>
                   <w:rPr>
+                    <w:rFonts w:ascii="Times New Roman" w:hAnsi="Times New Roman" w:cs="Times New Roman"/>
+                    <w:sz w:val="24"/>
+                    <w:szCs w:val="24"/>
                     <w:lang w:val="en-US"/>
                   </w:rPr>
                 </w:pPr>
+                <w:r>
+                  <w:rPr>
+                    <w:rFonts w:ascii="Times New Roman" w:hAnsi="Times New Roman" w:cs="Times New Roman"/>
+                    <w:sz w:val="24"/>
+                    <w:szCs w:val="24"/>
+                    <w:lang w:val="en-US"/>
+                  </w:rPr>
+                  <w:t>-</w:t>
+                </w:r>
               </w:p>
             </w:tc>
           </w:tr>
@@ -438,262 +767,162 @@
     </w:tbl>
     <w:p>
       <w:pPr>
-        <w:rPr>
-          <w:rFonts w:ascii="Times New Roman" w:hAnsi="Times New Roman" w:cs="Times New Roman"/>
-          <w:lang w:val="en-US"/>
-        </w:rPr>
-      </w:pPr>
-    </w:p>
-    <w:tbl>
-      <w:tblPr>
-        <w:tblStyle w:val="a9"/>
-        <w:tblW w:w="0" w:type="auto"/>
-        <w:tblLook w:val="04A0"/>
-      </w:tblPr>
-      <w:tblGrid>
-        <w:gridCol w:w="3379"/>
-        <w:gridCol w:w="3379"/>
-        <w:gridCol w:w="3379"/>
-      </w:tblGrid>
-      <w:tr>
-        <w:tc>
-          <w:tcPr>
-            <w:tcW w:w="3379" w:type="dxa"/>
-            <w:vMerge w:val="restart"/>
-          </w:tcPr>
-          <w:p>
-            <w:pPr>
-              <w:tabs>
-                <w:tab w:val="center" w:pos="1581"/>
-              </w:tabs>
-              <w:rPr>
-                <w:rFonts w:ascii="Times New Roman" w:hAnsi="Times New Roman" w:cs="Times New Roman"/>
-                <w:lang w:val="en-US"/>
-              </w:rPr>
-            </w:pPr>
-            <w:r>
-              <w:rPr>
-                <w:rFonts w:ascii="Times New Roman" w:hAnsi="Times New Roman" w:cs="Times New Roman"/>
-              </w:rPr>
-              <w:t>ХУЙ</w:t>
-            </w:r>
-            <w:r>
-              <w:rPr>
-                <w:rFonts w:ascii="Times New Roman" w:hAnsi="Times New Roman" w:cs="Times New Roman"/>
-                <w:lang w:val="en-US"/>
-              </w:rPr>
-              <w:tab/>
-            </w:r>
-          </w:p>
-        </w:tc>
-        <w:tc>
-          <w:tcPr>
-            <w:tcW w:w="3379" w:type="dxa"/>
-          </w:tcPr>
-          <w:p>
-            <w:pPr>
-              <w:rPr>
-                <w:rFonts w:ascii="Times New Roman" w:hAnsi="Times New Roman" w:cs="Times New Roman"/>
-                <w:lang w:val="en-US"/>
-              </w:rPr>
-            </w:pPr>
-          </w:p>
-        </w:tc>
-        <w:tc>
-          <w:tcPr>
-            <w:tcW w:w="3379" w:type="dxa"/>
-          </w:tcPr>
-          <w:p>
-            <w:pPr>
-              <w:rPr>
-                <w:rFonts w:ascii="Times New Roman" w:hAnsi="Times New Roman" w:cs="Times New Roman"/>
-                <w:lang w:val="en-US"/>
-              </w:rPr>
-            </w:pPr>
-          </w:p>
-        </w:tc>
-      </w:tr>
-      <w:tr>
-        <w:tc>
-          <w:tcPr>
-            <w:tcW w:w="3379" w:type="dxa"/>
-            <w:vMerge/>
-          </w:tcPr>
-          <w:p>
-            <w:pPr>
-              <w:rPr>
-                <w:rFonts w:ascii="Times New Roman" w:hAnsi="Times New Roman" w:cs="Times New Roman"/>
-                <w:lang w:val="en-US"/>
-              </w:rPr>
-            </w:pPr>
-          </w:p>
-        </w:tc>
-        <w:tc>
-          <w:tcPr>
-            <w:tcW w:w="3379" w:type="dxa"/>
-          </w:tcPr>
-          <w:p>
-            <w:pPr>
-              <w:rPr>
-                <w:rFonts w:ascii="Times New Roman" w:hAnsi="Times New Roman" w:cs="Times New Roman"/>
-                <w:lang w:val="en-US"/>
-              </w:rPr>
-            </w:pPr>
-          </w:p>
-        </w:tc>
-        <w:tc>
-          <w:tcPr>
-            <w:tcW w:w="3379" w:type="dxa"/>
-          </w:tcPr>
-          <w:p>
-            <w:pPr>
-              <w:rPr>
-                <w:rFonts w:ascii="Times New Roman" w:hAnsi="Times New Roman" w:cs="Times New Roman"/>
-                <w:lang w:val="en-US"/>
-              </w:rPr>
-            </w:pPr>
-          </w:p>
-        </w:tc>
-      </w:tr>
-    </w:tbl>
-    <w:p>
-      <w:pPr>
-        <w:rPr>
-          <w:rFonts w:ascii="Times New Roman" w:hAnsi="Times New Roman" w:cs="Times New Roman"/>
-          <w:lang w:val="en-US"/>
-        </w:rPr>
-      </w:pPr>
-    </w:p>
-    <w:tbl>
-      <w:tblPr>
-        <w:tblStyle w:val="a9"/>
-        <w:tblW w:w="8732" w:type="dxa"/>
-        <w:tblInd w:w="391" w:type="dxa"/>
-        <w:tblCellMar>
-          <w:left w:w="143" w:type="dxa"/>
-        </w:tblCellMar>
-        <w:tblLook w:val="04A0"/>
-      </w:tblPr>
-      <w:tblGrid>
-        <w:gridCol w:w="1158"/>
-        <w:gridCol w:w="7574"/>
-      </w:tblGrid>
-      <w:tr>
-        <w:trPr>
-          <w:trHeight w:val="449"/>
-        </w:trPr>
-        <w:tc>
-          <w:tcPr>
-            <w:tcW w:w="1154" w:type="dxa"/>
-            <w:tcBorders>
-              <w:top w:val="nil"/>
-              <w:left w:val="nil"/>
-              <w:bottom w:val="nil"/>
-              <w:right w:val="nil"/>
-            </w:tcBorders>
-            <w:shd w:val="clear" w:color="auto" w:fill="auto"/>
-          </w:tcPr>
-          <w:p>
-            <w:pPr>
-              <w:spacing w:after="0" w:line="240" w:lineRule="auto"/>
-              <w:rPr>
-                <w:lang w:val="en-US"/>
-              </w:rPr>
-            </w:pPr>
-            <w:r>
-              <w:rPr>
-                <w:rFonts w:ascii="Times New Roman" w:hAnsi="Times New Roman" w:cs="Times New Roman"/>
-                <w:sz w:val="24"/>
-                <w:szCs w:val="24"/>
-                <w:lang w:val="en-US"/>
-              </w:rPr>
-              <w:t>Test</w:t>
-            </w:r>
-            <w:r>
-              <w:rPr>
-                <w:rFonts w:ascii="Times New Roman" w:hAnsi="Times New Roman" w:cs="Times New Roman"/>
-                <w:sz w:val="24"/>
-                <w:szCs w:val="24"/>
-                <w:lang w:val="en-US"/>
-              </w:rPr>
-              <w:t>Field</w:t>
-            </w:r>
-            <w:bookmarkStart w:id="0" w:name="_GoBack"/>
-            <w:bookmarkEnd w:id="0"/>
-          </w:p>
-        </w:tc>
-        <w:tc>
-          <w:tcPr>
-            <w:tcW w:w="7578" w:type="dxa"/>
-            <w:tcBorders>
-              <w:top w:val="nil"/>
-              <w:left w:val="nil"/>
-              <w:right w:val="nil"/>
-            </w:tcBorders>
-            <w:shd w:val="clear" w:color="auto" w:fill="auto"/>
-          </w:tcPr>
-          <w:p>
-            <w:pPr>
-              <w:spacing w:after="0" w:line="240" w:lineRule="auto"/>
-              <w:rPr>
-                <w:lang w:val="en-US"/>
-              </w:rPr>
-            </w:pPr>
-            <w:sdt>
-              <w:sdtPr>
-                <w:alias w:val="passport"/>
-                <w:tag w:val="text"/>
-                <w:id w:val="1403718104"/>
-                <w:text/>
-              </w:sdtPr>
-              <w:sdtContent>
-                <w:r>
-                  <w:rPr>
-                    <w:rFonts w:ascii="Times New Roman" w:hAnsi="Times New Roman" w:cs="Times New Roman"/>
-                    <w:sz w:val="24"/>
-                    <w:szCs w:val="24"/>
-                    <w:lang w:val="en-US"/>
-                  </w:rPr>
-                  <w:t>n/a</w:t>
-                </w:r>
-              </w:sdtContent>
-            </w:sdt>
-          </w:p>
-        </w:tc>
-      </w:tr>
-    </w:tbl>
-    <w:p>
-      <w:pPr>
+        <w:pBdr>
+          <w:bottom w:val="single" w:sz="4" w:space="1" w:color="auto"/>
+        </w:pBdr>
         <w:spacing w:after="120"/>
         <w:jc w:val="center"/>
         <w:rPr>
           <w:rFonts w:ascii="Times New Roman" w:hAnsi="Times New Roman" w:cs="Times New Roman"/>
-          <w:sz w:val="20"/>
+          <w:sz w:val="24"/>
+          <w:szCs w:val="24"/>
+          <w:lang w:val="en-US"/>
+        </w:rPr>
+      </w:pPr>
+    </w:p>
+    <w:p>
+      <w:pPr>
+        <w:pBdr>
+          <w:bottom w:val="single" w:sz="4" w:space="1" w:color="auto"/>
+        </w:pBdr>
+        <w:spacing w:after="120"/>
+        <w:jc w:val="center"/>
+        <w:rPr>
+          <w:rFonts w:ascii="Times New Roman" w:hAnsi="Times New Roman" w:cs="Times New Roman"/>
+          <w:sz w:val="24"/>
+          <w:szCs w:val="24"/>
           <w:lang w:val="en-US"/>
         </w:rPr>
       </w:pPr>
       <w:r>
         <w:rPr>
           <w:rFonts w:ascii="Times New Roman" w:hAnsi="Times New Roman" w:cs="Times New Roman"/>
-          <w:sz w:val="20"/>
+          <w:sz w:val="24"/>
+          <w:szCs w:val="24"/>
           <w:lang w:val="en-US"/>
         </w:rPr>
-        <w:t xml:space="preserve"> </w:t>
+        <w:t>Another text block:</w:t>
       </w:r>
+    </w:p>
+    <w:p>
+      <w:pPr>
+        <w:pBdr>
+          <w:bottom w:val="single" w:sz="4" w:space="1" w:color="auto"/>
+        </w:pBdr>
+        <w:spacing w:after="120" w:line="240" w:lineRule="auto"/>
+        <w:jc w:val="center"/>
+        <w:rPr>
+          <w:rFonts w:ascii="Times New Roman" w:hAnsi="Times New Roman" w:cs="Times New Roman"/>
+          <w:sz w:val="24"/>
+          <w:szCs w:val="24"/>
+          <w:lang w:val="en-US"/>
+        </w:rPr>
+      </w:pPr>
+      <w:sdt>
+        <w:sdtPr>
+          <w:rPr>
+            <w:rFonts w:ascii="Times New Roman" w:hAnsi="Times New Roman" w:cs="Times New Roman"/>
+            <w:sz w:val="24"/>
+            <w:szCs w:val="24"/>
+          </w:rPr>
+          <w:alias w:val="passport"/>
+          <w:tag w:val="text"/>
+          <w:id w:val="1403718104"/>
+          <w:text/>
+        </w:sdtPr>
+        <w:sdtContent>
+          <w:r>
+            <w:rPr>
+              <w:rFonts w:ascii="Times New Roman" w:hAnsi="Times New Roman" w:cs="Times New Roman"/>
+              <w:sz w:val="24"/>
+              <w:szCs w:val="24"/>
+              <w:lang w:val="en-US"/>
+            </w:rPr>
+            <w:t>n/a</w:t>
+          </w:r>
+        </w:sdtContent>
+      </w:sdt>
+    </w:p>
+    <w:p>
+      <w:pPr>
+        <w:spacing w:after="120" w:line="240" w:lineRule="auto"/>
+        <w:jc w:val="center"/>
+        <w:rPr>
+          <w:rFonts w:ascii="Times New Roman" w:hAnsi="Times New Roman" w:cs="Times New Roman"/>
+          <w:sz w:val="24"/>
+          <w:szCs w:val="24"/>
+          <w:lang w:val="en-US"/>
+        </w:rPr>
+      </w:pPr>
       <w:r>
         <w:rPr>
           <w:rFonts w:ascii="Times New Roman" w:hAnsi="Times New Roman" w:cs="Times New Roman"/>
-          <w:sz w:val="20"/>
+          <w:sz w:val="24"/>
+          <w:szCs w:val="24"/>
           <w:lang w:val="en-US"/>
         </w:rPr>
-        <w:t>(enter passport number)</w:t>
+        <w:t>(</w:t>
+      </w:r>
+      <w:proofErr w:type="gramStart"/>
+      <w:r>
+        <w:rPr>
+          <w:rFonts w:ascii="Times New Roman" w:hAnsi="Times New Roman" w:cs="Times New Roman"/>
+          <w:sz w:val="24"/>
+          <w:szCs w:val="24"/>
+          <w:lang w:val="en-US"/>
+        </w:rPr>
+        <w:t>enter</w:t>
+      </w:r>
+      <w:proofErr w:type="gramEnd"/>
+      <w:r>
+        <w:rPr>
+          <w:rFonts w:ascii="Times New Roman" w:hAnsi="Times New Roman" w:cs="Times New Roman"/>
+          <w:sz w:val="24"/>
+          <w:szCs w:val="24"/>
+          <w:lang w:val="en-US"/>
+        </w:rPr>
+        <w:t xml:space="preserve"> text)</w:t>
+      </w:r>
+    </w:p>
+    <w:p>
+      <w:pPr>
+        <w:spacing w:after="120" w:line="240" w:lineRule="auto"/>
+        <w:jc w:val="center"/>
+        <w:rPr>
+          <w:rFonts w:ascii="Times New Roman" w:hAnsi="Times New Roman" w:cs="Times New Roman"/>
+          <w:sz w:val="24"/>
+          <w:szCs w:val="24"/>
+          <w:lang w:val="en-US"/>
+        </w:rPr>
+      </w:pPr>
+    </w:p>
+    <w:p>
+      <w:pPr>
+        <w:spacing w:after="120" w:line="240" w:lineRule="auto"/>
+        <w:jc w:val="center"/>
+        <w:rPr>
+          <w:rFonts w:ascii="Times New Roman" w:hAnsi="Times New Roman" w:cs="Times New Roman"/>
+          <w:sz w:val="24"/>
+          <w:szCs w:val="24"/>
+          <w:lang w:val="en-US"/>
+        </w:rPr>
+      </w:pPr>
+      <w:r>
+        <w:rPr>
+          <w:rFonts w:ascii="Times New Roman" w:hAnsi="Times New Roman" w:cs="Times New Roman"/>
+          <w:sz w:val="24"/>
+          <w:szCs w:val="24"/>
+          <w:lang w:val="en-US"/>
+        </w:rPr>
+        <w:t>Repeated content:</w:t>
       </w:r>
     </w:p>
     <w:sdt>
       <w:sdtPr>
         <w:rPr>
           <w:rFonts w:ascii="Times New Roman" w:hAnsi="Times New Roman" w:cs="Times New Roman"/>
-          <w:sz w:val="20"/>
+          <w:sz w:val="24"/>
+          <w:szCs w:val="24"/>
           <w:lang w:val="en-US"/>
         </w:rPr>
         <w:alias w:val="plainlist"/>
@@ -708,7 +937,8 @@
           <w:sdtPr>
             <w:rPr>
               <w:rFonts w:ascii="Times New Roman" w:hAnsi="Times New Roman" w:cs="Times New Roman"/>
-              <w:sz w:val="20"/>
+              <w:sz w:val="24"/>
+              <w:szCs w:val="24"/>
               <w:lang w:val="en-US"/>
             </w:rPr>
             <w:alias w:val="plainview"/>
@@ -724,87 +954,28 @@
                 <w:spacing w:after="120"/>
                 <w:rPr>
                   <w:rFonts w:ascii="Times New Roman" w:hAnsi="Times New Roman" w:cs="Times New Roman"/>
-                  <w:sz w:val="20"/>
+                  <w:sz w:val="24"/>
+                  <w:szCs w:val="24"/>
                   <w:lang w:val="en-US"/>
                 </w:rPr>
               </w:pPr>
               <w:r>
                 <w:rPr>
                   <w:rFonts w:ascii="Times New Roman" w:hAnsi="Times New Roman" w:cs="Times New Roman"/>
-                  <w:sz w:val="20"/>
+                  <w:sz w:val="24"/>
+                  <w:szCs w:val="24"/>
                   <w:lang w:val="en-US"/>
                 </w:rPr>
-                <w:t>Repeat this content</w:t>
+                <w:t>Hello world!</w:t>
               </w:r>
             </w:p>
-            <w:tbl>
-              <w:tblPr>
-                <w:tblStyle w:val="a9"/>
-                <w:tblW w:w="0" w:type="auto"/>
-                <w:tblLook w:val="04A0"/>
-              </w:tblPr>
-              <w:tblGrid>
-                <w:gridCol w:w="5068"/>
-                <w:gridCol w:w="5069"/>
-              </w:tblGrid>
-              <w:tr>
-                <w:trPr>
-                  <w:trHeight w:val="338"/>
-                </w:trPr>
-                <w:tc>
-                  <w:tcPr>
-                    <w:tcW w:w="5068" w:type="dxa"/>
-                  </w:tcPr>
-                  <w:p>
-                    <w:pPr>
-                      <w:spacing w:after="120"/>
-                      <w:rPr>
-                        <w:rFonts w:ascii="Times New Roman" w:hAnsi="Times New Roman" w:cs="Times New Roman"/>
-                        <w:sz w:val="20"/>
-                        <w:lang w:val="en-US"/>
-                      </w:rPr>
-                    </w:pPr>
-                    <w:r>
-                      <w:rPr>
-                        <w:rFonts w:ascii="Times New Roman" w:hAnsi="Times New Roman" w:cs="Times New Roman"/>
-                        <w:sz w:val="20"/>
-                        <w:lang w:val="en-US"/>
-                      </w:rPr>
-                      <w:t>Table column 1</w:t>
-                    </w:r>
-                  </w:p>
-                </w:tc>
-                <w:tc>
-                  <w:tcPr>
-                    <w:tcW w:w="5069" w:type="dxa"/>
-                  </w:tcPr>
-                  <w:p>
-                    <w:pPr>
-                      <w:spacing w:after="120"/>
-                      <w:rPr>
-                        <w:rFonts w:ascii="Times New Roman" w:hAnsi="Times New Roman" w:cs="Times New Roman"/>
-                        <w:sz w:val="20"/>
-                        <w:lang w:val="en-US"/>
-                      </w:rPr>
-                    </w:pPr>
-                    <w:r>
-                      <w:rPr>
-                        <w:rFonts w:ascii="Times New Roman" w:hAnsi="Times New Roman" w:cs="Times New Roman"/>
-                        <w:sz w:val="20"/>
-                        <w:lang w:val="en-US"/>
-                      </w:rPr>
-                      <w:t>Table column 1</w:t>
-                    </w:r>
-                  </w:p>
-                </w:tc>
-              </w:tr>
-            </w:tbl>
             <w:p>
               <w:pPr>
                 <w:spacing w:after="120"/>
                 <w:rPr>
                   <w:rFonts w:ascii="Times New Roman" w:hAnsi="Times New Roman" w:cs="Times New Roman"/>
-                  <w:sz w:val="20"/>
+                  <w:sz w:val="24"/>
+                  <w:szCs w:val="24"/>
                   <w:lang w:val="en-US"/>
                 </w:rPr>
               </w:pPr>
@@ -828,14 +999,19 @@
                 <w:tblLook w:val="04A0"/>
               </w:tblPr>
               <w:tblGrid>
-                <w:gridCol w:w="1893"/>
-                <w:gridCol w:w="1916"/>
                 <w:gridCol w:w="1907"/>
-                <w:gridCol w:w="2345"/>
-                <w:gridCol w:w="1860"/>
+                <w:gridCol w:w="1928"/>
+                <w:gridCol w:w="1919"/>
+                <w:gridCol w:w="2293"/>
+                <w:gridCol w:w="1874"/>
               </w:tblGrid>
               <w:sdt>
                 <w:sdtPr>
+                  <w:rPr>
+                    <w:rFonts w:ascii="Times New Roman" w:hAnsi="Times New Roman" w:cs="Times New Roman"/>
+                    <w:sz w:val="24"/>
+                    <w:szCs w:val="24"/>
+                  </w:rPr>
                   <w:alias w:val="table"/>
                   <w:tag w:val="table"/>
                   <w:id w:val="419989242"/>
@@ -854,6 +1030,11 @@
                       </w:tcPr>
                       <w:sdt>
                         <w:sdtPr>
+                          <w:rPr>
+                            <w:rFonts w:ascii="Times New Roman" w:hAnsi="Times New Roman" w:cs="Times New Roman"/>
+                            <w:sz w:val="24"/>
+                            <w:szCs w:val="24"/>
+                          </w:rPr>
                           <w:alias w:val="key1"/>
                           <w:tag w:val="text"/>
                           <w:id w:val="-1889709646"/>
@@ -862,9 +1043,18 @@
                           <w:p>
                             <w:pPr>
                               <w:pStyle w:val="TableContents"/>
+                              <w:rPr>
+                                <w:rFonts w:ascii="Times New Roman" w:hAnsi="Times New Roman" w:cs="Times New Roman"/>
+                                <w:sz w:val="24"/>
+                                <w:szCs w:val="24"/>
+                                <w:lang w:val="en-US"/>
+                              </w:rPr>
                             </w:pPr>
                             <w:r>
                               <w:rPr>
+                                <w:rFonts w:ascii="Times New Roman" w:hAnsi="Times New Roman" w:cs="Times New Roman"/>
+                                <w:sz w:val="24"/>
+                                <w:szCs w:val="24"/>
                                 <w:lang w:val="en-US"/>
                               </w:rPr>
                               <w:t>Name</w:t>
@@ -885,6 +1075,11 @@
                       </w:tcPr>
                       <w:sdt>
                         <w:sdtPr>
+                          <w:rPr>
+                            <w:rFonts w:ascii="Times New Roman" w:hAnsi="Times New Roman" w:cs="Times New Roman"/>
+                            <w:sz w:val="24"/>
+                            <w:szCs w:val="24"/>
+                          </w:rPr>
                           <w:alias w:val="key2"/>
                           <w:tag w:val="text"/>
                           <w:id w:val="1938547578"/>
@@ -893,13 +1088,24 @@
                           <w:p>
                             <w:pPr>
                               <w:pStyle w:val="TableContents"/>
+                              <w:rPr>
+                                <w:rFonts w:ascii="Times New Roman" w:hAnsi="Times New Roman" w:cs="Times New Roman"/>
+                                <w:sz w:val="24"/>
+                                <w:szCs w:val="24"/>
+                                <w:lang w:val="en-US"/>
+                              </w:rPr>
                             </w:pPr>
+                            <w:proofErr w:type="spellStart"/>
                             <w:r>
                               <w:rPr>
+                                <w:rFonts w:ascii="Times New Roman" w:hAnsi="Times New Roman" w:cs="Times New Roman"/>
+                                <w:sz w:val="24"/>
+                                <w:szCs w:val="24"/>
                                 <w:lang w:val="en-US"/>
                               </w:rPr>
                               <w:t>Lastname</w:t>
                             </w:r>
+                            <w:proofErr w:type="spellEnd"/>
                           </w:p>
                         </w:sdtContent>
                       </w:sdt>
@@ -916,6 +1122,11 @@
                       </w:tcPr>
                       <w:sdt>
                         <w:sdtPr>
+                          <w:rPr>
+                            <w:rFonts w:ascii="Times New Roman" w:hAnsi="Times New Roman" w:cs="Times New Roman"/>
+                            <w:sz w:val="24"/>
+                            <w:szCs w:val="24"/>
+                          </w:rPr>
                           <w:alias w:val="key3"/>
                           <w:tag w:val="text"/>
                           <w:id w:val="646403977"/>
@@ -924,9 +1135,18 @@
                           <w:p>
                             <w:pPr>
                               <w:pStyle w:val="TableContents"/>
+                              <w:rPr>
+                                <w:rFonts w:ascii="Times New Roman" w:hAnsi="Times New Roman" w:cs="Times New Roman"/>
+                                <w:sz w:val="24"/>
+                                <w:szCs w:val="24"/>
+                                <w:lang w:val="en-US"/>
+                              </w:rPr>
                             </w:pPr>
                             <w:r>
                               <w:rPr>
+                                <w:rFonts w:ascii="Times New Roman" w:hAnsi="Times New Roman" w:cs="Times New Roman"/>
+                                <w:sz w:val="24"/>
+                                <w:szCs w:val="24"/>
                                 <w:lang w:val="en-US"/>
                               </w:rPr>
                               <w:t>Position</w:t>
@@ -947,6 +1167,11 @@
                       </w:tcPr>
                       <w:sdt>
                         <w:sdtPr>
+                          <w:rPr>
+                            <w:rFonts w:ascii="Times New Roman" w:hAnsi="Times New Roman" w:cs="Times New Roman"/>
+                            <w:sz w:val="24"/>
+                            <w:szCs w:val="24"/>
+                          </w:rPr>
                           <w:alias w:val="tablelist"/>
                           <w:tag w:val="list"/>
                           <w:id w:val="1742825870"/>
@@ -959,10 +1184,19 @@
                                 <w:ilvl w:val="0"/>
                                 <w:numId w:val="5"/>
                               </w:numPr>
+                              <w:rPr>
+                                <w:rFonts w:ascii="Times New Roman" w:hAnsi="Times New Roman" w:cs="Times New Roman"/>
+                                <w:sz w:val="24"/>
+                                <w:szCs w:val="24"/>
+                                <w:lang w:val="en-US"/>
+                              </w:rPr>
                             </w:pPr>
                             <w:sdt>
                               <w:sdtPr>
                                 <w:rPr>
+                                  <w:rFonts w:ascii="Times New Roman" w:hAnsi="Times New Roman" w:cs="Times New Roman"/>
+                                  <w:sz w:val="24"/>
+                                  <w:szCs w:val="24"/>
                                   <w:lang w:val="en-US"/>
                                 </w:rPr>
                                 <w:alias w:val="value"/>
@@ -972,14 +1206,20 @@
                               <w:sdtContent>
                                 <w:r>
                                   <w:rPr>
+                                    <w:rFonts w:ascii="Times New Roman" w:hAnsi="Times New Roman" w:cs="Times New Roman"/>
+                                    <w:sz w:val="24"/>
+                                    <w:szCs w:val="24"/>
                                     <w:lang w:val="en-US"/>
                                   </w:rPr>
-                                  <w:t>roles</w:t>
+                                  <w:t>cars</w:t>
                                 </w:r>
                               </w:sdtContent>
                             </w:sdt>
                             <w:r>
                               <w:rPr>
+                                <w:rFonts w:ascii="Times New Roman" w:hAnsi="Times New Roman" w:cs="Times New Roman"/>
+                                <w:sz w:val="24"/>
+                                <w:szCs w:val="24"/>
                                 <w:lang w:val="en-US"/>
                               </w:rPr>
                               <w:t xml:space="preserve"> </w:t>
@@ -1002,6 +1242,12 @@
                       <w:p>
                         <w:pPr>
                           <w:pStyle w:val="TableContents"/>
+                          <w:rPr>
+                            <w:rFonts w:ascii="Times New Roman" w:hAnsi="Times New Roman" w:cs="Times New Roman"/>
+                            <w:sz w:val="24"/>
+                            <w:szCs w:val="24"/>
+                            <w:lang w:val="en-US"/>
+                          </w:rPr>
                         </w:pPr>
                       </w:p>
                     </w:tc>
@@ -1014,7 +1260,8 @@
                 <w:spacing w:after="120"/>
                 <w:rPr>
                   <w:rFonts w:ascii="Times New Roman" w:hAnsi="Times New Roman" w:cs="Times New Roman"/>
-                  <w:sz w:val="20"/>
+                  <w:sz w:val="24"/>
+                  <w:szCs w:val="24"/>
                   <w:lang w:val="en-US"/>
                 </w:rPr>
               </w:pPr>
@@ -1024,17 +1271,19 @@
                 <w:spacing w:after="120"/>
                 <w:rPr>
                   <w:rFonts w:ascii="Times New Roman" w:hAnsi="Times New Roman" w:cs="Times New Roman"/>
-                  <w:sz w:val="20"/>
+                  <w:sz w:val="24"/>
+                  <w:szCs w:val="24"/>
                   <w:lang w:val="en-US"/>
                 </w:rPr>
               </w:pPr>
               <w:r>
                 <w:rPr>
                   <w:rFonts w:ascii="Times New Roman" w:hAnsi="Times New Roman" w:cs="Times New Roman"/>
-                  <w:sz w:val="20"/>
+                  <w:sz w:val="24"/>
+                  <w:szCs w:val="24"/>
                   <w:lang w:val="en-US"/>
                 </w:rPr>
-                <w:t>Some text.</w:t>
+                <w:t>Hi, word!!</w:t>
               </w:r>
             </w:p>
           </w:sdtContent>
@@ -1046,7 +1295,8 @@
         <w:spacing w:after="120"/>
         <w:rPr>
           <w:rFonts w:ascii="Times New Roman" w:hAnsi="Times New Roman" w:cs="Times New Roman"/>
-          <w:sz w:val="20"/>
+          <w:sz w:val="24"/>
+          <w:szCs w:val="24"/>
           <w:lang w:val="en-US"/>
         </w:rPr>
       </w:pPr>
@@ -2125,10 +2375,9 @@
     <w:sig w:usb0="E0002EFF" w:usb1="C0007843" w:usb2="00000009" w:usb3="00000000" w:csb0="000001FF" w:csb1="00000000"/>
   </w:font>
   <w:font w:name="Courier New">
-    <w:altName w:val="Courier"/>
     <w:panose1 w:val="02070309020205020404"/>
     <w:charset w:val="00"/>
-    <w:family w:val="roman"/>
+    <w:family w:val="modern"/>
     <w:notTrueType/>
     <w:pitch w:val="fixed"/>
     <w:sig w:usb0="00000003" w:usb1="00000000" w:usb2="00000000" w:usb3="00000000" w:csb0="00000001" w:csb1="00000000"/>
@@ -2227,9 +2476,11 @@
     <w:rsidRoot w:val="00DD3818"/>
     <w:rsid w:val="00006758"/>
     <w:rsid w:val="00012D39"/>
+    <w:rsid w:val="001E37D5"/>
     <w:rsid w:val="003E3152"/>
     <w:rsid w:val="00406319"/>
     <w:rsid w:val="00451570"/>
+    <w:rsid w:val="004B0F30"/>
     <w:rsid w:val="00DD3818"/>
     <w:rsid w:val="00EF680F"/>
   </w:rsids>
@@ -2801,7 +3052,7 @@
 </file>
 
 <file path=customXml/itemProps1.xml><?xml version="1.0" encoding="utf-8"?>
-<ds:datastoreItem xmlns:ds="http://schemas.openxmlformats.org/officeDocument/2006/customXml" ds:itemID="{E70E9A28-EDC3-4451-A5B2-0F59EA371A45}">
+<ds:datastoreItem xmlns:ds="http://schemas.openxmlformats.org/officeDocument/2006/customXml" ds:itemID="{FCD8F48A-24A4-4795-AC01-942DC39C07B5}">
   <ds:schemaRefs>
     <ds:schemaRef ds:uri="http://schemas.openxmlformats.org/officeDocument/2006/bibliography"/>
   </ds:schemaRefs>

</xml_diff>

<commit_message>
- header and footer replace with items
</commit_message>
<xml_diff>
--- a/template.docx
+++ b/template.docx
@@ -1,6 +1,6 @@
 
 <file path=word/document.xml><?xml version="1.0" encoding="utf-8"?>
-<w:document xmlns:ve="http://schemas.openxmlformats.org/markup-compatibility/2006" xmlns:o="urn:schemas-microsoft-com:office:office" xmlns:r="http://schemas.openxmlformats.org/officeDocument/2006/relationships" xmlns:m="http://schemas.openxmlformats.org/officeDocument/2006/math" xmlns:v="urn:schemas-microsoft-com:vml" xmlns:wp="http://schemas.openxmlformats.org/drawingml/2006/wordprocessingDrawing" xmlns:w10="urn:schemas-microsoft-com:office:word" xmlns:w="http://schemas.openxmlformats.org/wordprocessingml/2006/main" xmlns:wne="http://schemas.microsoft.com/office/word/2006/wordml">
+<w:document xmlns:wpc="http://schemas.microsoft.com/office/word/2010/wordprocessingCanvas" xmlns:cx="http://schemas.microsoft.com/office/drawing/2014/chartex" xmlns:cx1="http://schemas.microsoft.com/office/drawing/2015/9/8/chartex" xmlns:cx2="http://schemas.microsoft.com/office/drawing/2015/10/21/chartex" xmlns:cx3="http://schemas.microsoft.com/office/drawing/2016/5/9/chartex" xmlns:cx4="http://schemas.microsoft.com/office/drawing/2016/5/10/chartex" xmlns:cx5="http://schemas.microsoft.com/office/drawing/2016/5/11/chartex" xmlns:cx6="http://schemas.microsoft.com/office/drawing/2016/5/12/chartex" xmlns:cx7="http://schemas.microsoft.com/office/drawing/2016/5/13/chartex" xmlns:cx8="http://schemas.microsoft.com/office/drawing/2016/5/14/chartex" xmlns:mc="http://schemas.openxmlformats.org/markup-compatibility/2006" xmlns:aink="http://schemas.microsoft.com/office/drawing/2016/ink" xmlns:am3d="http://schemas.microsoft.com/office/drawing/2017/model3d" xmlns:o="urn:schemas-microsoft-com:office:office" xmlns:oel="http://schemas.microsoft.com/office/2019/extlst" xmlns:r="http://schemas.openxmlformats.org/officeDocument/2006/relationships" xmlns:m="http://schemas.openxmlformats.org/officeDocument/2006/math" xmlns:v="urn:schemas-microsoft-com:vml" xmlns:wp14="http://schemas.microsoft.com/office/word/2010/wordprocessingDrawing" xmlns:wp="http://schemas.openxmlformats.org/drawingml/2006/wordprocessingDrawing" xmlns:w10="urn:schemas-microsoft-com:office:word" xmlns:w="http://schemas.openxmlformats.org/wordprocessingml/2006/main" xmlns:w14="http://schemas.microsoft.com/office/word/2010/wordml" xmlns:w15="http://schemas.microsoft.com/office/word/2012/wordml" xmlns:w16cex="http://schemas.microsoft.com/office/word/2018/wordml/cex" xmlns:w16cid="http://schemas.microsoft.com/office/word/2016/wordml/cid" xmlns:w16="http://schemas.microsoft.com/office/word/2018/wordml" xmlns:w16sdtdh="http://schemas.microsoft.com/office/word/2020/wordml/sdtdatahash" xmlns:w16se="http://schemas.microsoft.com/office/word/2015/wordml/symex" xmlns:wpg="http://schemas.microsoft.com/office/word/2010/wordprocessingGroup" xmlns:wpi="http://schemas.microsoft.com/office/word/2010/wordprocessingInk" xmlns:wne="http://schemas.microsoft.com/office/word/2006/wordml" xmlns:wps="http://schemas.microsoft.com/office/word/2010/wordprocessingShape" mc:Ignorable="w14 w15 w16se w16cid w16 w16cex w16sdtdh wp14">
   <w:body>
     <w:p>
       <w:pPr>
@@ -10,7 +10,7 @@
           <w:rFonts w:ascii="Times New Roman" w:hAnsi="Times New Roman" w:cs="Times New Roman"/>
           <w:sz w:val="24"/>
           <w:szCs w:val="24"/>
-          <w:lang w:val="en-US"/>
+          <w:lang w:val="fr-RE"/>
         </w:rPr>
       </w:pPr>
       <w:r>
@@ -18,7 +18,7 @@
           <w:rFonts w:ascii="Times New Roman" w:hAnsi="Times New Roman" w:cs="Times New Roman"/>
           <w:sz w:val="24"/>
           <w:szCs w:val="24"/>
-          <w:lang w:val="en-US"/>
+          <w:lang w:val="fr-RE"/>
         </w:rPr>
         <w:t>Example Document</w:t>
       </w:r>
@@ -32,7 +32,7 @@
           <w:b/>
           <w:sz w:val="36"/>
           <w:szCs w:val="36"/>
-          <w:lang w:val="en-US"/>
+          <w:lang w:val="fr-RE"/>
         </w:rPr>
       </w:pPr>
       <w:r>
@@ -40,7 +40,7 @@
           <w:rFonts w:ascii="Times New Roman" w:hAnsi="Times New Roman" w:cs="Times New Roman"/>
           <w:sz w:val="24"/>
           <w:szCs w:val="24"/>
-          <w:lang w:val="en-US"/>
+          <w:lang w:val="fr-RE"/>
         </w:rPr>
         <w:t xml:space="preserve"> </w:t>
       </w:r>
@@ -67,7 +67,7 @@
               <w:b/>
               <w:sz w:val="36"/>
               <w:szCs w:val="36"/>
-              <w:lang w:val="en-US"/>
+              <w:lang w:val="fr-RE"/>
             </w:rPr>
             <w:t>Document name</w:t>
           </w:r>
@@ -82,7 +82,7 @@
           <w:rFonts w:ascii="Times New Roman" w:hAnsi="Times New Roman" w:cs="Times New Roman"/>
           <w:sz w:val="24"/>
           <w:szCs w:val="24"/>
-          <w:lang w:val="en-US"/>
+          <w:lang w:val="fr-RE"/>
         </w:rPr>
       </w:pPr>
     </w:p>
@@ -94,7 +94,7 @@
           <w:rFonts w:ascii="Times New Roman" w:hAnsi="Times New Roman" w:cs="Times New Roman"/>
           <w:sz w:val="24"/>
           <w:szCs w:val="24"/>
-          <w:lang w:val="en-US"/>
+          <w:lang w:val="fr-RE"/>
         </w:rPr>
       </w:pPr>
       <w:r>
@@ -102,7 +102,7 @@
           <w:rFonts w:ascii="Times New Roman" w:hAnsi="Times New Roman" w:cs="Times New Roman"/>
           <w:sz w:val="24"/>
           <w:szCs w:val="24"/>
-          <w:lang w:val="en-US"/>
+          <w:lang w:val="fr-RE"/>
         </w:rPr>
         <w:t>List Example:</w:t>
       </w:r>
@@ -366,7 +366,7 @@
           <w:bottom w:w="55" w:type="dxa"/>
           <w:right w:w="55" w:type="dxa"/>
         </w:tblCellMar>
-        <w:tblLook w:val="04A0"/>
+        <w:tblLook w:val="04A0" w:firstRow="1" w:lastRow="0" w:firstColumn="1" w:lastColumn="0" w:noHBand="0" w:noVBand="1"/>
       </w:tblPr>
       <w:tblGrid>
         <w:gridCol w:w="1984"/>
@@ -844,7 +844,7 @@
                         <w:lang w:val="en-US"/>
                       </w:rPr>
                       <w:drawing>
-                        <wp:inline distT="0" distB="0" distL="0" distR="0">
+                        <wp:inline distT="0" distB="0" distL="0" distR="0" wp14:anchorId="0101FD94" wp14:editId="4469BB55">
                           <wp:extent cx="724205" cy="724205"/>
                           <wp:effectExtent l="19050" t="0" r="0" b="0"/>
                           <wp:docPr id="1" name="Рисунок 0" descr="m1000x1000.jpg"/>
@@ -859,7 +859,7 @@
                                   <pic:cNvPicPr/>
                                 </pic:nvPicPr>
                                 <pic:blipFill>
-                                  <a:blip r:embed="rId6" cstate="print"/>
+                                  <a:blip r:embed="rId8" cstate="print"/>
                                   <a:stretch>
                                     <a:fillRect/>
                                   </a:stretch>
@@ -1118,7 +1118,7 @@
                   <w:bottom w:w="55" w:type="dxa"/>
                   <w:right w:w="55" w:type="dxa"/>
                 </w:tblCellMar>
-                <w:tblLook w:val="04A0"/>
+                <w:tblLook w:val="04A0" w:firstRow="1" w:lastRow="0" w:firstColumn="1" w:lastColumn="0" w:noHBand="0" w:noVBand="1"/>
               </w:tblPr>
               <w:tblGrid>
                 <w:gridCol w:w="1907"/>
@@ -1217,7 +1217,6 @@
                                 <w:lang w:val="en-US"/>
                               </w:rPr>
                             </w:pPr>
-                            <w:proofErr w:type="spellStart"/>
                             <w:r>
                               <w:rPr>
                                 <w:rFonts w:ascii="Times New Roman" w:hAnsi="Times New Roman" w:cs="Times New Roman"/>
@@ -1227,7 +1226,6 @@
                               </w:rPr>
                               <w:t>Lastname</w:t>
                             </w:r>
-                            <w:proofErr w:type="spellEnd"/>
                           </w:p>
                         </w:sdtContent>
                       </w:sdt>
@@ -1640,7 +1638,7 @@
               <w:lang w:val="en-US"/>
             </w:rPr>
             <w:drawing>
-              <wp:inline distT="0" distB="0" distL="0" distR="0">
+              <wp:inline distT="0" distB="0" distL="0" distR="0" wp14:anchorId="274477EF" wp14:editId="08B9D8C7">
                 <wp:extent cx="1619250" cy="1619250"/>
                 <wp:effectExtent l="19050" t="0" r="0" b="0"/>
                 <wp:docPr id="2" name="Рисунок 1" descr="img.jpg"/>
@@ -1655,7 +1653,7 @@
                         <pic:cNvPicPr/>
                       </pic:nvPicPr>
                       <pic:blipFill>
-                        <a:blip r:embed="rId7" cstate="print"/>
+                        <a:blip r:embed="rId9" cstate="print"/>
                         <a:stretch>
                           <a:fillRect/>
                         </a:stretch>
@@ -1679,6 +1677,12 @@
       </w:sdtContent>
     </w:sdt>
     <w:sectPr>
+      <w:headerReference w:type="even" r:id="rId10"/>
+      <w:headerReference w:type="default" r:id="rId11"/>
+      <w:footerReference w:type="even" r:id="rId12"/>
+      <w:footerReference w:type="default" r:id="rId13"/>
+      <w:headerReference w:type="first" r:id="rId14"/>
+      <w:footerReference w:type="first" r:id="rId15"/>
       <w:pgSz w:w="11906" w:h="16838"/>
       <w:pgMar w:top="851" w:right="851" w:bottom="709" w:left="1134" w:header="0" w:footer="0" w:gutter="0"/>
       <w:cols w:space="720"/>
@@ -1689,9 +1693,174 @@
 </w:document>
 </file>
 
+<file path=word/endnotes.xml><?xml version="1.0" encoding="utf-8"?>
+<w:endnotes xmlns:wpc="http://schemas.microsoft.com/office/word/2010/wordprocessingCanvas" xmlns:cx="http://schemas.microsoft.com/office/drawing/2014/chartex" xmlns:cx1="http://schemas.microsoft.com/office/drawing/2015/9/8/chartex" xmlns:cx2="http://schemas.microsoft.com/office/drawing/2015/10/21/chartex" xmlns:cx3="http://schemas.microsoft.com/office/drawing/2016/5/9/chartex" xmlns:cx4="http://schemas.microsoft.com/office/drawing/2016/5/10/chartex" xmlns:cx5="http://schemas.microsoft.com/office/drawing/2016/5/11/chartex" xmlns:cx6="http://schemas.microsoft.com/office/drawing/2016/5/12/chartex" xmlns:cx7="http://schemas.microsoft.com/office/drawing/2016/5/13/chartex" xmlns:cx8="http://schemas.microsoft.com/office/drawing/2016/5/14/chartex" xmlns:mc="http://schemas.openxmlformats.org/markup-compatibility/2006" xmlns:aink="http://schemas.microsoft.com/office/drawing/2016/ink" xmlns:am3d="http://schemas.microsoft.com/office/drawing/2017/model3d" xmlns:o="urn:schemas-microsoft-com:office:office" xmlns:oel="http://schemas.microsoft.com/office/2019/extlst" xmlns:r="http://schemas.openxmlformats.org/officeDocument/2006/relationships" xmlns:m="http://schemas.openxmlformats.org/officeDocument/2006/math" xmlns:v="urn:schemas-microsoft-com:vml" xmlns:wp14="http://schemas.microsoft.com/office/word/2010/wordprocessingDrawing" xmlns:wp="http://schemas.openxmlformats.org/drawingml/2006/wordprocessingDrawing" xmlns:w10="urn:schemas-microsoft-com:office:word" xmlns:w="http://schemas.openxmlformats.org/wordprocessingml/2006/main" xmlns:w14="http://schemas.microsoft.com/office/word/2010/wordml" xmlns:w15="http://schemas.microsoft.com/office/word/2012/wordml" xmlns:w16cex="http://schemas.microsoft.com/office/word/2018/wordml/cex" xmlns:w16cid="http://schemas.microsoft.com/office/word/2016/wordml/cid" xmlns:w16="http://schemas.microsoft.com/office/word/2018/wordml" xmlns:w16sdtdh="http://schemas.microsoft.com/office/word/2020/wordml/sdtdatahash" xmlns:w16se="http://schemas.microsoft.com/office/word/2015/wordml/symex" xmlns:wpg="http://schemas.microsoft.com/office/word/2010/wordprocessingGroup" xmlns:wpi="http://schemas.microsoft.com/office/word/2010/wordprocessingInk" xmlns:wne="http://schemas.microsoft.com/office/word/2006/wordml" xmlns:wps="http://schemas.microsoft.com/office/word/2010/wordprocessingShape" mc:Ignorable="w14 w15 w16se w16cid w16 w16cex w16sdtdh wp14">
+  <w:endnote w:type="separator" w:id="-1">
+    <w:p>
+      <w:pPr>
+        <w:spacing w:after="0" w:line="240" w:lineRule="auto"/>
+      </w:pPr>
+      <w:r>
+        <w:separator/>
+      </w:r>
+    </w:p>
+  </w:endnote>
+  <w:endnote w:type="continuationSeparator" w:id="0">
+    <w:p>
+      <w:pPr>
+        <w:spacing w:after="0" w:line="240" w:lineRule="auto"/>
+      </w:pPr>
+      <w:r>
+        <w:continuationSeparator/>
+      </w:r>
+    </w:p>
+  </w:endnote>
+</w:endnotes>
+</file>
+
+<file path=word/footer1.xml><?xml version="1.0" encoding="utf-8"?>
+<w:ftr xmlns:wpc="http://schemas.microsoft.com/office/word/2010/wordprocessingCanvas" xmlns:cx="http://schemas.microsoft.com/office/drawing/2014/chartex" xmlns:cx1="http://schemas.microsoft.com/office/drawing/2015/9/8/chartex" xmlns:cx2="http://schemas.microsoft.com/office/drawing/2015/10/21/chartex" xmlns:cx3="http://schemas.microsoft.com/office/drawing/2016/5/9/chartex" xmlns:cx4="http://schemas.microsoft.com/office/drawing/2016/5/10/chartex" xmlns:cx5="http://schemas.microsoft.com/office/drawing/2016/5/11/chartex" xmlns:cx6="http://schemas.microsoft.com/office/drawing/2016/5/12/chartex" xmlns:cx7="http://schemas.microsoft.com/office/drawing/2016/5/13/chartex" xmlns:cx8="http://schemas.microsoft.com/office/drawing/2016/5/14/chartex" xmlns:mc="http://schemas.openxmlformats.org/markup-compatibility/2006" xmlns:aink="http://schemas.microsoft.com/office/drawing/2016/ink" xmlns:am3d="http://schemas.microsoft.com/office/drawing/2017/model3d" xmlns:o="urn:schemas-microsoft-com:office:office" xmlns:oel="http://schemas.microsoft.com/office/2019/extlst" xmlns:r="http://schemas.openxmlformats.org/officeDocument/2006/relationships" xmlns:m="http://schemas.openxmlformats.org/officeDocument/2006/math" xmlns:v="urn:schemas-microsoft-com:vml" xmlns:wp14="http://schemas.microsoft.com/office/word/2010/wordprocessingDrawing" xmlns:wp="http://schemas.openxmlformats.org/drawingml/2006/wordprocessingDrawing" xmlns:w10="urn:schemas-microsoft-com:office:word" xmlns:w="http://schemas.openxmlformats.org/wordprocessingml/2006/main" xmlns:w14="http://schemas.microsoft.com/office/word/2010/wordml" xmlns:w15="http://schemas.microsoft.com/office/word/2012/wordml" xmlns:w16cex="http://schemas.microsoft.com/office/word/2018/wordml/cex" xmlns:w16cid="http://schemas.microsoft.com/office/word/2016/wordml/cid" xmlns:w16="http://schemas.microsoft.com/office/word/2018/wordml" xmlns:w16sdtdh="http://schemas.microsoft.com/office/word/2020/wordml/sdtdatahash" xmlns:w16se="http://schemas.microsoft.com/office/word/2015/wordml/symex" xmlns:wpg="http://schemas.microsoft.com/office/word/2010/wordprocessingGroup" xmlns:wpi="http://schemas.microsoft.com/office/word/2010/wordprocessingInk" xmlns:wne="http://schemas.microsoft.com/office/word/2006/wordml" xmlns:wps="http://schemas.microsoft.com/office/word/2010/wordprocessingShape" mc:Ignorable="w14 w15 w16se w16cid w16 w16cex w16sdtdh wp14">
+  <w:p>
+    <w:pPr>
+      <w:pStyle w:val="Pieddepage"/>
+    </w:pPr>
+  </w:p>
+</w:ftr>
+</file>
+
+<file path=word/footer2.xml><?xml version="1.0" encoding="utf-8"?>
+<w:ftr xmlns:wpc="http://schemas.microsoft.com/office/word/2010/wordprocessingCanvas" xmlns:cx="http://schemas.microsoft.com/office/drawing/2014/chartex" xmlns:cx1="http://schemas.microsoft.com/office/drawing/2015/9/8/chartex" xmlns:cx2="http://schemas.microsoft.com/office/drawing/2015/10/21/chartex" xmlns:cx3="http://schemas.microsoft.com/office/drawing/2016/5/9/chartex" xmlns:cx4="http://schemas.microsoft.com/office/drawing/2016/5/10/chartex" xmlns:cx5="http://schemas.microsoft.com/office/drawing/2016/5/11/chartex" xmlns:cx6="http://schemas.microsoft.com/office/drawing/2016/5/12/chartex" xmlns:cx7="http://schemas.microsoft.com/office/drawing/2016/5/13/chartex" xmlns:cx8="http://schemas.microsoft.com/office/drawing/2016/5/14/chartex" xmlns:mc="http://schemas.openxmlformats.org/markup-compatibility/2006" xmlns:aink="http://schemas.microsoft.com/office/drawing/2016/ink" xmlns:am3d="http://schemas.microsoft.com/office/drawing/2017/model3d" xmlns:o="urn:schemas-microsoft-com:office:office" xmlns:oel="http://schemas.microsoft.com/office/2019/extlst" xmlns:r="http://schemas.openxmlformats.org/officeDocument/2006/relationships" xmlns:m="http://schemas.openxmlformats.org/officeDocument/2006/math" xmlns:v="urn:schemas-microsoft-com:vml" xmlns:wp14="http://schemas.microsoft.com/office/word/2010/wordprocessingDrawing" xmlns:wp="http://schemas.openxmlformats.org/drawingml/2006/wordprocessingDrawing" xmlns:w10="urn:schemas-microsoft-com:office:word" xmlns:w="http://schemas.openxmlformats.org/wordprocessingml/2006/main" xmlns:w14="http://schemas.microsoft.com/office/word/2010/wordml" xmlns:w15="http://schemas.microsoft.com/office/word/2012/wordml" xmlns:w16cex="http://schemas.microsoft.com/office/word/2018/wordml/cex" xmlns:w16cid="http://schemas.microsoft.com/office/word/2016/wordml/cid" xmlns:w16="http://schemas.microsoft.com/office/word/2018/wordml" xmlns:w16sdtdh="http://schemas.microsoft.com/office/word/2020/wordml/sdtdatahash" xmlns:w16se="http://schemas.microsoft.com/office/word/2015/wordml/symex" xmlns:wpg="http://schemas.microsoft.com/office/word/2010/wordprocessingGroup" xmlns:wpi="http://schemas.microsoft.com/office/word/2010/wordprocessingInk" xmlns:wne="http://schemas.microsoft.com/office/word/2006/wordml" xmlns:wps="http://schemas.microsoft.com/office/word/2010/wordprocessingShape" mc:Ignorable="w14 w15 w16se w16cid w16 w16cex w16sdtdh wp14">
+  <w:sdt>
+    <w:sdtPr>
+      <w:rPr>
+        <w:lang w:val="fr-RE"/>
+      </w:rPr>
+      <w:alias w:val="footer"/>
+      <w:tag w:val="text"/>
+      <w:id w:val="879589640"/>
+      <w:placeholder>
+        <w:docPart w:val="DefaultPlaceholder_-1854013440"/>
+      </w:placeholder>
+    </w:sdtPr>
+    <w:sdtContent>
+      <w:p>
+        <w:pPr>
+          <w:pStyle w:val="Pieddepage"/>
+          <w:rPr>
+            <w:lang w:val="fr-RE"/>
+          </w:rPr>
+        </w:pPr>
+        <w:proofErr w:type="spellStart"/>
+        <w:r>
+          <w:rPr>
+            <w:lang w:val="fr-RE"/>
+          </w:rPr>
+          <w:t>Footer</w:t>
+        </w:r>
+        <w:proofErr w:type="spellEnd"/>
+      </w:p>
+    </w:sdtContent>
+  </w:sdt>
+</w:ftr>
+</file>
+
+<file path=word/footer3.xml><?xml version="1.0" encoding="utf-8"?>
+<w:ftr xmlns:wpc="http://schemas.microsoft.com/office/word/2010/wordprocessingCanvas" xmlns:cx="http://schemas.microsoft.com/office/drawing/2014/chartex" xmlns:cx1="http://schemas.microsoft.com/office/drawing/2015/9/8/chartex" xmlns:cx2="http://schemas.microsoft.com/office/drawing/2015/10/21/chartex" xmlns:cx3="http://schemas.microsoft.com/office/drawing/2016/5/9/chartex" xmlns:cx4="http://schemas.microsoft.com/office/drawing/2016/5/10/chartex" xmlns:cx5="http://schemas.microsoft.com/office/drawing/2016/5/11/chartex" xmlns:cx6="http://schemas.microsoft.com/office/drawing/2016/5/12/chartex" xmlns:cx7="http://schemas.microsoft.com/office/drawing/2016/5/13/chartex" xmlns:cx8="http://schemas.microsoft.com/office/drawing/2016/5/14/chartex" xmlns:mc="http://schemas.openxmlformats.org/markup-compatibility/2006" xmlns:aink="http://schemas.microsoft.com/office/drawing/2016/ink" xmlns:am3d="http://schemas.microsoft.com/office/drawing/2017/model3d" xmlns:o="urn:schemas-microsoft-com:office:office" xmlns:oel="http://schemas.microsoft.com/office/2019/extlst" xmlns:r="http://schemas.openxmlformats.org/officeDocument/2006/relationships" xmlns:m="http://schemas.openxmlformats.org/officeDocument/2006/math" xmlns:v="urn:schemas-microsoft-com:vml" xmlns:wp14="http://schemas.microsoft.com/office/word/2010/wordprocessingDrawing" xmlns:wp="http://schemas.openxmlformats.org/drawingml/2006/wordprocessingDrawing" xmlns:w10="urn:schemas-microsoft-com:office:word" xmlns:w="http://schemas.openxmlformats.org/wordprocessingml/2006/main" xmlns:w14="http://schemas.microsoft.com/office/word/2010/wordml" xmlns:w15="http://schemas.microsoft.com/office/word/2012/wordml" xmlns:w16cex="http://schemas.microsoft.com/office/word/2018/wordml/cex" xmlns:w16cid="http://schemas.microsoft.com/office/word/2016/wordml/cid" xmlns:w16="http://schemas.microsoft.com/office/word/2018/wordml" xmlns:w16sdtdh="http://schemas.microsoft.com/office/word/2020/wordml/sdtdatahash" xmlns:w16se="http://schemas.microsoft.com/office/word/2015/wordml/symex" xmlns:wpg="http://schemas.microsoft.com/office/word/2010/wordprocessingGroup" xmlns:wpi="http://schemas.microsoft.com/office/word/2010/wordprocessingInk" xmlns:wne="http://schemas.microsoft.com/office/word/2006/wordml" xmlns:wps="http://schemas.microsoft.com/office/word/2010/wordprocessingShape" mc:Ignorable="w14 w15 w16se w16cid w16 w16cex w16sdtdh wp14">
+  <w:p>
+    <w:pPr>
+      <w:pStyle w:val="Pieddepage"/>
+    </w:pPr>
+  </w:p>
+</w:ftr>
+</file>
+
+<file path=word/footnotes.xml><?xml version="1.0" encoding="utf-8"?>
+<w:footnotes xmlns:wpc="http://schemas.microsoft.com/office/word/2010/wordprocessingCanvas" xmlns:cx="http://schemas.microsoft.com/office/drawing/2014/chartex" xmlns:cx1="http://schemas.microsoft.com/office/drawing/2015/9/8/chartex" xmlns:cx2="http://schemas.microsoft.com/office/drawing/2015/10/21/chartex" xmlns:cx3="http://schemas.microsoft.com/office/drawing/2016/5/9/chartex" xmlns:cx4="http://schemas.microsoft.com/office/drawing/2016/5/10/chartex" xmlns:cx5="http://schemas.microsoft.com/office/drawing/2016/5/11/chartex" xmlns:cx6="http://schemas.microsoft.com/office/drawing/2016/5/12/chartex" xmlns:cx7="http://schemas.microsoft.com/office/drawing/2016/5/13/chartex" xmlns:cx8="http://schemas.microsoft.com/office/drawing/2016/5/14/chartex" xmlns:mc="http://schemas.openxmlformats.org/markup-compatibility/2006" xmlns:aink="http://schemas.microsoft.com/office/drawing/2016/ink" xmlns:am3d="http://schemas.microsoft.com/office/drawing/2017/model3d" xmlns:o="urn:schemas-microsoft-com:office:office" xmlns:oel="http://schemas.microsoft.com/office/2019/extlst" xmlns:r="http://schemas.openxmlformats.org/officeDocument/2006/relationships" xmlns:m="http://schemas.openxmlformats.org/officeDocument/2006/math" xmlns:v="urn:schemas-microsoft-com:vml" xmlns:wp14="http://schemas.microsoft.com/office/word/2010/wordprocessingDrawing" xmlns:wp="http://schemas.openxmlformats.org/drawingml/2006/wordprocessingDrawing" xmlns:w10="urn:schemas-microsoft-com:office:word" xmlns:w="http://schemas.openxmlformats.org/wordprocessingml/2006/main" xmlns:w14="http://schemas.microsoft.com/office/word/2010/wordml" xmlns:w15="http://schemas.microsoft.com/office/word/2012/wordml" xmlns:w16cex="http://schemas.microsoft.com/office/word/2018/wordml/cex" xmlns:w16cid="http://schemas.microsoft.com/office/word/2016/wordml/cid" xmlns:w16="http://schemas.microsoft.com/office/word/2018/wordml" xmlns:w16sdtdh="http://schemas.microsoft.com/office/word/2020/wordml/sdtdatahash" xmlns:w16se="http://schemas.microsoft.com/office/word/2015/wordml/symex" xmlns:wpg="http://schemas.microsoft.com/office/word/2010/wordprocessingGroup" xmlns:wpi="http://schemas.microsoft.com/office/word/2010/wordprocessingInk" xmlns:wne="http://schemas.microsoft.com/office/word/2006/wordml" xmlns:wps="http://schemas.microsoft.com/office/word/2010/wordprocessingShape" mc:Ignorable="w14 w15 w16se w16cid w16 w16cex w16sdtdh wp14">
+  <w:footnote w:type="separator" w:id="-1">
+    <w:p>
+      <w:pPr>
+        <w:spacing w:after="0" w:line="240" w:lineRule="auto"/>
+      </w:pPr>
+      <w:r>
+        <w:separator/>
+      </w:r>
+    </w:p>
+  </w:footnote>
+  <w:footnote w:type="continuationSeparator" w:id="0">
+    <w:p>
+      <w:pPr>
+        <w:spacing w:after="0" w:line="240" w:lineRule="auto"/>
+      </w:pPr>
+      <w:r>
+        <w:continuationSeparator/>
+      </w:r>
+    </w:p>
+  </w:footnote>
+</w:footnotes>
+</file>
+
+<file path=word/header1.xml><?xml version="1.0" encoding="utf-8"?>
+<w:hdr xmlns:wpc="http://schemas.microsoft.com/office/word/2010/wordprocessingCanvas" xmlns:cx="http://schemas.microsoft.com/office/drawing/2014/chartex" xmlns:cx1="http://schemas.microsoft.com/office/drawing/2015/9/8/chartex" xmlns:cx2="http://schemas.microsoft.com/office/drawing/2015/10/21/chartex" xmlns:cx3="http://schemas.microsoft.com/office/drawing/2016/5/9/chartex" xmlns:cx4="http://schemas.microsoft.com/office/drawing/2016/5/10/chartex" xmlns:cx5="http://schemas.microsoft.com/office/drawing/2016/5/11/chartex" xmlns:cx6="http://schemas.microsoft.com/office/drawing/2016/5/12/chartex" xmlns:cx7="http://schemas.microsoft.com/office/drawing/2016/5/13/chartex" xmlns:cx8="http://schemas.microsoft.com/office/drawing/2016/5/14/chartex" xmlns:mc="http://schemas.openxmlformats.org/markup-compatibility/2006" xmlns:aink="http://schemas.microsoft.com/office/drawing/2016/ink" xmlns:am3d="http://schemas.microsoft.com/office/drawing/2017/model3d" xmlns:o="urn:schemas-microsoft-com:office:office" xmlns:oel="http://schemas.microsoft.com/office/2019/extlst" xmlns:r="http://schemas.openxmlformats.org/officeDocument/2006/relationships" xmlns:m="http://schemas.openxmlformats.org/officeDocument/2006/math" xmlns:v="urn:schemas-microsoft-com:vml" xmlns:wp14="http://schemas.microsoft.com/office/word/2010/wordprocessingDrawing" xmlns:wp="http://schemas.openxmlformats.org/drawingml/2006/wordprocessingDrawing" xmlns:w10="urn:schemas-microsoft-com:office:word" xmlns:w="http://schemas.openxmlformats.org/wordprocessingml/2006/main" xmlns:w14="http://schemas.microsoft.com/office/word/2010/wordml" xmlns:w15="http://schemas.microsoft.com/office/word/2012/wordml" xmlns:w16cex="http://schemas.microsoft.com/office/word/2018/wordml/cex" xmlns:w16cid="http://schemas.microsoft.com/office/word/2016/wordml/cid" xmlns:w16="http://schemas.microsoft.com/office/word/2018/wordml" xmlns:w16sdtdh="http://schemas.microsoft.com/office/word/2020/wordml/sdtdatahash" xmlns:w16se="http://schemas.microsoft.com/office/word/2015/wordml/symex" xmlns:wpg="http://schemas.microsoft.com/office/word/2010/wordprocessingGroup" xmlns:wpi="http://schemas.microsoft.com/office/word/2010/wordprocessingInk" xmlns:wne="http://schemas.microsoft.com/office/word/2006/wordml" xmlns:wps="http://schemas.microsoft.com/office/word/2010/wordprocessingShape" mc:Ignorable="w14 w15 w16se w16cid w16 w16cex w16sdtdh wp14">
+  <w:p>
+    <w:pPr>
+      <w:pStyle w:val="En-tte"/>
+    </w:pPr>
+  </w:p>
+</w:hdr>
+</file>
+
+<file path=word/header2.xml><?xml version="1.0" encoding="utf-8"?>
+<w:hdr xmlns:wpc="http://schemas.microsoft.com/office/word/2010/wordprocessingCanvas" xmlns:cx="http://schemas.microsoft.com/office/drawing/2014/chartex" xmlns:cx1="http://schemas.microsoft.com/office/drawing/2015/9/8/chartex" xmlns:cx2="http://schemas.microsoft.com/office/drawing/2015/10/21/chartex" xmlns:cx3="http://schemas.microsoft.com/office/drawing/2016/5/9/chartex" xmlns:cx4="http://schemas.microsoft.com/office/drawing/2016/5/10/chartex" xmlns:cx5="http://schemas.microsoft.com/office/drawing/2016/5/11/chartex" xmlns:cx6="http://schemas.microsoft.com/office/drawing/2016/5/12/chartex" xmlns:cx7="http://schemas.microsoft.com/office/drawing/2016/5/13/chartex" xmlns:cx8="http://schemas.microsoft.com/office/drawing/2016/5/14/chartex" xmlns:mc="http://schemas.openxmlformats.org/markup-compatibility/2006" xmlns:aink="http://schemas.microsoft.com/office/drawing/2016/ink" xmlns:am3d="http://schemas.microsoft.com/office/drawing/2017/model3d" xmlns:o="urn:schemas-microsoft-com:office:office" xmlns:oel="http://schemas.microsoft.com/office/2019/extlst" xmlns:r="http://schemas.openxmlformats.org/officeDocument/2006/relationships" xmlns:m="http://schemas.openxmlformats.org/officeDocument/2006/math" xmlns:v="urn:schemas-microsoft-com:vml" xmlns:wp14="http://schemas.microsoft.com/office/word/2010/wordprocessingDrawing" xmlns:wp="http://schemas.openxmlformats.org/drawingml/2006/wordprocessingDrawing" xmlns:w10="urn:schemas-microsoft-com:office:word" xmlns:w="http://schemas.openxmlformats.org/wordprocessingml/2006/main" xmlns:w14="http://schemas.microsoft.com/office/word/2010/wordml" xmlns:w15="http://schemas.microsoft.com/office/word/2012/wordml" xmlns:w16cex="http://schemas.microsoft.com/office/word/2018/wordml/cex" xmlns:w16cid="http://schemas.microsoft.com/office/word/2016/wordml/cid" xmlns:w16="http://schemas.microsoft.com/office/word/2018/wordml" xmlns:w16sdtdh="http://schemas.microsoft.com/office/word/2020/wordml/sdtdatahash" xmlns:w16se="http://schemas.microsoft.com/office/word/2015/wordml/symex" xmlns:wpg="http://schemas.microsoft.com/office/word/2010/wordprocessingGroup" xmlns:wpi="http://schemas.microsoft.com/office/word/2010/wordprocessingInk" xmlns:wne="http://schemas.microsoft.com/office/word/2006/wordml" xmlns:wps="http://schemas.microsoft.com/office/word/2010/wordprocessingShape" mc:Ignorable="w14 w15 w16se w16cid w16 w16cex w16sdtdh wp14">
+  <w:p>
+    <w:pPr>
+      <w:pStyle w:val="En-tte"/>
+    </w:pPr>
+  </w:p>
+  <w:sdt>
+    <w:sdtPr>
+      <w:rPr>
+        <w:lang w:val="fr-RE"/>
+      </w:rPr>
+      <w:alias w:val="header"/>
+      <w:tag w:val="text"/>
+      <w:id w:val="1260413260"/>
+      <w:placeholder>
+        <w:docPart w:val="DefaultPlaceholder_-1854013440"/>
+      </w:placeholder>
+    </w:sdtPr>
+    <w:sdtContent>
+      <w:p>
+        <w:pPr>
+          <w:pStyle w:val="En-tte"/>
+          <w:rPr>
+            <w:lang w:val="fr-RE"/>
+          </w:rPr>
+        </w:pPr>
+        <w:r>
+          <w:rPr>
+            <w:lang w:val="fr-RE"/>
+          </w:rPr>
+          <w:t>Header</w:t>
+        </w:r>
+      </w:p>
+    </w:sdtContent>
+  </w:sdt>
+</w:hdr>
+</file>
+
+<file path=word/header3.xml><?xml version="1.0" encoding="utf-8"?>
+<w:hdr xmlns:wpc="http://schemas.microsoft.com/office/word/2010/wordprocessingCanvas" xmlns:cx="http://schemas.microsoft.com/office/drawing/2014/chartex" xmlns:cx1="http://schemas.microsoft.com/office/drawing/2015/9/8/chartex" xmlns:cx2="http://schemas.microsoft.com/office/drawing/2015/10/21/chartex" xmlns:cx3="http://schemas.microsoft.com/office/drawing/2016/5/9/chartex" xmlns:cx4="http://schemas.microsoft.com/office/drawing/2016/5/10/chartex" xmlns:cx5="http://schemas.microsoft.com/office/drawing/2016/5/11/chartex" xmlns:cx6="http://schemas.microsoft.com/office/drawing/2016/5/12/chartex" xmlns:cx7="http://schemas.microsoft.com/office/drawing/2016/5/13/chartex" xmlns:cx8="http://schemas.microsoft.com/office/drawing/2016/5/14/chartex" xmlns:mc="http://schemas.openxmlformats.org/markup-compatibility/2006" xmlns:aink="http://schemas.microsoft.com/office/drawing/2016/ink" xmlns:am3d="http://schemas.microsoft.com/office/drawing/2017/model3d" xmlns:o="urn:schemas-microsoft-com:office:office" xmlns:oel="http://schemas.microsoft.com/office/2019/extlst" xmlns:r="http://schemas.openxmlformats.org/officeDocument/2006/relationships" xmlns:m="http://schemas.openxmlformats.org/officeDocument/2006/math" xmlns:v="urn:schemas-microsoft-com:vml" xmlns:wp14="http://schemas.microsoft.com/office/word/2010/wordprocessingDrawing" xmlns:wp="http://schemas.openxmlformats.org/drawingml/2006/wordprocessingDrawing" xmlns:w10="urn:schemas-microsoft-com:office:word" xmlns:w="http://schemas.openxmlformats.org/wordprocessingml/2006/main" xmlns:w14="http://schemas.microsoft.com/office/word/2010/wordml" xmlns:w15="http://schemas.microsoft.com/office/word/2012/wordml" xmlns:w16cex="http://schemas.microsoft.com/office/word/2018/wordml/cex" xmlns:w16cid="http://schemas.microsoft.com/office/word/2016/wordml/cid" xmlns:w16="http://schemas.microsoft.com/office/word/2018/wordml" xmlns:w16sdtdh="http://schemas.microsoft.com/office/word/2020/wordml/sdtdatahash" xmlns:w16se="http://schemas.microsoft.com/office/word/2015/wordml/symex" xmlns:wpg="http://schemas.microsoft.com/office/word/2010/wordprocessingGroup" xmlns:wpi="http://schemas.microsoft.com/office/word/2010/wordprocessingInk" xmlns:wne="http://schemas.microsoft.com/office/word/2006/wordml" xmlns:wps="http://schemas.microsoft.com/office/word/2010/wordprocessingShape" mc:Ignorable="w14 w15 w16se w16cid w16 w16cex w16sdtdh wp14">
+  <w:p>
+    <w:pPr>
+      <w:pStyle w:val="En-tte"/>
+    </w:pPr>
+  </w:p>
+</w:hdr>
+</file>
+
 <file path=word/numbering.xml><?xml version="1.0" encoding="utf-8"?>
-<w:numbering xmlns:ve="http://schemas.openxmlformats.org/markup-compatibility/2006" xmlns:o="urn:schemas-microsoft-com:office:office" xmlns:r="http://schemas.openxmlformats.org/officeDocument/2006/relationships" xmlns:m="http://schemas.openxmlformats.org/officeDocument/2006/math" xmlns:v="urn:schemas-microsoft-com:vml" xmlns:wp="http://schemas.openxmlformats.org/drawingml/2006/wordprocessingDrawing" xmlns:w10="urn:schemas-microsoft-com:office:word" xmlns:w="http://schemas.openxmlformats.org/wordprocessingml/2006/main" xmlns:wne="http://schemas.microsoft.com/office/word/2006/wordml">
-  <w:abstractNum w:abstractNumId="0">
+<w:numbering xmlns:wpc="http://schemas.microsoft.com/office/word/2010/wordprocessingCanvas" xmlns:cx="http://schemas.microsoft.com/office/drawing/2014/chartex" xmlns:cx1="http://schemas.microsoft.com/office/drawing/2015/9/8/chartex" xmlns:cx2="http://schemas.microsoft.com/office/drawing/2015/10/21/chartex" xmlns:cx3="http://schemas.microsoft.com/office/drawing/2016/5/9/chartex" xmlns:cx4="http://schemas.microsoft.com/office/drawing/2016/5/10/chartex" xmlns:cx5="http://schemas.microsoft.com/office/drawing/2016/5/11/chartex" xmlns:cx6="http://schemas.microsoft.com/office/drawing/2016/5/12/chartex" xmlns:cx7="http://schemas.microsoft.com/office/drawing/2016/5/13/chartex" xmlns:cx8="http://schemas.microsoft.com/office/drawing/2016/5/14/chartex" xmlns:mc="http://schemas.openxmlformats.org/markup-compatibility/2006" xmlns:aink="http://schemas.microsoft.com/office/drawing/2016/ink" xmlns:am3d="http://schemas.microsoft.com/office/drawing/2017/model3d" xmlns:o="urn:schemas-microsoft-com:office:office" xmlns:oel="http://schemas.microsoft.com/office/2019/extlst" xmlns:r="http://schemas.openxmlformats.org/officeDocument/2006/relationships" xmlns:m="http://schemas.openxmlformats.org/officeDocument/2006/math" xmlns:v="urn:schemas-microsoft-com:vml" xmlns:wp14="http://schemas.microsoft.com/office/word/2010/wordprocessingDrawing" xmlns:wp="http://schemas.openxmlformats.org/drawingml/2006/wordprocessingDrawing" xmlns:w10="urn:schemas-microsoft-com:office:word" xmlns:w="http://schemas.openxmlformats.org/wordprocessingml/2006/main" xmlns:w14="http://schemas.microsoft.com/office/word/2010/wordml" xmlns:w15="http://schemas.microsoft.com/office/word/2012/wordml" xmlns:w16cex="http://schemas.microsoft.com/office/word/2018/wordml/cex" xmlns:w16cid="http://schemas.microsoft.com/office/word/2016/wordml/cid" xmlns:w16="http://schemas.microsoft.com/office/word/2018/wordml" xmlns:w16sdtdh="http://schemas.microsoft.com/office/word/2020/wordml/sdtdatahash" xmlns:w16se="http://schemas.microsoft.com/office/word/2015/wordml/symex" xmlns:wpg="http://schemas.microsoft.com/office/word/2010/wordprocessingGroup" xmlns:wpi="http://schemas.microsoft.com/office/word/2010/wordprocessingInk" xmlns:wne="http://schemas.microsoft.com/office/word/2006/wordml" xmlns:wps="http://schemas.microsoft.com/office/word/2010/wordprocessingShape" mc:Ignorable="w14 w15 w16se w16cid w16 w16cex w16sdtdh wp14">
+  <w:abstractNum w:abstractNumId="0" w15:restartNumberingAfterBreak="0">
     <w:nsid w:val="004748DA"/>
     <w:multiLevelType w:val="multilevel"/>
     <w:tmpl w:val="3906FA08"/>
@@ -1786,7 +1955,7 @@
       </w:pPr>
     </w:lvl>
   </w:abstractNum>
-  <w:abstractNum w:abstractNumId="1">
+  <w:abstractNum w:abstractNumId="1" w15:restartNumberingAfterBreak="0">
     <w:nsid w:val="11F754A6"/>
     <w:multiLevelType w:val="hybridMultilevel"/>
     <w:tmpl w:val="1C1EEEB2"/>
@@ -1899,7 +2068,7 @@
       </w:rPr>
     </w:lvl>
   </w:abstractNum>
-  <w:abstractNum w:abstractNumId="2">
+  <w:abstractNum w:abstractNumId="2" w15:restartNumberingAfterBreak="0">
     <w:nsid w:val="29CA6CBC"/>
     <w:multiLevelType w:val="hybridMultilevel"/>
     <w:tmpl w:val="648CDC3C"/>
@@ -1985,7 +2154,7 @@
       </w:pPr>
     </w:lvl>
   </w:abstractNum>
-  <w:abstractNum w:abstractNumId="3">
+  <w:abstractNum w:abstractNumId="3" w15:restartNumberingAfterBreak="0">
     <w:nsid w:val="5E855867"/>
     <w:multiLevelType w:val="multilevel"/>
     <w:tmpl w:val="3FE80054"/>
@@ -2098,7 +2267,7 @@
       </w:pPr>
     </w:lvl>
   </w:abstractNum>
-  <w:abstractNum w:abstractNumId="4">
+  <w:abstractNum w:abstractNumId="4" w15:restartNumberingAfterBreak="0">
     <w:nsid w:val="753B1C50"/>
     <w:multiLevelType w:val="multilevel"/>
     <w:tmpl w:val="B62ADB6A"/>
@@ -2238,26 +2407,26 @@
       </w:rPr>
     </w:lvl>
   </w:abstractNum>
-  <w:num w:numId="1">
+  <w:num w:numId="1" w16cid:durableId="102847160">
     <w:abstractNumId w:val="3"/>
   </w:num>
-  <w:num w:numId="2">
+  <w:num w:numId="2" w16cid:durableId="312953597">
     <w:abstractNumId w:val="4"/>
   </w:num>
-  <w:num w:numId="3">
+  <w:num w:numId="3" w16cid:durableId="2103909746">
     <w:abstractNumId w:val="0"/>
   </w:num>
-  <w:num w:numId="4">
+  <w:num w:numId="4" w16cid:durableId="1408307485">
     <w:abstractNumId w:val="1"/>
   </w:num>
-  <w:num w:numId="5">
+  <w:num w:numId="5" w16cid:durableId="476995911">
     <w:abstractNumId w:val="2"/>
   </w:num>
 </w:numbering>
 </file>
 
 <file path=word/styles.xml><?xml version="1.0" encoding="utf-8"?>
-<w:styles xmlns:r="http://schemas.openxmlformats.org/officeDocument/2006/relationships" xmlns:w="http://schemas.openxmlformats.org/wordprocessingml/2006/main">
+<w:styles xmlns:mc="http://schemas.openxmlformats.org/markup-compatibility/2006" xmlns:r="http://schemas.openxmlformats.org/officeDocument/2006/relationships" xmlns:w="http://schemas.openxmlformats.org/wordprocessingml/2006/main" xmlns:w14="http://schemas.microsoft.com/office/word/2010/wordml" xmlns:w15="http://schemas.microsoft.com/office/word/2012/wordml" xmlns:w16cex="http://schemas.microsoft.com/office/word/2018/wordml/cex" xmlns:w16cid="http://schemas.microsoft.com/office/word/2016/wordml/cid" xmlns:w16="http://schemas.microsoft.com/office/word/2018/wordml" xmlns:w16sdtdh="http://schemas.microsoft.com/office/word/2020/wordml/sdtdatahash" xmlns:w16se="http://schemas.microsoft.com/office/word/2015/wordml/symex" mc:Ignorable="w14 w15 w16se w16cid w16 w16cex w16sdtdh">
   <w:docDefaults>
     <w:rPrDefault>
       <w:rPr>
@@ -2268,147 +2437,385 @@
     </w:rPrDefault>
     <w:pPrDefault/>
   </w:docDefaults>
-  <w:latentStyles w:defLockedState="0" w:defUIPriority="99" w:defSemiHidden="1" w:defUnhideWhenUsed="1" w:defQFormat="0" w:count="267">
-    <w:lsdException w:name="Normal" w:semiHidden="0" w:uiPriority="0" w:unhideWhenUsed="0" w:qFormat="1"/>
-    <w:lsdException w:name="heading 1" w:semiHidden="0" w:uiPriority="9" w:unhideWhenUsed="0" w:qFormat="1"/>
-    <w:lsdException w:name="heading 2" w:uiPriority="9" w:qFormat="1"/>
-    <w:lsdException w:name="heading 3" w:uiPriority="9" w:qFormat="1"/>
-    <w:lsdException w:name="heading 4" w:uiPriority="9" w:qFormat="1"/>
-    <w:lsdException w:name="heading 5" w:uiPriority="9" w:qFormat="1"/>
-    <w:lsdException w:name="heading 6" w:uiPriority="9" w:qFormat="1"/>
-    <w:lsdException w:name="heading 7" w:uiPriority="9" w:qFormat="1"/>
-    <w:lsdException w:name="heading 8" w:uiPriority="9" w:qFormat="1"/>
-    <w:lsdException w:name="heading 9" w:uiPriority="9" w:qFormat="1"/>
-    <w:lsdException w:name="toc 1" w:uiPriority="39"/>
-    <w:lsdException w:name="toc 2" w:uiPriority="39"/>
-    <w:lsdException w:name="toc 3" w:uiPriority="39"/>
-    <w:lsdException w:name="toc 4" w:uiPriority="39"/>
-    <w:lsdException w:name="toc 5" w:uiPriority="39"/>
-    <w:lsdException w:name="toc 6" w:uiPriority="39"/>
-    <w:lsdException w:name="toc 7" w:uiPriority="39"/>
-    <w:lsdException w:name="toc 8" w:uiPriority="39"/>
-    <w:lsdException w:name="toc 9" w:uiPriority="39"/>
-    <w:lsdException w:name="caption" w:uiPriority="35" w:qFormat="1"/>
-    <w:lsdException w:name="Title" w:semiHidden="0" w:uiPriority="10" w:unhideWhenUsed="0" w:qFormat="1"/>
-    <w:lsdException w:name="Default Paragraph Font" w:uiPriority="1"/>
-    <w:lsdException w:name="Subtitle" w:semiHidden="0" w:uiPriority="11" w:unhideWhenUsed="0" w:qFormat="1"/>
-    <w:lsdException w:name="Strong" w:semiHidden="0" w:uiPriority="22" w:unhideWhenUsed="0" w:qFormat="1"/>
-    <w:lsdException w:name="Emphasis" w:semiHidden="0" w:uiPriority="20" w:unhideWhenUsed="0" w:qFormat="1"/>
-    <w:lsdException w:name="Normal (Web)" w:uiPriority="0"/>
-    <w:lsdException w:name="Table Grid" w:semiHidden="0" w:uiPriority="59" w:unhideWhenUsed="0"/>
-    <w:lsdException w:name="Placeholder Text" w:unhideWhenUsed="0"/>
-    <w:lsdException w:name="No Spacing" w:semiHidden="0" w:uiPriority="1" w:unhideWhenUsed="0" w:qFormat="1"/>
-    <w:lsdException w:name="Light Shading" w:semiHidden="0" w:uiPriority="60" w:unhideWhenUsed="0"/>
-    <w:lsdException w:name="Light List" w:semiHidden="0" w:uiPriority="61" w:unhideWhenUsed="0"/>
-    <w:lsdException w:name="Light Grid" w:semiHidden="0" w:uiPriority="62" w:unhideWhenUsed="0"/>
-    <w:lsdException w:name="Medium Shading 1" w:semiHidden="0" w:uiPriority="63" w:unhideWhenUsed="0"/>
-    <w:lsdException w:name="Medium Shading 2" w:semiHidden="0" w:uiPriority="64" w:unhideWhenUsed="0"/>
-    <w:lsdException w:name="Medium List 1" w:semiHidden="0" w:uiPriority="65" w:unhideWhenUsed="0"/>
-    <w:lsdException w:name="Medium List 2" w:semiHidden="0" w:uiPriority="66" w:unhideWhenUsed="0"/>
-    <w:lsdException w:name="Medium Grid 1" w:semiHidden="0" w:uiPriority="67" w:unhideWhenUsed="0"/>
-    <w:lsdException w:name="Medium Grid 2" w:semiHidden="0" w:uiPriority="68" w:unhideWhenUsed="0"/>
-    <w:lsdException w:name="Medium Grid 3" w:semiHidden="0" w:uiPriority="69" w:unhideWhenUsed="0"/>
-    <w:lsdException w:name="Dark List" w:semiHidden="0" w:uiPriority="70" w:unhideWhenUsed="0"/>
-    <w:lsdException w:name="Colorful Shading" w:semiHidden="0" w:uiPriority="71" w:unhideWhenUsed="0"/>
-    <w:lsdException w:name="Colorful List" w:semiHidden="0" w:uiPriority="72" w:unhideWhenUsed="0"/>
-    <w:lsdException w:name="Colorful Grid" w:semiHidden="0" w:uiPriority="73" w:unhideWhenUsed="0"/>
-    <w:lsdException w:name="Light Shading Accent 1" w:semiHidden="0" w:uiPriority="60" w:unhideWhenUsed="0"/>
-    <w:lsdException w:name="Light List Accent 1" w:semiHidden="0" w:uiPriority="61" w:unhideWhenUsed="0"/>
-    <w:lsdException w:name="Light Grid Accent 1" w:semiHidden="0" w:uiPriority="62" w:unhideWhenUsed="0"/>
-    <w:lsdException w:name="Medium Shading 1 Accent 1" w:semiHidden="0" w:uiPriority="63" w:unhideWhenUsed="0"/>
-    <w:lsdException w:name="Medium Shading 2 Accent 1" w:semiHidden="0" w:uiPriority="64" w:unhideWhenUsed="0"/>
-    <w:lsdException w:name="Medium List 1 Accent 1" w:semiHidden="0" w:uiPriority="65" w:unhideWhenUsed="0"/>
-    <w:lsdException w:name="Revision" w:unhideWhenUsed="0"/>
-    <w:lsdException w:name="List Paragraph" w:semiHidden="0" w:uiPriority="34" w:unhideWhenUsed="0" w:qFormat="1"/>
-    <w:lsdException w:name="Quote" w:semiHidden="0" w:uiPriority="29" w:unhideWhenUsed="0" w:qFormat="1"/>
-    <w:lsdException w:name="Intense Quote" w:semiHidden="0" w:uiPriority="30" w:unhideWhenUsed="0" w:qFormat="1"/>
-    <w:lsdException w:name="Medium List 2 Accent 1" w:semiHidden="0" w:uiPriority="66" w:unhideWhenUsed="0"/>
-    <w:lsdException w:name="Medium Grid 1 Accent 1" w:semiHidden="0" w:uiPriority="67" w:unhideWhenUsed="0"/>
-    <w:lsdException w:name="Medium Grid 2 Accent 1" w:semiHidden="0" w:uiPriority="68" w:unhideWhenUsed="0"/>
-    <w:lsdException w:name="Medium Grid 3 Accent 1" w:semiHidden="0" w:uiPriority="69" w:unhideWhenUsed="0"/>
-    <w:lsdException w:name="Dark List Accent 1" w:semiHidden="0" w:uiPriority="70" w:unhideWhenUsed="0"/>
-    <w:lsdException w:name="Colorful Shading Accent 1" w:semiHidden="0" w:uiPriority="71" w:unhideWhenUsed="0"/>
-    <w:lsdException w:name="Colorful List Accent 1" w:semiHidden="0" w:uiPriority="72" w:unhideWhenUsed="0"/>
-    <w:lsdException w:name="Colorful Grid Accent 1" w:semiHidden="0" w:uiPriority="73" w:unhideWhenUsed="0"/>
-    <w:lsdException w:name="Light Shading Accent 2" w:semiHidden="0" w:uiPriority="60" w:unhideWhenUsed="0"/>
-    <w:lsdException w:name="Light List Accent 2" w:semiHidden="0" w:uiPriority="61" w:unhideWhenUsed="0"/>
-    <w:lsdException w:name="Light Grid Accent 2" w:semiHidden="0" w:uiPriority="62" w:unhideWhenUsed="0"/>
-    <w:lsdException w:name="Medium Shading 1 Accent 2" w:semiHidden="0" w:uiPriority="63" w:unhideWhenUsed="0"/>
-    <w:lsdException w:name="Medium Shading 2 Accent 2" w:semiHidden="0" w:uiPriority="64" w:unhideWhenUsed="0"/>
-    <w:lsdException w:name="Medium List 1 Accent 2" w:semiHidden="0" w:uiPriority="65" w:unhideWhenUsed="0"/>
-    <w:lsdException w:name="Medium List 2 Accent 2" w:semiHidden="0" w:uiPriority="66" w:unhideWhenUsed="0"/>
-    <w:lsdException w:name="Medium Grid 1 Accent 2" w:semiHidden="0" w:uiPriority="67" w:unhideWhenUsed="0"/>
-    <w:lsdException w:name="Medium Grid 2 Accent 2" w:semiHidden="0" w:uiPriority="68" w:unhideWhenUsed="0"/>
-    <w:lsdException w:name="Medium Grid 3 Accent 2" w:semiHidden="0" w:uiPriority="69" w:unhideWhenUsed="0"/>
-    <w:lsdException w:name="Dark List Accent 2" w:semiHidden="0" w:uiPriority="70" w:unhideWhenUsed="0"/>
-    <w:lsdException w:name="Colorful Shading Accent 2" w:semiHidden="0" w:uiPriority="71" w:unhideWhenUsed="0"/>
-    <w:lsdException w:name="Colorful List Accent 2" w:semiHidden="0" w:uiPriority="72" w:unhideWhenUsed="0"/>
-    <w:lsdException w:name="Colorful Grid Accent 2" w:semiHidden="0" w:uiPriority="73" w:unhideWhenUsed="0"/>
-    <w:lsdException w:name="Light Shading Accent 3" w:semiHidden="0" w:uiPriority="60" w:unhideWhenUsed="0"/>
-    <w:lsdException w:name="Light List Accent 3" w:semiHidden="0" w:uiPriority="61" w:unhideWhenUsed="0"/>
-    <w:lsdException w:name="Light Grid Accent 3" w:semiHidden="0" w:uiPriority="62" w:unhideWhenUsed="0"/>
-    <w:lsdException w:name="Medium Shading 1 Accent 3" w:semiHidden="0" w:uiPriority="63" w:unhideWhenUsed="0"/>
-    <w:lsdException w:name="Medium Shading 2 Accent 3" w:semiHidden="0" w:uiPriority="64" w:unhideWhenUsed="0"/>
-    <w:lsdException w:name="Medium List 1 Accent 3" w:semiHidden="0" w:uiPriority="65" w:unhideWhenUsed="0"/>
-    <w:lsdException w:name="Medium List 2 Accent 3" w:semiHidden="0" w:uiPriority="66" w:unhideWhenUsed="0"/>
-    <w:lsdException w:name="Medium Grid 1 Accent 3" w:semiHidden="0" w:uiPriority="67" w:unhideWhenUsed="0"/>
-    <w:lsdException w:name="Medium Grid 2 Accent 3" w:semiHidden="0" w:uiPriority="68" w:unhideWhenUsed="0"/>
-    <w:lsdException w:name="Medium Grid 3 Accent 3" w:semiHidden="0" w:uiPriority="69" w:unhideWhenUsed="0"/>
-    <w:lsdException w:name="Dark List Accent 3" w:semiHidden="0" w:uiPriority="70" w:unhideWhenUsed="0"/>
-    <w:lsdException w:name="Colorful Shading Accent 3" w:semiHidden="0" w:uiPriority="71" w:unhideWhenUsed="0"/>
-    <w:lsdException w:name="Colorful List Accent 3" w:semiHidden="0" w:uiPriority="72" w:unhideWhenUsed="0"/>
-    <w:lsdException w:name="Colorful Grid Accent 3" w:semiHidden="0" w:uiPriority="73" w:unhideWhenUsed="0"/>
-    <w:lsdException w:name="Light Shading Accent 4" w:semiHidden="0" w:uiPriority="60" w:unhideWhenUsed="0"/>
-    <w:lsdException w:name="Light List Accent 4" w:semiHidden="0" w:uiPriority="61" w:unhideWhenUsed="0"/>
-    <w:lsdException w:name="Light Grid Accent 4" w:semiHidden="0" w:uiPriority="62" w:unhideWhenUsed="0"/>
-    <w:lsdException w:name="Medium Shading 1 Accent 4" w:semiHidden="0" w:uiPriority="63" w:unhideWhenUsed="0"/>
-    <w:lsdException w:name="Medium Shading 2 Accent 4" w:semiHidden="0" w:uiPriority="64" w:unhideWhenUsed="0"/>
-    <w:lsdException w:name="Medium List 1 Accent 4" w:semiHidden="0" w:uiPriority="65" w:unhideWhenUsed="0"/>
-    <w:lsdException w:name="Medium List 2 Accent 4" w:semiHidden="0" w:uiPriority="66" w:unhideWhenUsed="0"/>
-    <w:lsdException w:name="Medium Grid 1 Accent 4" w:semiHidden="0" w:uiPriority="67" w:unhideWhenUsed="0"/>
-    <w:lsdException w:name="Medium Grid 2 Accent 4" w:semiHidden="0" w:uiPriority="68" w:unhideWhenUsed="0"/>
-    <w:lsdException w:name="Medium Grid 3 Accent 4" w:semiHidden="0" w:uiPriority="69" w:unhideWhenUsed="0"/>
-    <w:lsdException w:name="Dark List Accent 4" w:semiHidden="0" w:uiPriority="70" w:unhideWhenUsed="0"/>
-    <w:lsdException w:name="Colorful Shading Accent 4" w:semiHidden="0" w:uiPriority="71" w:unhideWhenUsed="0"/>
-    <w:lsdException w:name="Colorful List Accent 4" w:semiHidden="0" w:uiPriority="72" w:unhideWhenUsed="0"/>
-    <w:lsdException w:name="Colorful Grid Accent 4" w:semiHidden="0" w:uiPriority="73" w:unhideWhenUsed="0"/>
-    <w:lsdException w:name="Light Shading Accent 5" w:semiHidden="0" w:uiPriority="60" w:unhideWhenUsed="0"/>
-    <w:lsdException w:name="Light List Accent 5" w:semiHidden="0" w:uiPriority="61" w:unhideWhenUsed="0"/>
-    <w:lsdException w:name="Light Grid Accent 5" w:semiHidden="0" w:uiPriority="62" w:unhideWhenUsed="0"/>
-    <w:lsdException w:name="Medium Shading 1 Accent 5" w:semiHidden="0" w:uiPriority="63" w:unhideWhenUsed="0"/>
-    <w:lsdException w:name="Medium Shading 2 Accent 5" w:semiHidden="0" w:uiPriority="64" w:unhideWhenUsed="0"/>
-    <w:lsdException w:name="Medium List 1 Accent 5" w:semiHidden="0" w:uiPriority="65" w:unhideWhenUsed="0"/>
-    <w:lsdException w:name="Medium List 2 Accent 5" w:semiHidden="0" w:uiPriority="66" w:unhideWhenUsed="0"/>
-    <w:lsdException w:name="Medium Grid 1 Accent 5" w:semiHidden="0" w:uiPriority="67" w:unhideWhenUsed="0"/>
-    <w:lsdException w:name="Medium Grid 2 Accent 5" w:semiHidden="0" w:uiPriority="68" w:unhideWhenUsed="0"/>
-    <w:lsdException w:name="Medium Grid 3 Accent 5" w:semiHidden="0" w:uiPriority="69" w:unhideWhenUsed="0"/>
-    <w:lsdException w:name="Dark List Accent 5" w:semiHidden="0" w:uiPriority="70" w:unhideWhenUsed="0"/>
-    <w:lsdException w:name="Colorful Shading Accent 5" w:semiHidden="0" w:uiPriority="71" w:unhideWhenUsed="0"/>
-    <w:lsdException w:name="Colorful List Accent 5" w:semiHidden="0" w:uiPriority="72" w:unhideWhenUsed="0"/>
-    <w:lsdException w:name="Colorful Grid Accent 5" w:semiHidden="0" w:uiPriority="73" w:unhideWhenUsed="0"/>
-    <w:lsdException w:name="Light Shading Accent 6" w:semiHidden="0" w:uiPriority="60" w:unhideWhenUsed="0"/>
-    <w:lsdException w:name="Light List Accent 6" w:semiHidden="0" w:uiPriority="61" w:unhideWhenUsed="0"/>
-    <w:lsdException w:name="Light Grid Accent 6" w:semiHidden="0" w:uiPriority="62" w:unhideWhenUsed="0"/>
-    <w:lsdException w:name="Medium Shading 1 Accent 6" w:semiHidden="0" w:uiPriority="63" w:unhideWhenUsed="0"/>
-    <w:lsdException w:name="Medium Shading 2 Accent 6" w:semiHidden="0" w:uiPriority="64" w:unhideWhenUsed="0"/>
-    <w:lsdException w:name="Medium List 1 Accent 6" w:semiHidden="0" w:uiPriority="65" w:unhideWhenUsed="0"/>
-    <w:lsdException w:name="Medium List 2 Accent 6" w:semiHidden="0" w:uiPriority="66" w:unhideWhenUsed="0"/>
-    <w:lsdException w:name="Medium Grid 1 Accent 6" w:semiHidden="0" w:uiPriority="67" w:unhideWhenUsed="0"/>
-    <w:lsdException w:name="Medium Grid 2 Accent 6" w:semiHidden="0" w:uiPriority="68" w:unhideWhenUsed="0"/>
-    <w:lsdException w:name="Medium Grid 3 Accent 6" w:semiHidden="0" w:uiPriority="69" w:unhideWhenUsed="0"/>
-    <w:lsdException w:name="Dark List Accent 6" w:semiHidden="0" w:uiPriority="70" w:unhideWhenUsed="0"/>
-    <w:lsdException w:name="Colorful Shading Accent 6" w:semiHidden="0" w:uiPriority="71" w:unhideWhenUsed="0"/>
-    <w:lsdException w:name="Colorful List Accent 6" w:semiHidden="0" w:uiPriority="72" w:unhideWhenUsed="0"/>
-    <w:lsdException w:name="Colorful Grid Accent 6" w:semiHidden="0" w:uiPriority="73" w:unhideWhenUsed="0"/>
-    <w:lsdException w:name="Subtle Emphasis" w:semiHidden="0" w:uiPriority="19" w:unhideWhenUsed="0" w:qFormat="1"/>
-    <w:lsdException w:name="Intense Emphasis" w:semiHidden="0" w:uiPriority="21" w:unhideWhenUsed="0" w:qFormat="1"/>
-    <w:lsdException w:name="Subtle Reference" w:semiHidden="0" w:uiPriority="31" w:unhideWhenUsed="0" w:qFormat="1"/>
-    <w:lsdException w:name="Intense Reference" w:semiHidden="0" w:uiPriority="32" w:unhideWhenUsed="0" w:qFormat="1"/>
-    <w:lsdException w:name="Book Title" w:semiHidden="0" w:uiPriority="33" w:unhideWhenUsed="0" w:qFormat="1"/>
-    <w:lsdException w:name="Bibliography" w:uiPriority="37"/>
-    <w:lsdException w:name="TOC Heading" w:uiPriority="39" w:qFormat="1"/>
+  <w:latentStyles w:defLockedState="0" w:defUIPriority="99" w:defSemiHidden="0" w:defUnhideWhenUsed="0" w:defQFormat="0" w:count="376">
+    <w:lsdException w:name="Normal" w:uiPriority="0" w:qFormat="1"/>
+    <w:lsdException w:name="heading 1" w:uiPriority="9" w:qFormat="1"/>
+    <w:lsdException w:name="heading 2" w:semiHidden="1" w:uiPriority="9" w:unhideWhenUsed="1" w:qFormat="1"/>
+    <w:lsdException w:name="heading 3" w:semiHidden="1" w:uiPriority="9" w:unhideWhenUsed="1" w:qFormat="1"/>
+    <w:lsdException w:name="heading 4" w:semiHidden="1" w:uiPriority="9" w:unhideWhenUsed="1" w:qFormat="1"/>
+    <w:lsdException w:name="heading 5" w:semiHidden="1" w:uiPriority="9" w:unhideWhenUsed="1" w:qFormat="1"/>
+    <w:lsdException w:name="heading 6" w:semiHidden="1" w:uiPriority="9" w:unhideWhenUsed="1" w:qFormat="1"/>
+    <w:lsdException w:name="heading 7" w:semiHidden="1" w:uiPriority="9" w:unhideWhenUsed="1" w:qFormat="1"/>
+    <w:lsdException w:name="heading 8" w:semiHidden="1" w:uiPriority="9" w:unhideWhenUsed="1" w:qFormat="1"/>
+    <w:lsdException w:name="heading 9" w:semiHidden="1" w:uiPriority="9" w:unhideWhenUsed="1" w:qFormat="1"/>
+    <w:lsdException w:name="index 1" w:semiHidden="1" w:unhideWhenUsed="1"/>
+    <w:lsdException w:name="index 2" w:semiHidden="1" w:unhideWhenUsed="1"/>
+    <w:lsdException w:name="index 3" w:semiHidden="1" w:unhideWhenUsed="1"/>
+    <w:lsdException w:name="index 4" w:semiHidden="1" w:unhideWhenUsed="1"/>
+    <w:lsdException w:name="index 5" w:semiHidden="1" w:unhideWhenUsed="1"/>
+    <w:lsdException w:name="index 6" w:semiHidden="1" w:unhideWhenUsed="1"/>
+    <w:lsdException w:name="index 7" w:semiHidden="1" w:unhideWhenUsed="1"/>
+    <w:lsdException w:name="index 8" w:semiHidden="1" w:unhideWhenUsed="1"/>
+    <w:lsdException w:name="index 9" w:semiHidden="1" w:unhideWhenUsed="1"/>
+    <w:lsdException w:name="toc 1" w:semiHidden="1" w:uiPriority="39" w:unhideWhenUsed="1"/>
+    <w:lsdException w:name="toc 2" w:semiHidden="1" w:uiPriority="39" w:unhideWhenUsed="1"/>
+    <w:lsdException w:name="toc 3" w:semiHidden="1" w:uiPriority="39" w:unhideWhenUsed="1"/>
+    <w:lsdException w:name="toc 4" w:semiHidden="1" w:uiPriority="39" w:unhideWhenUsed="1"/>
+    <w:lsdException w:name="toc 5" w:semiHidden="1" w:uiPriority="39" w:unhideWhenUsed="1"/>
+    <w:lsdException w:name="toc 6" w:semiHidden="1" w:uiPriority="39" w:unhideWhenUsed="1"/>
+    <w:lsdException w:name="toc 7" w:semiHidden="1" w:uiPriority="39" w:unhideWhenUsed="1"/>
+    <w:lsdException w:name="toc 8" w:semiHidden="1" w:uiPriority="39" w:unhideWhenUsed="1"/>
+    <w:lsdException w:name="toc 9" w:semiHidden="1" w:uiPriority="39" w:unhideWhenUsed="1"/>
+    <w:lsdException w:name="Normal Indent" w:semiHidden="1" w:unhideWhenUsed="1"/>
+    <w:lsdException w:name="footnote text" w:semiHidden="1" w:unhideWhenUsed="1"/>
+    <w:lsdException w:name="annotation text" w:semiHidden="1" w:unhideWhenUsed="1"/>
+    <w:lsdException w:name="header" w:semiHidden="1" w:unhideWhenUsed="1"/>
+    <w:lsdException w:name="footer" w:semiHidden="1" w:unhideWhenUsed="1"/>
+    <w:lsdException w:name="index heading" w:semiHidden="1" w:unhideWhenUsed="1"/>
+    <w:lsdException w:name="caption" w:semiHidden="1" w:uiPriority="35" w:unhideWhenUsed="1" w:qFormat="1"/>
+    <w:lsdException w:name="table of figures" w:semiHidden="1" w:unhideWhenUsed="1"/>
+    <w:lsdException w:name="envelope address" w:semiHidden="1" w:unhideWhenUsed="1"/>
+    <w:lsdException w:name="envelope return" w:semiHidden="1" w:unhideWhenUsed="1"/>
+    <w:lsdException w:name="footnote reference" w:semiHidden="1" w:unhideWhenUsed="1"/>
+    <w:lsdException w:name="annotation reference" w:semiHidden="1" w:unhideWhenUsed="1"/>
+    <w:lsdException w:name="line number" w:semiHidden="1" w:unhideWhenUsed="1"/>
+    <w:lsdException w:name="page number" w:semiHidden="1" w:unhideWhenUsed="1"/>
+    <w:lsdException w:name="endnote reference" w:semiHidden="1" w:unhideWhenUsed="1"/>
+    <w:lsdException w:name="endnote text" w:semiHidden="1" w:unhideWhenUsed="1"/>
+    <w:lsdException w:name="table of authorities" w:semiHidden="1" w:unhideWhenUsed="1"/>
+    <w:lsdException w:name="macro" w:semiHidden="1" w:unhideWhenUsed="1"/>
+    <w:lsdException w:name="toa heading" w:semiHidden="1" w:unhideWhenUsed="1"/>
+    <w:lsdException w:name="List" w:semiHidden="1" w:unhideWhenUsed="1"/>
+    <w:lsdException w:name="List Bullet" w:semiHidden="1" w:unhideWhenUsed="1"/>
+    <w:lsdException w:name="List Number" w:semiHidden="1" w:unhideWhenUsed="1"/>
+    <w:lsdException w:name="List 2" w:semiHidden="1" w:unhideWhenUsed="1"/>
+    <w:lsdException w:name="List 3" w:semiHidden="1" w:unhideWhenUsed="1"/>
+    <w:lsdException w:name="List 4" w:semiHidden="1" w:unhideWhenUsed="1"/>
+    <w:lsdException w:name="List 5" w:semiHidden="1" w:unhideWhenUsed="1"/>
+    <w:lsdException w:name="List Bullet 2" w:semiHidden="1" w:unhideWhenUsed="1"/>
+    <w:lsdException w:name="List Bullet 3" w:semiHidden="1" w:unhideWhenUsed="1"/>
+    <w:lsdException w:name="List Bullet 4" w:semiHidden="1" w:unhideWhenUsed="1"/>
+    <w:lsdException w:name="List Bullet 5" w:semiHidden="1" w:unhideWhenUsed="1"/>
+    <w:lsdException w:name="List Number 2" w:semiHidden="1" w:unhideWhenUsed="1"/>
+    <w:lsdException w:name="List Number 3" w:semiHidden="1" w:unhideWhenUsed="1"/>
+    <w:lsdException w:name="List Number 4" w:semiHidden="1" w:unhideWhenUsed="1"/>
+    <w:lsdException w:name="List Number 5" w:semiHidden="1" w:unhideWhenUsed="1"/>
+    <w:lsdException w:name="Title" w:uiPriority="10" w:qFormat="1"/>
+    <w:lsdException w:name="Closing" w:semiHidden="1" w:unhideWhenUsed="1"/>
+    <w:lsdException w:name="Signature" w:semiHidden="1" w:unhideWhenUsed="1"/>
+    <w:lsdException w:name="Default Paragraph Font" w:semiHidden="1" w:uiPriority="1" w:unhideWhenUsed="1"/>
+    <w:lsdException w:name="Body Text" w:semiHidden="1" w:unhideWhenUsed="1"/>
+    <w:lsdException w:name="Body Text Indent" w:semiHidden="1" w:unhideWhenUsed="1"/>
+    <w:lsdException w:name="List Continue" w:semiHidden="1" w:unhideWhenUsed="1"/>
+    <w:lsdException w:name="List Continue 2" w:semiHidden="1" w:unhideWhenUsed="1"/>
+    <w:lsdException w:name="List Continue 3" w:semiHidden="1" w:unhideWhenUsed="1"/>
+    <w:lsdException w:name="List Continue 4" w:semiHidden="1" w:unhideWhenUsed="1"/>
+    <w:lsdException w:name="List Continue 5" w:semiHidden="1" w:unhideWhenUsed="1"/>
+    <w:lsdException w:name="Message Header" w:semiHidden="1" w:unhideWhenUsed="1"/>
+    <w:lsdException w:name="Subtitle" w:uiPriority="11" w:qFormat="1"/>
+    <w:lsdException w:name="Salutation" w:semiHidden="1" w:unhideWhenUsed="1"/>
+    <w:lsdException w:name="Date" w:semiHidden="1" w:unhideWhenUsed="1"/>
+    <w:lsdException w:name="Body Text First Indent" w:semiHidden="1" w:unhideWhenUsed="1"/>
+    <w:lsdException w:name="Body Text First Indent 2" w:semiHidden="1" w:unhideWhenUsed="1"/>
+    <w:lsdException w:name="Note Heading" w:semiHidden="1" w:unhideWhenUsed="1"/>
+    <w:lsdException w:name="Body Text 2" w:semiHidden="1" w:unhideWhenUsed="1"/>
+    <w:lsdException w:name="Body Text 3" w:semiHidden="1" w:unhideWhenUsed="1"/>
+    <w:lsdException w:name="Body Text Indent 2" w:semiHidden="1" w:unhideWhenUsed="1"/>
+    <w:lsdException w:name="Body Text Indent 3" w:semiHidden="1" w:unhideWhenUsed="1"/>
+    <w:lsdException w:name="Block Text" w:semiHidden="1" w:unhideWhenUsed="1"/>
+    <w:lsdException w:name="Hyperlink" w:semiHidden="1" w:unhideWhenUsed="1"/>
+    <w:lsdException w:name="FollowedHyperlink" w:semiHidden="1" w:unhideWhenUsed="1"/>
+    <w:lsdException w:name="Strong" w:uiPriority="22" w:qFormat="1"/>
+    <w:lsdException w:name="Emphasis" w:uiPriority="20" w:qFormat="1"/>
+    <w:lsdException w:name="Document Map" w:semiHidden="1" w:unhideWhenUsed="1"/>
+    <w:lsdException w:name="Plain Text" w:semiHidden="1" w:unhideWhenUsed="1"/>
+    <w:lsdException w:name="E-mail Signature" w:semiHidden="1" w:unhideWhenUsed="1"/>
+    <w:lsdException w:name="HTML Top of Form" w:semiHidden="1" w:unhideWhenUsed="1"/>
+    <w:lsdException w:name="HTML Bottom of Form" w:semiHidden="1" w:unhideWhenUsed="1"/>
+    <w:lsdException w:name="Normal (Web)" w:semiHidden="1" w:uiPriority="0" w:unhideWhenUsed="1"/>
+    <w:lsdException w:name="HTML Acronym" w:semiHidden="1" w:unhideWhenUsed="1"/>
+    <w:lsdException w:name="HTML Address" w:semiHidden="1" w:unhideWhenUsed="1"/>
+    <w:lsdException w:name="HTML Cite" w:semiHidden="1" w:unhideWhenUsed="1"/>
+    <w:lsdException w:name="HTML Code" w:semiHidden="1" w:unhideWhenUsed="1"/>
+    <w:lsdException w:name="HTML Definition" w:semiHidden="1" w:unhideWhenUsed="1"/>
+    <w:lsdException w:name="HTML Keyboard" w:semiHidden="1" w:unhideWhenUsed="1"/>
+    <w:lsdException w:name="HTML Preformatted" w:semiHidden="1" w:unhideWhenUsed="1"/>
+    <w:lsdException w:name="HTML Sample" w:semiHidden="1" w:unhideWhenUsed="1"/>
+    <w:lsdException w:name="HTML Typewriter" w:semiHidden="1" w:unhideWhenUsed="1"/>
+    <w:lsdException w:name="HTML Variable" w:semiHidden="1" w:unhideWhenUsed="1"/>
+    <w:lsdException w:name="Normal Table" w:semiHidden="1" w:unhideWhenUsed="1"/>
+    <w:lsdException w:name="annotation subject" w:semiHidden="1" w:unhideWhenUsed="1"/>
+    <w:lsdException w:name="No List" w:semiHidden="1" w:unhideWhenUsed="1"/>
+    <w:lsdException w:name="Outline List 1" w:semiHidden="1" w:unhideWhenUsed="1"/>
+    <w:lsdException w:name="Outline List 2" w:semiHidden="1" w:unhideWhenUsed="1"/>
+    <w:lsdException w:name="Outline List 3" w:semiHidden="1" w:unhideWhenUsed="1"/>
+    <w:lsdException w:name="Table Simple 1" w:semiHidden="1" w:unhideWhenUsed="1"/>
+    <w:lsdException w:name="Table Simple 2" w:semiHidden="1" w:unhideWhenUsed="1"/>
+    <w:lsdException w:name="Table Simple 3" w:semiHidden="1" w:unhideWhenUsed="1"/>
+    <w:lsdException w:name="Table Classic 1" w:semiHidden="1" w:unhideWhenUsed="1"/>
+    <w:lsdException w:name="Table Classic 2" w:semiHidden="1" w:unhideWhenUsed="1"/>
+    <w:lsdException w:name="Table Classic 3" w:semiHidden="1" w:unhideWhenUsed="1"/>
+    <w:lsdException w:name="Table Classic 4" w:semiHidden="1" w:unhideWhenUsed="1"/>
+    <w:lsdException w:name="Table Colorful 1" w:semiHidden="1" w:unhideWhenUsed="1"/>
+    <w:lsdException w:name="Table Colorful 2" w:semiHidden="1" w:unhideWhenUsed="1"/>
+    <w:lsdException w:name="Table Colorful 3" w:semiHidden="1" w:unhideWhenUsed="1"/>
+    <w:lsdException w:name="Table Columns 1" w:semiHidden="1" w:unhideWhenUsed="1"/>
+    <w:lsdException w:name="Table Columns 2" w:semiHidden="1" w:unhideWhenUsed="1"/>
+    <w:lsdException w:name="Table Columns 3" w:semiHidden="1" w:unhideWhenUsed="1"/>
+    <w:lsdException w:name="Table Columns 4" w:semiHidden="1" w:unhideWhenUsed="1"/>
+    <w:lsdException w:name="Table Columns 5" w:semiHidden="1" w:unhideWhenUsed="1"/>
+    <w:lsdException w:name="Table Grid 1" w:semiHidden="1" w:unhideWhenUsed="1"/>
+    <w:lsdException w:name="Table Grid 2" w:semiHidden="1" w:unhideWhenUsed="1"/>
+    <w:lsdException w:name="Table Grid 3" w:semiHidden="1" w:unhideWhenUsed="1"/>
+    <w:lsdException w:name="Table Grid 4" w:semiHidden="1" w:unhideWhenUsed="1"/>
+    <w:lsdException w:name="Table Grid 5" w:semiHidden="1" w:unhideWhenUsed="1"/>
+    <w:lsdException w:name="Table Grid 6" w:semiHidden="1" w:unhideWhenUsed="1"/>
+    <w:lsdException w:name="Table Grid 7" w:semiHidden="1" w:unhideWhenUsed="1"/>
+    <w:lsdException w:name="Table Grid 8" w:semiHidden="1" w:unhideWhenUsed="1"/>
+    <w:lsdException w:name="Table List 1" w:semiHidden="1" w:unhideWhenUsed="1"/>
+    <w:lsdException w:name="Table List 2" w:semiHidden="1" w:unhideWhenUsed="1"/>
+    <w:lsdException w:name="Table List 3" w:semiHidden="1" w:unhideWhenUsed="1"/>
+    <w:lsdException w:name="Table List 4" w:semiHidden="1" w:unhideWhenUsed="1"/>
+    <w:lsdException w:name="Table List 5" w:semiHidden="1" w:unhideWhenUsed="1"/>
+    <w:lsdException w:name="Table List 6" w:semiHidden="1" w:unhideWhenUsed="1"/>
+    <w:lsdException w:name="Table List 7" w:semiHidden="1" w:unhideWhenUsed="1"/>
+    <w:lsdException w:name="Table List 8" w:semiHidden="1" w:unhideWhenUsed="1"/>
+    <w:lsdException w:name="Table 3D effects 1" w:semiHidden="1" w:unhideWhenUsed="1"/>
+    <w:lsdException w:name="Table 3D effects 2" w:semiHidden="1" w:unhideWhenUsed="1"/>
+    <w:lsdException w:name="Table 3D effects 3" w:semiHidden="1" w:unhideWhenUsed="1"/>
+    <w:lsdException w:name="Table Contemporary" w:semiHidden="1" w:unhideWhenUsed="1"/>
+    <w:lsdException w:name="Table Elegant" w:semiHidden="1" w:unhideWhenUsed="1"/>
+    <w:lsdException w:name="Table Professional" w:semiHidden="1" w:unhideWhenUsed="1"/>
+    <w:lsdException w:name="Table Subtle 1" w:semiHidden="1" w:unhideWhenUsed="1"/>
+    <w:lsdException w:name="Table Subtle 2" w:semiHidden="1" w:unhideWhenUsed="1"/>
+    <w:lsdException w:name="Table Web 1" w:semiHidden="1" w:unhideWhenUsed="1"/>
+    <w:lsdException w:name="Table Web 2" w:semiHidden="1" w:unhideWhenUsed="1"/>
+    <w:lsdException w:name="Table Web 3" w:semiHidden="1" w:unhideWhenUsed="1"/>
+    <w:lsdException w:name="Balloon Text" w:semiHidden="1" w:unhideWhenUsed="1"/>
+    <w:lsdException w:name="Table Grid" w:uiPriority="59"/>
+    <w:lsdException w:name="Table Theme" w:semiHidden="1" w:unhideWhenUsed="1"/>
+    <w:lsdException w:name="Placeholder Text" w:semiHidden="1"/>
+    <w:lsdException w:name="No Spacing" w:uiPriority="1" w:qFormat="1"/>
+    <w:lsdException w:name="Light Shading" w:uiPriority="60"/>
+    <w:lsdException w:name="Light List" w:uiPriority="61"/>
+    <w:lsdException w:name="Light Grid" w:uiPriority="62"/>
+    <w:lsdException w:name="Medium Shading 1" w:uiPriority="63"/>
+    <w:lsdException w:name="Medium Shading 2" w:uiPriority="64"/>
+    <w:lsdException w:name="Medium List 1" w:uiPriority="65"/>
+    <w:lsdException w:name="Medium List 2" w:uiPriority="66"/>
+    <w:lsdException w:name="Medium Grid 1" w:uiPriority="67"/>
+    <w:lsdException w:name="Medium Grid 2" w:uiPriority="68"/>
+    <w:lsdException w:name="Medium Grid 3" w:uiPriority="69"/>
+    <w:lsdException w:name="Dark List" w:uiPriority="70"/>
+    <w:lsdException w:name="Colorful Shading" w:uiPriority="71"/>
+    <w:lsdException w:name="Colorful List" w:uiPriority="72"/>
+    <w:lsdException w:name="Colorful Grid" w:uiPriority="73"/>
+    <w:lsdException w:name="Light Shading Accent 1" w:uiPriority="60"/>
+    <w:lsdException w:name="Light List Accent 1" w:uiPriority="61"/>
+    <w:lsdException w:name="Light Grid Accent 1" w:uiPriority="62"/>
+    <w:lsdException w:name="Medium Shading 1 Accent 1" w:uiPriority="63"/>
+    <w:lsdException w:name="Medium Shading 2 Accent 1" w:uiPriority="64"/>
+    <w:lsdException w:name="Medium List 1 Accent 1" w:uiPriority="65"/>
+    <w:lsdException w:name="Revision" w:semiHidden="1"/>
+    <w:lsdException w:name="List Paragraph" w:uiPriority="34" w:qFormat="1"/>
+    <w:lsdException w:name="Quote" w:uiPriority="29" w:qFormat="1"/>
+    <w:lsdException w:name="Intense Quote" w:uiPriority="30" w:qFormat="1"/>
+    <w:lsdException w:name="Medium List 2 Accent 1" w:uiPriority="66"/>
+    <w:lsdException w:name="Medium Grid 1 Accent 1" w:uiPriority="67"/>
+    <w:lsdException w:name="Medium Grid 2 Accent 1" w:uiPriority="68"/>
+    <w:lsdException w:name="Medium Grid 3 Accent 1" w:uiPriority="69"/>
+    <w:lsdException w:name="Dark List Accent 1" w:uiPriority="70"/>
+    <w:lsdException w:name="Colorful Shading Accent 1" w:uiPriority="71"/>
+    <w:lsdException w:name="Colorful List Accent 1" w:uiPriority="72"/>
+    <w:lsdException w:name="Colorful Grid Accent 1" w:uiPriority="73"/>
+    <w:lsdException w:name="Light Shading Accent 2" w:uiPriority="60"/>
+    <w:lsdException w:name="Light List Accent 2" w:uiPriority="61"/>
+    <w:lsdException w:name="Light Grid Accent 2" w:uiPriority="62"/>
+    <w:lsdException w:name="Medium Shading 1 Accent 2" w:uiPriority="63"/>
+    <w:lsdException w:name="Medium Shading 2 Accent 2" w:uiPriority="64"/>
+    <w:lsdException w:name="Medium List 1 Accent 2" w:uiPriority="65"/>
+    <w:lsdException w:name="Medium List 2 Accent 2" w:uiPriority="66"/>
+    <w:lsdException w:name="Medium Grid 1 Accent 2" w:uiPriority="67"/>
+    <w:lsdException w:name="Medium Grid 2 Accent 2" w:uiPriority="68"/>
+    <w:lsdException w:name="Medium Grid 3 Accent 2" w:uiPriority="69"/>
+    <w:lsdException w:name="Dark List Accent 2" w:uiPriority="70"/>
+    <w:lsdException w:name="Colorful Shading Accent 2" w:uiPriority="71"/>
+    <w:lsdException w:name="Colorful List Accent 2" w:uiPriority="72"/>
+    <w:lsdException w:name="Colorful Grid Accent 2" w:uiPriority="73"/>
+    <w:lsdException w:name="Light Shading Accent 3" w:uiPriority="60"/>
+    <w:lsdException w:name="Light List Accent 3" w:uiPriority="61"/>
+    <w:lsdException w:name="Light Grid Accent 3" w:uiPriority="62"/>
+    <w:lsdException w:name="Medium Shading 1 Accent 3" w:uiPriority="63"/>
+    <w:lsdException w:name="Medium Shading 2 Accent 3" w:uiPriority="64"/>
+    <w:lsdException w:name="Medium List 1 Accent 3" w:uiPriority="65"/>
+    <w:lsdException w:name="Medium List 2 Accent 3" w:uiPriority="66"/>
+    <w:lsdException w:name="Medium Grid 1 Accent 3" w:uiPriority="67"/>
+    <w:lsdException w:name="Medium Grid 2 Accent 3" w:uiPriority="68"/>
+    <w:lsdException w:name="Medium Grid 3 Accent 3" w:uiPriority="69"/>
+    <w:lsdException w:name="Dark List Accent 3" w:uiPriority="70"/>
+    <w:lsdException w:name="Colorful Shading Accent 3" w:uiPriority="71"/>
+    <w:lsdException w:name="Colorful List Accent 3" w:uiPriority="72"/>
+    <w:lsdException w:name="Colorful Grid Accent 3" w:uiPriority="73"/>
+    <w:lsdException w:name="Light Shading Accent 4" w:uiPriority="60"/>
+    <w:lsdException w:name="Light List Accent 4" w:uiPriority="61"/>
+    <w:lsdException w:name="Light Grid Accent 4" w:uiPriority="62"/>
+    <w:lsdException w:name="Medium Shading 1 Accent 4" w:uiPriority="63"/>
+    <w:lsdException w:name="Medium Shading 2 Accent 4" w:uiPriority="64"/>
+    <w:lsdException w:name="Medium List 1 Accent 4" w:uiPriority="65"/>
+    <w:lsdException w:name="Medium List 2 Accent 4" w:uiPriority="66"/>
+    <w:lsdException w:name="Medium Grid 1 Accent 4" w:uiPriority="67"/>
+    <w:lsdException w:name="Medium Grid 2 Accent 4" w:uiPriority="68"/>
+    <w:lsdException w:name="Medium Grid 3 Accent 4" w:uiPriority="69"/>
+    <w:lsdException w:name="Dark List Accent 4" w:uiPriority="70"/>
+    <w:lsdException w:name="Colorful Shading Accent 4" w:uiPriority="71"/>
+    <w:lsdException w:name="Colorful List Accent 4" w:uiPriority="72"/>
+    <w:lsdException w:name="Colorful Grid Accent 4" w:uiPriority="73"/>
+    <w:lsdException w:name="Light Shading Accent 5" w:uiPriority="60"/>
+    <w:lsdException w:name="Light List Accent 5" w:uiPriority="61"/>
+    <w:lsdException w:name="Light Grid Accent 5" w:uiPriority="62"/>
+    <w:lsdException w:name="Medium Shading 1 Accent 5" w:uiPriority="63"/>
+    <w:lsdException w:name="Medium Shading 2 Accent 5" w:uiPriority="64"/>
+    <w:lsdException w:name="Medium List 1 Accent 5" w:uiPriority="65"/>
+    <w:lsdException w:name="Medium List 2 Accent 5" w:uiPriority="66"/>
+    <w:lsdException w:name="Medium Grid 1 Accent 5" w:uiPriority="67"/>
+    <w:lsdException w:name="Medium Grid 2 Accent 5" w:uiPriority="68"/>
+    <w:lsdException w:name="Medium Grid 3 Accent 5" w:uiPriority="69"/>
+    <w:lsdException w:name="Dark List Accent 5" w:uiPriority="70"/>
+    <w:lsdException w:name="Colorful Shading Accent 5" w:uiPriority="71"/>
+    <w:lsdException w:name="Colorful List Accent 5" w:uiPriority="72"/>
+    <w:lsdException w:name="Colorful Grid Accent 5" w:uiPriority="73"/>
+    <w:lsdException w:name="Light Shading Accent 6" w:uiPriority="60"/>
+    <w:lsdException w:name="Light List Accent 6" w:uiPriority="61"/>
+    <w:lsdException w:name="Light Grid Accent 6" w:uiPriority="62"/>
+    <w:lsdException w:name="Medium Shading 1 Accent 6" w:uiPriority="63"/>
+    <w:lsdException w:name="Medium Shading 2 Accent 6" w:uiPriority="64"/>
+    <w:lsdException w:name="Medium List 1 Accent 6" w:uiPriority="65"/>
+    <w:lsdException w:name="Medium List 2 Accent 6" w:uiPriority="66"/>
+    <w:lsdException w:name="Medium Grid 1 Accent 6" w:uiPriority="67"/>
+    <w:lsdException w:name="Medium Grid 2 Accent 6" w:uiPriority="68"/>
+    <w:lsdException w:name="Medium Grid 3 Accent 6" w:uiPriority="69"/>
+    <w:lsdException w:name="Dark List Accent 6" w:uiPriority="70"/>
+    <w:lsdException w:name="Colorful Shading Accent 6" w:uiPriority="71"/>
+    <w:lsdException w:name="Colorful List Accent 6" w:uiPriority="72"/>
+    <w:lsdException w:name="Colorful Grid Accent 6" w:uiPriority="73"/>
+    <w:lsdException w:name="Subtle Emphasis" w:uiPriority="19" w:qFormat="1"/>
+    <w:lsdException w:name="Intense Emphasis" w:uiPriority="21" w:qFormat="1"/>
+    <w:lsdException w:name="Subtle Reference" w:uiPriority="31" w:qFormat="1"/>
+    <w:lsdException w:name="Intense Reference" w:uiPriority="32" w:qFormat="1"/>
+    <w:lsdException w:name="Book Title" w:uiPriority="33" w:qFormat="1"/>
+    <w:lsdException w:name="Bibliography" w:semiHidden="1" w:uiPriority="37" w:unhideWhenUsed="1"/>
+    <w:lsdException w:name="TOC Heading" w:semiHidden="1" w:uiPriority="39" w:unhideWhenUsed="1" w:qFormat="1"/>
+    <w:lsdException w:name="Plain Table 1" w:uiPriority="41"/>
+    <w:lsdException w:name="Plain Table 2" w:uiPriority="42"/>
+    <w:lsdException w:name="Plain Table 3" w:uiPriority="43"/>
+    <w:lsdException w:name="Plain Table 4" w:uiPriority="44"/>
+    <w:lsdException w:name="Plain Table 5" w:uiPriority="45"/>
+    <w:lsdException w:name="Grid Table Light" w:uiPriority="40"/>
+    <w:lsdException w:name="Grid Table 1 Light" w:uiPriority="46"/>
+    <w:lsdException w:name="Grid Table 2" w:uiPriority="47"/>
+    <w:lsdException w:name="Grid Table 3" w:uiPriority="48"/>
+    <w:lsdException w:name="Grid Table 4" w:uiPriority="49"/>
+    <w:lsdException w:name="Grid Table 5 Dark" w:uiPriority="50"/>
+    <w:lsdException w:name="Grid Table 6 Colorful" w:uiPriority="51"/>
+    <w:lsdException w:name="Grid Table 7 Colorful" w:uiPriority="52"/>
+    <w:lsdException w:name="Grid Table 1 Light Accent 1" w:uiPriority="46"/>
+    <w:lsdException w:name="Grid Table 2 Accent 1" w:uiPriority="47"/>
+    <w:lsdException w:name="Grid Table 3 Accent 1" w:uiPriority="48"/>
+    <w:lsdException w:name="Grid Table 4 Accent 1" w:uiPriority="49"/>
+    <w:lsdException w:name="Grid Table 5 Dark Accent 1" w:uiPriority="50"/>
+    <w:lsdException w:name="Grid Table 6 Colorful Accent 1" w:uiPriority="51"/>
+    <w:lsdException w:name="Grid Table 7 Colorful Accent 1" w:uiPriority="52"/>
+    <w:lsdException w:name="Grid Table 1 Light Accent 2" w:uiPriority="46"/>
+    <w:lsdException w:name="Grid Table 2 Accent 2" w:uiPriority="47"/>
+    <w:lsdException w:name="Grid Table 3 Accent 2" w:uiPriority="48"/>
+    <w:lsdException w:name="Grid Table 4 Accent 2" w:uiPriority="49"/>
+    <w:lsdException w:name="Grid Table 5 Dark Accent 2" w:uiPriority="50"/>
+    <w:lsdException w:name="Grid Table 6 Colorful Accent 2" w:uiPriority="51"/>
+    <w:lsdException w:name="Grid Table 7 Colorful Accent 2" w:uiPriority="52"/>
+    <w:lsdException w:name="Grid Table 1 Light Accent 3" w:uiPriority="46"/>
+    <w:lsdException w:name="Grid Table 2 Accent 3" w:uiPriority="47"/>
+    <w:lsdException w:name="Grid Table 3 Accent 3" w:uiPriority="48"/>
+    <w:lsdException w:name="Grid Table 4 Accent 3" w:uiPriority="49"/>
+    <w:lsdException w:name="Grid Table 5 Dark Accent 3" w:uiPriority="50"/>
+    <w:lsdException w:name="Grid Table 6 Colorful Accent 3" w:uiPriority="51"/>
+    <w:lsdException w:name="Grid Table 7 Colorful Accent 3" w:uiPriority="52"/>
+    <w:lsdException w:name="Grid Table 1 Light Accent 4" w:uiPriority="46"/>
+    <w:lsdException w:name="Grid Table 2 Accent 4" w:uiPriority="47"/>
+    <w:lsdException w:name="Grid Table 3 Accent 4" w:uiPriority="48"/>
+    <w:lsdException w:name="Grid Table 4 Accent 4" w:uiPriority="49"/>
+    <w:lsdException w:name="Grid Table 5 Dark Accent 4" w:uiPriority="50"/>
+    <w:lsdException w:name="Grid Table 6 Colorful Accent 4" w:uiPriority="51"/>
+    <w:lsdException w:name="Grid Table 7 Colorful Accent 4" w:uiPriority="52"/>
+    <w:lsdException w:name="Grid Table 1 Light Accent 5" w:uiPriority="46"/>
+    <w:lsdException w:name="Grid Table 2 Accent 5" w:uiPriority="47"/>
+    <w:lsdException w:name="Grid Table 3 Accent 5" w:uiPriority="48"/>
+    <w:lsdException w:name="Grid Table 4 Accent 5" w:uiPriority="49"/>
+    <w:lsdException w:name="Grid Table 5 Dark Accent 5" w:uiPriority="50"/>
+    <w:lsdException w:name="Grid Table 6 Colorful Accent 5" w:uiPriority="51"/>
+    <w:lsdException w:name="Grid Table 7 Colorful Accent 5" w:uiPriority="52"/>
+    <w:lsdException w:name="Grid Table 1 Light Accent 6" w:uiPriority="46"/>
+    <w:lsdException w:name="Grid Table 2 Accent 6" w:uiPriority="47"/>
+    <w:lsdException w:name="Grid Table 3 Accent 6" w:uiPriority="48"/>
+    <w:lsdException w:name="Grid Table 4 Accent 6" w:uiPriority="49"/>
+    <w:lsdException w:name="Grid Table 5 Dark Accent 6" w:uiPriority="50"/>
+    <w:lsdException w:name="Grid Table 6 Colorful Accent 6" w:uiPriority="51"/>
+    <w:lsdException w:name="Grid Table 7 Colorful Accent 6" w:uiPriority="52"/>
+    <w:lsdException w:name="List Table 1 Light" w:uiPriority="46"/>
+    <w:lsdException w:name="List Table 2" w:uiPriority="47"/>
+    <w:lsdException w:name="List Table 3" w:uiPriority="48"/>
+    <w:lsdException w:name="List Table 4" w:uiPriority="49"/>
+    <w:lsdException w:name="List Table 5 Dark" w:uiPriority="50"/>
+    <w:lsdException w:name="List Table 6 Colorful" w:uiPriority="51"/>
+    <w:lsdException w:name="List Table 7 Colorful" w:uiPriority="52"/>
+    <w:lsdException w:name="List Table 1 Light Accent 1" w:uiPriority="46"/>
+    <w:lsdException w:name="List Table 2 Accent 1" w:uiPriority="47"/>
+    <w:lsdException w:name="List Table 3 Accent 1" w:uiPriority="48"/>
+    <w:lsdException w:name="List Table 4 Accent 1" w:uiPriority="49"/>
+    <w:lsdException w:name="List Table 5 Dark Accent 1" w:uiPriority="50"/>
+    <w:lsdException w:name="List Table 6 Colorful Accent 1" w:uiPriority="51"/>
+    <w:lsdException w:name="List Table 7 Colorful Accent 1" w:uiPriority="52"/>
+    <w:lsdException w:name="List Table 1 Light Accent 2" w:uiPriority="46"/>
+    <w:lsdException w:name="List Table 2 Accent 2" w:uiPriority="47"/>
+    <w:lsdException w:name="List Table 3 Accent 2" w:uiPriority="48"/>
+    <w:lsdException w:name="List Table 4 Accent 2" w:uiPriority="49"/>
+    <w:lsdException w:name="List Table 5 Dark Accent 2" w:uiPriority="50"/>
+    <w:lsdException w:name="List Table 6 Colorful Accent 2" w:uiPriority="51"/>
+    <w:lsdException w:name="List Table 7 Colorful Accent 2" w:uiPriority="52"/>
+    <w:lsdException w:name="List Table 1 Light Accent 3" w:uiPriority="46"/>
+    <w:lsdException w:name="List Table 2 Accent 3" w:uiPriority="47"/>
+    <w:lsdException w:name="List Table 3 Accent 3" w:uiPriority="48"/>
+    <w:lsdException w:name="List Table 4 Accent 3" w:uiPriority="49"/>
+    <w:lsdException w:name="List Table 5 Dark Accent 3" w:uiPriority="50"/>
+    <w:lsdException w:name="List Table 6 Colorful Accent 3" w:uiPriority="51"/>
+    <w:lsdException w:name="List Table 7 Colorful Accent 3" w:uiPriority="52"/>
+    <w:lsdException w:name="List Table 1 Light Accent 4" w:uiPriority="46"/>
+    <w:lsdException w:name="List Table 2 Accent 4" w:uiPriority="47"/>
+    <w:lsdException w:name="List Table 3 Accent 4" w:uiPriority="48"/>
+    <w:lsdException w:name="List Table 4 Accent 4" w:uiPriority="49"/>
+    <w:lsdException w:name="List Table 5 Dark Accent 4" w:uiPriority="50"/>
+    <w:lsdException w:name="List Table 6 Colorful Accent 4" w:uiPriority="51"/>
+    <w:lsdException w:name="List Table 7 Colorful Accent 4" w:uiPriority="52"/>
+    <w:lsdException w:name="List Table 1 Light Accent 5" w:uiPriority="46"/>
+    <w:lsdException w:name="List Table 2 Accent 5" w:uiPriority="47"/>
+    <w:lsdException w:name="List Table 3 Accent 5" w:uiPriority="48"/>
+    <w:lsdException w:name="List Table 4 Accent 5" w:uiPriority="49"/>
+    <w:lsdException w:name="List Table 5 Dark Accent 5" w:uiPriority="50"/>
+    <w:lsdException w:name="List Table 6 Colorful Accent 5" w:uiPriority="51"/>
+    <w:lsdException w:name="List Table 7 Colorful Accent 5" w:uiPriority="52"/>
+    <w:lsdException w:name="List Table 1 Light Accent 6" w:uiPriority="46"/>
+    <w:lsdException w:name="List Table 2 Accent 6" w:uiPriority="47"/>
+    <w:lsdException w:name="List Table 3 Accent 6" w:uiPriority="48"/>
+    <w:lsdException w:name="List Table 4 Accent 6" w:uiPriority="49"/>
+    <w:lsdException w:name="List Table 5 Dark Accent 6" w:uiPriority="50"/>
+    <w:lsdException w:name="List Table 6 Colorful Accent 6" w:uiPriority="51"/>
+    <w:lsdException w:name="List Table 7 Colorful Accent 6" w:uiPriority="52"/>
+    <w:lsdException w:name="Mention" w:semiHidden="1" w:unhideWhenUsed="1"/>
+    <w:lsdException w:name="Smart Hyperlink" w:semiHidden="1" w:unhideWhenUsed="1"/>
+    <w:lsdException w:name="Hashtag" w:semiHidden="1" w:unhideWhenUsed="1"/>
+    <w:lsdException w:name="Unresolved Mention" w:semiHidden="1" w:unhideWhenUsed="1"/>
+    <w:lsdException w:name="Smart Link" w:semiHidden="1" w:unhideWhenUsed="1"/>
   </w:latentStyles>
-  <w:style w:type="paragraph" w:default="1" w:styleId="a">
+  <w:style w:type="paragraph" w:default="1" w:styleId="Normal">
     <w:name w:val="Normal"/>
     <w:qFormat/>
     <w:rsid w:val="00F23272"/>
@@ -2419,18 +2826,17 @@
       <w:sz w:val="22"/>
     </w:rPr>
   </w:style>
-  <w:style w:type="character" w:default="1" w:styleId="a0">
+  <w:style w:type="character" w:default="1" w:styleId="Policepardfaut">
     <w:name w:val="Default Paragraph Font"/>
     <w:uiPriority w:val="1"/>
     <w:semiHidden/>
     <w:unhideWhenUsed/>
   </w:style>
-  <w:style w:type="table" w:default="1" w:styleId="a1">
+  <w:style w:type="table" w:default="1" w:styleId="TableauNormal">
     <w:name w:val="Normal Table"/>
     <w:uiPriority w:val="99"/>
     <w:semiHidden/>
     <w:unhideWhenUsed/>
-    <w:qFormat/>
     <w:tblPr>
       <w:tblInd w:w="0" w:type="dxa"/>
       <w:tblCellMar>
@@ -2441,15 +2847,15 @@
       </w:tblCellMar>
     </w:tblPr>
   </w:style>
-  <w:style w:type="numbering" w:default="1" w:styleId="a2">
+  <w:style w:type="numbering" w:default="1" w:styleId="Aucuneliste">
     <w:name w:val="No List"/>
     <w:uiPriority w:val="99"/>
     <w:semiHidden/>
     <w:unhideWhenUsed/>
   </w:style>
-  <w:style w:type="character" w:styleId="a3">
+  <w:style w:type="character" w:styleId="lev">
     <w:name w:val="Strong"/>
-    <w:basedOn w:val="a0"/>
+    <w:basedOn w:val="Policepardfaut"/>
     <w:uiPriority w:val="22"/>
     <w:qFormat/>
     <w:rsid w:val="00020EA8"/>
@@ -2460,11 +2866,11 @@
   </w:style>
   <w:style w:type="character" w:customStyle="1" w:styleId="html-tag">
     <w:name w:val="html-tag"/>
-    <w:basedOn w:val="a0"/>
+    <w:basedOn w:val="Policepardfaut"/>
     <w:qFormat/>
     <w:rsid w:val="00020EA8"/>
   </w:style>
-  <w:style w:type="character" w:customStyle="1" w:styleId="a4">
+  <w:style w:type="character" w:customStyle="1" w:styleId="a">
     <w:name w:val="Абзац списка Знак"/>
     <w:uiPriority w:val="34"/>
     <w:qFormat/>
@@ -2507,8 +2913,8 @@
   </w:style>
   <w:style w:type="paragraph" w:customStyle="1" w:styleId="Heading">
     <w:name w:val="Heading"/>
-    <w:basedOn w:val="a"/>
-    <w:next w:val="a5"/>
+    <w:basedOn w:val="Normal"/>
+    <w:next w:val="Corpsdetexte"/>
     <w:qFormat/>
     <w:rsid w:val="002A202C"/>
     <w:pPr>
@@ -2521,17 +2927,17 @@
       <w:szCs w:val="28"/>
     </w:rPr>
   </w:style>
-  <w:style w:type="paragraph" w:styleId="a5">
+  <w:style w:type="paragraph" w:styleId="Corpsdetexte">
     <w:name w:val="Body Text"/>
-    <w:basedOn w:val="a"/>
+    <w:basedOn w:val="Normal"/>
     <w:rsid w:val="002A202C"/>
     <w:pPr>
       <w:spacing w:after="140"/>
     </w:pPr>
   </w:style>
-  <w:style w:type="paragraph" w:styleId="a6">
+  <w:style w:type="paragraph" w:styleId="Liste">
     <w:name w:val="List"/>
-    <w:basedOn w:val="a5"/>
+    <w:basedOn w:val="Corpsdetexte"/>
     <w:rsid w:val="002A202C"/>
     <w:rPr>
       <w:rFonts w:cs="Arial"/>
@@ -2539,7 +2945,7 @@
   </w:style>
   <w:style w:type="paragraph" w:customStyle="1" w:styleId="1">
     <w:name w:val="Название объекта1"/>
-    <w:basedOn w:val="a"/>
+    <w:basedOn w:val="Normal"/>
     <w:qFormat/>
     <w:rsid w:val="002A202C"/>
     <w:pPr>
@@ -2556,7 +2962,7 @@
   </w:style>
   <w:style w:type="paragraph" w:customStyle="1" w:styleId="Index">
     <w:name w:val="Index"/>
-    <w:basedOn w:val="a"/>
+    <w:basedOn w:val="Normal"/>
     <w:qFormat/>
     <w:rsid w:val="002A202C"/>
     <w:pPr>
@@ -2568,8 +2974,8 @@
   </w:style>
   <w:style w:type="paragraph" w:customStyle="1" w:styleId="10">
     <w:name w:val="Заголовок1"/>
-    <w:basedOn w:val="a"/>
-    <w:next w:val="a5"/>
+    <w:basedOn w:val="Normal"/>
+    <w:next w:val="Corpsdetexte"/>
     <w:qFormat/>
     <w:rsid w:val="002A202C"/>
     <w:pPr>
@@ -2584,7 +2990,7 @@
   </w:style>
   <w:style w:type="paragraph" w:customStyle="1" w:styleId="11">
     <w:name w:val="Указатель1"/>
-    <w:basedOn w:val="a"/>
+    <w:basedOn w:val="Normal"/>
     <w:qFormat/>
     <w:rsid w:val="002A202C"/>
     <w:pPr>
@@ -2594,9 +3000,9 @@
       <w:rFonts w:cs="Arial"/>
     </w:rPr>
   </w:style>
-  <w:style w:type="paragraph" w:styleId="a7">
+  <w:style w:type="paragraph" w:styleId="Paragraphedeliste">
     <w:name w:val="List Paragraph"/>
-    <w:basedOn w:val="a"/>
+    <w:basedOn w:val="Normal"/>
     <w:uiPriority w:val="34"/>
     <w:qFormat/>
     <w:rsid w:val="00CC2966"/>
@@ -2605,9 +3011,9 @@
       <w:contextualSpacing/>
     </w:pPr>
   </w:style>
-  <w:style w:type="paragraph" w:styleId="a8">
+  <w:style w:type="paragraph" w:styleId="NormalWeb">
     <w:name w:val="Normal (Web)"/>
-    <w:basedOn w:val="a"/>
+    <w:basedOn w:val="Normal"/>
     <w:unhideWhenUsed/>
     <w:qFormat/>
     <w:rsid w:val="008378F0"/>
@@ -2623,7 +3029,7 @@
   </w:style>
   <w:style w:type="paragraph" w:customStyle="1" w:styleId="TableContents">
     <w:name w:val="Table Contents"/>
-    <w:basedOn w:val="a"/>
+    <w:basedOn w:val="Normal"/>
     <w:qFormat/>
     <w:rsid w:val="002A202C"/>
     <w:pPr>
@@ -2643,13 +3049,12 @@
       <w:bCs/>
     </w:rPr>
   </w:style>
-  <w:style w:type="table" w:styleId="a9">
+  <w:style w:type="table" w:styleId="Grilledutableau">
     <w:name w:val="Table Grid"/>
-    <w:basedOn w:val="a1"/>
+    <w:basedOn w:val="TableauNormal"/>
     <w:uiPriority w:val="59"/>
     <w:rsid w:val="00020EA8"/>
     <w:tblPr>
-      <w:tblInd w:w="0" w:type="dxa"/>
       <w:tblBorders>
         <w:top w:val="single" w:sz="4" w:space="0" w:color="auto"/>
         <w:left w:val="single" w:sz="4" w:space="0" w:color="auto"/>
@@ -2658,17 +3063,11 @@
         <w:insideH w:val="single" w:sz="4" w:space="0" w:color="auto"/>
         <w:insideV w:val="single" w:sz="4" w:space="0" w:color="auto"/>
       </w:tblBorders>
-      <w:tblCellMar>
-        <w:top w:w="0" w:type="dxa"/>
-        <w:left w:w="108" w:type="dxa"/>
-        <w:bottom w:w="0" w:type="dxa"/>
-        <w:right w:w="108" w:type="dxa"/>
-      </w:tblCellMar>
     </w:tblPr>
   </w:style>
-  <w:style w:type="character" w:styleId="aa">
+  <w:style w:type="character" w:styleId="Textedelespacerserv">
     <w:name w:val="Placeholder Text"/>
-    <w:basedOn w:val="a0"/>
+    <w:basedOn w:val="Policepardfaut"/>
     <w:uiPriority w:val="99"/>
     <w:semiHidden/>
     <w:rsid w:val="007B327E"/>
@@ -2676,10 +3075,10 @@
       <w:color w:val="808080"/>
     </w:rPr>
   </w:style>
-  <w:style w:type="paragraph" w:styleId="ab">
+  <w:style w:type="paragraph" w:styleId="Textedebulles">
     <w:name w:val="Balloon Text"/>
-    <w:basedOn w:val="a"/>
-    <w:link w:val="ac"/>
+    <w:basedOn w:val="Normal"/>
+    <w:link w:val="TextedebullesCar"/>
     <w:uiPriority w:val="99"/>
     <w:semiHidden/>
     <w:unhideWhenUsed/>
@@ -2693,10 +3092,10 @@
       <w:szCs w:val="16"/>
     </w:rPr>
   </w:style>
-  <w:style w:type="character" w:customStyle="1" w:styleId="ac">
-    <w:name w:val="Текст выноски Знак"/>
-    <w:basedOn w:val="a0"/>
-    <w:link w:val="ab"/>
+  <w:style w:type="character" w:customStyle="1" w:styleId="TextedebullesCar">
+    <w:name w:val="Texte de bulles Car"/>
+    <w:basedOn w:val="Policepardfaut"/>
+    <w:link w:val="Textedebulles"/>
     <w:uiPriority w:val="99"/>
     <w:semiHidden/>
     <w:rsid w:val="00331037"/>
@@ -2706,11 +3105,61 @@
       <w:szCs w:val="16"/>
     </w:rPr>
   </w:style>
+  <w:style w:type="paragraph" w:styleId="En-tte">
+    <w:name w:val="header"/>
+    <w:basedOn w:val="Normal"/>
+    <w:link w:val="En-tteCar"/>
+    <w:uiPriority w:val="99"/>
+    <w:unhideWhenUsed/>
+    <w:rsid w:val="00366A14"/>
+    <w:pPr>
+      <w:tabs>
+        <w:tab w:val="center" w:pos="4536"/>
+        <w:tab w:val="right" w:pos="9072"/>
+      </w:tabs>
+      <w:spacing w:after="0" w:line="240" w:lineRule="auto"/>
+    </w:pPr>
+  </w:style>
+  <w:style w:type="character" w:customStyle="1" w:styleId="En-tteCar">
+    <w:name w:val="En-tête Car"/>
+    <w:basedOn w:val="Policepardfaut"/>
+    <w:link w:val="En-tte"/>
+    <w:uiPriority w:val="99"/>
+    <w:rsid w:val="00366A14"/>
+    <w:rPr>
+      <w:sz w:val="22"/>
+    </w:rPr>
+  </w:style>
+  <w:style w:type="paragraph" w:styleId="Pieddepage">
+    <w:name w:val="footer"/>
+    <w:basedOn w:val="Normal"/>
+    <w:link w:val="PieddepageCar"/>
+    <w:uiPriority w:val="99"/>
+    <w:unhideWhenUsed/>
+    <w:rsid w:val="00366A14"/>
+    <w:pPr>
+      <w:tabs>
+        <w:tab w:val="center" w:pos="4536"/>
+        <w:tab w:val="right" w:pos="9072"/>
+      </w:tabs>
+      <w:spacing w:after="0" w:line="240" w:lineRule="auto"/>
+    </w:pPr>
+  </w:style>
+  <w:style w:type="character" w:customStyle="1" w:styleId="PieddepageCar">
+    <w:name w:val="Pied de page Car"/>
+    <w:basedOn w:val="Policepardfaut"/>
+    <w:link w:val="Pieddepage"/>
+    <w:uiPriority w:val="99"/>
+    <w:rsid w:val="00366A14"/>
+    <w:rPr>
+      <w:sz w:val="22"/>
+    </w:rPr>
+  </w:style>
 </w:styles>
 </file>
 
 <file path=word/glossary/document.xml><?xml version="1.0" encoding="utf-8"?>
-<w:glossaryDocument xmlns:ve="http://schemas.openxmlformats.org/markup-compatibility/2006" xmlns:o="urn:schemas-microsoft-com:office:office" xmlns:r="http://schemas.openxmlformats.org/officeDocument/2006/relationships" xmlns:m="http://schemas.openxmlformats.org/officeDocument/2006/math" xmlns:v="urn:schemas-microsoft-com:vml" xmlns:wp="http://schemas.openxmlformats.org/drawingml/2006/wordprocessingDrawing" xmlns:w10="urn:schemas-microsoft-com:office:word" xmlns:w="http://schemas.openxmlformats.org/wordprocessingml/2006/main" xmlns:wne="http://schemas.microsoft.com/office/word/2006/wordml">
+<w:glossaryDocument xmlns:wpc="http://schemas.microsoft.com/office/word/2010/wordprocessingCanvas" xmlns:cx="http://schemas.microsoft.com/office/drawing/2014/chartex" xmlns:cx1="http://schemas.microsoft.com/office/drawing/2015/9/8/chartex" xmlns:cx2="http://schemas.microsoft.com/office/drawing/2015/10/21/chartex" xmlns:cx3="http://schemas.microsoft.com/office/drawing/2016/5/9/chartex" xmlns:cx4="http://schemas.microsoft.com/office/drawing/2016/5/10/chartex" xmlns:cx5="http://schemas.microsoft.com/office/drawing/2016/5/11/chartex" xmlns:cx6="http://schemas.microsoft.com/office/drawing/2016/5/12/chartex" xmlns:cx7="http://schemas.microsoft.com/office/drawing/2016/5/13/chartex" xmlns:cx8="http://schemas.microsoft.com/office/drawing/2016/5/14/chartex" xmlns:mc="http://schemas.openxmlformats.org/markup-compatibility/2006" xmlns:aink="http://schemas.microsoft.com/office/drawing/2016/ink" xmlns:am3d="http://schemas.microsoft.com/office/drawing/2017/model3d" xmlns:o="urn:schemas-microsoft-com:office:office" xmlns:oel="http://schemas.microsoft.com/office/2019/extlst" xmlns:r="http://schemas.openxmlformats.org/officeDocument/2006/relationships" xmlns:m="http://schemas.openxmlformats.org/officeDocument/2006/math" xmlns:v="urn:schemas-microsoft-com:vml" xmlns:wp14="http://schemas.microsoft.com/office/word/2010/wordprocessingDrawing" xmlns:wp="http://schemas.openxmlformats.org/drawingml/2006/wordprocessingDrawing" xmlns:w10="urn:schemas-microsoft-com:office:word" xmlns:w="http://schemas.openxmlformats.org/wordprocessingml/2006/main" xmlns:w14="http://schemas.microsoft.com/office/word/2010/wordml" xmlns:w15="http://schemas.microsoft.com/office/word/2012/wordml" xmlns:w16cex="http://schemas.microsoft.com/office/word/2018/wordml/cex" xmlns:w16cid="http://schemas.microsoft.com/office/word/2016/wordml/cid" xmlns:w16="http://schemas.microsoft.com/office/word/2018/wordml" xmlns:w16sdtdh="http://schemas.microsoft.com/office/word/2020/wordml/sdtdatahash" xmlns:w16se="http://schemas.microsoft.com/office/word/2015/wordml/symex" xmlns:wpg="http://schemas.microsoft.com/office/word/2010/wordprocessingGroup" xmlns:wpi="http://schemas.microsoft.com/office/word/2010/wordprocessingInk" xmlns:wne="http://schemas.microsoft.com/office/word/2006/wordml" xmlns:wps="http://schemas.microsoft.com/office/word/2010/wordprocessingShape" mc:Ignorable="w14 w15 w16se w16cid w16 w16cex w16sdtdh wp14">
   <w:docParts>
     <w:docPart>
       <w:docPartPr>
@@ -2731,7 +3180,7 @@
         <w:p>
           <w:r>
             <w:rPr>
-              <w:rStyle w:val="a3"/>
+              <w:rStyle w:val="Textedelespacerserv"/>
             </w:rPr>
             <w:t>Место для ввода текста.</w:t>
           </w:r>
@@ -2757,7 +3206,7 @@
         <w:p>
           <w:r>
             <w:rPr>
-              <w:rStyle w:val="a3"/>
+              <w:rStyle w:val="Textedelespacerserv"/>
             </w:rPr>
             <w:t>Место для ввода текста.</w:t>
           </w:r>
@@ -2769,24 +3218,23 @@
 </file>
 
 <file path=word/glossary/fontTable.xml><?xml version="1.0" encoding="utf-8"?>
-<w:fonts xmlns:r="http://schemas.openxmlformats.org/officeDocument/2006/relationships" xmlns:w="http://schemas.openxmlformats.org/wordprocessingml/2006/main">
+<w:fonts xmlns:mc="http://schemas.openxmlformats.org/markup-compatibility/2006" xmlns:r="http://schemas.openxmlformats.org/officeDocument/2006/relationships" xmlns:w="http://schemas.openxmlformats.org/wordprocessingml/2006/main" xmlns:w14="http://schemas.microsoft.com/office/word/2010/wordml" xmlns:w15="http://schemas.microsoft.com/office/word/2012/wordml" xmlns:w16cex="http://schemas.microsoft.com/office/word/2018/wordml/cex" xmlns:w16cid="http://schemas.microsoft.com/office/word/2016/wordml/cid" xmlns:w16="http://schemas.microsoft.com/office/word/2018/wordml" xmlns:w16sdtdh="http://schemas.microsoft.com/office/word/2020/wordml/sdtdatahash" xmlns:w16se="http://schemas.microsoft.com/office/word/2015/wordml/symex" mc:Ignorable="w14 w15 w16se w16cid w16 w16cex w16sdtdh">
   <w:font w:name="Times New Roman">
     <w:panose1 w:val="02020603050405020304"/>
     <w:charset w:val="00"/>
     <w:family w:val="roman"/>
     <w:pitch w:val="variable"/>
-    <w:sig w:usb0="E0002EFF" w:usb1="C0007843" w:usb2="00000009" w:usb3="00000000" w:csb0="000001FF" w:csb1="00000000"/>
+    <w:sig w:usb0="E0002EFF" w:usb1="C000785B" w:usb2="00000009" w:usb3="00000000" w:csb0="000001FF" w:csb1="00000000"/>
   </w:font>
   <w:font w:name="Courier New">
     <w:panose1 w:val="02070309020205020404"/>
     <w:charset w:val="00"/>
     <w:family w:val="modern"/>
-    <w:notTrueType/>
     <w:pitch w:val="fixed"/>
-    <w:sig w:usb0="00000003" w:usb1="00000000" w:usb2="00000000" w:usb3="00000000" w:csb0="00000001" w:csb1="00000000"/>
+    <w:sig w:usb0="E0002EFF" w:usb1="C0007843" w:usb2="00000009" w:usb3="00000000" w:csb0="000001FF" w:csb1="00000000"/>
   </w:font>
   <w:font w:name="Wingdings">
-    <w:panose1 w:val="00000000000000000000"/>
+    <w:panose1 w:val="05000000000000000000"/>
     <w:charset w:val="02"/>
     <w:family w:val="auto"/>
     <w:pitch w:val="variable"/>
@@ -2801,17 +3249,18 @@
   </w:font>
   <w:font w:name="OpenSymbol">
     <w:altName w:val="Times New Roman"/>
-    <w:charset w:val="01"/>
+    <w:panose1 w:val="05010000000000000000"/>
+    <w:charset w:val="00"/>
     <w:family w:val="auto"/>
-    <w:pitch w:val="default"/>
-    <w:sig w:usb0="00000000" w:usb1="00000000" w:usb2="00000000" w:usb3="00000000" w:csb0="00000000" w:csb1="00000000"/>
+    <w:pitch w:val="variable"/>
+    <w:sig w:usb0="800000AF" w:usb1="1001ECEA" w:usb2="00000000" w:usb3="00000000" w:csb0="80000001" w:csb1="00000000"/>
   </w:font>
   <w:font w:name="Calibri">
     <w:panose1 w:val="020F0502020204030204"/>
     <w:charset w:val="00"/>
     <w:family w:val="swiss"/>
     <w:pitch w:val="variable"/>
-    <w:sig w:usb0="A00002EF" w:usb1="4000207B" w:usb2="00000000" w:usb3="00000000" w:csb0="0000009F" w:csb1="00000000"/>
+    <w:sig w:usb0="E4002EFF" w:usb1="C200247B" w:usb2="00000009" w:usb3="00000000" w:csb0="000001FF" w:csb1="00000000"/>
   </w:font>
   <w:font w:name="Liberation Sans">
     <w:panose1 w:val="020B0604020202020204"/>
@@ -2826,54 +3275,62 @@
     <w:family w:val="roman"/>
     <w:notTrueType/>
     <w:pitch w:val="default"/>
-    <w:sig w:usb0="00000000" w:usb1="00000000" w:usb2="00000000" w:usb3="00000000" w:csb0="00000000" w:csb1="00000000"/>
   </w:font>
   <w:font w:name="Noto Sans Devanagari">
-    <w:panose1 w:val="020B0502040504020204"/>
+    <w:altName w:val="Nirmala UI"/>
     <w:charset w:val="00"/>
     <w:family w:val="swiss"/>
     <w:pitch w:val="variable"/>
     <w:sig w:usb0="80008023" w:usb1="00002046" w:usb2="00000000" w:usb3="00000000" w:csb0="00000001" w:csb1="00000000"/>
   </w:font>
   <w:font w:name="Arial">
-    <w:altName w:val="Arial Unicode MS"/>
     <w:panose1 w:val="020B0604020202020204"/>
     <w:charset w:val="00"/>
     <w:family w:val="swiss"/>
-    <w:notTrueType/>
     <w:pitch w:val="variable"/>
-    <w:sig w:usb0="00000003" w:usb1="00000000" w:usb2="00000000" w:usb3="00000000" w:csb0="00000001" w:csb1="00000000"/>
+    <w:sig w:usb0="E0002EFF" w:usb1="C000785B" w:usb2="00000009" w:usb3="00000000" w:csb0="000001FF" w:csb1="00000000"/>
   </w:font>
   <w:font w:name="Microsoft YaHei">
+    <w:panose1 w:val="020B0503020204020204"/>
     <w:charset w:val="86"/>
     <w:family w:val="swiss"/>
     <w:pitch w:val="variable"/>
-    <w:sig w:usb0="80000287" w:usb1="280F3C52" w:usb2="00000016" w:usb3="00000000" w:csb0="0004001F" w:csb1="00000000"/>
+    <w:sig w:usb0="80000287" w:usb1="2ACF3C50" w:usb2="00000016" w:usb3="00000000" w:csb0="0004001F" w:csb1="00000000"/>
   </w:font>
   <w:font w:name="Tahoma">
     <w:panose1 w:val="020B0604030504040204"/>
     <w:charset w:val="00"/>
     <w:family w:val="swiss"/>
     <w:pitch w:val="variable"/>
-    <w:sig w:usb0="800022EF" w:usb1="C000205A" w:usb2="00000008" w:usb3="00000000" w:csb0="00000057" w:csb1="00000000"/>
+    <w:sig w:usb0="E1002EFF" w:usb1="C000605B" w:usb2="00000029" w:usb3="00000000" w:csb0="000101FF" w:csb1="00000000"/>
   </w:font>
   <w:font w:name="Cambria">
     <w:panose1 w:val="02040503050406030204"/>
     <w:charset w:val="00"/>
     <w:family w:val="roman"/>
     <w:pitch w:val="variable"/>
-    <w:sig w:usb0="A00002EF" w:usb1="4000004B" w:usb2="00000000" w:usb3="00000000" w:csb0="0000009F" w:csb1="00000000"/>
+    <w:sig w:usb0="E00006FF" w:usb1="420024FF" w:usb2="02000000" w:usb3="00000000" w:csb0="0000019F" w:csb1="00000000"/>
+  </w:font>
+  <w:font w:name="Calibri Light">
+    <w:panose1 w:val="020F0302020204030204"/>
+    <w:charset w:val="00"/>
+    <w:family w:val="swiss"/>
+    <w:pitch w:val="variable"/>
+    <w:sig w:usb0="E4002EFF" w:usb1="C200247B" w:usb2="00000009" w:usb3="00000000" w:csb0="000001FF" w:csb1="00000000"/>
   </w:font>
 </w:fonts>
 </file>
 
 <file path=word/glossary/settings.xml><?xml version="1.0" encoding="utf-8"?>
-<w:settings xmlns:o="urn:schemas-microsoft-com:office:office" xmlns:r="http://schemas.openxmlformats.org/officeDocument/2006/relationships" xmlns:m="http://schemas.openxmlformats.org/officeDocument/2006/math" xmlns:v="urn:schemas-microsoft-com:vml" xmlns:w10="urn:schemas-microsoft-com:office:word" xmlns:w="http://schemas.openxmlformats.org/wordprocessingml/2006/main" xmlns:sl="http://schemas.openxmlformats.org/schemaLibrary/2006/main">
+<w:settings xmlns:mc="http://schemas.openxmlformats.org/markup-compatibility/2006" xmlns:o="urn:schemas-microsoft-com:office:office" xmlns:r="http://schemas.openxmlformats.org/officeDocument/2006/relationships" xmlns:m="http://schemas.openxmlformats.org/officeDocument/2006/math" xmlns:v="urn:schemas-microsoft-com:vml" xmlns:w10="urn:schemas-microsoft-com:office:word" xmlns:w="http://schemas.openxmlformats.org/wordprocessingml/2006/main" xmlns:w14="http://schemas.microsoft.com/office/word/2010/wordml" xmlns:w15="http://schemas.microsoft.com/office/word/2012/wordml" xmlns:w16cex="http://schemas.microsoft.com/office/word/2018/wordml/cex" xmlns:w16cid="http://schemas.microsoft.com/office/word/2016/wordml/cid" xmlns:w16="http://schemas.microsoft.com/office/word/2018/wordml" xmlns:w16sdtdh="http://schemas.microsoft.com/office/word/2020/wordml/sdtdatahash" xmlns:w16se="http://schemas.microsoft.com/office/word/2015/wordml/symex" xmlns:sl="http://schemas.openxmlformats.org/schemaLibrary/2006/main" mc:Ignorable="w14 w15 w16se w16cid w16 w16cex w16sdtdh">
   <w:view w:val="normal"/>
   <w:defaultTabStop w:val="708"/>
+  <w:hyphenationZone w:val="425"/>
   <w:characterSpacingControl w:val="doNotCompress"/>
   <w:compat>
     <w:useFELayout/>
+    <w:compatSetting w:name="compatibilityMode" w:uri="http://schemas.microsoft.com/office/word" w:val="12"/>
+    <w:compatSetting w:name="useWord2013TrackBottomHyphenation" w:uri="http://schemas.microsoft.com/office/word" w:val="1"/>
   </w:compat>
   <w:rsids>
     <w:rsidRoot w:val="00DD3818"/>
@@ -2885,6 +3342,7 @@
     <w:rsid w:val="00451570"/>
     <w:rsid w:val="00487B2E"/>
     <w:rsid w:val="004B0F30"/>
+    <w:rsid w:val="00B405DE"/>
     <w:rsid w:val="00B664DF"/>
     <w:rsid w:val="00C02233"/>
     <w:rsid w:val="00C15E15"/>
@@ -2898,7 +3356,7 @@
     <m:mathFont m:val="Cambria Math"/>
     <m:brkBin m:val="before"/>
     <m:brkBinSub m:val="--"/>
-    <m:smallFrac m:val="off"/>
+    <m:smallFrac m:val="0"/>
     <m:dispDef/>
     <m:lMargin m:val="0"/>
     <m:rMargin m:val="0"/>
@@ -2910,12 +3368,12 @@
   <w:themeFontLang w:val="en-US"/>
   <w:clrSchemeMapping w:bg1="light1" w:t1="dark1" w:bg2="light2" w:t2="dark2" w:accent1="accent1" w:accent2="accent2" w:accent3="accent3" w:accent4="accent4" w:accent5="accent5" w:accent6="accent6" w:hyperlink="hyperlink" w:followedHyperlink="followedHyperlink"/>
   <w:decimalSymbol w:val=","/>
-  <w:listSeparator w:val=","/>
+  <w:listSeparator w:val=";"/>
 </w:settings>
 </file>
 
 <file path=word/glossary/styles.xml><?xml version="1.0" encoding="utf-8"?>
-<w:styles xmlns:r="http://schemas.openxmlformats.org/officeDocument/2006/relationships" xmlns:w="http://schemas.openxmlformats.org/wordprocessingml/2006/main">
+<w:styles xmlns:mc="http://schemas.openxmlformats.org/markup-compatibility/2006" xmlns:r="http://schemas.openxmlformats.org/officeDocument/2006/relationships" xmlns:w="http://schemas.openxmlformats.org/wordprocessingml/2006/main" xmlns:w14="http://schemas.microsoft.com/office/word/2010/wordml" xmlns:w15="http://schemas.microsoft.com/office/word/2012/wordml" xmlns:w16cex="http://schemas.microsoft.com/office/word/2018/wordml/cex" xmlns:w16cid="http://schemas.microsoft.com/office/word/2016/wordml/cid" xmlns:w16="http://schemas.microsoft.com/office/word/2018/wordml" xmlns:w16sdtdh="http://schemas.microsoft.com/office/word/2020/wordml/sdtdatahash" xmlns:w16se="http://schemas.microsoft.com/office/word/2015/wordml/symex" mc:Ignorable="w14 w15 w16se w16cid w16 w16cex w16sdtdh">
   <w:docDefaults>
     <w:rPrDefault>
       <w:rPr>
@@ -2931,162 +3389,400 @@
       </w:pPr>
     </w:pPrDefault>
   </w:docDefaults>
-  <w:latentStyles w:defLockedState="0" w:defUIPriority="99" w:defSemiHidden="1" w:defUnhideWhenUsed="1" w:defQFormat="0" w:count="267">
-    <w:lsdException w:name="Normal" w:semiHidden="0" w:uiPriority="0" w:unhideWhenUsed="0" w:qFormat="1"/>
-    <w:lsdException w:name="heading 1" w:semiHidden="0" w:uiPriority="9" w:unhideWhenUsed="0" w:qFormat="1"/>
-    <w:lsdException w:name="heading 2" w:uiPriority="9" w:qFormat="1"/>
-    <w:lsdException w:name="heading 3" w:uiPriority="9" w:qFormat="1"/>
-    <w:lsdException w:name="heading 4" w:uiPriority="9" w:qFormat="1"/>
-    <w:lsdException w:name="heading 5" w:uiPriority="9" w:qFormat="1"/>
-    <w:lsdException w:name="heading 6" w:uiPriority="9" w:qFormat="1"/>
-    <w:lsdException w:name="heading 7" w:uiPriority="9" w:qFormat="1"/>
-    <w:lsdException w:name="heading 8" w:uiPriority="9" w:qFormat="1"/>
-    <w:lsdException w:name="heading 9" w:uiPriority="9" w:qFormat="1"/>
-    <w:lsdException w:name="toc 1" w:uiPriority="39"/>
-    <w:lsdException w:name="toc 2" w:uiPriority="39"/>
-    <w:lsdException w:name="toc 3" w:uiPriority="39"/>
-    <w:lsdException w:name="toc 4" w:uiPriority="39"/>
-    <w:lsdException w:name="toc 5" w:uiPriority="39"/>
-    <w:lsdException w:name="toc 6" w:uiPriority="39"/>
-    <w:lsdException w:name="toc 7" w:uiPriority="39"/>
-    <w:lsdException w:name="toc 8" w:uiPriority="39"/>
-    <w:lsdException w:name="toc 9" w:uiPriority="39"/>
-    <w:lsdException w:name="caption" w:uiPriority="35" w:qFormat="1"/>
-    <w:lsdException w:name="Title" w:semiHidden="0" w:uiPriority="10" w:unhideWhenUsed="0" w:qFormat="1"/>
-    <w:lsdException w:name="Default Paragraph Font" w:uiPriority="1"/>
-    <w:lsdException w:name="Subtitle" w:semiHidden="0" w:uiPriority="11" w:unhideWhenUsed="0" w:qFormat="1"/>
-    <w:lsdException w:name="Strong" w:semiHidden="0" w:uiPriority="22" w:unhideWhenUsed="0" w:qFormat="1"/>
-    <w:lsdException w:name="Emphasis" w:semiHidden="0" w:uiPriority="20" w:unhideWhenUsed="0" w:qFormat="1"/>
-    <w:lsdException w:name="Table Grid" w:semiHidden="0" w:uiPriority="39" w:unhideWhenUsed="0"/>
-    <w:lsdException w:name="Placeholder Text" w:unhideWhenUsed="0"/>
-    <w:lsdException w:name="No Spacing" w:semiHidden="0" w:uiPriority="1" w:unhideWhenUsed="0" w:qFormat="1"/>
-    <w:lsdException w:name="Light Shading" w:semiHidden="0" w:uiPriority="60" w:unhideWhenUsed="0"/>
-    <w:lsdException w:name="Light List" w:semiHidden="0" w:uiPriority="61" w:unhideWhenUsed="0"/>
-    <w:lsdException w:name="Light Grid" w:semiHidden="0" w:uiPriority="62" w:unhideWhenUsed="0"/>
-    <w:lsdException w:name="Medium Shading 1" w:semiHidden="0" w:uiPriority="63" w:unhideWhenUsed="0"/>
-    <w:lsdException w:name="Medium Shading 2" w:semiHidden="0" w:uiPriority="64" w:unhideWhenUsed="0"/>
-    <w:lsdException w:name="Medium List 1" w:semiHidden="0" w:uiPriority="65" w:unhideWhenUsed="0"/>
-    <w:lsdException w:name="Medium List 2" w:semiHidden="0" w:uiPriority="66" w:unhideWhenUsed="0"/>
-    <w:lsdException w:name="Medium Grid 1" w:semiHidden="0" w:uiPriority="67" w:unhideWhenUsed="0"/>
-    <w:lsdException w:name="Medium Grid 2" w:semiHidden="0" w:uiPriority="68" w:unhideWhenUsed="0"/>
-    <w:lsdException w:name="Medium Grid 3" w:semiHidden="0" w:uiPriority="69" w:unhideWhenUsed="0"/>
-    <w:lsdException w:name="Dark List" w:semiHidden="0" w:uiPriority="70" w:unhideWhenUsed="0"/>
-    <w:lsdException w:name="Colorful Shading" w:semiHidden="0" w:uiPriority="71" w:unhideWhenUsed="0"/>
-    <w:lsdException w:name="Colorful List" w:semiHidden="0" w:uiPriority="72" w:unhideWhenUsed="0"/>
-    <w:lsdException w:name="Colorful Grid" w:semiHidden="0" w:uiPriority="73" w:unhideWhenUsed="0"/>
-    <w:lsdException w:name="Light Shading Accent 1" w:semiHidden="0" w:uiPriority="60" w:unhideWhenUsed="0"/>
-    <w:lsdException w:name="Light List Accent 1" w:semiHidden="0" w:uiPriority="61" w:unhideWhenUsed="0"/>
-    <w:lsdException w:name="Light Grid Accent 1" w:semiHidden="0" w:uiPriority="62" w:unhideWhenUsed="0"/>
-    <w:lsdException w:name="Medium Shading 1 Accent 1" w:semiHidden="0" w:uiPriority="63" w:unhideWhenUsed="0"/>
-    <w:lsdException w:name="Medium Shading 2 Accent 1" w:semiHidden="0" w:uiPriority="64" w:unhideWhenUsed="0"/>
-    <w:lsdException w:name="Medium List 1 Accent 1" w:semiHidden="0" w:uiPriority="65" w:unhideWhenUsed="0"/>
-    <w:lsdException w:name="Revision" w:unhideWhenUsed="0"/>
-    <w:lsdException w:name="List Paragraph" w:semiHidden="0" w:uiPriority="34" w:unhideWhenUsed="0" w:qFormat="1"/>
-    <w:lsdException w:name="Quote" w:semiHidden="0" w:uiPriority="29" w:unhideWhenUsed="0" w:qFormat="1"/>
-    <w:lsdException w:name="Intense Quote" w:semiHidden="0" w:uiPriority="30" w:unhideWhenUsed="0" w:qFormat="1"/>
-    <w:lsdException w:name="Medium List 2 Accent 1" w:semiHidden="0" w:uiPriority="66" w:unhideWhenUsed="0"/>
-    <w:lsdException w:name="Medium Grid 1 Accent 1" w:semiHidden="0" w:uiPriority="67" w:unhideWhenUsed="0"/>
-    <w:lsdException w:name="Medium Grid 2 Accent 1" w:semiHidden="0" w:uiPriority="68" w:unhideWhenUsed="0"/>
-    <w:lsdException w:name="Medium Grid 3 Accent 1" w:semiHidden="0" w:uiPriority="69" w:unhideWhenUsed="0"/>
-    <w:lsdException w:name="Dark List Accent 1" w:semiHidden="0" w:uiPriority="70" w:unhideWhenUsed="0"/>
-    <w:lsdException w:name="Colorful Shading Accent 1" w:semiHidden="0" w:uiPriority="71" w:unhideWhenUsed="0"/>
-    <w:lsdException w:name="Colorful List Accent 1" w:semiHidden="0" w:uiPriority="72" w:unhideWhenUsed="0"/>
-    <w:lsdException w:name="Colorful Grid Accent 1" w:semiHidden="0" w:uiPriority="73" w:unhideWhenUsed="0"/>
-    <w:lsdException w:name="Light Shading Accent 2" w:semiHidden="0" w:uiPriority="60" w:unhideWhenUsed="0"/>
-    <w:lsdException w:name="Light List Accent 2" w:semiHidden="0" w:uiPriority="61" w:unhideWhenUsed="0"/>
-    <w:lsdException w:name="Light Grid Accent 2" w:semiHidden="0" w:uiPriority="62" w:unhideWhenUsed="0"/>
-    <w:lsdException w:name="Medium Shading 1 Accent 2" w:semiHidden="0" w:uiPriority="63" w:unhideWhenUsed="0"/>
-    <w:lsdException w:name="Medium Shading 2 Accent 2" w:semiHidden="0" w:uiPriority="64" w:unhideWhenUsed="0"/>
-    <w:lsdException w:name="Medium List 1 Accent 2" w:semiHidden="0" w:uiPriority="65" w:unhideWhenUsed="0"/>
-    <w:lsdException w:name="Medium List 2 Accent 2" w:semiHidden="0" w:uiPriority="66" w:unhideWhenUsed="0"/>
-    <w:lsdException w:name="Medium Grid 1 Accent 2" w:semiHidden="0" w:uiPriority="67" w:unhideWhenUsed="0"/>
-    <w:lsdException w:name="Medium Grid 2 Accent 2" w:semiHidden="0" w:uiPriority="68" w:unhideWhenUsed="0"/>
-    <w:lsdException w:name="Medium Grid 3 Accent 2" w:semiHidden="0" w:uiPriority="69" w:unhideWhenUsed="0"/>
-    <w:lsdException w:name="Dark List Accent 2" w:semiHidden="0" w:uiPriority="70" w:unhideWhenUsed="0"/>
-    <w:lsdException w:name="Colorful Shading Accent 2" w:semiHidden="0" w:uiPriority="71" w:unhideWhenUsed="0"/>
-    <w:lsdException w:name="Colorful List Accent 2" w:semiHidden="0" w:uiPriority="72" w:unhideWhenUsed="0"/>
-    <w:lsdException w:name="Colorful Grid Accent 2" w:semiHidden="0" w:uiPriority="73" w:unhideWhenUsed="0"/>
-    <w:lsdException w:name="Light Shading Accent 3" w:semiHidden="0" w:uiPriority="60" w:unhideWhenUsed="0"/>
-    <w:lsdException w:name="Light List Accent 3" w:semiHidden="0" w:uiPriority="61" w:unhideWhenUsed="0"/>
-    <w:lsdException w:name="Light Grid Accent 3" w:semiHidden="0" w:uiPriority="62" w:unhideWhenUsed="0"/>
-    <w:lsdException w:name="Medium Shading 1 Accent 3" w:semiHidden="0" w:uiPriority="63" w:unhideWhenUsed="0"/>
-    <w:lsdException w:name="Medium Shading 2 Accent 3" w:semiHidden="0" w:uiPriority="64" w:unhideWhenUsed="0"/>
-    <w:lsdException w:name="Medium List 1 Accent 3" w:semiHidden="0" w:uiPriority="65" w:unhideWhenUsed="0"/>
-    <w:lsdException w:name="Medium List 2 Accent 3" w:semiHidden="0" w:uiPriority="66" w:unhideWhenUsed="0"/>
-    <w:lsdException w:name="Medium Grid 1 Accent 3" w:semiHidden="0" w:uiPriority="67" w:unhideWhenUsed="0"/>
-    <w:lsdException w:name="Medium Grid 2 Accent 3" w:semiHidden="0" w:uiPriority="68" w:unhideWhenUsed="0"/>
-    <w:lsdException w:name="Medium Grid 3 Accent 3" w:semiHidden="0" w:uiPriority="69" w:unhideWhenUsed="0"/>
-    <w:lsdException w:name="Dark List Accent 3" w:semiHidden="0" w:uiPriority="70" w:unhideWhenUsed="0"/>
-    <w:lsdException w:name="Colorful Shading Accent 3" w:semiHidden="0" w:uiPriority="71" w:unhideWhenUsed="0"/>
-    <w:lsdException w:name="Colorful List Accent 3" w:semiHidden="0" w:uiPriority="72" w:unhideWhenUsed="0"/>
-    <w:lsdException w:name="Colorful Grid Accent 3" w:semiHidden="0" w:uiPriority="73" w:unhideWhenUsed="0"/>
-    <w:lsdException w:name="Light Shading Accent 4" w:semiHidden="0" w:uiPriority="60" w:unhideWhenUsed="0"/>
-    <w:lsdException w:name="Light List Accent 4" w:semiHidden="0" w:uiPriority="61" w:unhideWhenUsed="0"/>
-    <w:lsdException w:name="Light Grid Accent 4" w:semiHidden="0" w:uiPriority="62" w:unhideWhenUsed="0"/>
-    <w:lsdException w:name="Medium Shading 1 Accent 4" w:semiHidden="0" w:uiPriority="63" w:unhideWhenUsed="0"/>
-    <w:lsdException w:name="Medium Shading 2 Accent 4" w:semiHidden="0" w:uiPriority="64" w:unhideWhenUsed="0"/>
-    <w:lsdException w:name="Medium List 1 Accent 4" w:semiHidden="0" w:uiPriority="65" w:unhideWhenUsed="0"/>
-    <w:lsdException w:name="Medium List 2 Accent 4" w:semiHidden="0" w:uiPriority="66" w:unhideWhenUsed="0"/>
-    <w:lsdException w:name="Medium Grid 1 Accent 4" w:semiHidden="0" w:uiPriority="67" w:unhideWhenUsed="0"/>
-    <w:lsdException w:name="Medium Grid 2 Accent 4" w:semiHidden="0" w:uiPriority="68" w:unhideWhenUsed="0"/>
-    <w:lsdException w:name="Medium Grid 3 Accent 4" w:semiHidden="0" w:uiPriority="69" w:unhideWhenUsed="0"/>
-    <w:lsdException w:name="Dark List Accent 4" w:semiHidden="0" w:uiPriority="70" w:unhideWhenUsed="0"/>
-    <w:lsdException w:name="Colorful Shading Accent 4" w:semiHidden="0" w:uiPriority="71" w:unhideWhenUsed="0"/>
-    <w:lsdException w:name="Colorful List Accent 4" w:semiHidden="0" w:uiPriority="72" w:unhideWhenUsed="0"/>
-    <w:lsdException w:name="Colorful Grid Accent 4" w:semiHidden="0" w:uiPriority="73" w:unhideWhenUsed="0"/>
-    <w:lsdException w:name="Light Shading Accent 5" w:semiHidden="0" w:uiPriority="60" w:unhideWhenUsed="0"/>
-    <w:lsdException w:name="Light List Accent 5" w:semiHidden="0" w:uiPriority="61" w:unhideWhenUsed="0"/>
-    <w:lsdException w:name="Light Grid Accent 5" w:semiHidden="0" w:uiPriority="62" w:unhideWhenUsed="0"/>
-    <w:lsdException w:name="Medium Shading 1 Accent 5" w:semiHidden="0" w:uiPriority="63" w:unhideWhenUsed="0"/>
-    <w:lsdException w:name="Medium Shading 2 Accent 5" w:semiHidden="0" w:uiPriority="64" w:unhideWhenUsed="0"/>
-    <w:lsdException w:name="Medium List 1 Accent 5" w:semiHidden="0" w:uiPriority="65" w:unhideWhenUsed="0"/>
-    <w:lsdException w:name="Medium List 2 Accent 5" w:semiHidden="0" w:uiPriority="66" w:unhideWhenUsed="0"/>
-    <w:lsdException w:name="Medium Grid 1 Accent 5" w:semiHidden="0" w:uiPriority="67" w:unhideWhenUsed="0"/>
-    <w:lsdException w:name="Medium Grid 2 Accent 5" w:semiHidden="0" w:uiPriority="68" w:unhideWhenUsed="0"/>
-    <w:lsdException w:name="Medium Grid 3 Accent 5" w:semiHidden="0" w:uiPriority="69" w:unhideWhenUsed="0"/>
-    <w:lsdException w:name="Dark List Accent 5" w:semiHidden="0" w:uiPriority="70" w:unhideWhenUsed="0"/>
-    <w:lsdException w:name="Colorful Shading Accent 5" w:semiHidden="0" w:uiPriority="71" w:unhideWhenUsed="0"/>
-    <w:lsdException w:name="Colorful List Accent 5" w:semiHidden="0" w:uiPriority="72" w:unhideWhenUsed="0"/>
-    <w:lsdException w:name="Colorful Grid Accent 5" w:semiHidden="0" w:uiPriority="73" w:unhideWhenUsed="0"/>
-    <w:lsdException w:name="Light Shading Accent 6" w:semiHidden="0" w:uiPriority="60" w:unhideWhenUsed="0"/>
-    <w:lsdException w:name="Light List Accent 6" w:semiHidden="0" w:uiPriority="61" w:unhideWhenUsed="0"/>
-    <w:lsdException w:name="Light Grid Accent 6" w:semiHidden="0" w:uiPriority="62" w:unhideWhenUsed="0"/>
-    <w:lsdException w:name="Medium Shading 1 Accent 6" w:semiHidden="0" w:uiPriority="63" w:unhideWhenUsed="0"/>
-    <w:lsdException w:name="Medium Shading 2 Accent 6" w:semiHidden="0" w:uiPriority="64" w:unhideWhenUsed="0"/>
-    <w:lsdException w:name="Medium List 1 Accent 6" w:semiHidden="0" w:uiPriority="65" w:unhideWhenUsed="0"/>
-    <w:lsdException w:name="Medium List 2 Accent 6" w:semiHidden="0" w:uiPriority="66" w:unhideWhenUsed="0"/>
-    <w:lsdException w:name="Medium Grid 1 Accent 6" w:semiHidden="0" w:uiPriority="67" w:unhideWhenUsed="0"/>
-    <w:lsdException w:name="Medium Grid 2 Accent 6" w:semiHidden="0" w:uiPriority="68" w:unhideWhenUsed="0"/>
-    <w:lsdException w:name="Medium Grid 3 Accent 6" w:semiHidden="0" w:uiPriority="69" w:unhideWhenUsed="0"/>
-    <w:lsdException w:name="Dark List Accent 6" w:semiHidden="0" w:uiPriority="70" w:unhideWhenUsed="0"/>
-    <w:lsdException w:name="Colorful Shading Accent 6" w:semiHidden="0" w:uiPriority="71" w:unhideWhenUsed="0"/>
-    <w:lsdException w:name="Colorful List Accent 6" w:semiHidden="0" w:uiPriority="72" w:unhideWhenUsed="0"/>
-    <w:lsdException w:name="Colorful Grid Accent 6" w:semiHidden="0" w:uiPriority="73" w:unhideWhenUsed="0"/>
-    <w:lsdException w:name="Subtle Emphasis" w:semiHidden="0" w:uiPriority="19" w:unhideWhenUsed="0" w:qFormat="1"/>
-    <w:lsdException w:name="Intense Emphasis" w:semiHidden="0" w:uiPriority="21" w:unhideWhenUsed="0" w:qFormat="1"/>
-    <w:lsdException w:name="Subtle Reference" w:semiHidden="0" w:uiPriority="31" w:unhideWhenUsed="0" w:qFormat="1"/>
-    <w:lsdException w:name="Intense Reference" w:semiHidden="0" w:uiPriority="32" w:unhideWhenUsed="0" w:qFormat="1"/>
-    <w:lsdException w:name="Book Title" w:semiHidden="0" w:uiPriority="33" w:unhideWhenUsed="0" w:qFormat="1"/>
-    <w:lsdException w:name="Bibliography" w:uiPriority="37"/>
-    <w:lsdException w:name="TOC Heading" w:uiPriority="39" w:qFormat="1"/>
+  <w:latentStyles w:defLockedState="0" w:defUIPriority="99" w:defSemiHidden="0" w:defUnhideWhenUsed="0" w:defQFormat="0" w:count="376">
+    <w:lsdException w:name="Normal" w:uiPriority="0" w:qFormat="1"/>
+    <w:lsdException w:name="heading 1" w:uiPriority="9" w:qFormat="1"/>
+    <w:lsdException w:name="heading 2" w:semiHidden="1" w:uiPriority="9" w:unhideWhenUsed="1" w:qFormat="1"/>
+    <w:lsdException w:name="heading 3" w:semiHidden="1" w:uiPriority="9" w:unhideWhenUsed="1" w:qFormat="1"/>
+    <w:lsdException w:name="heading 4" w:semiHidden="1" w:uiPriority="9" w:unhideWhenUsed="1" w:qFormat="1"/>
+    <w:lsdException w:name="heading 5" w:semiHidden="1" w:uiPriority="9" w:unhideWhenUsed="1" w:qFormat="1"/>
+    <w:lsdException w:name="heading 6" w:semiHidden="1" w:uiPriority="9" w:unhideWhenUsed="1" w:qFormat="1"/>
+    <w:lsdException w:name="heading 7" w:semiHidden="1" w:uiPriority="9" w:unhideWhenUsed="1" w:qFormat="1"/>
+    <w:lsdException w:name="heading 8" w:semiHidden="1" w:uiPriority="9" w:unhideWhenUsed="1" w:qFormat="1"/>
+    <w:lsdException w:name="heading 9" w:semiHidden="1" w:uiPriority="9" w:unhideWhenUsed="1" w:qFormat="1"/>
+    <w:lsdException w:name="index 1" w:semiHidden="1" w:unhideWhenUsed="1"/>
+    <w:lsdException w:name="index 2" w:semiHidden="1" w:unhideWhenUsed="1"/>
+    <w:lsdException w:name="index 3" w:semiHidden="1" w:unhideWhenUsed="1"/>
+    <w:lsdException w:name="index 4" w:semiHidden="1" w:unhideWhenUsed="1"/>
+    <w:lsdException w:name="index 5" w:semiHidden="1" w:unhideWhenUsed="1"/>
+    <w:lsdException w:name="index 6" w:semiHidden="1" w:unhideWhenUsed="1"/>
+    <w:lsdException w:name="index 7" w:semiHidden="1" w:unhideWhenUsed="1"/>
+    <w:lsdException w:name="index 8" w:semiHidden="1" w:unhideWhenUsed="1"/>
+    <w:lsdException w:name="index 9" w:semiHidden="1" w:unhideWhenUsed="1"/>
+    <w:lsdException w:name="toc 1" w:semiHidden="1" w:uiPriority="39" w:unhideWhenUsed="1"/>
+    <w:lsdException w:name="toc 2" w:semiHidden="1" w:uiPriority="39" w:unhideWhenUsed="1"/>
+    <w:lsdException w:name="toc 3" w:semiHidden="1" w:uiPriority="39" w:unhideWhenUsed="1"/>
+    <w:lsdException w:name="toc 4" w:semiHidden="1" w:uiPriority="39" w:unhideWhenUsed="1"/>
+    <w:lsdException w:name="toc 5" w:semiHidden="1" w:uiPriority="39" w:unhideWhenUsed="1"/>
+    <w:lsdException w:name="toc 6" w:semiHidden="1" w:uiPriority="39" w:unhideWhenUsed="1"/>
+    <w:lsdException w:name="toc 7" w:semiHidden="1" w:uiPriority="39" w:unhideWhenUsed="1"/>
+    <w:lsdException w:name="toc 8" w:semiHidden="1" w:uiPriority="39" w:unhideWhenUsed="1"/>
+    <w:lsdException w:name="toc 9" w:semiHidden="1" w:uiPriority="39" w:unhideWhenUsed="1"/>
+    <w:lsdException w:name="Normal Indent" w:semiHidden="1" w:unhideWhenUsed="1"/>
+    <w:lsdException w:name="footnote text" w:semiHidden="1" w:unhideWhenUsed="1"/>
+    <w:lsdException w:name="annotation text" w:semiHidden="1" w:unhideWhenUsed="1"/>
+    <w:lsdException w:name="header" w:semiHidden="1" w:unhideWhenUsed="1"/>
+    <w:lsdException w:name="footer" w:semiHidden="1" w:unhideWhenUsed="1"/>
+    <w:lsdException w:name="index heading" w:semiHidden="1" w:unhideWhenUsed="1"/>
+    <w:lsdException w:name="caption" w:semiHidden="1" w:uiPriority="35" w:unhideWhenUsed="1" w:qFormat="1"/>
+    <w:lsdException w:name="table of figures" w:semiHidden="1" w:unhideWhenUsed="1"/>
+    <w:lsdException w:name="envelope address" w:semiHidden="1" w:unhideWhenUsed="1"/>
+    <w:lsdException w:name="envelope return" w:semiHidden="1" w:unhideWhenUsed="1"/>
+    <w:lsdException w:name="footnote reference" w:semiHidden="1" w:unhideWhenUsed="1"/>
+    <w:lsdException w:name="annotation reference" w:semiHidden="1" w:unhideWhenUsed="1"/>
+    <w:lsdException w:name="line number" w:semiHidden="1" w:unhideWhenUsed="1"/>
+    <w:lsdException w:name="page number" w:semiHidden="1" w:unhideWhenUsed="1"/>
+    <w:lsdException w:name="endnote reference" w:semiHidden="1" w:unhideWhenUsed="1"/>
+    <w:lsdException w:name="endnote text" w:semiHidden="1" w:unhideWhenUsed="1"/>
+    <w:lsdException w:name="table of authorities" w:semiHidden="1" w:unhideWhenUsed="1"/>
+    <w:lsdException w:name="macro" w:semiHidden="1" w:unhideWhenUsed="1"/>
+    <w:lsdException w:name="toa heading" w:semiHidden="1" w:unhideWhenUsed="1"/>
+    <w:lsdException w:name="List" w:semiHidden="1" w:unhideWhenUsed="1"/>
+    <w:lsdException w:name="List Bullet" w:semiHidden="1" w:unhideWhenUsed="1"/>
+    <w:lsdException w:name="List Number" w:semiHidden="1" w:unhideWhenUsed="1"/>
+    <w:lsdException w:name="List 2" w:semiHidden="1" w:unhideWhenUsed="1"/>
+    <w:lsdException w:name="List 3" w:semiHidden="1" w:unhideWhenUsed="1"/>
+    <w:lsdException w:name="List 4" w:semiHidden="1" w:unhideWhenUsed="1"/>
+    <w:lsdException w:name="List 5" w:semiHidden="1" w:unhideWhenUsed="1"/>
+    <w:lsdException w:name="List Bullet 2" w:semiHidden="1" w:unhideWhenUsed="1"/>
+    <w:lsdException w:name="List Bullet 3" w:semiHidden="1" w:unhideWhenUsed="1"/>
+    <w:lsdException w:name="List Bullet 4" w:semiHidden="1" w:unhideWhenUsed="1"/>
+    <w:lsdException w:name="List Bullet 5" w:semiHidden="1" w:unhideWhenUsed="1"/>
+    <w:lsdException w:name="List Number 2" w:semiHidden="1" w:unhideWhenUsed="1"/>
+    <w:lsdException w:name="List Number 3" w:semiHidden="1" w:unhideWhenUsed="1"/>
+    <w:lsdException w:name="List Number 4" w:semiHidden="1" w:unhideWhenUsed="1"/>
+    <w:lsdException w:name="List Number 5" w:semiHidden="1" w:unhideWhenUsed="1"/>
+    <w:lsdException w:name="Title" w:uiPriority="10" w:qFormat="1"/>
+    <w:lsdException w:name="Closing" w:semiHidden="1" w:unhideWhenUsed="1"/>
+    <w:lsdException w:name="Signature" w:semiHidden="1" w:unhideWhenUsed="1"/>
+    <w:lsdException w:name="Default Paragraph Font" w:semiHidden="1" w:uiPriority="1" w:unhideWhenUsed="1"/>
+    <w:lsdException w:name="Body Text" w:semiHidden="1" w:unhideWhenUsed="1"/>
+    <w:lsdException w:name="Body Text Indent" w:semiHidden="1" w:unhideWhenUsed="1"/>
+    <w:lsdException w:name="List Continue" w:semiHidden="1" w:unhideWhenUsed="1"/>
+    <w:lsdException w:name="List Continue 2" w:semiHidden="1" w:unhideWhenUsed="1"/>
+    <w:lsdException w:name="List Continue 3" w:semiHidden="1" w:unhideWhenUsed="1"/>
+    <w:lsdException w:name="List Continue 4" w:semiHidden="1" w:unhideWhenUsed="1"/>
+    <w:lsdException w:name="List Continue 5" w:semiHidden="1" w:unhideWhenUsed="1"/>
+    <w:lsdException w:name="Message Header" w:semiHidden="1" w:unhideWhenUsed="1"/>
+    <w:lsdException w:name="Subtitle" w:uiPriority="11" w:qFormat="1"/>
+    <w:lsdException w:name="Salutation" w:semiHidden="1" w:unhideWhenUsed="1"/>
+    <w:lsdException w:name="Date" w:semiHidden="1" w:unhideWhenUsed="1"/>
+    <w:lsdException w:name="Body Text First Indent" w:semiHidden="1" w:unhideWhenUsed="1"/>
+    <w:lsdException w:name="Body Text First Indent 2" w:semiHidden="1" w:unhideWhenUsed="1"/>
+    <w:lsdException w:name="Note Heading" w:semiHidden="1" w:unhideWhenUsed="1"/>
+    <w:lsdException w:name="Body Text 2" w:semiHidden="1" w:unhideWhenUsed="1"/>
+    <w:lsdException w:name="Body Text 3" w:semiHidden="1" w:unhideWhenUsed="1"/>
+    <w:lsdException w:name="Body Text Indent 2" w:semiHidden="1" w:unhideWhenUsed="1"/>
+    <w:lsdException w:name="Body Text Indent 3" w:semiHidden="1" w:unhideWhenUsed="1"/>
+    <w:lsdException w:name="Block Text" w:semiHidden="1" w:unhideWhenUsed="1"/>
+    <w:lsdException w:name="Hyperlink" w:semiHidden="1" w:unhideWhenUsed="1"/>
+    <w:lsdException w:name="FollowedHyperlink" w:semiHidden="1" w:unhideWhenUsed="1"/>
+    <w:lsdException w:name="Strong" w:uiPriority="22" w:qFormat="1"/>
+    <w:lsdException w:name="Emphasis" w:uiPriority="20" w:qFormat="1"/>
+    <w:lsdException w:name="Document Map" w:semiHidden="1" w:unhideWhenUsed="1"/>
+    <w:lsdException w:name="Plain Text" w:semiHidden="1" w:unhideWhenUsed="1"/>
+    <w:lsdException w:name="E-mail Signature" w:semiHidden="1" w:unhideWhenUsed="1"/>
+    <w:lsdException w:name="HTML Top of Form" w:semiHidden="1" w:unhideWhenUsed="1"/>
+    <w:lsdException w:name="HTML Bottom of Form" w:semiHidden="1" w:unhideWhenUsed="1"/>
+    <w:lsdException w:name="Normal (Web)" w:semiHidden="1" w:unhideWhenUsed="1"/>
+    <w:lsdException w:name="HTML Acronym" w:semiHidden="1" w:unhideWhenUsed="1"/>
+    <w:lsdException w:name="HTML Address" w:semiHidden="1" w:unhideWhenUsed="1"/>
+    <w:lsdException w:name="HTML Cite" w:semiHidden="1" w:unhideWhenUsed="1"/>
+    <w:lsdException w:name="HTML Code" w:semiHidden="1" w:unhideWhenUsed="1"/>
+    <w:lsdException w:name="HTML Definition" w:semiHidden="1" w:unhideWhenUsed="1"/>
+    <w:lsdException w:name="HTML Keyboard" w:semiHidden="1" w:unhideWhenUsed="1"/>
+    <w:lsdException w:name="HTML Preformatted" w:semiHidden="1" w:unhideWhenUsed="1"/>
+    <w:lsdException w:name="HTML Sample" w:semiHidden="1" w:unhideWhenUsed="1"/>
+    <w:lsdException w:name="HTML Typewriter" w:semiHidden="1" w:unhideWhenUsed="1"/>
+    <w:lsdException w:name="HTML Variable" w:semiHidden="1" w:unhideWhenUsed="1"/>
+    <w:lsdException w:name="Normal Table" w:semiHidden="1" w:unhideWhenUsed="1"/>
+    <w:lsdException w:name="annotation subject" w:semiHidden="1" w:unhideWhenUsed="1"/>
+    <w:lsdException w:name="No List" w:semiHidden="1" w:unhideWhenUsed="1"/>
+    <w:lsdException w:name="Outline List 1" w:semiHidden="1" w:unhideWhenUsed="1"/>
+    <w:lsdException w:name="Outline List 2" w:semiHidden="1" w:unhideWhenUsed="1"/>
+    <w:lsdException w:name="Outline List 3" w:semiHidden="1" w:unhideWhenUsed="1"/>
+    <w:lsdException w:name="Table Simple 1" w:semiHidden="1" w:unhideWhenUsed="1"/>
+    <w:lsdException w:name="Table Simple 2" w:semiHidden="1" w:unhideWhenUsed="1"/>
+    <w:lsdException w:name="Table Simple 3" w:semiHidden="1" w:unhideWhenUsed="1"/>
+    <w:lsdException w:name="Table Classic 1" w:semiHidden="1" w:unhideWhenUsed="1"/>
+    <w:lsdException w:name="Table Classic 2" w:semiHidden="1" w:unhideWhenUsed="1"/>
+    <w:lsdException w:name="Table Classic 3" w:semiHidden="1" w:unhideWhenUsed="1"/>
+    <w:lsdException w:name="Table Classic 4" w:semiHidden="1" w:unhideWhenUsed="1"/>
+    <w:lsdException w:name="Table Colorful 1" w:semiHidden="1" w:unhideWhenUsed="1"/>
+    <w:lsdException w:name="Table Colorful 2" w:semiHidden="1" w:unhideWhenUsed="1"/>
+    <w:lsdException w:name="Table Colorful 3" w:semiHidden="1" w:unhideWhenUsed="1"/>
+    <w:lsdException w:name="Table Columns 1" w:semiHidden="1" w:unhideWhenUsed="1"/>
+    <w:lsdException w:name="Table Columns 2" w:semiHidden="1" w:unhideWhenUsed="1"/>
+    <w:lsdException w:name="Table Columns 3" w:semiHidden="1" w:unhideWhenUsed="1"/>
+    <w:lsdException w:name="Table Columns 4" w:semiHidden="1" w:unhideWhenUsed="1"/>
+    <w:lsdException w:name="Table Columns 5" w:semiHidden="1" w:unhideWhenUsed="1"/>
+    <w:lsdException w:name="Table Grid 1" w:semiHidden="1" w:unhideWhenUsed="1"/>
+    <w:lsdException w:name="Table Grid 2" w:semiHidden="1" w:unhideWhenUsed="1"/>
+    <w:lsdException w:name="Table Grid 3" w:semiHidden="1" w:unhideWhenUsed="1"/>
+    <w:lsdException w:name="Table Grid 4" w:semiHidden="1" w:unhideWhenUsed="1"/>
+    <w:lsdException w:name="Table Grid 5" w:semiHidden="1" w:unhideWhenUsed="1"/>
+    <w:lsdException w:name="Table Grid 6" w:semiHidden="1" w:unhideWhenUsed="1"/>
+    <w:lsdException w:name="Table Grid 7" w:semiHidden="1" w:unhideWhenUsed="1"/>
+    <w:lsdException w:name="Table Grid 8" w:semiHidden="1" w:unhideWhenUsed="1"/>
+    <w:lsdException w:name="Table List 1" w:semiHidden="1" w:unhideWhenUsed="1"/>
+    <w:lsdException w:name="Table List 2" w:semiHidden="1" w:unhideWhenUsed="1"/>
+    <w:lsdException w:name="Table List 3" w:semiHidden="1" w:unhideWhenUsed="1"/>
+    <w:lsdException w:name="Table List 4" w:semiHidden="1" w:unhideWhenUsed="1"/>
+    <w:lsdException w:name="Table List 5" w:semiHidden="1" w:unhideWhenUsed="1"/>
+    <w:lsdException w:name="Table List 6" w:semiHidden="1" w:unhideWhenUsed="1"/>
+    <w:lsdException w:name="Table List 7" w:semiHidden="1" w:unhideWhenUsed="1"/>
+    <w:lsdException w:name="Table List 8" w:semiHidden="1" w:unhideWhenUsed="1"/>
+    <w:lsdException w:name="Table 3D effects 1" w:semiHidden="1" w:unhideWhenUsed="1"/>
+    <w:lsdException w:name="Table 3D effects 2" w:semiHidden="1" w:unhideWhenUsed="1"/>
+    <w:lsdException w:name="Table 3D effects 3" w:semiHidden="1" w:unhideWhenUsed="1"/>
+    <w:lsdException w:name="Table Contemporary" w:semiHidden="1" w:unhideWhenUsed="1"/>
+    <w:lsdException w:name="Table Elegant" w:semiHidden="1" w:unhideWhenUsed="1"/>
+    <w:lsdException w:name="Table Professional" w:semiHidden="1" w:unhideWhenUsed="1"/>
+    <w:lsdException w:name="Table Subtle 1" w:semiHidden="1" w:unhideWhenUsed="1"/>
+    <w:lsdException w:name="Table Subtle 2" w:semiHidden="1" w:unhideWhenUsed="1"/>
+    <w:lsdException w:name="Table Web 1" w:semiHidden="1" w:unhideWhenUsed="1"/>
+    <w:lsdException w:name="Table Web 2" w:semiHidden="1" w:unhideWhenUsed="1"/>
+    <w:lsdException w:name="Table Web 3" w:semiHidden="1" w:unhideWhenUsed="1"/>
+    <w:lsdException w:name="Balloon Text" w:semiHidden="1" w:unhideWhenUsed="1"/>
+    <w:lsdException w:name="Table Grid" w:uiPriority="39"/>
+    <w:lsdException w:name="Table Theme" w:semiHidden="1" w:unhideWhenUsed="1"/>
+    <w:lsdException w:name="Placeholder Text" w:semiHidden="1"/>
+    <w:lsdException w:name="No Spacing" w:uiPriority="1" w:qFormat="1"/>
+    <w:lsdException w:name="Light Shading" w:uiPriority="60"/>
+    <w:lsdException w:name="Light List" w:uiPriority="61"/>
+    <w:lsdException w:name="Light Grid" w:uiPriority="62"/>
+    <w:lsdException w:name="Medium Shading 1" w:uiPriority="63"/>
+    <w:lsdException w:name="Medium Shading 2" w:uiPriority="64"/>
+    <w:lsdException w:name="Medium List 1" w:uiPriority="65"/>
+    <w:lsdException w:name="Medium List 2" w:uiPriority="66"/>
+    <w:lsdException w:name="Medium Grid 1" w:uiPriority="67"/>
+    <w:lsdException w:name="Medium Grid 2" w:uiPriority="68"/>
+    <w:lsdException w:name="Medium Grid 3" w:uiPriority="69"/>
+    <w:lsdException w:name="Dark List" w:uiPriority="70"/>
+    <w:lsdException w:name="Colorful Shading" w:uiPriority="71"/>
+    <w:lsdException w:name="Colorful List" w:uiPriority="72"/>
+    <w:lsdException w:name="Colorful Grid" w:uiPriority="73"/>
+    <w:lsdException w:name="Light Shading Accent 1" w:uiPriority="60"/>
+    <w:lsdException w:name="Light List Accent 1" w:uiPriority="61"/>
+    <w:lsdException w:name="Light Grid Accent 1" w:uiPriority="62"/>
+    <w:lsdException w:name="Medium Shading 1 Accent 1" w:uiPriority="63"/>
+    <w:lsdException w:name="Medium Shading 2 Accent 1" w:uiPriority="64"/>
+    <w:lsdException w:name="Medium List 1 Accent 1" w:uiPriority="65"/>
+    <w:lsdException w:name="Revision" w:semiHidden="1"/>
+    <w:lsdException w:name="List Paragraph" w:uiPriority="34" w:qFormat="1"/>
+    <w:lsdException w:name="Quote" w:uiPriority="29" w:qFormat="1"/>
+    <w:lsdException w:name="Intense Quote" w:uiPriority="30" w:qFormat="1"/>
+    <w:lsdException w:name="Medium List 2 Accent 1" w:uiPriority="66"/>
+    <w:lsdException w:name="Medium Grid 1 Accent 1" w:uiPriority="67"/>
+    <w:lsdException w:name="Medium Grid 2 Accent 1" w:uiPriority="68"/>
+    <w:lsdException w:name="Medium Grid 3 Accent 1" w:uiPriority="69"/>
+    <w:lsdException w:name="Dark List Accent 1" w:uiPriority="70"/>
+    <w:lsdException w:name="Colorful Shading Accent 1" w:uiPriority="71"/>
+    <w:lsdException w:name="Colorful List Accent 1" w:uiPriority="72"/>
+    <w:lsdException w:name="Colorful Grid Accent 1" w:uiPriority="73"/>
+    <w:lsdException w:name="Light Shading Accent 2" w:uiPriority="60"/>
+    <w:lsdException w:name="Light List Accent 2" w:uiPriority="61"/>
+    <w:lsdException w:name="Light Grid Accent 2" w:uiPriority="62"/>
+    <w:lsdException w:name="Medium Shading 1 Accent 2" w:uiPriority="63"/>
+    <w:lsdException w:name="Medium Shading 2 Accent 2" w:uiPriority="64"/>
+    <w:lsdException w:name="Medium List 1 Accent 2" w:uiPriority="65"/>
+    <w:lsdException w:name="Medium List 2 Accent 2" w:uiPriority="66"/>
+    <w:lsdException w:name="Medium Grid 1 Accent 2" w:uiPriority="67"/>
+    <w:lsdException w:name="Medium Grid 2 Accent 2" w:uiPriority="68"/>
+    <w:lsdException w:name="Medium Grid 3 Accent 2" w:uiPriority="69"/>
+    <w:lsdException w:name="Dark List Accent 2" w:uiPriority="70"/>
+    <w:lsdException w:name="Colorful Shading Accent 2" w:uiPriority="71"/>
+    <w:lsdException w:name="Colorful List Accent 2" w:uiPriority="72"/>
+    <w:lsdException w:name="Colorful Grid Accent 2" w:uiPriority="73"/>
+    <w:lsdException w:name="Light Shading Accent 3" w:uiPriority="60"/>
+    <w:lsdException w:name="Light List Accent 3" w:uiPriority="61"/>
+    <w:lsdException w:name="Light Grid Accent 3" w:uiPriority="62"/>
+    <w:lsdException w:name="Medium Shading 1 Accent 3" w:uiPriority="63"/>
+    <w:lsdException w:name="Medium Shading 2 Accent 3" w:uiPriority="64"/>
+    <w:lsdException w:name="Medium List 1 Accent 3" w:uiPriority="65"/>
+    <w:lsdException w:name="Medium List 2 Accent 3" w:uiPriority="66"/>
+    <w:lsdException w:name="Medium Grid 1 Accent 3" w:uiPriority="67"/>
+    <w:lsdException w:name="Medium Grid 2 Accent 3" w:uiPriority="68"/>
+    <w:lsdException w:name="Medium Grid 3 Accent 3" w:uiPriority="69"/>
+    <w:lsdException w:name="Dark List Accent 3" w:uiPriority="70"/>
+    <w:lsdException w:name="Colorful Shading Accent 3" w:uiPriority="71"/>
+    <w:lsdException w:name="Colorful List Accent 3" w:uiPriority="72"/>
+    <w:lsdException w:name="Colorful Grid Accent 3" w:uiPriority="73"/>
+    <w:lsdException w:name="Light Shading Accent 4" w:uiPriority="60"/>
+    <w:lsdException w:name="Light List Accent 4" w:uiPriority="61"/>
+    <w:lsdException w:name="Light Grid Accent 4" w:uiPriority="62"/>
+    <w:lsdException w:name="Medium Shading 1 Accent 4" w:uiPriority="63"/>
+    <w:lsdException w:name="Medium Shading 2 Accent 4" w:uiPriority="64"/>
+    <w:lsdException w:name="Medium List 1 Accent 4" w:uiPriority="65"/>
+    <w:lsdException w:name="Medium List 2 Accent 4" w:uiPriority="66"/>
+    <w:lsdException w:name="Medium Grid 1 Accent 4" w:uiPriority="67"/>
+    <w:lsdException w:name="Medium Grid 2 Accent 4" w:uiPriority="68"/>
+    <w:lsdException w:name="Medium Grid 3 Accent 4" w:uiPriority="69"/>
+    <w:lsdException w:name="Dark List Accent 4" w:uiPriority="70"/>
+    <w:lsdException w:name="Colorful Shading Accent 4" w:uiPriority="71"/>
+    <w:lsdException w:name="Colorful List Accent 4" w:uiPriority="72"/>
+    <w:lsdException w:name="Colorful Grid Accent 4" w:uiPriority="73"/>
+    <w:lsdException w:name="Light Shading Accent 5" w:uiPriority="60"/>
+    <w:lsdException w:name="Light List Accent 5" w:uiPriority="61"/>
+    <w:lsdException w:name="Light Grid Accent 5" w:uiPriority="62"/>
+    <w:lsdException w:name="Medium Shading 1 Accent 5" w:uiPriority="63"/>
+    <w:lsdException w:name="Medium Shading 2 Accent 5" w:uiPriority="64"/>
+    <w:lsdException w:name="Medium List 1 Accent 5" w:uiPriority="65"/>
+    <w:lsdException w:name="Medium List 2 Accent 5" w:uiPriority="66"/>
+    <w:lsdException w:name="Medium Grid 1 Accent 5" w:uiPriority="67"/>
+    <w:lsdException w:name="Medium Grid 2 Accent 5" w:uiPriority="68"/>
+    <w:lsdException w:name="Medium Grid 3 Accent 5" w:uiPriority="69"/>
+    <w:lsdException w:name="Dark List Accent 5" w:uiPriority="70"/>
+    <w:lsdException w:name="Colorful Shading Accent 5" w:uiPriority="71"/>
+    <w:lsdException w:name="Colorful List Accent 5" w:uiPriority="72"/>
+    <w:lsdException w:name="Colorful Grid Accent 5" w:uiPriority="73"/>
+    <w:lsdException w:name="Light Shading Accent 6" w:uiPriority="60"/>
+    <w:lsdException w:name="Light List Accent 6" w:uiPriority="61"/>
+    <w:lsdException w:name="Light Grid Accent 6" w:uiPriority="62"/>
+    <w:lsdException w:name="Medium Shading 1 Accent 6" w:uiPriority="63"/>
+    <w:lsdException w:name="Medium Shading 2 Accent 6" w:uiPriority="64"/>
+    <w:lsdException w:name="Medium List 1 Accent 6" w:uiPriority="65"/>
+    <w:lsdException w:name="Medium List 2 Accent 6" w:uiPriority="66"/>
+    <w:lsdException w:name="Medium Grid 1 Accent 6" w:uiPriority="67"/>
+    <w:lsdException w:name="Medium Grid 2 Accent 6" w:uiPriority="68"/>
+    <w:lsdException w:name="Medium Grid 3 Accent 6" w:uiPriority="69"/>
+    <w:lsdException w:name="Dark List Accent 6" w:uiPriority="70"/>
+    <w:lsdException w:name="Colorful Shading Accent 6" w:uiPriority="71"/>
+    <w:lsdException w:name="Colorful List Accent 6" w:uiPriority="72"/>
+    <w:lsdException w:name="Colorful Grid Accent 6" w:uiPriority="73"/>
+    <w:lsdException w:name="Subtle Emphasis" w:uiPriority="19" w:qFormat="1"/>
+    <w:lsdException w:name="Intense Emphasis" w:uiPriority="21" w:qFormat="1"/>
+    <w:lsdException w:name="Subtle Reference" w:uiPriority="31" w:qFormat="1"/>
+    <w:lsdException w:name="Intense Reference" w:uiPriority="32" w:qFormat="1"/>
+    <w:lsdException w:name="Book Title" w:uiPriority="33" w:qFormat="1"/>
+    <w:lsdException w:name="Bibliography" w:semiHidden="1" w:uiPriority="37" w:unhideWhenUsed="1"/>
+    <w:lsdException w:name="TOC Heading" w:semiHidden="1" w:uiPriority="39" w:unhideWhenUsed="1" w:qFormat="1"/>
+    <w:lsdException w:name="Plain Table 1" w:uiPriority="41"/>
+    <w:lsdException w:name="Plain Table 2" w:uiPriority="42"/>
+    <w:lsdException w:name="Plain Table 3" w:uiPriority="43"/>
+    <w:lsdException w:name="Plain Table 4" w:uiPriority="44"/>
+    <w:lsdException w:name="Plain Table 5" w:uiPriority="45"/>
+    <w:lsdException w:name="Grid Table Light" w:uiPriority="40"/>
+    <w:lsdException w:name="Grid Table 1 Light" w:uiPriority="46"/>
+    <w:lsdException w:name="Grid Table 2" w:uiPriority="47"/>
+    <w:lsdException w:name="Grid Table 3" w:uiPriority="48"/>
+    <w:lsdException w:name="Grid Table 4" w:uiPriority="49"/>
+    <w:lsdException w:name="Grid Table 5 Dark" w:uiPriority="50"/>
+    <w:lsdException w:name="Grid Table 6 Colorful" w:uiPriority="51"/>
+    <w:lsdException w:name="Grid Table 7 Colorful" w:uiPriority="52"/>
+    <w:lsdException w:name="Grid Table 1 Light Accent 1" w:uiPriority="46"/>
+    <w:lsdException w:name="Grid Table 2 Accent 1" w:uiPriority="47"/>
+    <w:lsdException w:name="Grid Table 3 Accent 1" w:uiPriority="48"/>
+    <w:lsdException w:name="Grid Table 4 Accent 1" w:uiPriority="49"/>
+    <w:lsdException w:name="Grid Table 5 Dark Accent 1" w:uiPriority="50"/>
+    <w:lsdException w:name="Grid Table 6 Colorful Accent 1" w:uiPriority="51"/>
+    <w:lsdException w:name="Grid Table 7 Colorful Accent 1" w:uiPriority="52"/>
+    <w:lsdException w:name="Grid Table 1 Light Accent 2" w:uiPriority="46"/>
+    <w:lsdException w:name="Grid Table 2 Accent 2" w:uiPriority="47"/>
+    <w:lsdException w:name="Grid Table 3 Accent 2" w:uiPriority="48"/>
+    <w:lsdException w:name="Grid Table 4 Accent 2" w:uiPriority="49"/>
+    <w:lsdException w:name="Grid Table 5 Dark Accent 2" w:uiPriority="50"/>
+    <w:lsdException w:name="Grid Table 6 Colorful Accent 2" w:uiPriority="51"/>
+    <w:lsdException w:name="Grid Table 7 Colorful Accent 2" w:uiPriority="52"/>
+    <w:lsdException w:name="Grid Table 1 Light Accent 3" w:uiPriority="46"/>
+    <w:lsdException w:name="Grid Table 2 Accent 3" w:uiPriority="47"/>
+    <w:lsdException w:name="Grid Table 3 Accent 3" w:uiPriority="48"/>
+    <w:lsdException w:name="Grid Table 4 Accent 3" w:uiPriority="49"/>
+    <w:lsdException w:name="Grid Table 5 Dark Accent 3" w:uiPriority="50"/>
+    <w:lsdException w:name="Grid Table 6 Colorful Accent 3" w:uiPriority="51"/>
+    <w:lsdException w:name="Grid Table 7 Colorful Accent 3" w:uiPriority="52"/>
+    <w:lsdException w:name="Grid Table 1 Light Accent 4" w:uiPriority="46"/>
+    <w:lsdException w:name="Grid Table 2 Accent 4" w:uiPriority="47"/>
+    <w:lsdException w:name="Grid Table 3 Accent 4" w:uiPriority="48"/>
+    <w:lsdException w:name="Grid Table 4 Accent 4" w:uiPriority="49"/>
+    <w:lsdException w:name="Grid Table 5 Dark Accent 4" w:uiPriority="50"/>
+    <w:lsdException w:name="Grid Table 6 Colorful Accent 4" w:uiPriority="51"/>
+    <w:lsdException w:name="Grid Table 7 Colorful Accent 4" w:uiPriority="52"/>
+    <w:lsdException w:name="Grid Table 1 Light Accent 5" w:uiPriority="46"/>
+    <w:lsdException w:name="Grid Table 2 Accent 5" w:uiPriority="47"/>
+    <w:lsdException w:name="Grid Table 3 Accent 5" w:uiPriority="48"/>
+    <w:lsdException w:name="Grid Table 4 Accent 5" w:uiPriority="49"/>
+    <w:lsdException w:name="Grid Table 5 Dark Accent 5" w:uiPriority="50"/>
+    <w:lsdException w:name="Grid Table 6 Colorful Accent 5" w:uiPriority="51"/>
+    <w:lsdException w:name="Grid Table 7 Colorful Accent 5" w:uiPriority="52"/>
+    <w:lsdException w:name="Grid Table 1 Light Accent 6" w:uiPriority="46"/>
+    <w:lsdException w:name="Grid Table 2 Accent 6" w:uiPriority="47"/>
+    <w:lsdException w:name="Grid Table 3 Accent 6" w:uiPriority="48"/>
+    <w:lsdException w:name="Grid Table 4 Accent 6" w:uiPriority="49"/>
+    <w:lsdException w:name="Grid Table 5 Dark Accent 6" w:uiPriority="50"/>
+    <w:lsdException w:name="Grid Table 6 Colorful Accent 6" w:uiPriority="51"/>
+    <w:lsdException w:name="Grid Table 7 Colorful Accent 6" w:uiPriority="52"/>
+    <w:lsdException w:name="List Table 1 Light" w:uiPriority="46"/>
+    <w:lsdException w:name="List Table 2" w:uiPriority="47"/>
+    <w:lsdException w:name="List Table 3" w:uiPriority="48"/>
+    <w:lsdException w:name="List Table 4" w:uiPriority="49"/>
+    <w:lsdException w:name="List Table 5 Dark" w:uiPriority="50"/>
+    <w:lsdException w:name="List Table 6 Colorful" w:uiPriority="51"/>
+    <w:lsdException w:name="List Table 7 Colorful" w:uiPriority="52"/>
+    <w:lsdException w:name="List Table 1 Light Accent 1" w:uiPriority="46"/>
+    <w:lsdException w:name="List Table 2 Accent 1" w:uiPriority="47"/>
+    <w:lsdException w:name="List Table 3 Accent 1" w:uiPriority="48"/>
+    <w:lsdException w:name="List Table 4 Accent 1" w:uiPriority="49"/>
+    <w:lsdException w:name="List Table 5 Dark Accent 1" w:uiPriority="50"/>
+    <w:lsdException w:name="List Table 6 Colorful Accent 1" w:uiPriority="51"/>
+    <w:lsdException w:name="List Table 7 Colorful Accent 1" w:uiPriority="52"/>
+    <w:lsdException w:name="List Table 1 Light Accent 2" w:uiPriority="46"/>
+    <w:lsdException w:name="List Table 2 Accent 2" w:uiPriority="47"/>
+    <w:lsdException w:name="List Table 3 Accent 2" w:uiPriority="48"/>
+    <w:lsdException w:name="List Table 4 Accent 2" w:uiPriority="49"/>
+    <w:lsdException w:name="List Table 5 Dark Accent 2" w:uiPriority="50"/>
+    <w:lsdException w:name="List Table 6 Colorful Accent 2" w:uiPriority="51"/>
+    <w:lsdException w:name="List Table 7 Colorful Accent 2" w:uiPriority="52"/>
+    <w:lsdException w:name="List Table 1 Light Accent 3" w:uiPriority="46"/>
+    <w:lsdException w:name="List Table 2 Accent 3" w:uiPriority="47"/>
+    <w:lsdException w:name="List Table 3 Accent 3" w:uiPriority="48"/>
+    <w:lsdException w:name="List Table 4 Accent 3" w:uiPriority="49"/>
+    <w:lsdException w:name="List Table 5 Dark Accent 3" w:uiPriority="50"/>
+    <w:lsdException w:name="List Table 6 Colorful Accent 3" w:uiPriority="51"/>
+    <w:lsdException w:name="List Table 7 Colorful Accent 3" w:uiPriority="52"/>
+    <w:lsdException w:name="List Table 1 Light Accent 4" w:uiPriority="46"/>
+    <w:lsdException w:name="List Table 2 Accent 4" w:uiPriority="47"/>
+    <w:lsdException w:name="List Table 3 Accent 4" w:uiPriority="48"/>
+    <w:lsdException w:name="List Table 4 Accent 4" w:uiPriority="49"/>
+    <w:lsdException w:name="List Table 5 Dark Accent 4" w:uiPriority="50"/>
+    <w:lsdException w:name="List Table 6 Colorful Accent 4" w:uiPriority="51"/>
+    <w:lsdException w:name="List Table 7 Colorful Accent 4" w:uiPriority="52"/>
+    <w:lsdException w:name="List Table 1 Light Accent 5" w:uiPriority="46"/>
+    <w:lsdException w:name="List Table 2 Accent 5" w:uiPriority="47"/>
+    <w:lsdException w:name="List Table 3 Accent 5" w:uiPriority="48"/>
+    <w:lsdException w:name="List Table 4 Accent 5" w:uiPriority="49"/>
+    <w:lsdException w:name="List Table 5 Dark Accent 5" w:uiPriority="50"/>
+    <w:lsdException w:name="List Table 6 Colorful Accent 5" w:uiPriority="51"/>
+    <w:lsdException w:name="List Table 7 Colorful Accent 5" w:uiPriority="52"/>
+    <w:lsdException w:name="List Table 1 Light Accent 6" w:uiPriority="46"/>
+    <w:lsdException w:name="List Table 2 Accent 6" w:uiPriority="47"/>
+    <w:lsdException w:name="List Table 3 Accent 6" w:uiPriority="48"/>
+    <w:lsdException w:name="List Table 4 Accent 6" w:uiPriority="49"/>
+    <w:lsdException w:name="List Table 5 Dark Accent 6" w:uiPriority="50"/>
+    <w:lsdException w:name="List Table 6 Colorful Accent 6" w:uiPriority="51"/>
+    <w:lsdException w:name="List Table 7 Colorful Accent 6" w:uiPriority="52"/>
+    <w:lsdException w:name="Mention" w:semiHidden="1" w:unhideWhenUsed="1"/>
+    <w:lsdException w:name="Smart Hyperlink" w:semiHidden="1" w:unhideWhenUsed="1"/>
+    <w:lsdException w:name="Hashtag" w:semiHidden="1" w:unhideWhenUsed="1"/>
+    <w:lsdException w:name="Unresolved Mention" w:semiHidden="1" w:unhideWhenUsed="1"/>
+    <w:lsdException w:name="Smart Link" w:semiHidden="1" w:unhideWhenUsed="1"/>
   </w:latentStyles>
-  <w:style w:type="paragraph" w:default="1" w:styleId="a">
+  <w:style w:type="paragraph" w:default="1" w:styleId="Normal">
     <w:name w:val="Normal"/>
     <w:qFormat/>
     <w:rsid w:val="00451570"/>
   </w:style>
-  <w:style w:type="character" w:default="1" w:styleId="a0">
+  <w:style w:type="character" w:default="1" w:styleId="Policepardfaut">
     <w:name w:val="Default Paragraph Font"/>
     <w:uiPriority w:val="1"/>
     <w:semiHidden/>
     <w:unhideWhenUsed/>
   </w:style>
-  <w:style w:type="table" w:default="1" w:styleId="a1">
+  <w:style w:type="table" w:default="1" w:styleId="TableauNormal">
     <w:name w:val="Normal Table"/>
     <w:uiPriority w:val="99"/>
     <w:semiHidden/>
     <w:unhideWhenUsed/>
-    <w:qFormat/>
     <w:tblPr>
       <w:tblInd w:w="0" w:type="dxa"/>
       <w:tblCellMar>
@@ -3097,15 +3793,15 @@
       </w:tblCellMar>
     </w:tblPr>
   </w:style>
-  <w:style w:type="numbering" w:default="1" w:styleId="a2">
+  <w:style w:type="numbering" w:default="1" w:styleId="Aucuneliste">
     <w:name w:val="No List"/>
     <w:uiPriority w:val="99"/>
     <w:semiHidden/>
     <w:unhideWhenUsed/>
   </w:style>
-  <w:style w:type="character" w:styleId="a3">
+  <w:style w:type="character" w:styleId="Textedelespacerserv">
     <w:name w:val="Placeholder Text"/>
-    <w:basedOn w:val="a0"/>
+    <w:basedOn w:val="Policepardfaut"/>
     <w:uiPriority w:val="99"/>
     <w:semiHidden/>
     <w:rsid w:val="00F877FE"/>
@@ -3113,82 +3809,11 @@
       <w:color w:val="808080"/>
     </w:rPr>
   </w:style>
-  <w:style w:type="paragraph" w:customStyle="1" w:styleId="65ABCB06A9584C9891FB141F4003DA2D">
-    <w:name w:val="65ABCB06A9584C9891FB141F4003DA2D"/>
-    <w:rsid w:val="00EF680F"/>
-  </w:style>
-  <w:style w:type="paragraph" w:customStyle="1" w:styleId="A7EB761035664F1487B1A7A65179EED8">
-    <w:name w:val="A7EB761035664F1487B1A7A65179EED8"/>
-    <w:rsid w:val="00EF680F"/>
-  </w:style>
-  <w:style w:type="paragraph" w:customStyle="1" w:styleId="6715775020184E0DAFA71B169F6EF158">
-    <w:name w:val="6715775020184E0DAFA71B169F6EF158"/>
-    <w:rsid w:val="00EF680F"/>
-  </w:style>
-  <w:style w:type="paragraph" w:customStyle="1" w:styleId="688672E59F114B94A51197EDF39C77B1">
-    <w:name w:val="688672E59F114B94A51197EDF39C77B1"/>
-    <w:rsid w:val="00EF680F"/>
-  </w:style>
-  <w:style w:type="paragraph" w:customStyle="1" w:styleId="44F25B3AFF8B4AF6AA4F5FDB823669E3">
-    <w:name w:val="44F25B3AFF8B4AF6AA4F5FDB823669E3"/>
-    <w:rsid w:val="00EF680F"/>
-  </w:style>
-  <w:style w:type="paragraph" w:customStyle="1" w:styleId="1F3B9AA5EAAB4DF9AC245F13BDC20D91">
-    <w:name w:val="1F3B9AA5EAAB4DF9AC245F13BDC20D91"/>
-    <w:rsid w:val="00EF680F"/>
-  </w:style>
-  <w:style w:type="paragraph" w:customStyle="1" w:styleId="D6228F796E864AF4B33B14D37C47A95B">
-    <w:name w:val="D6228F796E864AF4B33B14D37C47A95B"/>
-    <w:rsid w:val="00EF680F"/>
-    <w:pPr>
-      <w:spacing w:after="200" w:line="276" w:lineRule="auto"/>
-    </w:pPr>
-    <w:rPr>
-      <w:rFonts w:eastAsiaTheme="minorHAnsi"/>
-      <w:lang w:eastAsia="en-US"/>
-    </w:rPr>
-  </w:style>
-  <w:style w:type="paragraph" w:customStyle="1" w:styleId="F2BF92BBC6404F36A5E8E09392D5C696">
-    <w:name w:val="F2BF92BBC6404F36A5E8E09392D5C696"/>
-    <w:rsid w:val="00006758"/>
-  </w:style>
-  <w:style w:type="paragraph" w:customStyle="1" w:styleId="57F398460B154FC6A32D420409ADBC59">
-    <w:name w:val="57F398460B154FC6A32D420409ADBC59"/>
-    <w:rsid w:val="003E3152"/>
-  </w:style>
-  <w:style w:type="paragraph" w:customStyle="1" w:styleId="41FEBE7C064C454394E022A5E51F95B9">
-    <w:name w:val="41FEBE7C064C454394E022A5E51F95B9"/>
-    <w:rsid w:val="003E3152"/>
-  </w:style>
-  <w:style w:type="paragraph" w:customStyle="1" w:styleId="0ECA3DA8B1DA4F33B5319976E3E28B2B">
-    <w:name w:val="0ECA3DA8B1DA4F33B5319976E3E28B2B"/>
-    <w:rsid w:val="003E3152"/>
-  </w:style>
-  <w:style w:type="paragraph" w:customStyle="1" w:styleId="274C83025FCA46DC8DB37F8F2349A4B5">
-    <w:name w:val="274C83025FCA46DC8DB37F8F2349A4B5"/>
-    <w:rsid w:val="00F877FE"/>
-    <w:pPr>
-      <w:spacing w:after="200" w:line="276" w:lineRule="auto"/>
-    </w:pPr>
-    <w:rPr>
-      <w:lang w:val="en-US" w:eastAsia="en-US"/>
-    </w:rPr>
-  </w:style>
-  <w:style w:type="paragraph" w:customStyle="1" w:styleId="80770B4A4B54494D9F801AA328F40E80">
-    <w:name w:val="80770B4A4B54494D9F801AA328F40E80"/>
-    <w:rsid w:val="00F877FE"/>
-    <w:pPr>
-      <w:spacing w:after="200" w:line="276" w:lineRule="auto"/>
-    </w:pPr>
-    <w:rPr>
-      <w:lang w:val="en-US" w:eastAsia="en-US"/>
-    </w:rPr>
-  </w:style>
 </w:styles>
 </file>
 
 <file path=word/glossary/webSettings.xml><?xml version="1.0" encoding="utf-8"?>
-<w:webSettings xmlns:r="http://schemas.openxmlformats.org/officeDocument/2006/relationships" xmlns:w="http://schemas.openxmlformats.org/wordprocessingml/2006/main">
+<w:webSettings xmlns:mc="http://schemas.openxmlformats.org/markup-compatibility/2006" xmlns:r="http://schemas.openxmlformats.org/officeDocument/2006/relationships" xmlns:w="http://schemas.openxmlformats.org/wordprocessingml/2006/main" xmlns:w14="http://schemas.microsoft.com/office/word/2010/wordml" xmlns:w15="http://schemas.microsoft.com/office/word/2012/wordml" xmlns:w16cex="http://schemas.microsoft.com/office/word/2018/wordml/cex" xmlns:w16cid="http://schemas.microsoft.com/office/word/2016/wordml/cid" xmlns:w16="http://schemas.microsoft.com/office/word/2018/wordml" xmlns:w16sdtdh="http://schemas.microsoft.com/office/word/2020/wordml/sdtdatahash" xmlns:w16se="http://schemas.microsoft.com/office/word/2015/wordml/symex" mc:Ignorable="w14 w15 w16se w16cid w16 w16cex w16sdtdh">
   <w:optimizeForBrowser/>
   <w:allowPNG/>
 </w:webSettings>

</xml_diff>

<commit_message>
- fix header and footer img modification
</commit_message>
<xml_diff>
--- a/template.docx
+++ b/template.docx
@@ -1698,10 +1698,8 @@
           <w:pPr>
             <w:spacing w:after="120"/>
             <w:rPr>
-              <w:rFonts w:ascii="Times New Roman" w:hAnsi="Times New Roman" w:cs="Times New Roman"/>
-              <w:sz w:val="24"/>
-              <w:szCs w:val="24"/>
-              <w:lang w:val="en-US"/>
+              <w:rStyle w:val="Lienhypertexte"/>
+              <w:lang w:val="fr-RE"/>
             </w:rPr>
           </w:pPr>
           <w:hyperlink r:id="rId10" w:history="1">
@@ -1718,13 +1716,59 @@
         </w:p>
       </w:sdtContent>
     </w:sdt>
+    <w:p>
+      <w:pPr>
+        <w:rPr>
+          <w:rFonts w:ascii="Times New Roman" w:hAnsi="Times New Roman" w:cs="Times New Roman"/>
+          <w:sz w:val="24"/>
+          <w:szCs w:val="24"/>
+          <w:lang w:val="en-US"/>
+        </w:rPr>
+      </w:pPr>
+    </w:p>
+    <w:p>
+      <w:pPr>
+        <w:rPr>
+          <w:rFonts w:ascii="Times New Roman" w:hAnsi="Times New Roman" w:cs="Times New Roman"/>
+          <w:sz w:val="24"/>
+          <w:szCs w:val="24"/>
+          <w:lang w:val="en-US"/>
+        </w:rPr>
+      </w:pPr>
+    </w:p>
+    <w:p>
+      <w:pPr>
+        <w:rPr>
+          <w:rStyle w:val="Lienhypertexte"/>
+          <w:lang w:val="fr-RE"/>
+        </w:rPr>
+      </w:pPr>
+    </w:p>
+    <w:p>
+      <w:pPr>
+        <w:tabs>
+          <w:tab w:val="left" w:pos="6264"/>
+        </w:tabs>
+        <w:rPr>
+          <w:rFonts w:ascii="Times New Roman" w:hAnsi="Times New Roman" w:cs="Times New Roman"/>
+          <w:sz w:val="24"/>
+          <w:szCs w:val="24"/>
+          <w:lang w:val="en-US"/>
+        </w:rPr>
+      </w:pPr>
+      <w:r>
+        <w:rPr>
+          <w:rFonts w:ascii="Times New Roman" w:hAnsi="Times New Roman" w:cs="Times New Roman"/>
+          <w:sz w:val="24"/>
+          <w:szCs w:val="24"/>
+          <w:lang w:val="en-US"/>
+        </w:rPr>
+        <w:tab/>
+      </w:r>
+    </w:p>
     <w:sectPr>
-      <w:headerReference w:type="even" r:id="rId11"/>
-      <w:headerReference w:type="default" r:id="rId12"/>
-      <w:footerReference w:type="even" r:id="rId13"/>
-      <w:footerReference w:type="default" r:id="rId14"/>
-      <w:headerReference w:type="first" r:id="rId15"/>
-      <w:footerReference w:type="first" r:id="rId16"/>
+      <w:headerReference w:type="default" r:id="rId11"/>
+      <w:footerReference w:type="default" r:id="rId12"/>
       <w:pgSz w:w="11906" w:h="16838"/>
       <w:pgMar w:top="851" w:right="851" w:bottom="709" w:left="1134" w:header="0" w:footer="0" w:gutter="0"/>
       <w:cols w:space="720"/>
@@ -1761,16 +1805,6 @@
 </file>
 
 <file path=word/footer1.xml><?xml version="1.0" encoding="utf-8"?>
-<w:ftr xmlns:wpc="http://schemas.microsoft.com/office/word/2010/wordprocessingCanvas" xmlns:cx="http://schemas.microsoft.com/office/drawing/2014/chartex" xmlns:cx1="http://schemas.microsoft.com/office/drawing/2015/9/8/chartex" xmlns:cx2="http://schemas.microsoft.com/office/drawing/2015/10/21/chartex" xmlns:cx3="http://schemas.microsoft.com/office/drawing/2016/5/9/chartex" xmlns:cx4="http://schemas.microsoft.com/office/drawing/2016/5/10/chartex" xmlns:cx5="http://schemas.microsoft.com/office/drawing/2016/5/11/chartex" xmlns:cx6="http://schemas.microsoft.com/office/drawing/2016/5/12/chartex" xmlns:cx7="http://schemas.microsoft.com/office/drawing/2016/5/13/chartex" xmlns:cx8="http://schemas.microsoft.com/office/drawing/2016/5/14/chartex" xmlns:mc="http://schemas.openxmlformats.org/markup-compatibility/2006" xmlns:aink="http://schemas.microsoft.com/office/drawing/2016/ink" xmlns:am3d="http://schemas.microsoft.com/office/drawing/2017/model3d" xmlns:o="urn:schemas-microsoft-com:office:office" xmlns:oel="http://schemas.microsoft.com/office/2019/extlst" xmlns:r="http://schemas.openxmlformats.org/officeDocument/2006/relationships" xmlns:m="http://schemas.openxmlformats.org/officeDocument/2006/math" xmlns:v="urn:schemas-microsoft-com:vml" xmlns:wp14="http://schemas.microsoft.com/office/word/2010/wordprocessingDrawing" xmlns:wp="http://schemas.openxmlformats.org/drawingml/2006/wordprocessingDrawing" xmlns:w10="urn:schemas-microsoft-com:office:word" xmlns:w="http://schemas.openxmlformats.org/wordprocessingml/2006/main" xmlns:w14="http://schemas.microsoft.com/office/word/2010/wordml" xmlns:w15="http://schemas.microsoft.com/office/word/2012/wordml" xmlns:w16cex="http://schemas.microsoft.com/office/word/2018/wordml/cex" xmlns:w16cid="http://schemas.microsoft.com/office/word/2016/wordml/cid" xmlns:w16="http://schemas.microsoft.com/office/word/2018/wordml" xmlns:w16sdtdh="http://schemas.microsoft.com/office/word/2020/wordml/sdtdatahash" xmlns:w16se="http://schemas.microsoft.com/office/word/2015/wordml/symex" xmlns:wpg="http://schemas.microsoft.com/office/word/2010/wordprocessingGroup" xmlns:wpi="http://schemas.microsoft.com/office/word/2010/wordprocessingInk" xmlns:wne="http://schemas.microsoft.com/office/word/2006/wordml" xmlns:wps="http://schemas.microsoft.com/office/word/2010/wordprocessingShape" mc:Ignorable="w14 w15 w16se w16cid w16 w16cex w16sdtdh wp14">
-  <w:p>
-    <w:pPr>
-      <w:pStyle w:val="Pieddepage"/>
-    </w:pPr>
-  </w:p>
-</w:ftr>
-</file>
-
-<file path=word/footer2.xml><?xml version="1.0" encoding="utf-8"?>
 <w:ftr xmlns:wpc="http://schemas.microsoft.com/office/word/2010/wordprocessingCanvas" xmlns:cx="http://schemas.microsoft.com/office/drawing/2014/chartex" xmlns:cx1="http://schemas.microsoft.com/office/drawing/2015/9/8/chartex" xmlns:cx2="http://schemas.microsoft.com/office/drawing/2015/10/21/chartex" xmlns:cx3="http://schemas.microsoft.com/office/drawing/2016/5/9/chartex" xmlns:cx4="http://schemas.microsoft.com/office/drawing/2016/5/10/chartex" xmlns:cx5="http://schemas.microsoft.com/office/drawing/2016/5/11/chartex" xmlns:cx6="http://schemas.microsoft.com/office/drawing/2016/5/12/chartex" xmlns:cx7="http://schemas.microsoft.com/office/drawing/2016/5/13/chartex" xmlns:cx8="http://schemas.microsoft.com/office/drawing/2016/5/14/chartex" xmlns:mc="http://schemas.openxmlformats.org/markup-compatibility/2006" xmlns:aink="http://schemas.microsoft.com/office/drawing/2016/ink" xmlns:am3d="http://schemas.microsoft.com/office/drawing/2017/model3d" xmlns:o="urn:schemas-microsoft-com:office:office" xmlns:oel="http://schemas.microsoft.com/office/2019/extlst" xmlns:r="http://schemas.openxmlformats.org/officeDocument/2006/relationships" xmlns:m="http://schemas.openxmlformats.org/officeDocument/2006/math" xmlns:v="urn:schemas-microsoft-com:vml" xmlns:wp14="http://schemas.microsoft.com/office/word/2010/wordprocessingDrawing" xmlns:wp="http://schemas.openxmlformats.org/drawingml/2006/wordprocessingDrawing" xmlns:w10="urn:schemas-microsoft-com:office:word" xmlns:w="http://schemas.openxmlformats.org/wordprocessingml/2006/main" xmlns:w14="http://schemas.microsoft.com/office/word/2010/wordml" xmlns:w15="http://schemas.microsoft.com/office/word/2012/wordml" xmlns:w16cex="http://schemas.microsoft.com/office/word/2018/wordml/cex" xmlns:w16cid="http://schemas.microsoft.com/office/word/2016/wordml/cid" xmlns:w16="http://schemas.microsoft.com/office/word/2018/wordml" xmlns:w16sdtdh="http://schemas.microsoft.com/office/word/2020/wordml/sdtdatahash" xmlns:w16se="http://schemas.microsoft.com/office/word/2015/wordml/symex" xmlns:wpg="http://schemas.microsoft.com/office/word/2010/wordprocessingGroup" xmlns:wpi="http://schemas.microsoft.com/office/word/2010/wordprocessingInk" xmlns:wne="http://schemas.microsoft.com/office/word/2006/wordml" xmlns:wps="http://schemas.microsoft.com/office/word/2010/wordprocessingShape" mc:Ignorable="w14 w15 w16se w16cid w16 w16cex w16sdtdh wp14">
   <w:sdt>
     <w:sdtPr>
@@ -1806,16 +1840,6 @@
 </w:ftr>
 </file>
 
-<file path=word/footer3.xml><?xml version="1.0" encoding="utf-8"?>
-<w:ftr xmlns:wpc="http://schemas.microsoft.com/office/word/2010/wordprocessingCanvas" xmlns:cx="http://schemas.microsoft.com/office/drawing/2014/chartex" xmlns:cx1="http://schemas.microsoft.com/office/drawing/2015/9/8/chartex" xmlns:cx2="http://schemas.microsoft.com/office/drawing/2015/10/21/chartex" xmlns:cx3="http://schemas.microsoft.com/office/drawing/2016/5/9/chartex" xmlns:cx4="http://schemas.microsoft.com/office/drawing/2016/5/10/chartex" xmlns:cx5="http://schemas.microsoft.com/office/drawing/2016/5/11/chartex" xmlns:cx6="http://schemas.microsoft.com/office/drawing/2016/5/12/chartex" xmlns:cx7="http://schemas.microsoft.com/office/drawing/2016/5/13/chartex" xmlns:cx8="http://schemas.microsoft.com/office/drawing/2016/5/14/chartex" xmlns:mc="http://schemas.openxmlformats.org/markup-compatibility/2006" xmlns:aink="http://schemas.microsoft.com/office/drawing/2016/ink" xmlns:am3d="http://schemas.microsoft.com/office/drawing/2017/model3d" xmlns:o="urn:schemas-microsoft-com:office:office" xmlns:oel="http://schemas.microsoft.com/office/2019/extlst" xmlns:r="http://schemas.openxmlformats.org/officeDocument/2006/relationships" xmlns:m="http://schemas.openxmlformats.org/officeDocument/2006/math" xmlns:v="urn:schemas-microsoft-com:vml" xmlns:wp14="http://schemas.microsoft.com/office/word/2010/wordprocessingDrawing" xmlns:wp="http://schemas.openxmlformats.org/drawingml/2006/wordprocessingDrawing" xmlns:w10="urn:schemas-microsoft-com:office:word" xmlns:w="http://schemas.openxmlformats.org/wordprocessingml/2006/main" xmlns:w14="http://schemas.microsoft.com/office/word/2010/wordml" xmlns:w15="http://schemas.microsoft.com/office/word/2012/wordml" xmlns:w16cex="http://schemas.microsoft.com/office/word/2018/wordml/cex" xmlns:w16cid="http://schemas.microsoft.com/office/word/2016/wordml/cid" xmlns:w16="http://schemas.microsoft.com/office/word/2018/wordml" xmlns:w16sdtdh="http://schemas.microsoft.com/office/word/2020/wordml/sdtdatahash" xmlns:w16se="http://schemas.microsoft.com/office/word/2015/wordml/symex" xmlns:wpg="http://schemas.microsoft.com/office/word/2010/wordprocessingGroup" xmlns:wpi="http://schemas.microsoft.com/office/word/2010/wordprocessingInk" xmlns:wne="http://schemas.microsoft.com/office/word/2006/wordml" xmlns:wps="http://schemas.microsoft.com/office/word/2010/wordprocessingShape" mc:Ignorable="w14 w15 w16se w16cid w16 w16cex w16sdtdh wp14">
-  <w:p>
-    <w:pPr>
-      <w:pStyle w:val="Pieddepage"/>
-    </w:pPr>
-  </w:p>
-</w:ftr>
-</file>
-
 <file path=word/footnotes.xml><?xml version="1.0" encoding="utf-8"?>
 <w:footnotes xmlns:wpc="http://schemas.microsoft.com/office/word/2010/wordprocessingCanvas" xmlns:cx="http://schemas.microsoft.com/office/drawing/2014/chartex" xmlns:cx1="http://schemas.microsoft.com/office/drawing/2015/9/8/chartex" xmlns:cx2="http://schemas.microsoft.com/office/drawing/2015/10/21/chartex" xmlns:cx3="http://schemas.microsoft.com/office/drawing/2016/5/9/chartex" xmlns:cx4="http://schemas.microsoft.com/office/drawing/2016/5/10/chartex" xmlns:cx5="http://schemas.microsoft.com/office/drawing/2016/5/11/chartex" xmlns:cx6="http://schemas.microsoft.com/office/drawing/2016/5/12/chartex" xmlns:cx7="http://schemas.microsoft.com/office/drawing/2016/5/13/chartex" xmlns:cx8="http://schemas.microsoft.com/office/drawing/2016/5/14/chartex" xmlns:mc="http://schemas.openxmlformats.org/markup-compatibility/2006" xmlns:aink="http://schemas.microsoft.com/office/drawing/2016/ink" xmlns:am3d="http://schemas.microsoft.com/office/drawing/2017/model3d" xmlns:o="urn:schemas-microsoft-com:office:office" xmlns:oel="http://schemas.microsoft.com/office/2019/extlst" xmlns:r="http://schemas.openxmlformats.org/officeDocument/2006/relationships" xmlns:m="http://schemas.openxmlformats.org/officeDocument/2006/math" xmlns:v="urn:schemas-microsoft-com:vml" xmlns:wp14="http://schemas.microsoft.com/office/word/2010/wordprocessingDrawing" xmlns:wp="http://schemas.openxmlformats.org/drawingml/2006/wordprocessingDrawing" xmlns:w10="urn:schemas-microsoft-com:office:word" xmlns:w="http://schemas.openxmlformats.org/wordprocessingml/2006/main" xmlns:w14="http://schemas.microsoft.com/office/word/2010/wordml" xmlns:w15="http://schemas.microsoft.com/office/word/2012/wordml" xmlns:w16cex="http://schemas.microsoft.com/office/word/2018/wordml/cex" xmlns:w16cid="http://schemas.microsoft.com/office/word/2016/wordml/cid" xmlns:w16="http://schemas.microsoft.com/office/word/2018/wordml" xmlns:w16sdtdh="http://schemas.microsoft.com/office/word/2020/wordml/sdtdatahash" xmlns:w16se="http://schemas.microsoft.com/office/word/2015/wordml/symex" xmlns:wpg="http://schemas.microsoft.com/office/word/2010/wordprocessingGroup" xmlns:wpi="http://schemas.microsoft.com/office/word/2010/wordprocessingInk" xmlns:wne="http://schemas.microsoft.com/office/word/2006/wordml" xmlns:wps="http://schemas.microsoft.com/office/word/2010/wordprocessingShape" mc:Ignorable="w14 w15 w16se w16cid w16 w16cex w16sdtdh wp14">
   <w:footnote w:type="separator" w:id="-1">
@@ -1848,53 +1872,115 @@
       <w:pStyle w:val="En-tte"/>
     </w:pPr>
   </w:p>
-</w:hdr>
-</file>
-
-<file path=word/header2.xml><?xml version="1.0" encoding="utf-8"?>
-<w:hdr xmlns:wpc="http://schemas.microsoft.com/office/word/2010/wordprocessingCanvas" xmlns:cx="http://schemas.microsoft.com/office/drawing/2014/chartex" xmlns:cx1="http://schemas.microsoft.com/office/drawing/2015/9/8/chartex" xmlns:cx2="http://schemas.microsoft.com/office/drawing/2015/10/21/chartex" xmlns:cx3="http://schemas.microsoft.com/office/drawing/2016/5/9/chartex" xmlns:cx4="http://schemas.microsoft.com/office/drawing/2016/5/10/chartex" xmlns:cx5="http://schemas.microsoft.com/office/drawing/2016/5/11/chartex" xmlns:cx6="http://schemas.microsoft.com/office/drawing/2016/5/12/chartex" xmlns:cx7="http://schemas.microsoft.com/office/drawing/2016/5/13/chartex" xmlns:cx8="http://schemas.microsoft.com/office/drawing/2016/5/14/chartex" xmlns:mc="http://schemas.openxmlformats.org/markup-compatibility/2006" xmlns:aink="http://schemas.microsoft.com/office/drawing/2016/ink" xmlns:am3d="http://schemas.microsoft.com/office/drawing/2017/model3d" xmlns:o="urn:schemas-microsoft-com:office:office" xmlns:oel="http://schemas.microsoft.com/office/2019/extlst" xmlns:r="http://schemas.openxmlformats.org/officeDocument/2006/relationships" xmlns:m="http://schemas.openxmlformats.org/officeDocument/2006/math" xmlns:v="urn:schemas-microsoft-com:vml" xmlns:wp14="http://schemas.microsoft.com/office/word/2010/wordprocessingDrawing" xmlns:wp="http://schemas.openxmlformats.org/drawingml/2006/wordprocessingDrawing" xmlns:w10="urn:schemas-microsoft-com:office:word" xmlns:w="http://schemas.openxmlformats.org/wordprocessingml/2006/main" xmlns:w14="http://schemas.microsoft.com/office/word/2010/wordml" xmlns:w15="http://schemas.microsoft.com/office/word/2012/wordml" xmlns:w16cex="http://schemas.microsoft.com/office/word/2018/wordml/cex" xmlns:w16cid="http://schemas.microsoft.com/office/word/2016/wordml/cid" xmlns:w16="http://schemas.microsoft.com/office/word/2018/wordml" xmlns:w16sdtdh="http://schemas.microsoft.com/office/word/2020/wordml/sdtdatahash" xmlns:w16se="http://schemas.microsoft.com/office/word/2015/wordml/symex" xmlns:wpg="http://schemas.microsoft.com/office/word/2010/wordprocessingGroup" xmlns:wpi="http://schemas.microsoft.com/office/word/2010/wordprocessingInk" xmlns:wne="http://schemas.microsoft.com/office/word/2006/wordml" xmlns:wps="http://schemas.microsoft.com/office/word/2010/wordprocessingShape" mc:Ignorable="w14 w15 w16se w16cid w16 w16cex w16sdtdh wp14">
   <w:p>
     <w:pPr>
-      <w:pStyle w:val="En-tte"/>
+      <w:spacing w:after="120"/>
+      <w:jc w:val="center"/>
+      <w:rPr>
+        <w:rFonts w:ascii="Times New Roman" w:hAnsi="Times New Roman" w:cs="Times New Roman"/>
+        <w:sz w:val="24"/>
+        <w:szCs w:val="24"/>
+        <w:lang w:val="en-US"/>
+      </w:rPr>
     </w:pPr>
-  </w:p>
-  <w:sdt>
-    <w:sdtPr>
-      <w:rPr>
-        <w:lang w:val="fr-RE"/>
-      </w:rPr>
-      <w:alias w:val="header"/>
-      <w:tag w:val="text"/>
-      <w:id w:val="1260413260"/>
-      <w:placeholder>
-        <w:docPart w:val="DefaultPlaceholder_-1854013440"/>
-      </w:placeholder>
-    </w:sdtPr>
-    <w:sdtContent>
-      <w:p>
-        <w:pPr>
-          <w:pStyle w:val="En-tte"/>
-          <w:rPr>
-            <w:lang w:val="fr-RE"/>
-          </w:rPr>
-        </w:pPr>
+    <w:sdt>
+      <w:sdtPr>
+        <w:rPr>
+          <w:lang w:val="fr-RE"/>
+        </w:rPr>
+        <w:alias w:val="header"/>
+        <w:tag w:val="text"/>
+        <w:id w:val="1260413260"/>
+        <w:placeholder>
+          <w:docPart w:val="DefaultPlaceholder_-1854013440"/>
+        </w:placeholder>
+      </w:sdtPr>
+      <w:sdtContent>
         <w:r>
           <w:rPr>
             <w:lang w:val="fr-RE"/>
           </w:rPr>
           <w:t>Header</w:t>
         </w:r>
-      </w:p>
-    </w:sdtContent>
-  </w:sdt>
-</w:hdr>
-</file>
-
-<file path=word/header3.xml><?xml version="1.0" encoding="utf-8"?>
-<w:hdr xmlns:wpc="http://schemas.microsoft.com/office/word/2010/wordprocessingCanvas" xmlns:cx="http://schemas.microsoft.com/office/drawing/2014/chartex" xmlns:cx1="http://schemas.microsoft.com/office/drawing/2015/9/8/chartex" xmlns:cx2="http://schemas.microsoft.com/office/drawing/2015/10/21/chartex" xmlns:cx3="http://schemas.microsoft.com/office/drawing/2016/5/9/chartex" xmlns:cx4="http://schemas.microsoft.com/office/drawing/2016/5/10/chartex" xmlns:cx5="http://schemas.microsoft.com/office/drawing/2016/5/11/chartex" xmlns:cx6="http://schemas.microsoft.com/office/drawing/2016/5/12/chartex" xmlns:cx7="http://schemas.microsoft.com/office/drawing/2016/5/13/chartex" xmlns:cx8="http://schemas.microsoft.com/office/drawing/2016/5/14/chartex" xmlns:mc="http://schemas.openxmlformats.org/markup-compatibility/2006" xmlns:aink="http://schemas.microsoft.com/office/drawing/2016/ink" xmlns:am3d="http://schemas.microsoft.com/office/drawing/2017/model3d" xmlns:o="urn:schemas-microsoft-com:office:office" xmlns:oel="http://schemas.microsoft.com/office/2019/extlst" xmlns:r="http://schemas.openxmlformats.org/officeDocument/2006/relationships" xmlns:m="http://schemas.openxmlformats.org/officeDocument/2006/math" xmlns:v="urn:schemas-microsoft-com:vml" xmlns:wp14="http://schemas.microsoft.com/office/word/2010/wordprocessingDrawing" xmlns:wp="http://schemas.openxmlformats.org/drawingml/2006/wordprocessingDrawing" xmlns:w10="urn:schemas-microsoft-com:office:word" xmlns:w="http://schemas.openxmlformats.org/wordprocessingml/2006/main" xmlns:w14="http://schemas.microsoft.com/office/word/2010/wordml" xmlns:w15="http://schemas.microsoft.com/office/word/2012/wordml" xmlns:w16cex="http://schemas.microsoft.com/office/word/2018/wordml/cex" xmlns:w16cid="http://schemas.microsoft.com/office/word/2016/wordml/cid" xmlns:w16="http://schemas.microsoft.com/office/word/2018/wordml" xmlns:w16sdtdh="http://schemas.microsoft.com/office/word/2020/wordml/sdtdatahash" xmlns:w16se="http://schemas.microsoft.com/office/word/2015/wordml/symex" xmlns:wpg="http://schemas.microsoft.com/office/word/2010/wordprocessingGroup" xmlns:wpi="http://schemas.microsoft.com/office/word/2010/wordprocessingInk" xmlns:wne="http://schemas.microsoft.com/office/word/2006/wordml" xmlns:wps="http://schemas.microsoft.com/office/word/2010/wordprocessingShape" mc:Ignorable="w14 w15 w16se w16cid w16 w16cex w16sdtdh wp14">
+      </w:sdtContent>
+    </w:sdt>
+    <w:r>
+      <w:rPr>
+        <w:lang w:val="fr-RE"/>
+      </w:rPr>
+      <w:tab/>
+    </w:r>
+    <w:sdt>
+      <w:sdtPr>
+        <w:rPr>
+          <w:rFonts w:ascii="Times New Roman" w:hAnsi="Times New Roman" w:cs="Times New Roman"/>
+          <w:sz w:val="24"/>
+          <w:szCs w:val="24"/>
+          <w:lang w:val="en-US"/>
+        </w:rPr>
+        <w:alias w:val="logo"/>
+        <w:tag w:val="img"/>
+        <w:id w:val="1544179532"/>
+      </w:sdtPr>
+      <w:sdtContent>
+        <w:r>
+          <w:rPr>
+            <w:rFonts w:ascii="Times New Roman" w:hAnsi="Times New Roman" w:cs="Times New Roman"/>
+            <w:noProof/>
+            <w:sz w:val="24"/>
+            <w:szCs w:val="24"/>
+            <w:lang w:val="en-US"/>
+          </w:rPr>
+          <w:drawing>
+            <wp:inline distT="0" distB="0" distL="0" distR="0" wp14:anchorId="119219F4" wp14:editId="2CFA505A">
+              <wp:extent cx="1619250" cy="1619250"/>
+              <wp:effectExtent l="19050" t="0" r="0" b="0"/>
+              <wp:docPr id="1708244084" name="Image 1708244084" descr="img.jpg"/>
+              <wp:cNvGraphicFramePr>
+                <a:graphicFrameLocks xmlns:a="http://schemas.openxmlformats.org/drawingml/2006/main" noChangeAspect="1"/>
+              </wp:cNvGraphicFramePr>
+              <a:graphic xmlns:a="http://schemas.openxmlformats.org/drawingml/2006/main">
+                <a:graphicData uri="http://schemas.openxmlformats.org/drawingml/2006/picture">
+                  <pic:pic xmlns:pic="http://schemas.openxmlformats.org/drawingml/2006/picture">
+                    <pic:nvPicPr>
+                      <pic:cNvPr id="0" name="img.jpg"/>
+                      <pic:cNvPicPr/>
+                    </pic:nvPicPr>
+                    <pic:blipFill>
+                      <a:blip r:embed="rId1" cstate="print"/>
+                      <a:stretch>
+                        <a:fillRect/>
+                      </a:stretch>
+                    </pic:blipFill>
+                    <pic:spPr>
+                      <a:xfrm>
+                        <a:off x="0" y="0"/>
+                        <a:ext cx="1619250" cy="1619250"/>
+                      </a:xfrm>
+                      <a:prstGeom prst="rect">
+                        <a:avLst/>
+                      </a:prstGeom>
+                    </pic:spPr>
+                  </pic:pic>
+                </a:graphicData>
+              </a:graphic>
+            </wp:inline>
+          </w:drawing>
+        </w:r>
+      </w:sdtContent>
+    </w:sdt>
+  </w:p>
   <w:p>
     <w:pPr>
       <w:pStyle w:val="En-tte"/>
+      <w:tabs>
+        <w:tab w:val="clear" w:pos="4536"/>
+        <w:tab w:val="clear" w:pos="9072"/>
+        <w:tab w:val="left" w:pos="2064"/>
+      </w:tabs>
+      <w:rPr>
+        <w:lang w:val="fr-RE"/>
+      </w:rPr>
     </w:pPr>
   </w:p>
 </w:hdr>
@@ -3403,6 +3489,7 @@
     <w:rsid w:val="00006758"/>
     <w:rsid w:val="00012D39"/>
     <w:rsid w:val="001E37D5"/>
+    <w:rsid w:val="003B699D"/>
     <w:rsid w:val="003E3152"/>
     <w:rsid w:val="00406319"/>
     <w:rsid w:val="00451570"/>

</xml_diff>

<commit_message>
:bug: first image not correctly change if have img on header
</commit_message>
<xml_diff>
--- a/template.docx
+++ b/template.docx
@@ -2,6 +2,98 @@
 <file path=word/document.xml><?xml version="1.0" encoding="utf-8"?>
 <w:document xmlns:wpc="http://schemas.microsoft.com/office/word/2010/wordprocessingCanvas" xmlns:cx="http://schemas.microsoft.com/office/drawing/2014/chartex" xmlns:cx1="http://schemas.microsoft.com/office/drawing/2015/9/8/chartex" xmlns:cx2="http://schemas.microsoft.com/office/drawing/2015/10/21/chartex" xmlns:cx3="http://schemas.microsoft.com/office/drawing/2016/5/9/chartex" xmlns:cx4="http://schemas.microsoft.com/office/drawing/2016/5/10/chartex" xmlns:cx5="http://schemas.microsoft.com/office/drawing/2016/5/11/chartex" xmlns:cx6="http://schemas.microsoft.com/office/drawing/2016/5/12/chartex" xmlns:cx7="http://schemas.microsoft.com/office/drawing/2016/5/13/chartex" xmlns:cx8="http://schemas.microsoft.com/office/drawing/2016/5/14/chartex" xmlns:mc="http://schemas.openxmlformats.org/markup-compatibility/2006" xmlns:aink="http://schemas.microsoft.com/office/drawing/2016/ink" xmlns:am3d="http://schemas.microsoft.com/office/drawing/2017/model3d" xmlns:o="urn:schemas-microsoft-com:office:office" xmlns:oel="http://schemas.microsoft.com/office/2019/extlst" xmlns:r="http://schemas.openxmlformats.org/officeDocument/2006/relationships" xmlns:m="http://schemas.openxmlformats.org/officeDocument/2006/math" xmlns:v="urn:schemas-microsoft-com:vml" xmlns:wp14="http://schemas.microsoft.com/office/word/2010/wordprocessingDrawing" xmlns:wp="http://schemas.openxmlformats.org/drawingml/2006/wordprocessingDrawing" xmlns:w10="urn:schemas-microsoft-com:office:word" xmlns:w="http://schemas.openxmlformats.org/wordprocessingml/2006/main" xmlns:w14="http://schemas.microsoft.com/office/word/2010/wordml" xmlns:w15="http://schemas.microsoft.com/office/word/2012/wordml" xmlns:w16cex="http://schemas.microsoft.com/office/word/2018/wordml/cex" xmlns:w16cid="http://schemas.microsoft.com/office/word/2016/wordml/cid" xmlns:w16="http://schemas.microsoft.com/office/word/2018/wordml" xmlns:w16sdtdh="http://schemas.microsoft.com/office/word/2020/wordml/sdtdatahash" xmlns:w16se="http://schemas.microsoft.com/office/word/2015/wordml/symex" xmlns:wpg="http://schemas.microsoft.com/office/word/2010/wordprocessingGroup" xmlns:wpi="http://schemas.microsoft.com/office/word/2010/wordprocessingInk" xmlns:wne="http://schemas.microsoft.com/office/word/2006/wordml" xmlns:wps="http://schemas.microsoft.com/office/word/2010/wordprocessingShape" mc:Ignorable="w14 w15 w16se w16cid w16 w16cex w16sdtdh wp14">
   <w:body>
+    <w:p>
+      <w:pPr>
+        <w:spacing w:after="0"/>
+        <w:jc w:val="center"/>
+        <w:rPr>
+          <w:rFonts w:ascii="Times New Roman" w:hAnsi="Times New Roman" w:cs="Times New Roman"/>
+          <w:sz w:val="24"/>
+          <w:szCs w:val="24"/>
+          <w:lang w:val="fr-RE"/>
+        </w:rPr>
+      </w:pPr>
+    </w:p>
+    <w:p>
+      <w:pPr>
+        <w:spacing w:after="0"/>
+        <w:jc w:val="center"/>
+        <w:rPr>
+          <w:rFonts w:ascii="Times New Roman" w:hAnsi="Times New Roman" w:cs="Times New Roman"/>
+          <w:sz w:val="24"/>
+          <w:szCs w:val="24"/>
+          <w:lang w:val="fr-RE"/>
+        </w:rPr>
+      </w:pPr>
+      <w:sdt>
+        <w:sdtPr>
+          <w:rPr>
+            <w:rFonts w:ascii="Times New Roman" w:hAnsi="Times New Roman" w:cs="Times New Roman"/>
+            <w:sz w:val="24"/>
+            <w:szCs w:val="24"/>
+            <w:lang w:val="en-US"/>
+          </w:rPr>
+          <w:alias w:val="imgFirst"/>
+          <w:tag w:val="img"/>
+          <w:id w:val="-529573306"/>
+        </w:sdtPr>
+        <w:sdtContent>
+          <w:r>
+            <w:rPr>
+              <w:rFonts w:ascii="Times New Roman" w:hAnsi="Times New Roman" w:cs="Times New Roman"/>
+              <w:noProof/>
+              <w:sz w:val="24"/>
+              <w:szCs w:val="24"/>
+              <w:lang w:val="en-US"/>
+            </w:rPr>
+            <w:drawing>
+              <wp:inline distT="0" distB="0" distL="0" distR="0" wp14:anchorId="375513A9" wp14:editId="55E01296">
+                <wp:extent cx="1619250" cy="1619250"/>
+                <wp:effectExtent l="19050" t="0" r="0" b="0"/>
+                <wp:docPr id="1004045349" name="Image 1004045349" descr="img.jpg"/>
+                <wp:cNvGraphicFramePr>
+                  <a:graphicFrameLocks xmlns:a="http://schemas.openxmlformats.org/drawingml/2006/main" noChangeAspect="1"/>
+                </wp:cNvGraphicFramePr>
+                <a:graphic xmlns:a="http://schemas.openxmlformats.org/drawingml/2006/main">
+                  <a:graphicData uri="http://schemas.openxmlformats.org/drawingml/2006/picture">
+                    <pic:pic xmlns:pic="http://schemas.openxmlformats.org/drawingml/2006/picture">
+                      <pic:nvPicPr>
+                        <pic:cNvPr id="0" name="img.jpg"/>
+                        <pic:cNvPicPr/>
+                      </pic:nvPicPr>
+                      <pic:blipFill>
+                        <a:blip r:embed="rId8" cstate="print"/>
+                        <a:stretch>
+                          <a:fillRect/>
+                        </a:stretch>
+                      </pic:blipFill>
+                      <pic:spPr>
+                        <a:xfrm>
+                          <a:off x="0" y="0"/>
+                          <a:ext cx="1619250" cy="1619250"/>
+                        </a:xfrm>
+                        <a:prstGeom prst="rect">
+                          <a:avLst/>
+                        </a:prstGeom>
+                      </pic:spPr>
+                    </pic:pic>
+                  </a:graphicData>
+                </a:graphic>
+              </wp:inline>
+            </w:drawing>
+          </w:r>
+        </w:sdtContent>
+      </w:sdt>
+      <w:r>
+        <w:rPr>
+          <w:rFonts w:ascii="Times New Roman" w:hAnsi="Times New Roman" w:cs="Times New Roman"/>
+          <w:sz w:val="24"/>
+          <w:szCs w:val="24"/>
+          <w:lang w:val="fr-RE"/>
+        </w:rPr>
+        <w:t xml:space="preserve"> </w:t>
+      </w:r>
+    </w:p>
     <w:p>
       <w:pPr>
         <w:spacing w:after="0"/>
@@ -859,7 +951,7 @@
                                   <pic:cNvPicPr/>
                                 </pic:nvPicPr>
                                 <pic:blipFill>
-                                  <a:blip r:embed="rId8" cstate="print"/>
+                                  <a:blip r:embed="rId9" cstate="print"/>
                                   <a:stretch>
                                     <a:fillRect/>
                                   </a:stretch>
@@ -983,27 +1075,7 @@
           <w:szCs w:val="24"/>
           <w:lang w:val="en-US"/>
         </w:rPr>
-        <w:t>(</w:t>
-      </w:r>
-      <w:proofErr w:type="gramStart"/>
-      <w:r>
-        <w:rPr>
-          <w:rFonts w:ascii="Times New Roman" w:hAnsi="Times New Roman" w:cs="Times New Roman"/>
-          <w:sz w:val="24"/>
-          <w:szCs w:val="24"/>
-          <w:lang w:val="en-US"/>
-        </w:rPr>
-        <w:t>enter</w:t>
-      </w:r>
-      <w:proofErr w:type="gramEnd"/>
-      <w:r>
-        <w:rPr>
-          <w:rFonts w:ascii="Times New Roman" w:hAnsi="Times New Roman" w:cs="Times New Roman"/>
-          <w:sz w:val="24"/>
-          <w:szCs w:val="24"/>
-          <w:lang w:val="en-US"/>
-        </w:rPr>
-        <w:t xml:space="preserve"> text)</w:t>
+        <w:t>(enter text)</w:t>
       </w:r>
     </w:p>
     <w:p>
@@ -1653,7 +1725,7 @@
                         <pic:cNvPicPr/>
                       </pic:nvPicPr>
                       <pic:blipFill>
-                        <a:blip r:embed="rId9" cstate="print"/>
+                        <a:blip r:embed="rId8" cstate="print"/>
                         <a:stretch>
                           <a:fillRect/>
                         </a:stretch>
@@ -3490,17 +3562,20 @@
     <w:rsid w:val="00012D39"/>
     <w:rsid w:val="001E37D5"/>
     <w:rsid w:val="003B699D"/>
+    <w:rsid w:val="003D2AD2"/>
     <w:rsid w:val="003E3152"/>
     <w:rsid w:val="00406319"/>
     <w:rsid w:val="00451570"/>
     <w:rsid w:val="00487B2E"/>
     <w:rsid w:val="004B0F30"/>
+    <w:rsid w:val="004F0D60"/>
     <w:rsid w:val="00892B7D"/>
     <w:rsid w:val="009779CC"/>
     <w:rsid w:val="00B405DE"/>
     <w:rsid w:val="00B664DF"/>
     <w:rsid w:val="00C02233"/>
     <w:rsid w:val="00C15E15"/>
+    <w:rsid w:val="00C32351"/>
     <w:rsid w:val="00D17A2D"/>
     <w:rsid w:val="00D616A1"/>
     <w:rsid w:val="00DD3818"/>

</xml_diff>